<commit_message>
Improved course for newbies content.
</commit_message>
<xml_diff>
--- a/docs/Newbies course/Newbies course content.docx
+++ b/docs/Newbies course/Newbies course content.docx
@@ -94,13 +94,7 @@
         <w:rPr>
           <w:lang w:eastAsia="ru-RU"/>
         </w:rPr>
-        <w:t xml:space="preserve">назначение </w:t>
-      </w:r>
-      <w:r>
-        <w:rPr>
-          <w:lang w:eastAsia="ru-RU"/>
-        </w:rPr>
-        <w:t>курса</w:t>
+        <w:t>назначение курса</w:t>
       </w:r>
     </w:p>
     <w:p>
@@ -153,6 +147,12 @@
         </w:rPr>
         <w:t>Модуль №1. Общие советы начинающему профессионалу</w:t>
       </w:r>
+      <w:r>
+        <w:rPr>
+          <w:lang w:eastAsia="ru-RU"/>
+        </w:rPr>
+        <w:t>.</w:t>
+      </w:r>
     </w:p>
     <w:p>
       <w:pPr>
@@ -175,27 +175,15 @@
         <w:rPr>
           <w:lang w:eastAsia="ru-RU"/>
         </w:rPr>
-        <w:t>Следует разрушить границу между б</w:t>
-      </w:r>
-      <w:r>
-        <w:rPr>
-          <w:lang w:eastAsia="ru-RU"/>
-        </w:rPr>
-        <w:t xml:space="preserve">изнесом и информационными технологиями, смотреть на технологии глазами бизнеса компании. Изучи основные принципы бизнеса, с которым связана твоя деятельность. </w:t>
-      </w:r>
-    </w:p>
-    <w:p>
-      <w:r>
-        <w:rPr>
-          <w:lang w:eastAsia="ru-RU"/>
-        </w:rPr>
-        <w:t>Разберись в основах финансирования бизнеса (откуда в твоем бизнесе берутся деньги?), как ты учас</w:t>
-      </w:r>
-      <w:r>
-        <w:rPr>
-          <w:lang w:eastAsia="ru-RU"/>
-        </w:rPr>
-        <w:t>твуешь в бизнесе своей компании, в бизнесе Заказчика. Ты должен понимать, как твоя работа помогает зарабатывать или экономить деньги, как Заказчику, так и твоей компании. Ты не сможешь помогать бизнесу творчески, если не знаешь, как он устроен.</w:t>
+        <w:t xml:space="preserve">Следует разрушить границу между бизнесом и информационными технологиями, смотреть на технологии глазами бизнеса компании. Изучи основные принципы бизнеса, с которым связана твоя деятельность. </w:t>
+      </w:r>
+    </w:p>
+    <w:p>
+      <w:r>
+        <w:rPr>
+          <w:lang w:eastAsia="ru-RU"/>
+        </w:rPr>
+        <w:t>Разберись в основах финансирования бизнеса (откуда в твоем бизнесе берутся деньги?), как ты участвуешь в бизнесе своей компании, в бизнесе Заказчика. Ты должен понимать, как твоя работа помогает зарабатывать или экономить деньги, как Заказчику, так и твоей компании. Ты не сможешь помогать бизнесу творчески, если не знаешь, как он устроен.</w:t>
       </w:r>
     </w:p>
     <w:p>
@@ -208,16 +196,177 @@
     </w:p>
     <w:p>
       <w:pPr>
+        <w:rPr>
+          <w:lang w:eastAsia="ru-RU"/>
+        </w:rPr>
+      </w:pPr>
+      <w:r>
+        <w:rPr>
+          <w:lang w:eastAsia="ru-RU"/>
+        </w:rPr>
+        <w:t>У</w:t>
+      </w:r>
+      <w:r>
+        <w:rPr>
+          <w:lang w:eastAsia="ru-RU"/>
+        </w:rPr>
+        <w:t xml:space="preserve"> нас есть </w:t>
+      </w:r>
+      <w:r>
+        <w:rPr>
+          <w:lang w:eastAsia="ru-RU"/>
+        </w:rPr>
+        <w:t>прекрасный</w:t>
+      </w:r>
+      <w:r>
+        <w:rPr>
+          <w:lang w:eastAsia="ru-RU"/>
+        </w:rPr>
+        <w:t>̆ постула</w:t>
+      </w:r>
+      <w:r>
+        <w:rPr>
+          <w:lang w:eastAsia="ru-RU"/>
+        </w:rPr>
+        <w:t>т о том, что мы должны согласо</w:t>
+      </w:r>
+      <w:r>
+        <w:rPr>
+          <w:lang w:eastAsia="ru-RU"/>
+        </w:rPr>
+        <w:t>вывать свою деятельность с целям</w:t>
+      </w:r>
+      <w:r>
+        <w:rPr>
+          <w:lang w:eastAsia="ru-RU"/>
+        </w:rPr>
+        <w:t>и компании, чтобы гарантирован</w:t>
+      </w:r>
+      <w:r>
+        <w:rPr>
+          <w:lang w:eastAsia="ru-RU"/>
+        </w:rPr>
+        <w:t xml:space="preserve">но влиять на </w:t>
+      </w:r>
+      <w:r>
+        <w:rPr>
+          <w:lang w:eastAsia="ru-RU"/>
+        </w:rPr>
+        <w:t>конечный</w:t>
+      </w:r>
+      <w:r>
+        <w:rPr>
+          <w:lang w:eastAsia="ru-RU"/>
+        </w:rPr>
+        <w:t>̆ результат работы и все такое. Но по правде говоря, многие из нас со своего уровня просто не видят, как этого добиться. За деревьями леса не видать.</w:t>
+      </w:r>
+      <w:r>
+        <w:rPr>
+          <w:lang w:eastAsia="ru-RU"/>
+        </w:rPr>
+        <w:t xml:space="preserve"> В</w:t>
+      </w:r>
+      <w:r>
+        <w:rPr>
+          <w:lang w:eastAsia="ru-RU"/>
+        </w:rPr>
+        <w:t xml:space="preserve"> хорошо структурированной̆</w:t>
+      </w:r>
+      <w:r>
+        <w:rPr>
+          <w:lang w:eastAsia="ru-RU"/>
+        </w:rPr>
+        <w:t xml:space="preserve"> среде цели руковод</w:t>
+      </w:r>
+      <w:r>
+        <w:rPr>
+          <w:lang w:eastAsia="ru-RU"/>
+        </w:rPr>
+        <w:t xml:space="preserve">ства являются целями группы. Реши </w:t>
+      </w:r>
+      <w:r>
+        <w:rPr>
+          <w:lang w:eastAsia="ru-RU"/>
+        </w:rPr>
+        <w:t>проблему своего начальника,</w:t>
+      </w:r>
+      <w:r>
+        <w:rPr>
+          <w:lang w:eastAsia="ru-RU"/>
+        </w:rPr>
+        <w:t xml:space="preserve"> и ты решишь проблему группы. Кроме того, если ваш начальник придерживается аналогичного подхода, то проблемы, которые ты решаешь для него, на самом деле являются</w:t>
+      </w:r>
+      <w:r>
+        <w:rPr>
+          <w:lang w:eastAsia="ru-RU"/>
+        </w:rPr>
+        <w:t xml:space="preserve"> проблемами уже его на</w:t>
+      </w:r>
+      <w:r>
+        <w:rPr>
+          <w:lang w:eastAsia="ru-RU"/>
+        </w:rPr>
+        <w:t>чальства. И так далее, вплоть до самых верхов фирмы — генерального директора, акционеров или даже заказчиков.</w:t>
+      </w:r>
+    </w:p>
+    <w:p>
+      <w:pPr>
+        <w:rPr>
+          <w:lang w:eastAsia="ru-RU"/>
+        </w:rPr>
+      </w:pPr>
+      <w:r>
+        <w:rPr>
+          <w:lang w:eastAsia="ru-RU"/>
+        </w:rPr>
+        <w:t>Делая свою небольшую часть работы, ты вносишь вклад в достижение целей̆ фирмы. Это позволяет почувствовать свое предназначение. И придает твоей̆ работе смысл.</w:t>
+      </w:r>
+      <w:r>
+        <w:rPr>
+          <w:lang w:eastAsia="ru-RU"/>
+        </w:rPr>
+        <w:t xml:space="preserve"> </w:t>
+      </w:r>
+      <w:r>
+        <w:rPr>
+          <w:lang w:eastAsia="ru-RU"/>
+        </w:rPr>
+        <w:t>Успех твоего начальника — это и твой успех тоже.</w:t>
+      </w:r>
+      <w:r>
+        <w:rPr>
+          <w:lang w:eastAsia="ru-RU"/>
+        </w:rPr>
+        <w:t xml:space="preserve"> </w:t>
+      </w:r>
+      <w:r>
+        <w:rPr>
+          <w:lang w:eastAsia="ru-RU"/>
+        </w:rPr>
+        <w:t>Если работа твоего начальника — знать и расставлять приоритеты, а не лично выполнять все задания, то твоя работа состоит именно в выполнении всех заданий. Ты делаешь не работу начальника, а свою</w:t>
+      </w:r>
+      <w:r>
+        <w:rPr>
+          <w:lang w:eastAsia="ru-RU"/>
+        </w:rPr>
+        <w:t xml:space="preserve"> </w:t>
+      </w:r>
+      <w:r>
+        <w:rPr>
+          <w:lang w:eastAsia="ru-RU"/>
+        </w:rPr>
+        <w:t>работу.</w:t>
+      </w:r>
+    </w:p>
+    <w:p>
+      <w:pPr>
         <w:pStyle w:val="Heading3"/>
       </w:pPr>
       <w:r>
         <w:t>Совет №3</w:t>
       </w:r>
       <w:r>
-        <w:t>. Б</w:t>
-      </w:r>
-      <w:r>
-        <w:t>удь специалистом.</w:t>
+        <w:t>. Будь специалистом.</w:t>
       </w:r>
     </w:p>
     <w:p>
@@ -251,13 +400,7 @@
         <w:rPr>
           <w:lang w:eastAsia="ru-RU"/>
         </w:rPr>
-        <w:t>Универсал</w:t>
-      </w:r>
-      <w:r>
-        <w:rPr>
-          <w:lang w:eastAsia="ru-RU"/>
-        </w:rPr>
-        <w:t>ы встречаются редко, поэтому ценятся высоко. Ваши навыки не должны ограничиваться одной технологической платформой. Необходимо регулярно выделять время на изучение чего-то нового.</w:t>
+        <w:t>Универсалы встречаются редко, поэтому ценятся высоко. Ваши навыки не должны ограничиваться одной технологической платформой. Необходимо регулярно выделять время на изучение чего-то нового.</w:t>
       </w:r>
     </w:p>
     <w:p>
@@ -272,27 +415,7 @@
         <w:rPr>
           <w:lang w:eastAsia="ru-RU"/>
         </w:rPr>
-        <w:t>Казалось бы, что это противоречит предыдущему пункту, но нет - речь идет о т</w:t>
-      </w:r>
-      <w:r>
-        <w:rPr>
-          <w:lang w:eastAsia="ru-RU"/>
-        </w:rPr>
-        <w:t>ом, что необходимо им</w:t>
-      </w:r>
-      <w:bookmarkStart w:id="0" w:name="_GoBack"/>
-      <w:bookmarkEnd w:id="0"/>
-      <w:r>
-        <w:rPr>
-          <w:lang w:eastAsia="ru-RU"/>
-        </w:rPr>
-        <w:t>еть широкий кругозор в технологиях и знать инструментарий - чем о бОльшем числе инструментов ты знаешь, тем лучше ты будешь понимать какой из них более применим в конкретной ситуации, какой следует изучить глубже, чем знаешь сейчас. Как</w:t>
-      </w:r>
-      <w:r>
-        <w:rPr>
-          <w:lang w:eastAsia="ru-RU"/>
-        </w:rPr>
-        <w:t xml:space="preserve"> и в предыдущем пункте - постоянно практикуйся/инвестируй. Также, аналогия со спортом.</w:t>
+        <w:t>Казалось бы, что это противоречит предыдущему пункту, но нет - речь идет о том, что необходимо иметь широкий кругозор в технологиях и знать инструментарий - чем о бОльшем числе инструментов ты знаешь, тем лучше ты будешь понимать какой из них более применим в конкретной ситуации, какой следует изучить глубже, чем знаешь сейчас. Как и в предыдущем пункте - постоянно практикуйся/инвестируй. Также, аналогия со спортом.</w:t>
       </w:r>
     </w:p>
     <w:p>
@@ -365,19 +488,14 @@
         <w:rPr>
           <w:lang w:eastAsia="ru-RU"/>
         </w:rPr>
+        <w:lastRenderedPageBreak/>
         <w:t>Совет №6</w:t>
       </w:r>
       <w:r>
         <w:rPr>
           <w:lang w:eastAsia="ru-RU"/>
         </w:rPr>
-        <w:t>. Будь "са</w:t>
-      </w:r>
-      <w:r>
-        <w:rPr>
-          <w:lang w:eastAsia="ru-RU"/>
-        </w:rPr>
-        <w:t>мым худшим специалистом" в комнате. Найди наставника.</w:t>
+        <w:t>. Будь "самым худшим специалистом" в комнате. Найди наставника.</w:t>
       </w:r>
     </w:p>
     <w:p>
@@ -392,13 +510,7 @@
         <w:rPr>
           <w:lang w:eastAsia="ru-RU"/>
         </w:rPr>
-        <w:t>Всегда ищи у кого и чему ты можешь научиться. В зависимости от другого человека нет ничего страшного. Главное - убедиться, что это правильный человек. Без примера для подражания сложно найти стимул к со</w:t>
-      </w:r>
-      <w:r>
-        <w:rPr>
-          <w:lang w:eastAsia="ru-RU"/>
-        </w:rPr>
-        <w:t>вершенствованию. Наставник поможет выбрать верные направления для обучения, из огромного множества вариантов. Еще наставник служит доверенным лицом, которое наблюдает и оценивает принимаемые тобой решения и твои успехи.</w:t>
+        <w:t>Всегда ищи у кого и чему ты можешь научиться. В зависимости от другого человека нет ничего страшного. Главное - убедиться, что это правильный человек. Без примера для подражания сложно найти стимул к совершенствованию. Наставник поможет выбрать верные направления для обучения, из огромного множества вариантов. Еще наставник служит доверенным лицом, которое наблюдает и оценивает принимаемые тобой решения и твои успехи.</w:t>
       </w:r>
     </w:p>
     <w:p>
@@ -410,13 +522,7 @@
         <w:rPr>
           <w:lang w:eastAsia="ru-RU"/>
         </w:rPr>
-        <w:t>В идеале было бы здорово найти челов</w:t>
-      </w:r>
-      <w:r>
-        <w:rPr>
-          <w:lang w:eastAsia="ru-RU"/>
-        </w:rPr>
-        <w:t>ека, который будет активно тебя направлять, но это далеко не всегда реализуемо на практике. Ты можешь стать наставником самому себе :)</w:t>
+        <w:t>В идеале было бы здорово найти человека, который будет активно тебя направлять, но это далеко не всегда реализуемо на практике. Ты можешь стать наставником самому себе :)</w:t>
       </w:r>
     </w:p>
     <w:p>
@@ -427,7 +533,6 @@
         <w:rPr>
           <w:lang w:eastAsia="ru-RU"/>
         </w:rPr>
-        <w:lastRenderedPageBreak/>
         <w:t>Совет №7</w:t>
       </w:r>
       <w:r>
@@ -464,16 +569,7 @@
           <w:sz w:val="23"/>
           <w:szCs w:val="23"/>
         </w:rPr>
-        <w:t>Не следует также недооценивать т</w:t>
-      </w:r>
-      <w:r>
-        <w:rPr>
-          <w:rFonts w:cs="Warnock Pro"/>
-          <w:color w:val="000000"/>
-          <w:sz w:val="23"/>
-          <w:szCs w:val="23"/>
-        </w:rPr>
-        <w:t xml:space="preserve">от факт, что помогать людям </w:t>
+        <w:t xml:space="preserve">Не следует также недооценивать тот факт, что помогать людям </w:t>
       </w:r>
       <w:r>
         <w:rPr>
@@ -513,7 +609,7 @@
           <w:sz w:val="23"/>
           <w:szCs w:val="23"/>
         </w:rPr>
-        <w:t>другим — это работа, с к</w:t>
+        <w:t>другим — это работа, с которой тебя не могут уво</w:t>
       </w:r>
       <w:r>
         <w:rPr>
@@ -522,7 +618,108 @@
           <w:sz w:val="23"/>
           <w:szCs w:val="23"/>
         </w:rPr>
-        <w:t>оторой тебя не могут уво</w:t>
+        <w:softHyphen/>
+        <w:t xml:space="preserve">лить. И платят за нее валютой, которая не обесценивается с инфляцией. Как правило - наставники не попадают под сокращение :) </w:t>
+      </w:r>
+    </w:p>
+    <w:p>
+      <w:pPr>
+        <w:pStyle w:val="Heading3"/>
+      </w:pPr>
+      <w:r>
+        <w:t>Совет №8</w:t>
+      </w:r>
+      <w:r>
+        <w:t xml:space="preserve">. </w:t>
+      </w:r>
+      <w:r>
+        <w:t>Полюби или уходи.</w:t>
+      </w:r>
+    </w:p>
+    <w:p>
+      <w:pPr>
+        <w:pStyle w:val="ListParagraph"/>
+        <w:ind w:left="0"/>
+      </w:pPr>
+      <w:r>
+        <w:rPr>
+          <w:lang w:eastAsia="ru-RU"/>
+        </w:rPr>
+        <w:t xml:space="preserve">Если ты хочешь достичь высот в своей работе, ты должен быть влюблен в нее. Если же тебе все равно, это непременно станет заметно. Работай потому, что не можешь не работать. Найди работу, которая тебе по-настоящему интересна. </w:t>
+      </w:r>
+    </w:p>
+    <w:p>
+      <w:pPr>
+        <w:pStyle w:val="ListParagraph"/>
+        <w:ind w:left="0"/>
+      </w:pPr>
+      <w:r>
+        <w:rPr>
+          <w:lang w:val="en-US" w:eastAsia="ru-RU"/>
+        </w:rPr>
+        <w:t>Mood</w:t>
+      </w:r>
+      <w:r>
+        <w:rPr>
+          <w:lang w:eastAsia="ru-RU"/>
+        </w:rPr>
+        <w:t xml:space="preserve"> </w:t>
+      </w:r>
+      <w:r>
+        <w:rPr>
+          <w:lang w:val="en-US" w:eastAsia="ru-RU"/>
+        </w:rPr>
+        <w:t>monitoring</w:t>
+      </w:r>
+      <w:r>
+        <w:rPr>
+          <w:lang w:eastAsia="ru-RU"/>
+        </w:rPr>
+        <w:t>. Проведи следующий эксперимент: начиная со следующего понедельника на протяжении двух недель веди журнал. Каждый будний день, проснувшись, отмечай уровень энтузиазма по десятибалльной шкале: 1 означает, что ты предпочел бы заболеть, лишь бы не идти на работу, а 10 — что высокая температура не может удержать тебя в постели, так тебя захватила идея по поводу решения очередной задачи. Через две недели внимательно посмотри на результаты. Есть ли на графике пики? Какие тенденции он показывает? Он прижат вниз или стремится ввысь? Какую бы ты поставил себе оценку, если бы это был школьный тест? На протяжении следующих двух недель каждое утро думай над тем, каким образом ты собираешься сегодня работать на 10. Планируй сегодняшнее рабочее расписание так, чтобы на следующий день ты не мог дождаться момента, когда приступишь к работе. Каждый день фиксируй вчерашний уровень энтузиазма. Если и после двух не</w:t>
+      </w:r>
+      <w:r>
+        <w:rPr>
+          <w:lang w:eastAsia="ru-RU"/>
+        </w:rPr>
+        <w:t>дель ничего коренным образом не</w:t>
+      </w:r>
+      <w:r>
+        <w:rPr>
+          <w:lang w:eastAsia="ru-RU"/>
+        </w:rPr>
+        <w:t xml:space="preserve"> поменяется, имеет смысл задуматься о смене работы.</w:t>
+      </w:r>
+    </w:p>
+    <w:p>
+      <w:pPr>
+        <w:pStyle w:val="Heading3"/>
+      </w:pPr>
+      <w:r>
+        <w:t>Совет №9</w:t>
+      </w:r>
+      <w:r>
+        <w:t xml:space="preserve">. </w:t>
+      </w:r>
+      <w:r>
+        <w:t xml:space="preserve">Учись ловить рыбу. Будь проактивным. </w:t>
+      </w:r>
+      <w:r>
+        <w:t>Будь катализатором изменений.</w:t>
+      </w:r>
+    </w:p>
+    <w:p>
+      <w:pPr>
+        <w:pStyle w:val="ListParagraph"/>
+        <w:ind w:left="0"/>
+        <w:rPr>
+          <w:lang w:eastAsia="ru-RU"/>
+        </w:rPr>
+      </w:pPr>
+      <w:r>
+        <w:rPr>
+          <w:lang w:eastAsia="ru-RU"/>
+        </w:rPr>
+        <w:t xml:space="preserve">Не жди, пока тебе расскажут, спрашивай сам! Анализируй чужой код из открытых источников, код приложений и библиотек, которые используешь в своей работе. </w:t>
       </w:r>
       <w:r>
         <w:rPr>
@@ -531,150 +728,7 @@
           <w:sz w:val="23"/>
           <w:szCs w:val="23"/>
         </w:rPr>
-        <w:softHyphen/>
-        <w:t xml:space="preserve">лить. И платят за нее валютой, которая не обесценивается с инфляцией. Как правило - наставники не попадают под сокращение :) </w:t>
-      </w:r>
-    </w:p>
-    <w:p>
-      <w:pPr>
-        <w:pStyle w:val="Heading3"/>
-      </w:pPr>
-      <w:r>
-        <w:t>Совет №8</w:t>
-      </w:r>
-      <w:r>
-        <w:t xml:space="preserve">. </w:t>
-      </w:r>
-      <w:r>
-        <w:t>Полюби или уходи.</w:t>
-      </w:r>
-    </w:p>
-    <w:p>
-      <w:pPr>
-        <w:pStyle w:val="ListParagraph"/>
-        <w:ind w:left="0"/>
-      </w:pPr>
-      <w:r>
-        <w:rPr>
-          <w:lang w:eastAsia="ru-RU"/>
-        </w:rPr>
-        <w:t xml:space="preserve">Если ты хочешь достичь высот в своей работе, ты должен быть влюблен в нее. Если же тебе все равно, это непременно станет заметно. Работай потому, что не можешь не работать. Найди работу, которая тебе по-настоящему интересна. </w:t>
-      </w:r>
-    </w:p>
-    <w:p>
-      <w:pPr>
-        <w:pStyle w:val="ListParagraph"/>
-        <w:ind w:left="0"/>
-      </w:pPr>
-      <w:r>
-        <w:rPr>
-          <w:lang w:val="en-US" w:eastAsia="ru-RU"/>
-        </w:rPr>
-        <w:t>Mood</w:t>
-      </w:r>
-      <w:r>
-        <w:rPr>
-          <w:lang w:eastAsia="ru-RU"/>
-        </w:rPr>
-        <w:t xml:space="preserve"> </w:t>
-      </w:r>
-      <w:r>
-        <w:rPr>
-          <w:lang w:val="en-US" w:eastAsia="ru-RU"/>
-        </w:rPr>
-        <w:t>monitoring</w:t>
-      </w:r>
-      <w:r>
-        <w:rPr>
-          <w:lang w:eastAsia="ru-RU"/>
-        </w:rPr>
-        <w:t>. Проведи следу</w:t>
-      </w:r>
-      <w:r>
-        <w:rPr>
-          <w:lang w:eastAsia="ru-RU"/>
-        </w:rPr>
-        <w:t>ющий эксперимент: начиная со следующего понедельника на протяжении двух недель веди журнал. Каждый будний день, проснувшись, отмечай уровень энтузиазма по десятибалльной шкале: 1 означает, что ты предпочел бы заболеть, лишь бы не идти на работу, а 10 — что</w:t>
-      </w:r>
-      <w:r>
-        <w:rPr>
-          <w:lang w:eastAsia="ru-RU"/>
-        </w:rPr>
-        <w:t xml:space="preserve"> высокая температура не может удержать тебя в постели, так тебя захватила идея по поводу решения очередной задачи. Через две недели внимательно посмотри на результаты. Есть ли на графике пики? Какие тенденции он показывает? Он прижат вниз или стремится ввы</w:t>
-      </w:r>
-      <w:r>
-        <w:rPr>
-          <w:lang w:eastAsia="ru-RU"/>
-        </w:rPr>
-        <w:t>сь? Какую бы ты поставил себе оценку, если бы это был школьный тест? На протяжении следующих двух недель каждое утро думай над тем, каким образом ты собираешься сегодня работать на 10. Планируй сегодняшнее рабочее расписание так, чтобы на следующий день ты</w:t>
-      </w:r>
-      <w:r>
-        <w:rPr>
-          <w:lang w:eastAsia="ru-RU"/>
-        </w:rPr>
-        <w:t xml:space="preserve"> не мог дождаться момента, когда приступишь к работе. Каждый день фиксируй вчерашний уровень энтузиазма. Если и после двух не</w:t>
-      </w:r>
-      <w:r>
-        <w:rPr>
-          <w:lang w:eastAsia="ru-RU"/>
-        </w:rPr>
-        <w:t>дель ничего коренным образом не</w:t>
-      </w:r>
-      <w:r>
-        <w:rPr>
-          <w:lang w:eastAsia="ru-RU"/>
-        </w:rPr>
-        <w:t xml:space="preserve"> поменяется, имеет смысл задуматься о смене работы.</w:t>
-      </w:r>
-    </w:p>
-    <w:p>
-      <w:pPr>
-        <w:pStyle w:val="Heading3"/>
-      </w:pPr>
-      <w:r>
-        <w:t>Совет №9</w:t>
-      </w:r>
-      <w:r>
-        <w:t xml:space="preserve">. </w:t>
-      </w:r>
-      <w:r>
-        <w:t xml:space="preserve">Учись ловить рыбу. Будь проактивным. </w:t>
-      </w:r>
-    </w:p>
-    <w:p>
-      <w:pPr>
-        <w:pStyle w:val="ListParagraph"/>
-        <w:ind w:left="0"/>
-      </w:pPr>
-      <w:r>
-        <w:rPr>
-          <w:lang w:eastAsia="ru-RU"/>
-        </w:rPr>
-        <w:t>Не жди, п</w:t>
-      </w:r>
-      <w:r>
-        <w:rPr>
-          <w:lang w:eastAsia="ru-RU"/>
-        </w:rPr>
-        <w:t xml:space="preserve">ока тебе расскажут, спрашивай сам! Анализируй чужой код из открытых источников, код приложений и библиотек, которые используешь в своей работе. </w:t>
-      </w:r>
-      <w:r>
-        <w:rPr>
-          <w:rFonts w:cs="Warnock Pro"/>
-          <w:color w:val="000000"/>
-          <w:sz w:val="23"/>
-          <w:szCs w:val="23"/>
-        </w:rPr>
-        <w:t>Чужой код не только позволяет найти ответы на конкретные вопросы, но и служит своего рода увеличительным стеклом</w:t>
-      </w:r>
-      <w:r>
-        <w:rPr>
-          <w:rFonts w:cs="Warnock Pro"/>
-          <w:color w:val="000000"/>
-          <w:sz w:val="23"/>
-          <w:szCs w:val="23"/>
-        </w:rPr>
-        <w:t xml:space="preserve"> для рассмотрения собственного стиля и способностей. </w:t>
+        <w:t xml:space="preserve">Чужой код не только позволяет найти ответы на конкретные вопросы, но и служит своего рода увеличительным стеклом для рассмотрения собственного стиля и способностей. </w:t>
       </w:r>
       <w:r>
         <w:rPr>
@@ -688,7 +742,13 @@
           <w:iCs/>
           <w:lang w:eastAsia="ru-RU"/>
         </w:rPr>
-        <w:t>великолепных</w:t>
+        <w:t xml:space="preserve">великолепных </w:t>
+      </w:r>
+      <w:r>
+        <w:rPr>
+          <w:lang w:eastAsia="ru-RU"/>
+        </w:rPr>
+        <w:t xml:space="preserve">примеров. Существует открытый код, реализующий практически любую решаемую программно задачу и почти на всех доступных языках программирования. Критически анализируя этот код, ты постепенно начнешь вырабатывать собственный вкус, как это бывает в музыке, живописи и литературе. Различные стили и приемы тебя позабавят, удивят, рассердят и (надеюсь) </w:t>
       </w:r>
       <w:r>
         <w:rPr>
@@ -696,39 +756,38 @@
           <w:iCs/>
           <w:lang w:eastAsia="ru-RU"/>
         </w:rPr>
-        <w:t xml:space="preserve"> </w:t>
-      </w:r>
-      <w:r>
-        <w:rPr>
-          <w:lang w:eastAsia="ru-RU"/>
-        </w:rPr>
-        <w:t>примеров. Существует открытый код, реализующий практически любую решаемую программно задачу и почти на всех доступных языках программирования. Критически анализируя этот код, ты постепенно начнешь вырабатывать собственный вкус, как это бывает в музыке, жи</w:t>
-      </w:r>
-      <w:r>
-        <w:rPr>
-          <w:lang w:eastAsia="ru-RU"/>
-        </w:rPr>
-        <w:t xml:space="preserve">вописи и литературе. Различные стили и приемы тебя позабавят, удивят, рассердят и (надеюсь) </w:t>
-      </w:r>
-      <w:r>
-        <w:rPr>
-          <w:i/>
-          <w:iCs/>
-          <w:lang w:eastAsia="ru-RU"/>
-        </w:rPr>
         <w:t xml:space="preserve">стимулируют </w:t>
       </w:r>
       <w:r>
         <w:rPr>
           <w:lang w:eastAsia="ru-RU"/>
         </w:rPr>
-        <w:t>к работе. Ищущий найдет тут всё — от трюков, повышающих продуктивность работы, до парадигм проектирования, полностью меняющих подход к целому классу про</w:t>
-      </w:r>
-      <w:r>
-        <w:rPr>
-          <w:lang w:eastAsia="ru-RU"/>
-        </w:rPr>
-        <w:t>блем. Как и в искусстве, изучая особенности чужих работ и учась на них, ты выработаешь свой ни на кого не похожий стиль разработки ПО. Изучай паттерны и анти-паттерны разработки ПО.</w:t>
+        <w:t>к работе. Ищущий найдет тут всё — от трюков, повышающих продуктивность работы, до парадигм проектирования, полностью меняющих подход к целому классу проблем. Как и в искусстве, изучая особенности чужих работ и учась на них, ты выработаешь свой ни на кого не похожий стиль разработки ПО. Изучай паттерны и анти-паттерны разработки ПО.</w:t>
+      </w:r>
+    </w:p>
+    <w:p>
+      <w:pPr>
+        <w:pStyle w:val="ListParagraph"/>
+        <w:ind w:left="0"/>
+      </w:pPr>
+      <w:r>
+        <w:rPr>
+          <w:lang w:eastAsia="ru-RU"/>
+        </w:rPr>
+        <w:t xml:space="preserve">Проактивность помогает и в работе с заказчиком – смотри </w:t>
+      </w:r>
+      <w:r>
+        <w:rPr>
+          <w:b/>
+          <w:lang w:eastAsia="ru-RU"/>
+        </w:rPr>
+        <w:t>Модуль №5</w:t>
+      </w:r>
+      <w:r>
+        <w:rPr>
+          <w:lang w:eastAsia="ru-RU"/>
+        </w:rPr>
+        <w:t>.</w:t>
       </w:r>
     </w:p>
     <w:p>
@@ -736,6 +795,7 @@
         <w:pStyle w:val="Heading3"/>
       </w:pPr>
       <w:r>
+        <w:lastRenderedPageBreak/>
         <w:t>Совет №10</w:t>
       </w:r>
       <w:r>
@@ -754,25 +814,7 @@
         <w:rPr>
           <w:lang w:eastAsia="ru-RU"/>
         </w:rPr>
-        <w:t>Разработка ПО - это не некая вещь, а процесс создания нек</w:t>
-      </w:r>
-      <w:r>
-        <w:rPr>
-          <w:lang w:eastAsia="ru-RU"/>
-        </w:rPr>
-        <w:t>ой вещи. При написании кода важно сосредоточиться не только на разраб</w:t>
-      </w:r>
-      <w:r>
-        <w:rPr>
-          <w:lang w:eastAsia="ru-RU"/>
-        </w:rPr>
-        <w:t>атываемом продукте, но и на самом процессе разработки. Отвлекаясь от процесса, мы рискуем опоздать со сроками выполнения задания, получить некачественный продукт или не получить вообще ни</w:t>
-      </w:r>
-      <w:r>
-        <w:rPr>
-          <w:lang w:eastAsia="ru-RU"/>
-        </w:rPr>
-        <w:t xml:space="preserve">чего. Ни один из этих вариантов заказчика не обрадует. К счастью, процесс создания хорошего программного обеспечения (и в целом продукции) давно как следует обдуман. И изрядная часть этой информации легла в основу целой группы методик. </w:t>
+        <w:t xml:space="preserve">Разработка ПО - это не некая вещь, а процесс создания некой вещи. При написании кода важно сосредоточиться не только на разрабатываемом продукте, но и на самом процессе разработки. Отвлекаясь от процесса, мы рискуем опоздать со сроками выполнения задания, получить некачественный продукт или не получить вообще ничего. Ни один из этих вариантов заказчика не обрадует. К счастью, процесс создания хорошего программного обеспечения (и в целом продукции) давно как следует обдуман. И изрядная часть этой информации легла в основу целой группы методик. </w:t>
       </w:r>
     </w:p>
     <w:p>
@@ -784,26 +826,7 @@
         <w:rPr>
           <w:lang w:eastAsia="ru-RU"/>
         </w:rPr>
-        <w:t xml:space="preserve">Как программист, тестировщик или дизайнер ПО ты можешь считать, что сам по себе процесс разработки не входит в сферу твоей ответственности. Возможно, это правильно, так как ты всего лишь наемный работник. </w:t>
-      </w:r>
-      <w:r>
-        <w:rPr>
-          <w:lang w:eastAsia="ru-RU"/>
-        </w:rPr>
-        <w:lastRenderedPageBreak/>
-        <w:t>Но, к сожалению, обычно эта ответст</w:t>
-      </w:r>
-      <w:r>
-        <w:rPr>
-          <w:lang w:eastAsia="ru-RU"/>
-        </w:rPr>
-        <w:t>венность повисает в воздухе. И даже если ее на кого-то возлагают, она передается «группе организации процесса» или другому отдельному подразделению. Но дело в том, что для успешного внедрения метода разработки программного обеспечения его должны принять те</w:t>
-      </w:r>
-      <w:r>
-        <w:rPr>
-          <w:lang w:eastAsia="ru-RU"/>
-        </w:rPr>
-        <w:t>, кто будет им пользоваться, — такие, как ты.</w:t>
+        <w:t>Как программист, тестировщик или дизайнер ПО ты можешь считать, что сам по себе процесс разработки не входит в сферу твоей ответственности. Возможно, это правильно, так как ты всего лишь наемный работник. Но, к сожалению, обычно эта ответственность повисает в воздухе. И даже если ее на кого-то возлагают, она передается «группе организации процесса» или другому отдельному подразделению. Но дело в том, что для успешного внедрения метода разработки программного обеспечения его должны принять те, кто будет им пользоваться, — такие, как ты.</w:t>
       </w:r>
     </w:p>
     <w:p>
@@ -818,13 +841,7 @@
         <w:rPr>
           <w:lang w:eastAsia="ru-RU"/>
         </w:rPr>
-        <w:t>Найти человека, который сможет писать программы, куда проще, чем человека, умеющего организовать процесс написания программ. Поэтому имеющиеся в твоем арсенале сведения о принципах организации процесса разработ</w:t>
-      </w:r>
-      <w:r>
-        <w:rPr>
-          <w:lang w:eastAsia="ru-RU"/>
-        </w:rPr>
-        <w:t>ки ПО будут тебе только в плюс.</w:t>
+        <w:t>Найти человека, который сможет писать программы, куда проще, чем человека, умеющего организовать процесс написания программ. Поэтому имеющиеся в твоем арсенале сведения о принципах организации процесса разработки ПО будут тебе только в плюс.</w:t>
       </w:r>
     </w:p>
     <w:p>
@@ -837,14 +854,8 @@
           <w:b/>
           <w:lang w:eastAsia="ru-RU"/>
         </w:rPr>
-        <w:t>ссылка на раздел с обзором методик</w:t>
-      </w:r>
-    </w:p>
-    <w:p>
-      <w:pPr>
-        <w:pStyle w:val="ListParagraph"/>
-        <w:ind w:left="0"/>
-      </w:pPr>
+        <w:t>Более подробно практики и методологии разработки рассмотрим в Модуле №2 и последующих.</w:t>
+      </w:r>
     </w:p>
     <w:p>
       <w:pPr>
@@ -857,15 +868,18 @@
           <w:color w:val="4F81BD" w:themeColor="accent1"/>
         </w:rPr>
       </w:pPr>
-      <w:r>
+    </w:p>
+    <w:p>
+      <w:pPr>
+        <w:pStyle w:val="ListParagraph"/>
+        <w:ind w:left="0"/>
         <w:rPr>
           <w:rFonts w:asciiTheme="majorHAnsi" w:eastAsiaTheme="majorEastAsia" w:hAnsiTheme="majorHAnsi" w:cstheme="majorBidi"/>
           <w:b/>
           <w:bCs/>
           <w:color w:val="4F81BD" w:themeColor="accent1"/>
         </w:rPr>
-        <w:t>Совет №11</w:t>
-      </w:r>
+      </w:pPr>
       <w:r>
         <w:rPr>
           <w:rFonts w:asciiTheme="majorHAnsi" w:eastAsiaTheme="majorEastAsia" w:hAnsiTheme="majorHAnsi" w:cstheme="majorBidi"/>
@@ -873,7 +887,7 @@
           <w:bCs/>
           <w:color w:val="4F81BD" w:themeColor="accent1"/>
         </w:rPr>
-        <w:t xml:space="preserve">. </w:t>
+        <w:t>Совет №11</w:t>
       </w:r>
       <w:r>
         <w:rPr>
@@ -882,6 +896,15 @@
           <w:bCs/>
           <w:color w:val="4F81BD" w:themeColor="accent1"/>
         </w:rPr>
+        <w:t xml:space="preserve">. </w:t>
+      </w:r>
+      <w:r>
+        <w:rPr>
+          <w:rFonts w:asciiTheme="majorHAnsi" w:eastAsiaTheme="majorEastAsia" w:hAnsiTheme="majorHAnsi" w:cstheme="majorBidi"/>
+          <w:b/>
+          <w:bCs/>
+          <w:color w:val="4F81BD" w:themeColor="accent1"/>
+        </w:rPr>
         <w:t>Автоматизируй свою работу и повседневные задачи.</w:t>
       </w:r>
     </w:p>
@@ -894,7 +917,19 @@
         <w:rPr>
           <w:lang w:eastAsia="ru-RU"/>
         </w:rPr>
-        <w:t>Выбери повторяющуюся задачу, с которой</w:t>
+        <w:t xml:space="preserve">Выбери повторяющуюся задачу, с </w:t>
+      </w:r>
+      <w:r>
+        <w:rPr>
+          <w:lang w:eastAsia="ru-RU"/>
+        </w:rPr>
+        <w:t>которой</w:t>
+      </w:r>
+      <w:r>
+        <w:rPr>
+          <w:lang w:eastAsia="ru-RU"/>
+        </w:rPr>
+        <w:t>̆</w:t>
       </w:r>
       <w:r>
         <w:rPr>
@@ -930,13 +965,7 @@
         <w:rPr>
           <w:lang w:eastAsia="ru-RU"/>
         </w:rPr>
-        <w:t xml:space="preserve">  О возможности многократного использования пока</w:t>
-      </w:r>
-      <w:r>
-        <w:rPr>
-          <w:lang w:eastAsia="ru-RU"/>
-        </w:rPr>
-        <w:t xml:space="preserve"> можно не беспокоиться</w:t>
+        <w:t xml:space="preserve">  О возможности многократного использования пока можно не беспокоиться</w:t>
       </w:r>
       <w:r>
         <w:rPr>
@@ -948,19 +977,19 @@
         <w:rPr>
           <w:lang w:eastAsia="ru-RU"/>
         </w:rPr>
-        <w:t xml:space="preserve"> Просто </w:t>
-      </w:r>
-      <w:r>
-        <w:rPr>
-          <w:lang w:eastAsia="ru-RU"/>
-        </w:rPr>
         <w:t xml:space="preserve"> </w:t>
       </w:r>
       <w:r>
         <w:rPr>
           <w:lang w:eastAsia="ru-RU"/>
         </w:rPr>
-        <w:t>сделай так, чтобы генератор экономил твое время</w:t>
+        <w:t>Просто сделай̆</w:t>
+      </w:r>
+      <w:r>
+        <w:rPr>
+          <w:lang w:eastAsia="ru-RU"/>
+        </w:rPr>
+        <w:t xml:space="preserve"> так, чтобы генератор экономил твое время</w:t>
       </w:r>
       <w:r>
         <w:rPr>
@@ -972,7 +1001,19 @@
         <w:rPr>
           <w:lang w:eastAsia="ru-RU"/>
         </w:rPr>
-        <w:t xml:space="preserve"> Подумай, как поднять уровен</w:t>
+        <w:t xml:space="preserve"> </w:t>
+      </w:r>
+      <w:r>
+        <w:rPr>
+          <w:lang w:eastAsia="ru-RU"/>
+        </w:rPr>
+        <w:t>Подумай</w:t>
+      </w:r>
+      <w:r>
+        <w:rPr>
+          <w:lang w:eastAsia="ru-RU"/>
+        </w:rPr>
+        <w:t>̆, как поднять уровен</w:t>
       </w:r>
       <w:r>
         <w:rPr>
@@ -985,233 +1026,1833 @@
       <w:pPr>
         <w:pStyle w:val="ListParagraph"/>
         <w:ind w:left="0"/>
-      </w:pPr>
-      <w:r>
-        <w:rPr>
-          <w:b/>
+        <w:rPr>
+          <w:b/>
+          <w:lang w:eastAsia="ru-RU"/>
+        </w:rPr>
+      </w:pPr>
+      <w:r>
+        <w:rPr>
+          <w:b/>
+          <w:lang w:eastAsia="ru-RU"/>
+        </w:rPr>
+        <w:t xml:space="preserve">Более подробно автоматизацию </w:t>
+      </w:r>
+      <w:r>
+        <w:rPr>
+          <w:b/>
+          <w:lang w:eastAsia="ru-RU"/>
+        </w:rPr>
+        <w:t>повседневных задач и всего процесса разработки рассмотрим в Модуле № Х.</w:t>
+      </w:r>
+    </w:p>
+    <w:p>
+      <w:pPr>
+        <w:pStyle w:val="Heading3"/>
+        <w:rPr>
+          <w:lang w:eastAsia="ru-RU"/>
+        </w:rPr>
+      </w:pPr>
+      <w:r>
+        <w:rPr>
+          <w:lang w:eastAsia="ru-RU"/>
+        </w:rPr>
+        <w:t xml:space="preserve">Совет №12. </w:t>
+      </w:r>
+      <w:r>
+        <w:rPr>
+          <w:lang w:eastAsia="ru-RU"/>
+        </w:rPr>
+        <w:t>Камешек в ведре воды.</w:t>
+      </w:r>
+    </w:p>
+    <w:p>
+      <w:pPr>
+        <w:pStyle w:val="ListParagraph"/>
+        <w:ind w:left="0"/>
+        <w:rPr>
+          <w:lang w:val="en-US"/>
+        </w:rPr>
+      </w:pPr>
+      <w:r>
+        <w:t>Что произойдёт, если ты встанешь и выйдешь из офиса, чтобы никогда туда не возвращаться? Я знаю многих программистов, которые утешаются, представляя подобную сцену. Ты просто встаешь, идешь в кабинет начальника и кладешь ему на стол заявление об уходе. Они еще поймут, какого ценного работника потеряли! Подобные мечты неплохо помогают пережить по-настоящему неудачные дни, но предаваться им постоянно — не самая лучшая позиция.</w:t>
+      </w:r>
+    </w:p>
+    <w:p>
+      <w:pPr>
+        <w:pStyle w:val="ListParagraph"/>
+        <w:ind w:left="0"/>
+      </w:pPr>
+      <w:r>
+        <w:t>Начнем с того, что на самом деле это неправда. Люди увольняются с работы каждый̆ день. Многих увольняют. Многие увольняются сами. Некоторые даже реализуют твою мечту и демонстративно уходят без уведомления. Но покидаемые ими фирмы крайне редко ощущают последствия их ухода. В большинстве случаев, даже когда речь идет о ключевых позициях, эффект оказывается на удивление слабым. Для фирмы твое присутствие на работе подобно камешку в ведре воды.</w:t>
+      </w:r>
+    </w:p>
+    <w:p>
+      <w:pPr>
+        <w:pStyle w:val="ListParagraph"/>
+        <w:ind w:left="0"/>
+      </w:pPr>
+      <w:r>
+        <w:t xml:space="preserve">Подумай̆ вот о чем: если завтра ты уволишься, это произведет (в среднем) примерно </w:t>
+      </w:r>
+      <w:r>
+        <w:t>такой</w:t>
+      </w:r>
+      <w:r>
+        <w:t xml:space="preserve"> же эффект, как увольнение любого из твоих коллег.</w:t>
+      </w:r>
+      <w:r>
+        <w:t xml:space="preserve"> </w:t>
+      </w:r>
+      <w:r>
+        <w:t>Чем более незаменимым ты себя считаешь, тем менее незаменимым ты становишься (и тем меньше людей̆ хотят с тобой̆ работать).</w:t>
+      </w:r>
+      <w:r>
+        <w:t xml:space="preserve"> </w:t>
+      </w:r>
+      <w:r>
+        <w:t xml:space="preserve">Чувство незаменимости является плохим симптомом, особенно у </w:t>
+      </w:r>
+      <w:r>
+        <w:t>разработчика</w:t>
+      </w:r>
+      <w:r>
+        <w:t xml:space="preserve"> программного обеспечения. Заменить нельзя только того, кто справляется со </w:t>
+      </w:r>
+      <w:r>
+        <w:t>своей</w:t>
+      </w:r>
+      <w:r>
+        <w:t xml:space="preserve">̆ </w:t>
+      </w:r>
+      <w:r>
+        <w:t>работой</w:t>
+      </w:r>
+      <w:r>
+        <w:t xml:space="preserve">̆ </w:t>
+      </w:r>
+      <w:r>
+        <w:t>особым, недоступным другим спо</w:t>
+      </w:r>
+      <w:r>
+        <w:t xml:space="preserve">собом. Хотя мы все хотели бы претендовать на гениальность, </w:t>
+      </w:r>
+      <w:r>
+        <w:t>крайне</w:t>
+      </w:r>
+      <w:r>
+        <w:t xml:space="preserve"> немногие разработчики настолько уникальны, что их и в самом деле нельзя заменить.</w:t>
+      </w:r>
+      <w:r>
+        <w:t xml:space="preserve"> </w:t>
+      </w:r>
+      <w:r>
+        <w:t>Я слышал, как программисты полушут</w:t>
+      </w:r>
+      <w:r>
+        <w:t>я говорили, что создать «гаран</w:t>
+      </w:r>
+      <w:r>
+        <w:t xml:space="preserve">тированное рабочее место» можно, просто написав </w:t>
+      </w:r>
+      <w:r>
+        <w:t>трудный</w:t>
+      </w:r>
+      <w:r>
+        <w:t>̆</w:t>
+      </w:r>
+      <w:r>
+        <w:t xml:space="preserve"> в сопро</w:t>
+      </w:r>
+      <w:r>
+        <w:t xml:space="preserve">вождении код. Мне доводилось даже встречать тех, кто предпринимал подобные попытки. И </w:t>
+      </w:r>
+      <w:r>
+        <w:t>каждый</w:t>
+      </w:r>
+      <w:r>
+        <w:t>̆ раз эти люди становились мишенями</w:t>
+      </w:r>
+      <w:r>
+        <w:t xml:space="preserve"> </w:t>
+      </w:r>
+      <w:r>
+        <w:t>для других.</w:t>
+      </w:r>
+    </w:p>
+    <w:p>
+      <w:pPr>
+        <w:pStyle w:val="Heading3"/>
+      </w:pPr>
+      <w:r>
+        <w:lastRenderedPageBreak/>
+        <w:t>Совет №13. Умей говорить «нет».</w:t>
+      </w:r>
+    </w:p>
+    <w:p>
+      <w:pPr>
+        <w:pStyle w:val="ListParagraph"/>
+        <w:ind w:left="0"/>
+      </w:pPr>
+      <w:r>
+        <w:t>Самый̆ быстрый̆ путь к невыполнению обязательств — непосильные обязательства. Несмотря на очевидность этого утверждения, мы берем их на себя каждый̆ день. Попав в затруднительное положение, мы не хотим разочаровывать начальство и соглашаемся сделать нереальную работу за нереально короткий̆ срок.</w:t>
+      </w:r>
+    </w:p>
+    <w:p>
+      <w:pPr>
+        <w:pStyle w:val="ListParagraph"/>
+        <w:ind w:left="0"/>
+      </w:pPr>
+      <w:r>
+        <w:t>Говоря «да», чтобы избе</w:t>
+      </w:r>
+      <w:r>
+        <w:t>жать разочарования, мы попросту врем</w:t>
+      </w:r>
+      <w:r>
+        <w:t>.</w:t>
+      </w:r>
+    </w:p>
+    <w:p>
+      <w:pPr>
+        <w:pStyle w:val="Heading2"/>
+        <w:rPr>
+          <w:rFonts w:eastAsia="Times New Roman"/>
+          <w:lang w:eastAsia="ru-RU"/>
+        </w:rPr>
+      </w:pPr>
+      <w:r>
+        <w:rPr>
+          <w:rFonts w:eastAsia="Times New Roman"/>
+          <w:lang w:eastAsia="ru-RU"/>
+        </w:rPr>
+        <w:t xml:space="preserve">Модуль №2. </w:t>
+      </w:r>
+      <w:r>
+        <w:rPr>
+          <w:rFonts w:eastAsia="Times New Roman"/>
+          <w:lang w:eastAsia="ru-RU"/>
+        </w:rPr>
+        <w:t>Обзор методологий и подходов к разработке ПО</w:t>
+      </w:r>
+      <w:r>
+        <w:rPr>
+          <w:rFonts w:eastAsia="Times New Roman"/>
+          <w:lang w:eastAsia="ru-RU"/>
+        </w:rPr>
+        <w:t>.</w:t>
+      </w:r>
+    </w:p>
+    <w:p>
+      <w:pPr>
+        <w:pStyle w:val="Heading3"/>
+        <w:rPr>
           <w:lang w:val="en-US" w:eastAsia="ru-RU"/>
         </w:rPr>
-        <w:t>ссылка на CI/CD модуль</w:t>
-      </w:r>
-    </w:p>
-    <w:p>
-      <w:pPr>
-        <w:pStyle w:val="Heading2"/>
+      </w:pPr>
+      <w:r>
+        <w:rPr>
+          <w:lang w:val="en-US" w:eastAsia="ru-RU"/>
+        </w:rPr>
+        <w:t>Waterfall</w:t>
+      </w:r>
+    </w:p>
+    <w:p>
+      <w:pPr>
+        <w:pStyle w:val="ListParagraph"/>
         <w:numPr>
           <w:ilvl w:val="0"/>
-          <w:numId w:val="1"/>
+          <w:numId w:val="8"/>
         </w:numPr>
-        <w:ind w:left="360"/>
-        <w:rPr>
-          <w:rFonts w:eastAsia="Times New Roman"/>
-          <w:lang w:eastAsia="ru-RU"/>
-        </w:rPr>
-      </w:pPr>
-      <w:r>
-        <w:rPr>
-          <w:rFonts w:eastAsia="Times New Roman"/>
-          <w:lang w:eastAsia="ru-RU"/>
-        </w:rPr>
-        <w:t>Обзор методологий и подходов к разработке ПО</w:t>
-      </w:r>
-    </w:p>
-    <w:p>
-      <w:pPr>
-        <w:pStyle w:val="Heading2"/>
+        <w:rPr>
+          <w:lang w:eastAsia="ru-RU"/>
+        </w:rPr>
+      </w:pPr>
+      <w:r>
+        <w:rPr>
+          <w:lang w:eastAsia="ru-RU"/>
+        </w:rPr>
+        <w:t>обзор процесса</w:t>
+      </w:r>
+    </w:p>
+    <w:p>
+      <w:pPr>
+        <w:pStyle w:val="ListParagraph"/>
         <w:numPr>
           <w:ilvl w:val="0"/>
-          <w:numId w:val="1"/>
+          <w:numId w:val="8"/>
         </w:numPr>
-        <w:ind w:left="360"/>
-        <w:rPr>
-          <w:rFonts w:eastAsia="Times New Roman"/>
-          <w:lang w:eastAsia="ru-RU"/>
-        </w:rPr>
-      </w:pPr>
-      <w:r>
-        <w:rPr>
-          <w:rFonts w:eastAsia="Times New Roman"/>
-          <w:lang w:eastAsia="ru-RU"/>
-        </w:rPr>
-        <w:t>Детализация agile методологий</w:t>
-      </w:r>
-    </w:p>
-    <w:p>
-      <w:pPr>
-        <w:pStyle w:val="Heading2"/>
+        <w:rPr>
+          <w:lang w:eastAsia="ru-RU"/>
+        </w:rPr>
+      </w:pPr>
+      <w:r>
+        <w:rPr>
+          <w:lang w:eastAsia="ru-RU"/>
+        </w:rPr>
+        <w:t>применимость в разных ситуациях</w:t>
+      </w:r>
+    </w:p>
+    <w:p>
+      <w:pPr>
+        <w:pStyle w:val="ListParagraph"/>
         <w:numPr>
           <w:ilvl w:val="0"/>
-          <w:numId w:val="1"/>
+          <w:numId w:val="8"/>
         </w:numPr>
-        <w:ind w:left="360"/>
-        <w:rPr>
-          <w:rFonts w:eastAsia="Times New Roman"/>
-          <w:lang w:eastAsia="ru-RU"/>
-        </w:rPr>
-      </w:pPr>
-      <w:r>
-        <w:rPr>
-          <w:rFonts w:eastAsia="Times New Roman"/>
-          <w:lang w:eastAsia="ru-RU"/>
-        </w:rPr>
-        <w:t>Agile (описание, принципы, техники)</w:t>
-      </w:r>
-    </w:p>
-    <w:p>
-      <w:pPr>
-        <w:pStyle w:val="Heading2"/>
+        <w:rPr>
+          <w:lang w:eastAsia="ru-RU"/>
+        </w:rPr>
+      </w:pPr>
+      <w:r>
+        <w:rPr>
+          <w:lang w:eastAsia="ru-RU"/>
+        </w:rPr>
+        <w:t>плюсы и минусы</w:t>
+      </w:r>
+    </w:p>
+    <w:p>
+      <w:pPr>
+        <w:pStyle w:val="Heading3"/>
+        <w:rPr>
+          <w:lang w:val="en-US" w:eastAsia="ru-RU"/>
+        </w:rPr>
+      </w:pPr>
+      <w:r>
+        <w:rPr>
+          <w:lang w:val="en-US" w:eastAsia="ru-RU"/>
+        </w:rPr>
+        <w:t>Agile</w:t>
+      </w:r>
+    </w:p>
+    <w:p>
+      <w:pPr>
+        <w:pStyle w:val="ListParagraph"/>
         <w:numPr>
           <w:ilvl w:val="0"/>
-          <w:numId w:val="1"/>
+          <w:numId w:val="8"/>
         </w:numPr>
-        <w:ind w:left="360"/>
-        <w:rPr>
-          <w:rFonts w:eastAsia="Times New Roman"/>
+        <w:rPr>
+          <w:lang w:eastAsia="ru-RU"/>
+        </w:rPr>
+      </w:pPr>
+      <w:r>
+        <w:rPr>
           <w:lang w:val="en-US" w:eastAsia="ru-RU"/>
         </w:rPr>
-      </w:pPr>
-      <w:r>
-        <w:rPr>
-          <w:rFonts w:eastAsia="Times New Roman"/>
-          <w:lang w:eastAsia="ru-RU"/>
-        </w:rPr>
-        <w:t>Scrum (процессы, события, артефакты</w:t>
-      </w:r>
-      <w:r>
-        <w:rPr>
-          <w:rFonts w:eastAsia="Times New Roman"/>
-          <w:lang w:val="en-US" w:eastAsia="ru-RU"/>
-        </w:rPr>
-        <w:t>)</w:t>
-      </w:r>
-    </w:p>
-    <w:p>
-      <w:pPr>
-        <w:pStyle w:val="Heading2"/>
+        <w:t>agile manifest</w:t>
+      </w:r>
+    </w:p>
+    <w:p>
+      <w:pPr>
+        <w:pStyle w:val="ListParagraph"/>
         <w:numPr>
           <w:ilvl w:val="0"/>
-          <w:numId w:val="2"/>
+          <w:numId w:val="8"/>
         </w:numPr>
-        <w:ind w:left="360"/>
-        <w:rPr>
-          <w:rFonts w:eastAsia="Times New Roman"/>
-          <w:lang w:eastAsia="ru-RU"/>
-        </w:rPr>
-      </w:pPr>
-      <w:r>
-        <w:rPr>
-          <w:rFonts w:eastAsia="Times New Roman"/>
-          <w:lang w:eastAsia="ru-RU"/>
-        </w:rPr>
-        <w:t>М</w:t>
-      </w:r>
-      <w:r>
-        <w:rPr>
-          <w:rFonts w:eastAsia="Times New Roman"/>
-          <w:lang w:eastAsia="ru-RU"/>
-        </w:rPr>
-        <w:t>етоды оценки задач</w:t>
-      </w:r>
-    </w:p>
-    <w:p>
-      <w:pPr>
-        <w:pStyle w:val="Heading2"/>
+        <w:rPr>
+          <w:lang w:eastAsia="ru-RU"/>
+        </w:rPr>
+      </w:pPr>
+      <w:r>
+        <w:rPr>
+          <w:lang w:eastAsia="ru-RU"/>
+        </w:rPr>
+        <w:t>обзор процесса</w:t>
+      </w:r>
+    </w:p>
+    <w:p>
+      <w:pPr>
+        <w:pStyle w:val="ListParagraph"/>
         <w:numPr>
           <w:ilvl w:val="0"/>
-          <w:numId w:val="2"/>
+          <w:numId w:val="8"/>
         </w:numPr>
-        <w:ind w:left="360"/>
-        <w:rPr>
-          <w:rFonts w:eastAsia="Times New Roman"/>
-          <w:lang w:eastAsia="ru-RU"/>
-        </w:rPr>
-      </w:pPr>
-      <w:r>
-        <w:rPr>
-          <w:rFonts w:eastAsia="Times New Roman"/>
-          <w:lang w:eastAsia="ru-RU"/>
-        </w:rPr>
-        <w:t>Решение вопросов внутри команды (рабочий конфликт) </w:t>
-      </w:r>
-    </w:p>
-    <w:p>
-      <w:pPr>
-        <w:pStyle w:val="Heading2"/>
+        <w:rPr>
+          <w:lang w:eastAsia="ru-RU"/>
+        </w:rPr>
+      </w:pPr>
+      <w:r>
+        <w:rPr>
+          <w:lang w:eastAsia="ru-RU"/>
+        </w:rPr>
+        <w:t>применимость в разных ситуациях</w:t>
+      </w:r>
+    </w:p>
+    <w:p>
+      <w:pPr>
+        <w:pStyle w:val="ListParagraph"/>
         <w:numPr>
           <w:ilvl w:val="0"/>
-          <w:numId w:val="2"/>
+          <w:numId w:val="8"/>
         </w:numPr>
-        <w:ind w:left="360"/>
-        <w:rPr>
-          <w:rFonts w:eastAsia="Times New Roman"/>
-          <w:lang w:eastAsia="ru-RU"/>
-        </w:rPr>
-      </w:pPr>
-      <w:r>
-        <w:rPr>
-          <w:rFonts w:eastAsia="Times New Roman"/>
-          <w:lang w:eastAsia="ru-RU"/>
-        </w:rPr>
-        <w:t>Обзор CI/CD практи</w:t>
-      </w:r>
-      <w:r>
-        <w:rPr>
-          <w:rFonts w:eastAsia="Times New Roman"/>
-          <w:lang w:eastAsia="ru-RU"/>
-        </w:rPr>
-        <w:t>к</w:t>
-      </w:r>
-    </w:p>
-    <w:p>
-      <w:pPr>
-        <w:pStyle w:val="Heading2"/>
+        <w:rPr>
+          <w:lang w:eastAsia="ru-RU"/>
+        </w:rPr>
+      </w:pPr>
+      <w:r>
+        <w:rPr>
+          <w:lang w:eastAsia="ru-RU"/>
+        </w:rPr>
+        <w:t>плюсы и минусы</w:t>
+      </w:r>
+    </w:p>
+    <w:p>
+      <w:pPr>
+        <w:pStyle w:val="Heading3"/>
+        <w:rPr>
+          <w:lang w:val="en-US" w:eastAsia="ru-RU"/>
+        </w:rPr>
+      </w:pPr>
+      <w:r>
+        <w:rPr>
+          <w:lang w:val="en-US" w:eastAsia="ru-RU"/>
+        </w:rPr>
+        <w:t>Scrum</w:t>
+      </w:r>
+    </w:p>
+    <w:p>
+      <w:pPr>
+        <w:pStyle w:val="ListParagraph"/>
         <w:numPr>
           <w:ilvl w:val="0"/>
-          <w:numId w:val="2"/>
+          <w:numId w:val="8"/>
         </w:numPr>
-        <w:ind w:left="360"/>
-        <w:rPr>
-          <w:rFonts w:eastAsia="Times New Roman"/>
-          <w:lang w:eastAsia="ru-RU"/>
-        </w:rPr>
-      </w:pPr>
-      <w:r>
-        <w:rPr>
-          <w:rFonts w:eastAsia="Times New Roman"/>
-          <w:lang w:eastAsia="ru-RU"/>
-        </w:rPr>
-        <w:t>Do's and don'ts в корпоративной среде</w:t>
-      </w:r>
-    </w:p>
-    <w:p>
-      <w:pPr>
-        <w:pStyle w:val="Heading2"/>
+        <w:rPr>
+          <w:lang w:eastAsia="ru-RU"/>
+        </w:rPr>
+      </w:pPr>
+      <w:r>
+        <w:rPr>
+          <w:lang w:eastAsia="ru-RU"/>
+        </w:rPr>
+        <w:t>обзор процесса</w:t>
+      </w:r>
+    </w:p>
+    <w:p>
+      <w:pPr>
+        <w:pStyle w:val="ListParagraph"/>
         <w:numPr>
           <w:ilvl w:val="0"/>
-          <w:numId w:val="2"/>
+          <w:numId w:val="8"/>
         </w:numPr>
-        <w:ind w:left="360"/>
-        <w:rPr>
-          <w:rFonts w:eastAsia="Times New Roman"/>
-          <w:lang w:eastAsia="ru-RU"/>
-        </w:rPr>
-      </w:pPr>
-      <w:r>
-        <w:rPr>
-          <w:rFonts w:eastAsia="Times New Roman"/>
-          <w:lang w:eastAsia="ru-RU"/>
-        </w:rPr>
-        <w:t>Коммуникация с заказчиком</w:t>
-      </w:r>
-    </w:p>
-    <w:p>
-      <w:pPr>
-        <w:pStyle w:val="Heading2"/>
+        <w:rPr>
+          <w:lang w:eastAsia="ru-RU"/>
+        </w:rPr>
+      </w:pPr>
+      <w:r>
+        <w:rPr>
+          <w:lang w:eastAsia="ru-RU"/>
+        </w:rPr>
+        <w:t>применимость в разных ситуациях</w:t>
+      </w:r>
+    </w:p>
+    <w:p>
+      <w:pPr>
+        <w:pStyle w:val="ListParagraph"/>
         <w:numPr>
           <w:ilvl w:val="0"/>
-          <w:numId w:val="2"/>
+          <w:numId w:val="8"/>
         </w:numPr>
-        <w:ind w:left="360"/>
+        <w:rPr>
+          <w:lang w:eastAsia="ru-RU"/>
+        </w:rPr>
+      </w:pPr>
+      <w:r>
+        <w:rPr>
+          <w:lang w:eastAsia="ru-RU"/>
+        </w:rPr>
+        <w:t>плюсы и минусы</w:t>
+      </w:r>
+    </w:p>
+    <w:p>
+      <w:pPr>
+        <w:pStyle w:val="Heading2"/>
+        <w:rPr>
+          <w:rFonts w:eastAsia="Times New Roman"/>
+          <w:lang w:eastAsia="ru-RU"/>
+        </w:rPr>
+      </w:pPr>
+      <w:r>
+        <w:rPr>
+          <w:rFonts w:eastAsia="Times New Roman"/>
+          <w:lang w:eastAsia="ru-RU"/>
+        </w:rPr>
+        <w:t xml:space="preserve">Модуль №3. </w:t>
+      </w:r>
+      <w:r>
+        <w:rPr>
+          <w:rFonts w:eastAsia="Times New Roman"/>
+          <w:lang w:eastAsia="ru-RU"/>
+        </w:rPr>
+        <w:t>Agile (описание, принципы, техники)</w:t>
+      </w:r>
+      <w:r>
+        <w:rPr>
+          <w:rFonts w:eastAsia="Times New Roman"/>
+          <w:lang w:eastAsia="ru-RU"/>
+        </w:rPr>
+        <w:t>.</w:t>
+      </w:r>
+    </w:p>
+    <w:p>
+      <w:pPr>
+        <w:pStyle w:val="ListParagraph"/>
+        <w:numPr>
+          <w:ilvl w:val="0"/>
+          <w:numId w:val="8"/>
+        </w:numPr>
+        <w:rPr>
+          <w:rFonts w:eastAsia="Times New Roman"/>
+          <w:lang w:eastAsia="ru-RU"/>
+        </w:rPr>
+      </w:pPr>
+      <w:r>
+        <w:rPr>
+          <w:rFonts w:eastAsia="Times New Roman"/>
+          <w:lang w:val="en-US" w:eastAsia="ru-RU"/>
+        </w:rPr>
+        <w:t>TDD</w:t>
+      </w:r>
+    </w:p>
+    <w:p>
+      <w:pPr>
+        <w:pStyle w:val="ListParagraph"/>
+        <w:numPr>
+          <w:ilvl w:val="0"/>
+          <w:numId w:val="8"/>
+        </w:numPr>
+        <w:rPr>
+          <w:rFonts w:eastAsia="Times New Roman"/>
+          <w:lang w:eastAsia="ru-RU"/>
+        </w:rPr>
+      </w:pPr>
+      <w:r>
+        <w:rPr>
+          <w:rFonts w:eastAsia="Times New Roman"/>
+          <w:lang w:val="en-US" w:eastAsia="ru-RU"/>
+        </w:rPr>
+        <w:t>BDD</w:t>
+      </w:r>
+    </w:p>
+    <w:p>
+      <w:pPr>
+        <w:pStyle w:val="ListParagraph"/>
+        <w:numPr>
+          <w:ilvl w:val="0"/>
+          <w:numId w:val="8"/>
+        </w:numPr>
+        <w:rPr>
+          <w:rFonts w:eastAsia="Times New Roman"/>
+          <w:lang w:eastAsia="ru-RU"/>
+        </w:rPr>
+      </w:pPr>
+      <w:r>
+        <w:rPr>
+          <w:rFonts w:eastAsia="Times New Roman"/>
+          <w:lang w:val="en-US" w:eastAsia="ru-RU"/>
+        </w:rPr>
+        <w:t>XP</w:t>
+      </w:r>
+    </w:p>
+    <w:p>
+      <w:pPr>
+        <w:pStyle w:val="ListParagraph"/>
+        <w:numPr>
+          <w:ilvl w:val="0"/>
+          <w:numId w:val="8"/>
+        </w:numPr>
+        <w:rPr>
+          <w:rFonts w:eastAsia="Times New Roman"/>
+          <w:lang w:eastAsia="ru-RU"/>
+        </w:rPr>
+      </w:pPr>
+      <w:r>
+        <w:rPr>
+          <w:rFonts w:eastAsia="Times New Roman"/>
+          <w:lang w:val="en-US" w:eastAsia="ru-RU"/>
+        </w:rPr>
+        <w:t>Pair programming</w:t>
+      </w:r>
+    </w:p>
+    <w:p>
+      <w:pPr>
+        <w:pStyle w:val="ListParagraph"/>
+        <w:numPr>
+          <w:ilvl w:val="0"/>
+          <w:numId w:val="8"/>
+        </w:numPr>
+        <w:rPr>
+          <w:rFonts w:eastAsia="Times New Roman"/>
+          <w:lang w:eastAsia="ru-RU"/>
+        </w:rPr>
+      </w:pPr>
+      <w:r>
+        <w:rPr>
+          <w:rFonts w:eastAsia="Times New Roman"/>
+          <w:lang w:val="en-US" w:eastAsia="ru-RU"/>
+        </w:rPr>
+        <w:t>Agile in real world</w:t>
+      </w:r>
+    </w:p>
+    <w:p>
+      <w:pPr>
+        <w:pStyle w:val="Heading2"/>
+        <w:rPr>
+          <w:rFonts w:eastAsia="Times New Roman"/>
+          <w:lang w:eastAsia="ru-RU"/>
+        </w:rPr>
+      </w:pPr>
+      <w:r>
+        <w:rPr>
+          <w:rFonts w:eastAsia="Times New Roman"/>
+          <w:lang w:eastAsia="ru-RU"/>
+        </w:rPr>
+        <w:t xml:space="preserve">Модуль №4. </w:t>
+      </w:r>
+      <w:r>
+        <w:rPr>
+          <w:rFonts w:eastAsia="Times New Roman"/>
+          <w:lang w:eastAsia="ru-RU"/>
+        </w:rPr>
+        <w:t>Scrum (процессы, события, артефакты</w:t>
+      </w:r>
+      <w:r>
+        <w:rPr>
+          <w:rFonts w:eastAsia="Times New Roman"/>
+          <w:lang w:eastAsia="ru-RU"/>
+        </w:rPr>
+        <w:t>)</w:t>
+      </w:r>
+      <w:r>
+        <w:rPr>
+          <w:rFonts w:eastAsia="Times New Roman"/>
+          <w:lang w:eastAsia="ru-RU"/>
+        </w:rPr>
+        <w:t>.</w:t>
+      </w:r>
+    </w:p>
+    <w:p>
+      <w:pPr>
+        <w:pStyle w:val="ListParagraph"/>
+        <w:numPr>
+          <w:ilvl w:val="0"/>
+          <w:numId w:val="8"/>
+        </w:numPr>
+        <w:rPr>
+          <w:rFonts w:eastAsia="Times New Roman"/>
+          <w:lang w:val="en-GB" w:eastAsia="ru-RU"/>
+        </w:rPr>
+      </w:pPr>
+      <w:r>
+        <w:rPr>
+          <w:rFonts w:eastAsia="Times New Roman"/>
+          <w:lang w:val="en-GB" w:eastAsia="ru-RU"/>
+        </w:rPr>
+        <w:t>Scrum 3-3-5 model (3 roles, 3 artifacts, 5 events)</w:t>
+      </w:r>
+    </w:p>
+    <w:p>
+      <w:pPr>
+        <w:pStyle w:val="ListParagraph"/>
+        <w:numPr>
+          <w:ilvl w:val="0"/>
+          <w:numId w:val="8"/>
+        </w:numPr>
+        <w:rPr>
+          <w:rFonts w:eastAsia="Times New Roman"/>
+          <w:lang w:val="en-GB" w:eastAsia="ru-RU"/>
+        </w:rPr>
+      </w:pPr>
+      <w:r>
+        <w:rPr>
+          <w:rFonts w:eastAsia="Times New Roman"/>
+          <w:lang w:val="en-GB" w:eastAsia="ru-RU"/>
+        </w:rPr>
+        <w:t>Scrum interactions: PO-SM-Dev Team</w:t>
+      </w:r>
+    </w:p>
+    <w:p>
+      <w:pPr>
+        <w:pStyle w:val="ListParagraph"/>
+        <w:numPr>
+          <w:ilvl w:val="0"/>
+          <w:numId w:val="8"/>
+        </w:numPr>
+        <w:rPr>
+          <w:rFonts w:eastAsia="Times New Roman"/>
+          <w:lang w:val="en-GB" w:eastAsia="ru-RU"/>
+        </w:rPr>
+      </w:pPr>
+      <w:r>
+        <w:rPr>
+          <w:rFonts w:eastAsia="Times New Roman"/>
+          <w:lang w:val="en-GB" w:eastAsia="ru-RU"/>
+        </w:rPr>
+        <w:t>Scrum implementation in real world</w:t>
+      </w:r>
+    </w:p>
+    <w:p>
+      <w:pPr>
+        <w:pStyle w:val="Heading2"/>
+        <w:rPr>
+          <w:rFonts w:eastAsia="Times New Roman"/>
+          <w:lang w:eastAsia="ru-RU"/>
+        </w:rPr>
+      </w:pPr>
+      <w:r>
+        <w:rPr>
+          <w:rFonts w:eastAsia="Times New Roman"/>
+          <w:lang w:eastAsia="ru-RU"/>
+        </w:rPr>
+        <w:t xml:space="preserve">Модуль №5. </w:t>
+      </w:r>
+      <w:r>
+        <w:rPr>
+          <w:rFonts w:eastAsia="Times New Roman"/>
+          <w:lang w:eastAsia="ru-RU"/>
+        </w:rPr>
+        <w:t>Do's and don'ts в корпоративной среде. Коммуникация с заказчиком</w:t>
+      </w:r>
+      <w:r>
+        <w:rPr>
+          <w:rFonts w:eastAsia="Times New Roman"/>
+          <w:lang w:eastAsia="ru-RU"/>
+        </w:rPr>
+        <w:t>.</w:t>
+      </w:r>
+    </w:p>
+    <w:p>
+      <w:pPr>
+        <w:pStyle w:val="ListParagraph"/>
+        <w:numPr>
+          <w:ilvl w:val="0"/>
+          <w:numId w:val="8"/>
+        </w:numPr>
+        <w:rPr>
+          <w:rFonts w:eastAsia="Times New Roman"/>
+          <w:lang w:eastAsia="ru-RU"/>
+        </w:rPr>
+      </w:pPr>
+      <w:r>
+        <w:rPr>
+          <w:rFonts w:eastAsia="Times New Roman"/>
+          <w:b/>
+          <w:lang w:val="en-US" w:eastAsia="ru-RU"/>
+        </w:rPr>
+        <w:t>Do</w:t>
+      </w:r>
+      <w:r>
+        <w:rPr>
+          <w:rFonts w:eastAsia="Times New Roman"/>
+          <w:b/>
+          <w:lang w:eastAsia="ru-RU"/>
+        </w:rPr>
+        <w:t>!</w:t>
+      </w:r>
+      <w:r>
+        <w:rPr>
+          <w:rFonts w:eastAsia="Times New Roman"/>
+          <w:lang w:eastAsia="ru-RU"/>
+        </w:rPr>
+        <w:t xml:space="preserve"> </w:t>
+      </w:r>
+      <w:r>
+        <w:rPr>
+          <w:rFonts w:eastAsia="Times New Roman"/>
+          <w:lang w:eastAsia="ru-RU"/>
+        </w:rPr>
+        <w:t>Правило «60 минут». Если столкнулся с проблемой и ее не получается решить в течение 60 минут – необходимо сообщать к</w:t>
+      </w:r>
+      <w:r>
+        <w:rPr>
+          <w:rFonts w:eastAsia="Times New Roman"/>
+          <w:lang w:eastAsia="ru-RU"/>
+        </w:rPr>
+        <w:t>оманде о проблеме (райзить ее).</w:t>
+      </w:r>
+    </w:p>
+    <w:p>
+      <w:pPr>
+        <w:pStyle w:val="ListParagraph"/>
+        <w:numPr>
+          <w:ilvl w:val="0"/>
+          <w:numId w:val="8"/>
+        </w:numPr>
+        <w:rPr>
+          <w:rFonts w:eastAsia="Times New Roman"/>
+          <w:lang w:eastAsia="ru-RU"/>
+        </w:rPr>
+      </w:pPr>
+      <w:r>
+        <w:rPr>
+          <w:rFonts w:eastAsia="Times New Roman"/>
+          <w:b/>
+          <w:lang w:val="en-US" w:eastAsia="ru-RU"/>
+        </w:rPr>
+        <w:t>Do</w:t>
+      </w:r>
+      <w:r>
+        <w:rPr>
+          <w:rFonts w:eastAsia="Times New Roman"/>
+          <w:b/>
+          <w:lang w:eastAsia="ru-RU"/>
+        </w:rPr>
+        <w:t>!</w:t>
+      </w:r>
+      <w:r>
+        <w:rPr>
+          <w:rFonts w:eastAsia="Times New Roman"/>
+          <w:lang w:eastAsia="ru-RU"/>
+        </w:rPr>
+        <w:t xml:space="preserve"> Этот совет тесно связан с предыдущим. </w:t>
+      </w:r>
+      <w:r>
+        <w:rPr>
+          <w:rFonts w:eastAsia="Times New Roman"/>
+          <w:lang w:eastAsia="ru-RU"/>
+        </w:rPr>
+        <w:t>Если видишь и озвучиваешь проблему, всегда предлагай варианты решения и свои соображения. Просто указать на проблему недостаточно. Если не знаешь никаких вариантов – представь команде то, что уже «накопал» по данной проблеме, это существенно поможет команде.</w:t>
+      </w:r>
+    </w:p>
+    <w:p>
+      <w:pPr>
+        <w:pStyle w:val="ListParagraph"/>
+        <w:numPr>
+          <w:ilvl w:val="0"/>
+          <w:numId w:val="8"/>
+        </w:numPr>
+        <w:rPr>
+          <w:rFonts w:eastAsia="Times New Roman"/>
+          <w:lang w:eastAsia="ru-RU"/>
+        </w:rPr>
+      </w:pPr>
+      <w:r>
+        <w:rPr>
+          <w:rFonts w:eastAsia="Times New Roman"/>
+          <w:b/>
+          <w:lang w:val="en-US" w:eastAsia="ru-RU"/>
+        </w:rPr>
+        <w:t>Do</w:t>
+      </w:r>
+      <w:r>
+        <w:rPr>
+          <w:rFonts w:eastAsia="Times New Roman"/>
+          <w:b/>
+          <w:lang w:eastAsia="ru-RU"/>
+        </w:rPr>
+        <w:t>!</w:t>
+      </w:r>
+      <w:r>
+        <w:rPr>
+          <w:rFonts w:eastAsia="Times New Roman"/>
+          <w:lang w:eastAsia="ru-RU"/>
+        </w:rPr>
+        <w:t xml:space="preserve"> </w:t>
+      </w:r>
+      <w:r>
+        <w:rPr>
+          <w:rFonts w:eastAsia="Times New Roman"/>
+          <w:lang w:eastAsia="ru-RU"/>
+        </w:rPr>
+        <w:t>Необходимо всегда пользоваться системой трекинга задач/багов. Если выполняется любая работа – она должна быть зафиксирована в этой системе. Нет записи – нет задачи!</w:t>
+      </w:r>
+    </w:p>
+    <w:p>
+      <w:pPr>
+        <w:pStyle w:val="ListParagraph"/>
+        <w:numPr>
+          <w:ilvl w:val="0"/>
+          <w:numId w:val="8"/>
+        </w:numPr>
+        <w:rPr>
+          <w:rFonts w:eastAsia="Times New Roman"/>
+          <w:lang w:eastAsia="ru-RU"/>
+        </w:rPr>
+      </w:pPr>
+      <w:r>
+        <w:rPr>
+          <w:rFonts w:eastAsia="Times New Roman"/>
+          <w:b/>
+          <w:lang w:val="en-US" w:eastAsia="ru-RU"/>
+        </w:rPr>
+        <w:t>Do</w:t>
+      </w:r>
+      <w:r>
+        <w:rPr>
+          <w:rFonts w:eastAsia="Times New Roman"/>
+          <w:b/>
+          <w:lang w:eastAsia="ru-RU"/>
+        </w:rPr>
+        <w:t>!</w:t>
+      </w:r>
+      <w:r>
+        <w:rPr>
+          <w:rFonts w:eastAsia="Times New Roman"/>
+          <w:lang w:eastAsia="ru-RU"/>
+        </w:rPr>
+        <w:t xml:space="preserve"> </w:t>
+      </w:r>
+      <w:r>
+        <w:rPr>
+          <w:rFonts w:eastAsia="Times New Roman"/>
+          <w:lang w:eastAsia="ru-RU"/>
+        </w:rPr>
+        <w:t xml:space="preserve">Всегда имей все записи митингов («минутки», </w:t>
+      </w:r>
+      <w:r>
+        <w:rPr>
+          <w:rFonts w:eastAsia="Times New Roman"/>
+          <w:lang w:val="en-US" w:eastAsia="ru-RU"/>
+        </w:rPr>
+        <w:t>MoM</w:t>
+      </w:r>
+      <w:r>
+        <w:rPr>
+          <w:rFonts w:eastAsia="Times New Roman"/>
+          <w:lang w:eastAsia="ru-RU"/>
+        </w:rPr>
+        <w:t>)</w:t>
+      </w:r>
+      <w:r>
+        <w:rPr>
+          <w:rFonts w:eastAsia="Times New Roman"/>
+          <w:lang w:eastAsia="ru-RU"/>
+        </w:rPr>
+        <w:t xml:space="preserve"> и переговоров, рассылай их после совещания заказчику (конечно, согласовав внутри команды). Также необходимо протоколировать все технические решения (да, придется писать документацию </w:t>
+      </w:r>
+      <w:r>
+        <w:rPr>
+          <w:rFonts w:eastAsia="Times New Roman"/>
+          <w:lang w:eastAsia="ru-RU"/>
+        </w:rPr>
+        <w:sym w:font="Wingdings" w:char="F04A"/>
+      </w:r>
+      <w:r>
+        <w:rPr>
+          <w:rFonts w:eastAsia="Times New Roman"/>
+          <w:lang w:eastAsia="ru-RU"/>
+        </w:rPr>
+        <w:t>)</w:t>
+      </w:r>
+      <w:r>
+        <w:rPr>
+          <w:rFonts w:eastAsia="Times New Roman"/>
+          <w:lang w:eastAsia="ru-RU"/>
+        </w:rPr>
+        <w:t>, для этого подходит любая онлайн интерактивная система типа вики</w:t>
+      </w:r>
+      <w:r>
+        <w:rPr>
+          <w:rFonts w:eastAsia="Times New Roman"/>
+          <w:lang w:eastAsia="ru-RU"/>
+        </w:rPr>
+        <w:t xml:space="preserve">. Незаписанные решения </w:t>
+      </w:r>
+      <w:r>
+        <w:rPr>
+          <w:rFonts w:eastAsia="Times New Roman"/>
+          <w:lang w:eastAsia="ru-RU"/>
+        </w:rPr>
+        <w:t>–</w:t>
+      </w:r>
+      <w:r>
+        <w:rPr>
+          <w:rFonts w:eastAsia="Times New Roman"/>
+          <w:lang w:eastAsia="ru-RU"/>
+        </w:rPr>
+        <w:t xml:space="preserve"> </w:t>
+      </w:r>
+      <w:r>
+        <w:rPr>
+          <w:rFonts w:eastAsia="Times New Roman"/>
+          <w:lang w:eastAsia="ru-RU"/>
+        </w:rPr>
+        <w:t>по факту не существуют (</w:t>
+      </w:r>
+      <w:r>
+        <w:rPr>
+          <w:rFonts w:eastAsia="Times New Roman"/>
+          <w:lang w:eastAsia="ru-RU"/>
+        </w:rPr>
+        <w:t xml:space="preserve">существуют </w:t>
+      </w:r>
+      <w:r>
+        <w:rPr>
+          <w:rFonts w:eastAsia="Times New Roman"/>
+          <w:lang w:eastAsia="ru-RU"/>
+        </w:rPr>
+        <w:t>только в вашей голове)</w:t>
+      </w:r>
+      <w:r>
+        <w:rPr>
+          <w:rFonts w:eastAsia="Times New Roman"/>
+          <w:lang w:eastAsia="ru-RU"/>
+        </w:rPr>
+        <w:t>.</w:t>
+      </w:r>
+    </w:p>
+    <w:p>
+      <w:pPr>
+        <w:pStyle w:val="ListParagraph"/>
+        <w:numPr>
+          <w:ilvl w:val="0"/>
+          <w:numId w:val="8"/>
+        </w:numPr>
+        <w:rPr>
+          <w:rFonts w:eastAsia="Times New Roman"/>
+          <w:lang w:eastAsia="ru-RU"/>
+        </w:rPr>
+      </w:pPr>
+      <w:r>
+        <w:rPr>
+          <w:rFonts w:eastAsia="Times New Roman"/>
+          <w:b/>
+          <w:lang w:val="en-US" w:eastAsia="ru-RU"/>
+        </w:rPr>
+        <w:lastRenderedPageBreak/>
+        <w:t>Do</w:t>
+      </w:r>
+      <w:r>
+        <w:rPr>
+          <w:rFonts w:eastAsia="Times New Roman"/>
+          <w:b/>
+          <w:lang w:eastAsia="ru-RU"/>
+        </w:rPr>
+        <w:t>!</w:t>
+      </w:r>
+      <w:r>
+        <w:rPr>
+          <w:rFonts w:eastAsia="Times New Roman"/>
+          <w:lang w:eastAsia="ru-RU"/>
+        </w:rPr>
+        <w:t xml:space="preserve"> </w:t>
+      </w:r>
+      <w:r>
+        <w:rPr>
+          <w:rFonts w:eastAsia="Times New Roman"/>
+          <w:lang w:eastAsia="ru-RU"/>
+        </w:rPr>
+        <w:t>Всегда необходимо помнить, что вы говорите от имени всей команды/компании. Обдумывайте чт</w:t>
+      </w:r>
+      <w:r>
+        <w:rPr>
+          <w:rFonts w:eastAsia="Times New Roman"/>
+          <w:lang w:eastAsia="ru-RU"/>
+        </w:rPr>
+        <w:t xml:space="preserve">о и как вы скажете заказчику, какой имидж </w:t>
+      </w:r>
+      <w:r>
+        <w:rPr>
+          <w:rFonts w:eastAsia="Times New Roman"/>
+          <w:lang w:eastAsia="ru-RU"/>
+        </w:rPr>
+        <w:t xml:space="preserve">своей команды и компании </w:t>
+      </w:r>
+      <w:r>
+        <w:rPr>
+          <w:rFonts w:eastAsia="Times New Roman"/>
+          <w:lang w:eastAsia="ru-RU"/>
+        </w:rPr>
+        <w:t>вы создаете и поддерживаете.</w:t>
+      </w:r>
+    </w:p>
+    <w:p>
+      <w:pPr>
+        <w:pStyle w:val="ListParagraph"/>
+        <w:numPr>
+          <w:ilvl w:val="0"/>
+          <w:numId w:val="8"/>
+        </w:numPr>
+        <w:rPr>
+          <w:rFonts w:eastAsia="Times New Roman"/>
+          <w:lang w:eastAsia="ru-RU"/>
+        </w:rPr>
+      </w:pPr>
+      <w:r>
+        <w:rPr>
+          <w:rFonts w:eastAsia="Times New Roman"/>
+          <w:b/>
+          <w:lang w:val="en-US" w:eastAsia="ru-RU"/>
+        </w:rPr>
+        <w:t>Do</w:t>
+      </w:r>
+      <w:r>
+        <w:rPr>
+          <w:rFonts w:eastAsia="Times New Roman"/>
+          <w:b/>
+          <w:lang w:eastAsia="ru-RU"/>
+        </w:rPr>
+        <w:t>!</w:t>
+      </w:r>
+      <w:r>
+        <w:rPr>
+          <w:rFonts w:eastAsia="Times New Roman"/>
+          <w:lang w:eastAsia="ru-RU"/>
+        </w:rPr>
+        <w:t xml:space="preserve"> </w:t>
+      </w:r>
+      <w:r>
+        <w:rPr>
+          <w:rFonts w:eastAsia="Times New Roman"/>
+          <w:lang w:eastAsia="ru-RU"/>
+        </w:rPr>
+        <w:t xml:space="preserve">Мы уже об этом говорили – но повторить не повредит </w:t>
+      </w:r>
+      <w:r>
+        <w:rPr>
+          <w:rFonts w:eastAsia="Times New Roman"/>
+          <w:lang w:eastAsia="ru-RU"/>
+        </w:rPr>
+        <w:sym w:font="Wingdings" w:char="F04A"/>
+      </w:r>
+      <w:r>
+        <w:rPr>
+          <w:rFonts w:eastAsia="Times New Roman"/>
+          <w:lang w:eastAsia="ru-RU"/>
+        </w:rPr>
+        <w:t>.</w:t>
+      </w:r>
+      <w:r>
+        <w:rPr>
+          <w:rFonts w:eastAsia="Times New Roman"/>
+          <w:lang w:eastAsia="ru-RU"/>
+        </w:rPr>
+        <w:t xml:space="preserve"> В общении с заказчиком будь проактивен, выясняй подробности и детали задачи, </w:t>
+      </w:r>
+      <w:r>
+        <w:rPr>
+          <w:rFonts w:eastAsia="Times New Roman"/>
+          <w:lang w:eastAsia="ru-RU"/>
+        </w:rPr>
+        <w:t xml:space="preserve">требования, </w:t>
+      </w:r>
+      <w:r>
+        <w:rPr>
+          <w:rFonts w:eastAsia="Times New Roman"/>
+          <w:lang w:eastAsia="ru-RU"/>
+        </w:rPr>
+        <w:t>бизнес-кейс, который автоматизирует/решает задача и т.п.</w:t>
+      </w:r>
+      <w:r>
+        <w:rPr>
+          <w:rFonts w:eastAsia="Times New Roman"/>
+          <w:lang w:eastAsia="ru-RU"/>
+        </w:rPr>
+        <w:t xml:space="preserve"> Вряд</w:t>
+      </w:r>
+      <w:r>
+        <w:rPr>
+          <w:rFonts w:eastAsia="Times New Roman"/>
+          <w:lang w:eastAsia="ru-RU"/>
+        </w:rPr>
+        <w:t xml:space="preserve"> </w:t>
+      </w:r>
+      <w:r>
+        <w:rPr>
+          <w:rFonts w:eastAsia="Times New Roman"/>
+          <w:lang w:eastAsia="ru-RU"/>
+        </w:rPr>
+        <w:t>ли ты придешь в проект где все ясно и очень детально расписано, многие вещи придется выяснять самому. Часто в проекте есть аналитик, который существенно поможет с этим, но многие проекты обходятся без него – эту работу придется делать команде и тебе тоже.</w:t>
+      </w:r>
+    </w:p>
+    <w:p>
+      <w:pPr>
+        <w:pStyle w:val="ListParagraph"/>
+        <w:numPr>
+          <w:ilvl w:val="0"/>
+          <w:numId w:val="8"/>
+        </w:numPr>
+        <w:rPr>
+          <w:rFonts w:eastAsia="Times New Roman"/>
+          <w:lang w:eastAsia="ru-RU"/>
+        </w:rPr>
+      </w:pPr>
+      <w:r>
+        <w:rPr>
+          <w:rFonts w:eastAsia="Times New Roman"/>
+          <w:b/>
+          <w:lang w:val="en-US" w:eastAsia="ru-RU"/>
+        </w:rPr>
+        <w:t>Do</w:t>
+      </w:r>
+      <w:r>
+        <w:rPr>
+          <w:rFonts w:eastAsia="Times New Roman"/>
+          <w:b/>
+          <w:lang w:eastAsia="ru-RU"/>
+        </w:rPr>
+        <w:t>!</w:t>
+      </w:r>
+      <w:r>
+        <w:rPr>
+          <w:rFonts w:eastAsia="Times New Roman"/>
+          <w:lang w:eastAsia="ru-RU"/>
+        </w:rPr>
+        <w:t xml:space="preserve"> </w:t>
+      </w:r>
+      <w:r>
+        <w:rPr>
+          <w:rFonts w:eastAsia="Times New Roman"/>
+          <w:lang w:eastAsia="ru-RU"/>
+        </w:rPr>
+        <w:t>Всегда в</w:t>
+      </w:r>
+      <w:r>
+        <w:rPr>
+          <w:rFonts w:eastAsia="Times New Roman"/>
+          <w:lang w:eastAsia="ru-RU"/>
+        </w:rPr>
+        <w:t>ы</w:t>
+      </w:r>
+      <w:r>
+        <w:rPr>
+          <w:rFonts w:eastAsia="Times New Roman"/>
+          <w:lang w:eastAsia="ru-RU"/>
+        </w:rPr>
+        <w:t xml:space="preserve">ясняй какие процессы </w:t>
+      </w:r>
+      <w:r>
+        <w:rPr>
+          <w:rFonts w:eastAsia="Times New Roman"/>
+          <w:lang w:eastAsia="ru-RU"/>
+        </w:rPr>
+        <w:t>использует заказчик и следуй им. Если тебе они не нравятся или ты хочешь что-то изменить, для начала узнай/изучи уже существующие процессы и лишь затем предлагай обоснованные изменения/улучшения. Критиковать сходу то, что не использовал или не понимаешь – по крайней мере глупо.</w:t>
+      </w:r>
+    </w:p>
+    <w:p>
+      <w:pPr>
+        <w:pStyle w:val="ListParagraph"/>
+        <w:numPr>
+          <w:ilvl w:val="0"/>
+          <w:numId w:val="8"/>
+        </w:numPr>
+        <w:rPr>
+          <w:rFonts w:eastAsia="Times New Roman"/>
+          <w:lang w:eastAsia="ru-RU"/>
+        </w:rPr>
+      </w:pPr>
+      <w:r>
+        <w:rPr>
+          <w:rFonts w:eastAsia="Times New Roman"/>
+          <w:b/>
+          <w:lang w:val="en-US" w:eastAsia="ru-RU"/>
+        </w:rPr>
+        <w:t>Do</w:t>
+      </w:r>
+      <w:r>
+        <w:rPr>
+          <w:rFonts w:eastAsia="Times New Roman"/>
+          <w:b/>
+          <w:lang w:eastAsia="ru-RU"/>
+        </w:rPr>
+        <w:t>!</w:t>
+      </w:r>
+      <w:r>
+        <w:rPr>
+          <w:rFonts w:eastAsia="Times New Roman"/>
+          <w:lang w:eastAsia="ru-RU"/>
+        </w:rPr>
+        <w:t xml:space="preserve"> Не бойся ошибиться или показать, что ты чего-то не знаешь. Помни – не ошибается только тот, кто ничего не делает. Команда всегда тебя поддержит и поможет вырасти и научиться.</w:t>
+      </w:r>
+      <w:r>
+        <w:rPr>
+          <w:rFonts w:eastAsia="Times New Roman"/>
+          <w:lang w:eastAsia="ru-RU"/>
+        </w:rPr>
+        <w:t xml:space="preserve"> Если это не так – возможно это уже проблема, требующая решения?</w:t>
+      </w:r>
+    </w:p>
+    <w:p>
+      <w:pPr>
+        <w:pStyle w:val="ListParagraph"/>
+        <w:numPr>
+          <w:ilvl w:val="0"/>
+          <w:numId w:val="8"/>
+        </w:numPr>
+        <w:rPr>
+          <w:rFonts w:eastAsia="Times New Roman"/>
+          <w:lang w:eastAsia="ru-RU"/>
+        </w:rPr>
+      </w:pPr>
+      <w:r>
+        <w:rPr>
+          <w:rFonts w:eastAsia="Times New Roman"/>
+          <w:b/>
+          <w:lang w:val="en-US" w:eastAsia="ru-RU"/>
+        </w:rPr>
+        <w:t>Do</w:t>
+      </w:r>
+      <w:r>
+        <w:rPr>
+          <w:rFonts w:eastAsia="Times New Roman"/>
+          <w:b/>
+          <w:lang w:eastAsia="ru-RU"/>
+        </w:rPr>
+        <w:t>!</w:t>
+      </w:r>
+      <w:r>
+        <w:rPr>
+          <w:rFonts w:eastAsia="Times New Roman"/>
+          <w:lang w:eastAsia="ru-RU"/>
+        </w:rPr>
+        <w:t xml:space="preserve"> Помни, не существует окончательных решений! То, что считалось «запечатленным в камне», может легко стать «песочным замком» по требованию бизнеса.</w:t>
+      </w:r>
+    </w:p>
+    <w:p>
+      <w:pPr>
+        <w:pStyle w:val="ListParagraph"/>
+        <w:rPr>
+          <w:rFonts w:eastAsia="Times New Roman"/>
+          <w:lang w:eastAsia="ru-RU"/>
+        </w:rPr>
+      </w:pPr>
+    </w:p>
+    <w:p>
+      <w:pPr>
+        <w:pStyle w:val="ListParagraph"/>
+        <w:numPr>
+          <w:ilvl w:val="0"/>
+          <w:numId w:val="8"/>
+        </w:numPr>
+        <w:rPr>
+          <w:rFonts w:eastAsia="Times New Roman"/>
+          <w:lang w:eastAsia="ru-RU"/>
+        </w:rPr>
+      </w:pPr>
+      <w:r>
+        <w:rPr>
+          <w:rFonts w:eastAsia="Times New Roman"/>
+          <w:b/>
+          <w:lang w:eastAsia="ru-RU"/>
+        </w:rPr>
+        <w:t>Don't!</w:t>
+      </w:r>
+      <w:r>
+        <w:rPr>
+          <w:rFonts w:eastAsia="Times New Roman"/>
+          <w:lang w:eastAsia="ru-RU"/>
+        </w:rPr>
+        <w:t xml:space="preserve"> Никогда не замалчивай проблемы, это ведет к наслоению проблем и к печальным последствиям для всей команды.</w:t>
+      </w:r>
+    </w:p>
+    <w:p>
+      <w:pPr>
+        <w:pStyle w:val="ListParagraph"/>
+        <w:numPr>
+          <w:ilvl w:val="0"/>
+          <w:numId w:val="8"/>
+        </w:numPr>
+        <w:rPr>
+          <w:rFonts w:eastAsia="Times New Roman"/>
+          <w:lang w:eastAsia="ru-RU"/>
+        </w:rPr>
+      </w:pPr>
+      <w:r>
+        <w:rPr>
+          <w:rFonts w:eastAsia="Times New Roman"/>
+          <w:b/>
+          <w:lang w:val="en-US" w:eastAsia="ru-RU"/>
+        </w:rPr>
+        <w:t>Don</w:t>
+      </w:r>
+      <w:r>
+        <w:rPr>
+          <w:rFonts w:eastAsia="Times New Roman"/>
+          <w:b/>
+          <w:lang w:eastAsia="ru-RU"/>
+        </w:rPr>
+        <w:t>’</w:t>
+      </w:r>
+      <w:r>
+        <w:rPr>
+          <w:rFonts w:eastAsia="Times New Roman"/>
+          <w:b/>
+          <w:lang w:val="en-US" w:eastAsia="ru-RU"/>
+        </w:rPr>
+        <w:t>t</w:t>
+      </w:r>
+      <w:r>
+        <w:rPr>
+          <w:rFonts w:eastAsia="Times New Roman"/>
+          <w:b/>
+          <w:lang w:eastAsia="ru-RU"/>
+        </w:rPr>
+        <w:t xml:space="preserve">! </w:t>
+      </w:r>
+      <w:r>
+        <w:rPr>
+          <w:rFonts w:eastAsia="Times New Roman"/>
+          <w:lang w:eastAsia="ru-RU"/>
+        </w:rPr>
+        <w:t>Не увлекайся, знай меру во всем. Улучшать техническое решение или рефа</w:t>
+      </w:r>
+      <w:r>
+        <w:rPr>
+          <w:rFonts w:eastAsia="Times New Roman"/>
+          <w:lang w:eastAsia="ru-RU"/>
+        </w:rPr>
+        <w:t>к</w:t>
+      </w:r>
+      <w:r>
+        <w:rPr>
+          <w:rFonts w:eastAsia="Times New Roman"/>
+          <w:lang w:eastAsia="ru-RU"/>
+        </w:rPr>
+        <w:t>торить код можно до бесконечности</w:t>
+      </w:r>
+      <w:r>
+        <w:rPr>
+          <w:rFonts w:eastAsia="Times New Roman"/>
+          <w:lang w:eastAsia="ru-RU"/>
+        </w:rPr>
+        <w:t>, всегда необходим разумный компромисс между качеством и требованиями к срокам и ресурсам. Всегда помни об этом.</w:t>
+      </w:r>
+    </w:p>
+    <w:p>
+      <w:pPr>
+        <w:pStyle w:val="ListParagraph"/>
+        <w:numPr>
+          <w:ilvl w:val="0"/>
+          <w:numId w:val="8"/>
+        </w:numPr>
+        <w:rPr>
+          <w:rFonts w:eastAsia="Times New Roman"/>
+          <w:lang w:eastAsia="ru-RU"/>
+        </w:rPr>
+      </w:pPr>
+      <w:r>
+        <w:rPr>
+          <w:rFonts w:eastAsia="Times New Roman"/>
+          <w:b/>
+          <w:lang w:val="en-US" w:eastAsia="ru-RU"/>
+        </w:rPr>
+        <w:t>Do</w:t>
+      </w:r>
+      <w:r>
+        <w:rPr>
+          <w:rFonts w:eastAsia="Times New Roman"/>
+          <w:b/>
+          <w:lang w:val="en-US" w:eastAsia="ru-RU"/>
+        </w:rPr>
+        <w:t>n</w:t>
+      </w:r>
+      <w:r>
+        <w:rPr>
+          <w:rFonts w:eastAsia="Times New Roman"/>
+          <w:b/>
+          <w:lang w:eastAsia="ru-RU"/>
+        </w:rPr>
+        <w:t>’</w:t>
+      </w:r>
+      <w:r>
+        <w:rPr>
+          <w:rFonts w:eastAsia="Times New Roman"/>
+          <w:b/>
+          <w:lang w:val="en-US" w:eastAsia="ru-RU"/>
+        </w:rPr>
+        <w:t>t</w:t>
+      </w:r>
+      <w:r>
+        <w:rPr>
+          <w:rFonts w:eastAsia="Times New Roman"/>
+          <w:b/>
+          <w:lang w:eastAsia="ru-RU"/>
+        </w:rPr>
+        <w:t>!</w:t>
+      </w:r>
+      <w:r>
+        <w:rPr>
+          <w:rFonts w:eastAsia="Times New Roman"/>
+          <w:lang w:eastAsia="ru-RU"/>
+        </w:rPr>
+        <w:t xml:space="preserve"> </w:t>
+      </w:r>
+      <w:r>
+        <w:rPr>
+          <w:rFonts w:eastAsia="Times New Roman"/>
+          <w:lang w:eastAsia="ru-RU"/>
+        </w:rPr>
+        <w:t xml:space="preserve">Никогда не разделяй </w:t>
+      </w:r>
+      <w:r>
+        <w:rPr>
+          <w:rFonts w:eastAsia="Times New Roman"/>
+          <w:lang w:eastAsia="ru-RU"/>
+        </w:rPr>
+        <w:t>в проекте на «мое» и «не мое». Весь код принадлежит команде, нет «чьих-то» частей в коде. Также, как и нет «моих» и «не моих» задач – команда вместе и сообща добивается успеха. Если разработчику необходимо написать тест или протестировать что-то – это надо сделать, и наоборот. Все задачи команда делает сообща!</w:t>
+      </w:r>
+    </w:p>
+    <w:p>
+      <w:pPr>
+        <w:pStyle w:val="ListParagraph"/>
+        <w:numPr>
+          <w:ilvl w:val="0"/>
+          <w:numId w:val="8"/>
+        </w:numPr>
+        <w:rPr>
+          <w:rFonts w:eastAsia="Times New Roman"/>
+          <w:lang w:eastAsia="ru-RU"/>
+        </w:rPr>
+      </w:pPr>
+      <w:r>
+        <w:rPr>
+          <w:rFonts w:eastAsia="Times New Roman"/>
+          <w:b/>
+          <w:lang w:val="en-US" w:eastAsia="ru-RU"/>
+        </w:rPr>
+        <w:t>Do</w:t>
+      </w:r>
+      <w:r>
+        <w:rPr>
+          <w:rFonts w:eastAsia="Times New Roman"/>
+          <w:b/>
+          <w:lang w:val="en-US" w:eastAsia="ru-RU"/>
+        </w:rPr>
+        <w:t>n</w:t>
+      </w:r>
+      <w:r>
+        <w:rPr>
+          <w:rFonts w:eastAsia="Times New Roman"/>
+          <w:b/>
+          <w:lang w:eastAsia="ru-RU"/>
+        </w:rPr>
+        <w:t>’</w:t>
+      </w:r>
+      <w:r>
+        <w:rPr>
+          <w:rFonts w:eastAsia="Times New Roman"/>
+          <w:b/>
+          <w:lang w:val="en-US" w:eastAsia="ru-RU"/>
+        </w:rPr>
+        <w:t>t</w:t>
+      </w:r>
+      <w:r>
+        <w:rPr>
+          <w:rFonts w:eastAsia="Times New Roman"/>
+          <w:b/>
+          <w:lang w:eastAsia="ru-RU"/>
+        </w:rPr>
+        <w:t>!</w:t>
+      </w:r>
+      <w:r>
+        <w:rPr>
+          <w:rFonts w:eastAsia="Times New Roman"/>
+          <w:lang w:eastAsia="ru-RU"/>
+        </w:rPr>
+        <w:t xml:space="preserve"> </w:t>
+      </w:r>
+      <w:r>
+        <w:rPr>
+          <w:rFonts w:eastAsia="Times New Roman"/>
+          <w:lang w:eastAsia="ru-RU"/>
+        </w:rPr>
+        <w:t>Никогда не давай необдуманных ответов без обсуждения с командой. Всегда лучше (и профессиональнее!) взять небольшой таймаут и вернуться к заказчику с обдуманным ответом.</w:t>
+      </w:r>
+    </w:p>
+    <w:p>
+      <w:pPr>
+        <w:pStyle w:val="ListParagraph"/>
+        <w:numPr>
+          <w:ilvl w:val="0"/>
+          <w:numId w:val="8"/>
+        </w:numPr>
+        <w:rPr>
+          <w:rFonts w:eastAsia="Times New Roman"/>
+          <w:lang w:eastAsia="ru-RU"/>
+        </w:rPr>
+      </w:pPr>
+      <w:r>
+        <w:rPr>
+          <w:rFonts w:eastAsia="Times New Roman"/>
+          <w:b/>
+          <w:lang w:val="en-US" w:eastAsia="ru-RU"/>
+        </w:rPr>
+        <w:t>Do</w:t>
+      </w:r>
+      <w:r>
+        <w:rPr>
+          <w:rFonts w:eastAsia="Times New Roman"/>
+          <w:b/>
+          <w:lang w:val="en-US" w:eastAsia="ru-RU"/>
+        </w:rPr>
+        <w:t>n</w:t>
+      </w:r>
+      <w:r>
+        <w:rPr>
+          <w:rFonts w:eastAsia="Times New Roman"/>
+          <w:b/>
+          <w:lang w:eastAsia="ru-RU"/>
+        </w:rPr>
+        <w:t>’</w:t>
+      </w:r>
+      <w:r>
+        <w:rPr>
+          <w:rFonts w:eastAsia="Times New Roman"/>
+          <w:b/>
+          <w:lang w:val="en-US" w:eastAsia="ru-RU"/>
+        </w:rPr>
+        <w:t>t</w:t>
+      </w:r>
+      <w:r>
+        <w:rPr>
+          <w:rFonts w:eastAsia="Times New Roman"/>
+          <w:b/>
+          <w:lang w:eastAsia="ru-RU"/>
+        </w:rPr>
+        <w:t>!</w:t>
+      </w:r>
+      <w:r>
+        <w:rPr>
+          <w:rFonts w:eastAsia="Times New Roman"/>
+          <w:lang w:eastAsia="ru-RU"/>
+        </w:rPr>
+        <w:t xml:space="preserve"> </w:t>
+      </w:r>
+      <w:r>
+        <w:rPr>
+          <w:rFonts w:eastAsia="Times New Roman"/>
+          <w:lang w:eastAsia="ru-RU"/>
+        </w:rPr>
+        <w:t xml:space="preserve">Никогда напрямую не критикуй решения/инфраструктуру/продукт заказчика или его контрагентов. Для начала – это невежливо </w:t>
+      </w:r>
+      <w:r>
+        <w:rPr>
+          <w:rFonts w:eastAsia="Times New Roman"/>
+          <w:lang w:eastAsia="ru-RU"/>
+        </w:rPr>
+        <w:sym w:font="Wingdings" w:char="F04A"/>
+      </w:r>
+      <w:r>
+        <w:rPr>
+          <w:rFonts w:eastAsia="Times New Roman"/>
+          <w:lang w:eastAsia="ru-RU"/>
+        </w:rPr>
+        <w:t xml:space="preserve"> </w:t>
+      </w:r>
+      <w:r>
+        <w:rPr>
+          <w:rFonts w:eastAsia="Times New Roman"/>
+          <w:lang w:eastAsia="ru-RU"/>
+        </w:rPr>
+        <w:t>Всегда лучше сначала выяснить все аспекты и историю того, что вам не нравится – продукта/системы/процесса. Поспрашивай у пользователей, нравится ли им это решение. И предложи свой продуманный вариант, будь готов ответить на вопросы о стоимости (ресурсы), времени реализации, переходе на твое решение и т.п.</w:t>
+      </w:r>
+      <w:r>
+        <w:rPr>
+          <w:rFonts w:eastAsia="Times New Roman"/>
+          <w:lang w:eastAsia="ru-RU"/>
+        </w:rPr>
+        <w:t xml:space="preserve"> Все вышесказанное также относится к </w:t>
+      </w:r>
+      <w:r>
+        <w:rPr>
+          <w:rFonts w:eastAsia="Times New Roman"/>
+          <w:lang w:eastAsia="ru-RU"/>
+        </w:rPr>
+        <w:t>инструментам разработки, используемым фреймворкам и библиотекам.</w:t>
+      </w:r>
+    </w:p>
+    <w:p>
+      <w:pPr>
+        <w:pStyle w:val="ListParagraph"/>
+        <w:numPr>
+          <w:ilvl w:val="0"/>
+          <w:numId w:val="8"/>
+        </w:numPr>
+        <w:rPr>
+          <w:rFonts w:eastAsia="Times New Roman"/>
+          <w:lang w:eastAsia="ru-RU"/>
+        </w:rPr>
+      </w:pPr>
+      <w:r>
+        <w:rPr>
+          <w:rFonts w:eastAsia="Times New Roman"/>
+          <w:b/>
+          <w:lang w:val="en-US" w:eastAsia="ru-RU"/>
+        </w:rPr>
+        <w:t>Don</w:t>
+      </w:r>
+      <w:r>
+        <w:rPr>
+          <w:rFonts w:eastAsia="Times New Roman"/>
+          <w:b/>
+          <w:lang w:eastAsia="ru-RU"/>
+        </w:rPr>
+        <w:t>’</w:t>
+      </w:r>
+      <w:r>
+        <w:rPr>
+          <w:rFonts w:eastAsia="Times New Roman"/>
+          <w:b/>
+          <w:lang w:val="en-US" w:eastAsia="ru-RU"/>
+        </w:rPr>
+        <w:t>t</w:t>
+      </w:r>
+      <w:r>
+        <w:rPr>
+          <w:rFonts w:eastAsia="Times New Roman"/>
+          <w:b/>
+          <w:lang w:eastAsia="ru-RU"/>
+        </w:rPr>
+        <w:t>!</w:t>
+      </w:r>
+      <w:r>
+        <w:rPr>
+          <w:rFonts w:eastAsia="Times New Roman"/>
+          <w:lang w:eastAsia="ru-RU"/>
+        </w:rPr>
+        <w:t xml:space="preserve"> Don't guess – just ask! Правило простое, но многие им пренебрегают</w:t>
+      </w:r>
+      <w:r>
+        <w:rPr>
+          <w:rFonts w:eastAsia="Times New Roman"/>
+          <w:lang w:eastAsia="ru-RU"/>
+        </w:rPr>
+        <w:t xml:space="preserve">. Ложные предположения всегда (!) ведут к неверным техническим решениям. </w:t>
+      </w:r>
+      <w:r>
+        <w:rPr>
+          <w:rFonts w:eastAsia="Times New Roman"/>
+          <w:lang w:eastAsia="ru-RU"/>
+        </w:rPr>
+        <w:t>Поэтому всегда спрашивайте, если что-то непонятно.</w:t>
+      </w:r>
+    </w:p>
+    <w:p>
+      <w:pPr>
+        <w:pStyle w:val="Heading2"/>
+        <w:rPr>
+          <w:rFonts w:eastAsia="Times New Roman"/>
+          <w:lang w:eastAsia="ru-RU"/>
+        </w:rPr>
+      </w:pPr>
+      <w:r>
+        <w:rPr>
+          <w:rFonts w:eastAsia="Times New Roman"/>
+          <w:lang w:eastAsia="ru-RU"/>
+        </w:rPr>
+        <w:t xml:space="preserve">Модуль №6. </w:t>
+      </w:r>
+      <w:r>
+        <w:rPr>
+          <w:rFonts w:eastAsia="Times New Roman"/>
+          <w:lang w:eastAsia="ru-RU"/>
+        </w:rPr>
+        <w:t>Методы оценки задач</w:t>
+      </w:r>
+      <w:r>
+        <w:rPr>
+          <w:rFonts w:eastAsia="Times New Roman"/>
+          <w:lang w:eastAsia="ru-RU"/>
+        </w:rPr>
+        <w:t>.</w:t>
+      </w:r>
+    </w:p>
+    <w:p>
+      <w:pPr>
+        <w:rPr>
+          <w:rFonts w:eastAsia="Times New Roman"/>
+          <w:lang w:eastAsia="ru-RU"/>
+        </w:rPr>
+      </w:pPr>
+      <w:r>
+        <w:rPr>
+          <w:rFonts w:eastAsia="Times New Roman"/>
+          <w:lang w:eastAsia="ru-RU"/>
+        </w:rPr>
+        <w:t xml:space="preserve">Краткий обзор </w:t>
+      </w:r>
+      <w:r>
+        <w:rPr>
+          <w:rFonts w:eastAsia="Times New Roman"/>
+          <w:lang w:eastAsia="ru-RU"/>
+        </w:rPr>
+        <w:t xml:space="preserve">простых и эффективных </w:t>
+      </w:r>
+      <w:r>
+        <w:rPr>
+          <w:rFonts w:eastAsia="Times New Roman"/>
+          <w:lang w:eastAsia="ru-RU"/>
+        </w:rPr>
+        <w:t xml:space="preserve">методов </w:t>
+      </w:r>
+      <w:r>
+        <w:rPr>
+          <w:rFonts w:eastAsia="Times New Roman"/>
+          <w:lang w:eastAsia="ru-RU"/>
+        </w:rPr>
+        <w:t>оценки задач.</w:t>
+      </w:r>
+    </w:p>
+    <w:p>
+      <w:pPr>
+        <w:pStyle w:val="Heading2"/>
+        <w:rPr>
+          <w:rFonts w:eastAsia="Times New Roman"/>
+          <w:lang w:eastAsia="ru-RU"/>
+        </w:rPr>
+      </w:pPr>
+      <w:r>
+        <w:rPr>
+          <w:rFonts w:eastAsia="Times New Roman"/>
+          <w:lang w:eastAsia="ru-RU"/>
+        </w:rPr>
+        <w:t xml:space="preserve">Модуль №7. </w:t>
+      </w:r>
+      <w:r>
+        <w:rPr>
+          <w:rFonts w:eastAsia="Times New Roman"/>
+          <w:lang w:eastAsia="ru-RU"/>
+        </w:rPr>
+        <w:t>Обзор CI/CD практик</w:t>
+      </w:r>
+      <w:r>
+        <w:rPr>
+          <w:rFonts w:eastAsia="Times New Roman"/>
+          <w:lang w:eastAsia="ru-RU"/>
+        </w:rPr>
+        <w:t>.</w:t>
+      </w:r>
+    </w:p>
+    <w:p>
+      <w:pPr>
+        <w:rPr>
+          <w:rFonts w:eastAsia="Times New Roman"/>
+          <w:lang w:eastAsia="ru-RU"/>
+        </w:rPr>
+      </w:pPr>
+      <w:r>
+        <w:rPr>
+          <w:rFonts w:eastAsia="Times New Roman"/>
+          <w:lang w:eastAsia="ru-RU"/>
+        </w:rPr>
+        <w:t xml:space="preserve">TBD </w:t>
+      </w:r>
+      <w:r>
+        <w:rPr>
+          <w:rFonts w:eastAsia="Times New Roman"/>
+          <w:lang w:eastAsia="ru-RU"/>
+        </w:rPr>
+        <w:t>–</w:t>
+      </w:r>
+      <w:r>
+        <w:rPr>
+          <w:rFonts w:eastAsia="Times New Roman"/>
+          <w:lang w:eastAsia="ru-RU"/>
+        </w:rPr>
+        <w:t xml:space="preserve"> </w:t>
+      </w:r>
+      <w:r>
+        <w:rPr>
+          <w:rFonts w:eastAsia="Times New Roman"/>
+          <w:lang w:eastAsia="ru-RU"/>
+        </w:rPr>
+        <w:t>наверное необходим дев опс.</w:t>
+      </w:r>
+    </w:p>
+    <w:p>
+      <w:pPr>
+        <w:pStyle w:val="Heading2"/>
         <w:rPr>
           <w:rFonts w:eastAsia="Times New Roman"/>
           <w:lang w:eastAsia="ru-RU"/>
@@ -1227,9 +2868,27 @@
     </w:p>
     <w:p>
       <w:pPr>
+        <w:rPr>
+          <w:rFonts w:eastAsia="Times New Roman"/>
+          <w:lang w:eastAsia="ru-RU"/>
+        </w:rPr>
+      </w:pPr>
+      <w:r>
+        <w:rPr>
+          <w:rFonts w:eastAsia="Times New Roman"/>
+          <w:lang w:eastAsia="ru-RU"/>
+        </w:rPr>
+        <w:t>Сессия вопросов-ответов от слушателей, если таковые будут.</w:t>
+      </w:r>
+      <w:bookmarkStart w:id="0" w:name="_GoBack"/>
+      <w:bookmarkEnd w:id="0"/>
+    </w:p>
+    <w:p>
+      <w:pPr>
         <w:pStyle w:val="Heading2"/>
       </w:pPr>
       <w:r>
+        <w:lastRenderedPageBreak/>
         <w:t>Использованная/рекомендуемая литература</w:t>
       </w:r>
     </w:p>
@@ -1254,7 +2913,28 @@
         </w:numPr>
       </w:pPr>
       <w:r>
-        <w:t>аа</w:t>
+        <w:t xml:space="preserve">Майкл Нейгард. </w:t>
+      </w:r>
+      <w:r>
+        <w:rPr>
+          <w:lang w:val="en-US"/>
+        </w:rPr>
+        <w:t>Release</w:t>
+      </w:r>
+      <w:r>
+        <w:t xml:space="preserve"> </w:t>
+      </w:r>
+      <w:r>
+        <w:rPr>
+          <w:lang w:val="en-US"/>
+        </w:rPr>
+        <w:t>It</w:t>
+      </w:r>
+      <w:r>
+        <w:t>!</w:t>
+      </w:r>
+      <w:r>
+        <w:t xml:space="preserve"> </w:t>
       </w:r>
     </w:p>
     <w:p>
@@ -1266,7 +2946,7 @@
         </w:numPr>
       </w:pPr>
       <w:r>
-        <w:t>ааурп</w:t>
+        <w:t>Эндрю Хант, Дэвид Томас. Программист-прагматик.</w:t>
       </w:r>
     </w:p>
     <w:p>
@@ -1277,6 +2957,57 @@
           <w:numId w:val="5"/>
         </w:numPr>
       </w:pPr>
+      <w:r>
+        <w:t>Том ДеМарко – все книги.</w:t>
+      </w:r>
+    </w:p>
+    <w:p>
+      <w:pPr>
+        <w:pStyle w:val="ListParagraph"/>
+        <w:numPr>
+          <w:ilvl w:val="0"/>
+          <w:numId w:val="5"/>
+        </w:numPr>
+      </w:pPr>
+      <w:r>
+        <w:t>Тимоти Листер – все книги.</w:t>
+      </w:r>
+    </w:p>
+    <w:p>
+      <w:pPr>
+        <w:pStyle w:val="ListParagraph"/>
+        <w:numPr>
+          <w:ilvl w:val="0"/>
+          <w:numId w:val="5"/>
+        </w:numPr>
+      </w:pPr>
+      <w:r>
+        <w:t>Кент Бек – все книги.</w:t>
+      </w:r>
+    </w:p>
+    <w:p>
+      <w:pPr>
+        <w:pStyle w:val="ListParagraph"/>
+        <w:numPr>
+          <w:ilvl w:val="0"/>
+          <w:numId w:val="5"/>
+        </w:numPr>
+      </w:pPr>
+      <w:r>
+        <w:t>Мартин Фаулер – все книги.</w:t>
+      </w:r>
+    </w:p>
+    <w:p>
+      <w:pPr>
+        <w:pStyle w:val="ListParagraph"/>
+        <w:numPr>
+          <w:ilvl w:val="0"/>
+          <w:numId w:val="5"/>
+        </w:numPr>
+      </w:pPr>
+      <w:r>
+        <w:t>Джоэл Спольски – все книги, блог.</w:t>
+      </w:r>
     </w:p>
     <w:sectPr>
       <w:pgSz w:w="11906" w:h="16838"/>
@@ -1292,6 +3023,232 @@
 <file path=word/numbering.xml><?xml version="1.0" encoding="utf-8"?>
 <w:numbering xmlns:wpc="http://schemas.microsoft.com/office/word/2010/wordprocessingCanvas" xmlns:mo="http://schemas.microsoft.com/office/mac/office/2008/main" xmlns:mc="http://schemas.openxmlformats.org/markup-compatibility/2006" xmlns:mv="urn:schemas-microsoft-com:mac:vml" xmlns:o="urn:schemas-microsoft-com:office:office" xmlns:r="http://schemas.openxmlformats.org/officeDocument/2006/relationships" xmlns:m="http://schemas.openxmlformats.org/officeDocument/2006/math" xmlns:v="urn:schemas-microsoft-com:vml" xmlns:wp14="http://schemas.microsoft.com/office/word/2010/wordprocessingDrawing" xmlns:wp="http://schemas.openxmlformats.org/drawingml/2006/wordprocessingDrawing" xmlns:w10="urn:schemas-microsoft-com:office:word" xmlns:w="http://schemas.openxmlformats.org/wordprocessingml/2006/main" xmlns:w14="http://schemas.microsoft.com/office/word/2010/wordml" xmlns:w15="http://schemas.microsoft.com/office/word/2012/wordml" xmlns:wpg="http://schemas.microsoft.com/office/word/2010/wordprocessingGroup" xmlns:wpi="http://schemas.microsoft.com/office/word/2010/wordprocessingInk" xmlns:wne="http://schemas.microsoft.com/office/word/2006/wordml" xmlns:wps="http://schemas.microsoft.com/office/word/2010/wordprocessingShape" mc:Ignorable="w14 w15 wp14">
   <w:abstractNum w:abstractNumId="0">
+    <w:nsid w:val="222C21B4"/>
+    <w:multiLevelType w:val="hybridMultilevel"/>
+    <w:tmpl w:val="40149906"/>
+    <w:lvl w:ilvl="0" w:tplc="08090001">
+      <w:start w:val="1"/>
+      <w:numFmt w:val="bullet"/>
+      <w:lvlText w:val=""/>
+      <w:lvlJc w:val="left"/>
+      <w:pPr>
+        <w:ind w:left="720" w:hanging="360"/>
+      </w:pPr>
+      <w:rPr>
+        <w:rFonts w:ascii="Symbol" w:hAnsi="Symbol" w:hint="default"/>
+      </w:rPr>
+    </w:lvl>
+    <w:lvl w:ilvl="1" w:tplc="08090003" w:tentative="1">
+      <w:start w:val="1"/>
+      <w:numFmt w:val="bullet"/>
+      <w:lvlText w:val="o"/>
+      <w:lvlJc w:val="left"/>
+      <w:pPr>
+        <w:ind w:left="1440" w:hanging="360"/>
+      </w:pPr>
+      <w:rPr>
+        <w:rFonts w:ascii="Courier New" w:hAnsi="Courier New" w:cs="Courier New" w:hint="default"/>
+      </w:rPr>
+    </w:lvl>
+    <w:lvl w:ilvl="2" w:tplc="08090005" w:tentative="1">
+      <w:start w:val="1"/>
+      <w:numFmt w:val="bullet"/>
+      <w:lvlText w:val=""/>
+      <w:lvlJc w:val="left"/>
+      <w:pPr>
+        <w:ind w:left="2160" w:hanging="360"/>
+      </w:pPr>
+      <w:rPr>
+        <w:rFonts w:ascii="Wingdings" w:hAnsi="Wingdings" w:hint="default"/>
+      </w:rPr>
+    </w:lvl>
+    <w:lvl w:ilvl="3" w:tplc="08090001" w:tentative="1">
+      <w:start w:val="1"/>
+      <w:numFmt w:val="bullet"/>
+      <w:lvlText w:val=""/>
+      <w:lvlJc w:val="left"/>
+      <w:pPr>
+        <w:ind w:left="2880" w:hanging="360"/>
+      </w:pPr>
+      <w:rPr>
+        <w:rFonts w:ascii="Symbol" w:hAnsi="Symbol" w:hint="default"/>
+      </w:rPr>
+    </w:lvl>
+    <w:lvl w:ilvl="4" w:tplc="08090003" w:tentative="1">
+      <w:start w:val="1"/>
+      <w:numFmt w:val="bullet"/>
+      <w:lvlText w:val="o"/>
+      <w:lvlJc w:val="left"/>
+      <w:pPr>
+        <w:ind w:left="3600" w:hanging="360"/>
+      </w:pPr>
+      <w:rPr>
+        <w:rFonts w:ascii="Courier New" w:hAnsi="Courier New" w:cs="Courier New" w:hint="default"/>
+      </w:rPr>
+    </w:lvl>
+    <w:lvl w:ilvl="5" w:tplc="08090005" w:tentative="1">
+      <w:start w:val="1"/>
+      <w:numFmt w:val="bullet"/>
+      <w:lvlText w:val=""/>
+      <w:lvlJc w:val="left"/>
+      <w:pPr>
+        <w:ind w:left="4320" w:hanging="360"/>
+      </w:pPr>
+      <w:rPr>
+        <w:rFonts w:ascii="Wingdings" w:hAnsi="Wingdings" w:hint="default"/>
+      </w:rPr>
+    </w:lvl>
+    <w:lvl w:ilvl="6" w:tplc="08090001" w:tentative="1">
+      <w:start w:val="1"/>
+      <w:numFmt w:val="bullet"/>
+      <w:lvlText w:val=""/>
+      <w:lvlJc w:val="left"/>
+      <w:pPr>
+        <w:ind w:left="5040" w:hanging="360"/>
+      </w:pPr>
+      <w:rPr>
+        <w:rFonts w:ascii="Symbol" w:hAnsi="Symbol" w:hint="default"/>
+      </w:rPr>
+    </w:lvl>
+    <w:lvl w:ilvl="7" w:tplc="08090003" w:tentative="1">
+      <w:start w:val="1"/>
+      <w:numFmt w:val="bullet"/>
+      <w:lvlText w:val="o"/>
+      <w:lvlJc w:val="left"/>
+      <w:pPr>
+        <w:ind w:left="5760" w:hanging="360"/>
+      </w:pPr>
+      <w:rPr>
+        <w:rFonts w:ascii="Courier New" w:hAnsi="Courier New" w:cs="Courier New" w:hint="default"/>
+      </w:rPr>
+    </w:lvl>
+    <w:lvl w:ilvl="8" w:tplc="08090005" w:tentative="1">
+      <w:start w:val="1"/>
+      <w:numFmt w:val="bullet"/>
+      <w:lvlText w:val=""/>
+      <w:lvlJc w:val="left"/>
+      <w:pPr>
+        <w:ind w:left="6480" w:hanging="360"/>
+      </w:pPr>
+      <w:rPr>
+        <w:rFonts w:ascii="Wingdings" w:hAnsi="Wingdings" w:hint="default"/>
+      </w:rPr>
+    </w:lvl>
+  </w:abstractNum>
+  <w:abstractNum w:abstractNumId="1">
+    <w:nsid w:val="23D60BD5"/>
+    <w:multiLevelType w:val="hybridMultilevel"/>
+    <w:tmpl w:val="57862404"/>
+    <w:lvl w:ilvl="0" w:tplc="08090001">
+      <w:start w:val="1"/>
+      <w:numFmt w:val="bullet"/>
+      <w:lvlText w:val=""/>
+      <w:lvlJc w:val="left"/>
+      <w:pPr>
+        <w:ind w:left="720" w:hanging="360"/>
+      </w:pPr>
+      <w:rPr>
+        <w:rFonts w:ascii="Symbol" w:hAnsi="Symbol" w:hint="default"/>
+      </w:rPr>
+    </w:lvl>
+    <w:lvl w:ilvl="1" w:tplc="08090003" w:tentative="1">
+      <w:start w:val="1"/>
+      <w:numFmt w:val="bullet"/>
+      <w:lvlText w:val="o"/>
+      <w:lvlJc w:val="left"/>
+      <w:pPr>
+        <w:ind w:left="1440" w:hanging="360"/>
+      </w:pPr>
+      <w:rPr>
+        <w:rFonts w:ascii="Courier New" w:hAnsi="Courier New" w:cs="Courier New" w:hint="default"/>
+      </w:rPr>
+    </w:lvl>
+    <w:lvl w:ilvl="2" w:tplc="08090005" w:tentative="1">
+      <w:start w:val="1"/>
+      <w:numFmt w:val="bullet"/>
+      <w:lvlText w:val=""/>
+      <w:lvlJc w:val="left"/>
+      <w:pPr>
+        <w:ind w:left="2160" w:hanging="360"/>
+      </w:pPr>
+      <w:rPr>
+        <w:rFonts w:ascii="Wingdings" w:hAnsi="Wingdings" w:hint="default"/>
+      </w:rPr>
+    </w:lvl>
+    <w:lvl w:ilvl="3" w:tplc="08090001" w:tentative="1">
+      <w:start w:val="1"/>
+      <w:numFmt w:val="bullet"/>
+      <w:lvlText w:val=""/>
+      <w:lvlJc w:val="left"/>
+      <w:pPr>
+        <w:ind w:left="2880" w:hanging="360"/>
+      </w:pPr>
+      <w:rPr>
+        <w:rFonts w:ascii="Symbol" w:hAnsi="Symbol" w:hint="default"/>
+      </w:rPr>
+    </w:lvl>
+    <w:lvl w:ilvl="4" w:tplc="08090003" w:tentative="1">
+      <w:start w:val="1"/>
+      <w:numFmt w:val="bullet"/>
+      <w:lvlText w:val="o"/>
+      <w:lvlJc w:val="left"/>
+      <w:pPr>
+        <w:ind w:left="3600" w:hanging="360"/>
+      </w:pPr>
+      <w:rPr>
+        <w:rFonts w:ascii="Courier New" w:hAnsi="Courier New" w:cs="Courier New" w:hint="default"/>
+      </w:rPr>
+    </w:lvl>
+    <w:lvl w:ilvl="5" w:tplc="08090005" w:tentative="1">
+      <w:start w:val="1"/>
+      <w:numFmt w:val="bullet"/>
+      <w:lvlText w:val=""/>
+      <w:lvlJc w:val="left"/>
+      <w:pPr>
+        <w:ind w:left="4320" w:hanging="360"/>
+      </w:pPr>
+      <w:rPr>
+        <w:rFonts w:ascii="Wingdings" w:hAnsi="Wingdings" w:hint="default"/>
+      </w:rPr>
+    </w:lvl>
+    <w:lvl w:ilvl="6" w:tplc="08090001" w:tentative="1">
+      <w:start w:val="1"/>
+      <w:numFmt w:val="bullet"/>
+      <w:lvlText w:val=""/>
+      <w:lvlJc w:val="left"/>
+      <w:pPr>
+        <w:ind w:left="5040" w:hanging="360"/>
+      </w:pPr>
+      <w:rPr>
+        <w:rFonts w:ascii="Symbol" w:hAnsi="Symbol" w:hint="default"/>
+      </w:rPr>
+    </w:lvl>
+    <w:lvl w:ilvl="7" w:tplc="08090003" w:tentative="1">
+      <w:start w:val="1"/>
+      <w:numFmt w:val="bullet"/>
+      <w:lvlText w:val="o"/>
+      <w:lvlJc w:val="left"/>
+      <w:pPr>
+        <w:ind w:left="5760" w:hanging="360"/>
+      </w:pPr>
+      <w:rPr>
+        <w:rFonts w:ascii="Courier New" w:hAnsi="Courier New" w:cs="Courier New" w:hint="default"/>
+      </w:rPr>
+    </w:lvl>
+    <w:lvl w:ilvl="8" w:tplc="08090005" w:tentative="1">
+      <w:start w:val="1"/>
+      <w:numFmt w:val="bullet"/>
+      <w:lvlText w:val=""/>
+      <w:lvlJc w:val="left"/>
+      <w:pPr>
+        <w:ind w:left="6480" w:hanging="360"/>
+      </w:pPr>
+      <w:rPr>
+        <w:rFonts w:ascii="Wingdings" w:hAnsi="Wingdings" w:hint="default"/>
+      </w:rPr>
+    </w:lvl>
+  </w:abstractNum>
+  <w:abstractNum w:abstractNumId="2">
     <w:nsid w:val="3354699D"/>
     <w:multiLevelType w:val="multilevel"/>
     <w:tmpl w:val="D5860E66"/>
@@ -1377,7 +3334,7 @@
       </w:pPr>
     </w:lvl>
   </w:abstractNum>
-  <w:abstractNum w:abstractNumId="1">
+  <w:abstractNum w:abstractNumId="3">
     <w:nsid w:val="51C8305F"/>
     <w:multiLevelType w:val="multilevel"/>
     <w:tmpl w:val="C2526C4A"/>
@@ -1463,7 +3420,233 @@
       </w:pPr>
     </w:lvl>
   </w:abstractNum>
-  <w:abstractNum w:abstractNumId="2">
+  <w:abstractNum w:abstractNumId="4">
+    <w:nsid w:val="5C044A84"/>
+    <w:multiLevelType w:val="hybridMultilevel"/>
+    <w:tmpl w:val="E7427CCA"/>
+    <w:lvl w:ilvl="0" w:tplc="08090001">
+      <w:start w:val="1"/>
+      <w:numFmt w:val="bullet"/>
+      <w:lvlText w:val=""/>
+      <w:lvlJc w:val="left"/>
+      <w:pPr>
+        <w:ind w:left="720" w:hanging="360"/>
+      </w:pPr>
+      <w:rPr>
+        <w:rFonts w:ascii="Symbol" w:hAnsi="Symbol" w:hint="default"/>
+      </w:rPr>
+    </w:lvl>
+    <w:lvl w:ilvl="1" w:tplc="08090003" w:tentative="1">
+      <w:start w:val="1"/>
+      <w:numFmt w:val="bullet"/>
+      <w:lvlText w:val="o"/>
+      <w:lvlJc w:val="left"/>
+      <w:pPr>
+        <w:ind w:left="1440" w:hanging="360"/>
+      </w:pPr>
+      <w:rPr>
+        <w:rFonts w:ascii="Courier New" w:hAnsi="Courier New" w:cs="Courier New" w:hint="default"/>
+      </w:rPr>
+    </w:lvl>
+    <w:lvl w:ilvl="2" w:tplc="08090005" w:tentative="1">
+      <w:start w:val="1"/>
+      <w:numFmt w:val="bullet"/>
+      <w:lvlText w:val=""/>
+      <w:lvlJc w:val="left"/>
+      <w:pPr>
+        <w:ind w:left="2160" w:hanging="360"/>
+      </w:pPr>
+      <w:rPr>
+        <w:rFonts w:ascii="Wingdings" w:hAnsi="Wingdings" w:hint="default"/>
+      </w:rPr>
+    </w:lvl>
+    <w:lvl w:ilvl="3" w:tplc="08090001" w:tentative="1">
+      <w:start w:val="1"/>
+      <w:numFmt w:val="bullet"/>
+      <w:lvlText w:val=""/>
+      <w:lvlJc w:val="left"/>
+      <w:pPr>
+        <w:ind w:left="2880" w:hanging="360"/>
+      </w:pPr>
+      <w:rPr>
+        <w:rFonts w:ascii="Symbol" w:hAnsi="Symbol" w:hint="default"/>
+      </w:rPr>
+    </w:lvl>
+    <w:lvl w:ilvl="4" w:tplc="08090003" w:tentative="1">
+      <w:start w:val="1"/>
+      <w:numFmt w:val="bullet"/>
+      <w:lvlText w:val="o"/>
+      <w:lvlJc w:val="left"/>
+      <w:pPr>
+        <w:ind w:left="3600" w:hanging="360"/>
+      </w:pPr>
+      <w:rPr>
+        <w:rFonts w:ascii="Courier New" w:hAnsi="Courier New" w:cs="Courier New" w:hint="default"/>
+      </w:rPr>
+    </w:lvl>
+    <w:lvl w:ilvl="5" w:tplc="08090005" w:tentative="1">
+      <w:start w:val="1"/>
+      <w:numFmt w:val="bullet"/>
+      <w:lvlText w:val=""/>
+      <w:lvlJc w:val="left"/>
+      <w:pPr>
+        <w:ind w:left="4320" w:hanging="360"/>
+      </w:pPr>
+      <w:rPr>
+        <w:rFonts w:ascii="Wingdings" w:hAnsi="Wingdings" w:hint="default"/>
+      </w:rPr>
+    </w:lvl>
+    <w:lvl w:ilvl="6" w:tplc="08090001" w:tentative="1">
+      <w:start w:val="1"/>
+      <w:numFmt w:val="bullet"/>
+      <w:lvlText w:val=""/>
+      <w:lvlJc w:val="left"/>
+      <w:pPr>
+        <w:ind w:left="5040" w:hanging="360"/>
+      </w:pPr>
+      <w:rPr>
+        <w:rFonts w:ascii="Symbol" w:hAnsi="Symbol" w:hint="default"/>
+      </w:rPr>
+    </w:lvl>
+    <w:lvl w:ilvl="7" w:tplc="08090003" w:tentative="1">
+      <w:start w:val="1"/>
+      <w:numFmt w:val="bullet"/>
+      <w:lvlText w:val="o"/>
+      <w:lvlJc w:val="left"/>
+      <w:pPr>
+        <w:ind w:left="5760" w:hanging="360"/>
+      </w:pPr>
+      <w:rPr>
+        <w:rFonts w:ascii="Courier New" w:hAnsi="Courier New" w:cs="Courier New" w:hint="default"/>
+      </w:rPr>
+    </w:lvl>
+    <w:lvl w:ilvl="8" w:tplc="08090005" w:tentative="1">
+      <w:start w:val="1"/>
+      <w:numFmt w:val="bullet"/>
+      <w:lvlText w:val=""/>
+      <w:lvlJc w:val="left"/>
+      <w:pPr>
+        <w:ind w:left="6480" w:hanging="360"/>
+      </w:pPr>
+      <w:rPr>
+        <w:rFonts w:ascii="Wingdings" w:hAnsi="Wingdings" w:hint="default"/>
+      </w:rPr>
+    </w:lvl>
+  </w:abstractNum>
+  <w:abstractNum w:abstractNumId="5">
+    <w:nsid w:val="5C644236"/>
+    <w:multiLevelType w:val="hybridMultilevel"/>
+    <w:tmpl w:val="C046B988"/>
+    <w:lvl w:ilvl="0" w:tplc="08090001">
+      <w:start w:val="1"/>
+      <w:numFmt w:val="bullet"/>
+      <w:lvlText w:val=""/>
+      <w:lvlJc w:val="left"/>
+      <w:pPr>
+        <w:ind w:left="720" w:hanging="360"/>
+      </w:pPr>
+      <w:rPr>
+        <w:rFonts w:ascii="Symbol" w:hAnsi="Symbol" w:hint="default"/>
+      </w:rPr>
+    </w:lvl>
+    <w:lvl w:ilvl="1" w:tplc="08090003" w:tentative="1">
+      <w:start w:val="1"/>
+      <w:numFmt w:val="bullet"/>
+      <w:lvlText w:val="o"/>
+      <w:lvlJc w:val="left"/>
+      <w:pPr>
+        <w:ind w:left="1440" w:hanging="360"/>
+      </w:pPr>
+      <w:rPr>
+        <w:rFonts w:ascii="Courier New" w:hAnsi="Courier New" w:cs="Courier New" w:hint="default"/>
+      </w:rPr>
+    </w:lvl>
+    <w:lvl w:ilvl="2" w:tplc="08090005" w:tentative="1">
+      <w:start w:val="1"/>
+      <w:numFmt w:val="bullet"/>
+      <w:lvlText w:val=""/>
+      <w:lvlJc w:val="left"/>
+      <w:pPr>
+        <w:ind w:left="2160" w:hanging="360"/>
+      </w:pPr>
+      <w:rPr>
+        <w:rFonts w:ascii="Wingdings" w:hAnsi="Wingdings" w:hint="default"/>
+      </w:rPr>
+    </w:lvl>
+    <w:lvl w:ilvl="3" w:tplc="08090001" w:tentative="1">
+      <w:start w:val="1"/>
+      <w:numFmt w:val="bullet"/>
+      <w:lvlText w:val=""/>
+      <w:lvlJc w:val="left"/>
+      <w:pPr>
+        <w:ind w:left="2880" w:hanging="360"/>
+      </w:pPr>
+      <w:rPr>
+        <w:rFonts w:ascii="Symbol" w:hAnsi="Symbol" w:hint="default"/>
+      </w:rPr>
+    </w:lvl>
+    <w:lvl w:ilvl="4" w:tplc="08090003" w:tentative="1">
+      <w:start w:val="1"/>
+      <w:numFmt w:val="bullet"/>
+      <w:lvlText w:val="o"/>
+      <w:lvlJc w:val="left"/>
+      <w:pPr>
+        <w:ind w:left="3600" w:hanging="360"/>
+      </w:pPr>
+      <w:rPr>
+        <w:rFonts w:ascii="Courier New" w:hAnsi="Courier New" w:cs="Courier New" w:hint="default"/>
+      </w:rPr>
+    </w:lvl>
+    <w:lvl w:ilvl="5" w:tplc="08090005" w:tentative="1">
+      <w:start w:val="1"/>
+      <w:numFmt w:val="bullet"/>
+      <w:lvlText w:val=""/>
+      <w:lvlJc w:val="left"/>
+      <w:pPr>
+        <w:ind w:left="4320" w:hanging="360"/>
+      </w:pPr>
+      <w:rPr>
+        <w:rFonts w:ascii="Wingdings" w:hAnsi="Wingdings" w:hint="default"/>
+      </w:rPr>
+    </w:lvl>
+    <w:lvl w:ilvl="6" w:tplc="08090001" w:tentative="1">
+      <w:start w:val="1"/>
+      <w:numFmt w:val="bullet"/>
+      <w:lvlText w:val=""/>
+      <w:lvlJc w:val="left"/>
+      <w:pPr>
+        <w:ind w:left="5040" w:hanging="360"/>
+      </w:pPr>
+      <w:rPr>
+        <w:rFonts w:ascii="Symbol" w:hAnsi="Symbol" w:hint="default"/>
+      </w:rPr>
+    </w:lvl>
+    <w:lvl w:ilvl="7" w:tplc="08090003" w:tentative="1">
+      <w:start w:val="1"/>
+      <w:numFmt w:val="bullet"/>
+      <w:lvlText w:val="o"/>
+      <w:lvlJc w:val="left"/>
+      <w:pPr>
+        <w:ind w:left="5760" w:hanging="360"/>
+      </w:pPr>
+      <w:rPr>
+        <w:rFonts w:ascii="Courier New" w:hAnsi="Courier New" w:cs="Courier New" w:hint="default"/>
+      </w:rPr>
+    </w:lvl>
+    <w:lvl w:ilvl="8" w:tplc="08090005" w:tentative="1">
+      <w:start w:val="1"/>
+      <w:numFmt w:val="bullet"/>
+      <w:lvlText w:val=""/>
+      <w:lvlJc w:val="left"/>
+      <w:pPr>
+        <w:ind w:left="6480" w:hanging="360"/>
+      </w:pPr>
+      <w:rPr>
+        <w:rFonts w:ascii="Wingdings" w:hAnsi="Wingdings" w:hint="default"/>
+      </w:rPr>
+    </w:lvl>
+  </w:abstractNum>
+  <w:abstractNum w:abstractNumId="6">
     <w:nsid w:val="6B753518"/>
     <w:multiLevelType w:val="multilevel"/>
     <w:tmpl w:val="557279DE"/>
@@ -1549,7 +3732,7 @@
       </w:pPr>
     </w:lvl>
   </w:abstractNum>
-  <w:abstractNum w:abstractNumId="3">
+  <w:abstractNum w:abstractNumId="7">
     <w:nsid w:val="6C10651E"/>
     <w:multiLevelType w:val="multilevel"/>
     <w:tmpl w:val="09B4C148"/>
@@ -1662,7 +3845,7 @@
       </w:rPr>
     </w:lvl>
   </w:abstractNum>
-  <w:abstractNum w:abstractNumId="4">
+  <w:abstractNum w:abstractNumId="8">
     <w:nsid w:val="6C4C7380"/>
     <w:multiLevelType w:val="multilevel"/>
     <w:tmpl w:val="6EE26C6A"/>
@@ -1757,7 +3940,7 @@
       </w:pPr>
     </w:lvl>
   </w:abstractNum>
-  <w:abstractNum w:abstractNumId="5">
+  <w:abstractNum w:abstractNumId="9">
     <w:nsid w:val="77F72387"/>
     <w:multiLevelType w:val="multilevel"/>
     <w:tmpl w:val="3564C4D0"/>
@@ -1843,23 +4026,151 @@
       </w:pPr>
     </w:lvl>
   </w:abstractNum>
+  <w:abstractNum w:abstractNumId="10">
+    <w:nsid w:val="794B7B63"/>
+    <w:multiLevelType w:val="hybridMultilevel"/>
+    <w:tmpl w:val="8D92A488"/>
+    <w:lvl w:ilvl="0" w:tplc="08090001">
+      <w:start w:val="1"/>
+      <w:numFmt w:val="bullet"/>
+      <w:lvlText w:val=""/>
+      <w:lvlJc w:val="left"/>
+      <w:pPr>
+        <w:ind w:left="720" w:hanging="360"/>
+      </w:pPr>
+      <w:rPr>
+        <w:rFonts w:ascii="Symbol" w:hAnsi="Symbol" w:hint="default"/>
+      </w:rPr>
+    </w:lvl>
+    <w:lvl w:ilvl="1" w:tplc="08090003" w:tentative="1">
+      <w:start w:val="1"/>
+      <w:numFmt w:val="bullet"/>
+      <w:lvlText w:val="o"/>
+      <w:lvlJc w:val="left"/>
+      <w:pPr>
+        <w:ind w:left="1440" w:hanging="360"/>
+      </w:pPr>
+      <w:rPr>
+        <w:rFonts w:ascii="Courier New" w:hAnsi="Courier New" w:cs="Courier New" w:hint="default"/>
+      </w:rPr>
+    </w:lvl>
+    <w:lvl w:ilvl="2" w:tplc="08090005" w:tentative="1">
+      <w:start w:val="1"/>
+      <w:numFmt w:val="bullet"/>
+      <w:lvlText w:val=""/>
+      <w:lvlJc w:val="left"/>
+      <w:pPr>
+        <w:ind w:left="2160" w:hanging="360"/>
+      </w:pPr>
+      <w:rPr>
+        <w:rFonts w:ascii="Wingdings" w:hAnsi="Wingdings" w:hint="default"/>
+      </w:rPr>
+    </w:lvl>
+    <w:lvl w:ilvl="3" w:tplc="08090001" w:tentative="1">
+      <w:start w:val="1"/>
+      <w:numFmt w:val="bullet"/>
+      <w:lvlText w:val=""/>
+      <w:lvlJc w:val="left"/>
+      <w:pPr>
+        <w:ind w:left="2880" w:hanging="360"/>
+      </w:pPr>
+      <w:rPr>
+        <w:rFonts w:ascii="Symbol" w:hAnsi="Symbol" w:hint="default"/>
+      </w:rPr>
+    </w:lvl>
+    <w:lvl w:ilvl="4" w:tplc="08090003" w:tentative="1">
+      <w:start w:val="1"/>
+      <w:numFmt w:val="bullet"/>
+      <w:lvlText w:val="o"/>
+      <w:lvlJc w:val="left"/>
+      <w:pPr>
+        <w:ind w:left="3600" w:hanging="360"/>
+      </w:pPr>
+      <w:rPr>
+        <w:rFonts w:ascii="Courier New" w:hAnsi="Courier New" w:cs="Courier New" w:hint="default"/>
+      </w:rPr>
+    </w:lvl>
+    <w:lvl w:ilvl="5" w:tplc="08090005" w:tentative="1">
+      <w:start w:val="1"/>
+      <w:numFmt w:val="bullet"/>
+      <w:lvlText w:val=""/>
+      <w:lvlJc w:val="left"/>
+      <w:pPr>
+        <w:ind w:left="4320" w:hanging="360"/>
+      </w:pPr>
+      <w:rPr>
+        <w:rFonts w:ascii="Wingdings" w:hAnsi="Wingdings" w:hint="default"/>
+      </w:rPr>
+    </w:lvl>
+    <w:lvl w:ilvl="6" w:tplc="08090001" w:tentative="1">
+      <w:start w:val="1"/>
+      <w:numFmt w:val="bullet"/>
+      <w:lvlText w:val=""/>
+      <w:lvlJc w:val="left"/>
+      <w:pPr>
+        <w:ind w:left="5040" w:hanging="360"/>
+      </w:pPr>
+      <w:rPr>
+        <w:rFonts w:ascii="Symbol" w:hAnsi="Symbol" w:hint="default"/>
+      </w:rPr>
+    </w:lvl>
+    <w:lvl w:ilvl="7" w:tplc="08090003" w:tentative="1">
+      <w:start w:val="1"/>
+      <w:numFmt w:val="bullet"/>
+      <w:lvlText w:val="o"/>
+      <w:lvlJc w:val="left"/>
+      <w:pPr>
+        <w:ind w:left="5760" w:hanging="360"/>
+      </w:pPr>
+      <w:rPr>
+        <w:rFonts w:ascii="Courier New" w:hAnsi="Courier New" w:cs="Courier New" w:hint="default"/>
+      </w:rPr>
+    </w:lvl>
+    <w:lvl w:ilvl="8" w:tplc="08090005" w:tentative="1">
+      <w:start w:val="1"/>
+      <w:numFmt w:val="bullet"/>
+      <w:lvlText w:val=""/>
+      <w:lvlJc w:val="left"/>
+      <w:pPr>
+        <w:ind w:left="6480" w:hanging="360"/>
+      </w:pPr>
+      <w:rPr>
+        <w:rFonts w:ascii="Wingdings" w:hAnsi="Wingdings" w:hint="default"/>
+      </w:rPr>
+    </w:lvl>
+  </w:abstractNum>
   <w:num w:numId="1">
+    <w:abstractNumId w:val="6"/>
+  </w:num>
+  <w:num w:numId="2">
+    <w:abstractNumId w:val="3"/>
+  </w:num>
+  <w:num w:numId="3">
+    <w:abstractNumId w:val="9"/>
+  </w:num>
+  <w:num w:numId="4">
+    <w:abstractNumId w:val="7"/>
+  </w:num>
+  <w:num w:numId="5">
     <w:abstractNumId w:val="2"/>
   </w:num>
-  <w:num w:numId="2">
+  <w:num w:numId="6">
+    <w:abstractNumId w:val="8"/>
+  </w:num>
+  <w:num w:numId="7">
+    <w:abstractNumId w:val="5"/>
+  </w:num>
+  <w:num w:numId="8">
     <w:abstractNumId w:val="1"/>
   </w:num>
-  <w:num w:numId="3">
-    <w:abstractNumId w:val="5"/>
-  </w:num>
-  <w:num w:numId="4">
-    <w:abstractNumId w:val="3"/>
-  </w:num>
-  <w:num w:numId="5">
+  <w:num w:numId="9">
     <w:abstractNumId w:val="0"/>
   </w:num>
-  <w:num w:numId="6">
+  <w:num w:numId="10">
     <w:abstractNumId w:val="4"/>
+  </w:num>
+  <w:num w:numId="11">
+    <w:abstractNumId w:val="10"/>
   </w:num>
 </w:numbering>
 </file>

</xml_diff>

<commit_message>
Minor fixes in course content.
</commit_message>
<xml_diff>
--- a/docs/Newbies course/Newbies course content.docx
+++ b/docs/Newbies course/Newbies course content.docx
@@ -1,6 +1,6 @@
 
 <file path=word/document.xml><?xml version="1.0" encoding="utf-8"?>
-<w:document xmlns:wpc="http://schemas.microsoft.com/office/word/2010/wordprocessingCanvas" xmlns:mo="http://schemas.microsoft.com/office/mac/office/2008/main" xmlns:mc="http://schemas.openxmlformats.org/markup-compatibility/2006" xmlns:mv="urn:schemas-microsoft-com:mac:vml" xmlns:o="urn:schemas-microsoft-com:office:office" xmlns:r="http://schemas.openxmlformats.org/officeDocument/2006/relationships" xmlns:m="http://schemas.openxmlformats.org/officeDocument/2006/math" xmlns:v="urn:schemas-microsoft-com:vml" xmlns:wp14="http://schemas.microsoft.com/office/word/2010/wordprocessingDrawing" xmlns:wp="http://schemas.openxmlformats.org/drawingml/2006/wordprocessingDrawing" xmlns:w10="urn:schemas-microsoft-com:office:word" xmlns:w="http://schemas.openxmlformats.org/wordprocessingml/2006/main" xmlns:w14="http://schemas.microsoft.com/office/word/2010/wordml" xmlns:w15="http://schemas.microsoft.com/office/word/2012/wordml" xmlns:wpg="http://schemas.microsoft.com/office/word/2010/wordprocessingGroup" xmlns:wpi="http://schemas.microsoft.com/office/word/2010/wordprocessingInk" xmlns:wne="http://schemas.microsoft.com/office/word/2006/wordml" xmlns:wps="http://schemas.microsoft.com/office/word/2010/wordprocessingShape" mc:Ignorable="w14 w15 wp14">
+<w:document xmlns:wpc="http://schemas.microsoft.com/office/word/2010/wordprocessingCanvas" xmlns:cx="http://schemas.microsoft.com/office/drawing/2014/chartex" xmlns:cx1="http://schemas.microsoft.com/office/drawing/2015/9/8/chartex" xmlns:mc="http://schemas.openxmlformats.org/markup-compatibility/2006" xmlns:o="urn:schemas-microsoft-com:office:office" xmlns:r="http://schemas.openxmlformats.org/officeDocument/2006/relationships" xmlns:m="http://schemas.openxmlformats.org/officeDocument/2006/math" xmlns:v="urn:schemas-microsoft-com:vml" xmlns:wp14="http://schemas.microsoft.com/office/word/2010/wordprocessingDrawing" xmlns:wp="http://schemas.openxmlformats.org/drawingml/2006/wordprocessingDrawing" xmlns:w10="urn:schemas-microsoft-com:office:word" xmlns:w="http://schemas.openxmlformats.org/wordprocessingml/2006/main" xmlns:w14="http://schemas.microsoft.com/office/word/2010/wordml" xmlns:w15="http://schemas.microsoft.com/office/word/2012/wordml" xmlns:w16se="http://schemas.microsoft.com/office/word/2015/wordml/symex" xmlns:wpg="http://schemas.microsoft.com/office/word/2010/wordprocessingGroup" xmlns:wpi="http://schemas.microsoft.com/office/word/2010/wordprocessingInk" xmlns:wne="http://schemas.microsoft.com/office/word/2006/wordml" xmlns:wps="http://schemas.microsoft.com/office/word/2010/wordprocessingShape" mc:Ignorable="w14 w15 w16se wp14">
   <w:body>
     <w:p>
       <w:pPr>
@@ -132,8 +132,6 @@
         </w:rPr>
         <w:t>ответы на вопросы</w:t>
       </w:r>
-      <w:bookmarkStart w:id="0" w:name="_GoBack"/>
-      <w:bookmarkEnd w:id="0"/>
     </w:p>
     <w:p>
       <w:pPr>
@@ -796,21 +794,7 @@
         <w:rPr>
           <w:lang w:eastAsia="ru-RU"/>
         </w:rPr>
-        <w:t xml:space="preserve">Казалось бы, что это противоречит предыдущему пункту, но нет - речь идет о том, что необходимо иметь широкий кругозор в технологиях и знать инструментарий - чем о </w:t>
-      </w:r>
-      <w:proofErr w:type="spellStart"/>
-      <w:r>
-        <w:rPr>
-          <w:lang w:eastAsia="ru-RU"/>
-        </w:rPr>
-        <w:t>бОльшем</w:t>
-      </w:r>
-      <w:proofErr w:type="spellEnd"/>
-      <w:r>
-        <w:rPr>
-          <w:lang w:eastAsia="ru-RU"/>
-        </w:rPr>
-        <w:t xml:space="preserve"> числе инструментов ты знаешь, тем лучше ты будешь понимать какой из них более применим в конкретной ситуации, какой следует изучить глубже, чем знаешь сейчас. Как и в предыдущем пункте - постоянно практикуйся/инвестируй. Также, аналогия со спортом.</w:t>
+        <w:t>Казалось бы, что это противоречит предыдущему пункту, но нет - речь идет о том, что необходимо иметь широкий кругозор в технологиях и знать инструментарий - чем о бОльшем числе инструментов ты знаешь, тем лучше ты будешь понимать какой из них более применим в конкретной ситуации, какой следует изучить глубже, чем знаешь сейчас. Как и в предыдущем пункте - постоянно практикуйся/инвестируй. Также, аналогия со спортом.</w:t>
       </w:r>
     </w:p>
     <w:p>
@@ -1096,15 +1080,7 @@
         <w:t xml:space="preserve">. </w:t>
       </w:r>
       <w:r>
-        <w:t xml:space="preserve">Учись ловить рыбу. Будь </w:t>
-      </w:r>
-      <w:proofErr w:type="spellStart"/>
-      <w:r>
-        <w:t>проактивным</w:t>
-      </w:r>
-      <w:proofErr w:type="spellEnd"/>
-      <w:r>
-        <w:t xml:space="preserve">. </w:t>
+        <w:t xml:space="preserve">Учись ловить рыбу. Будь проактивным. </w:t>
       </w:r>
       <w:r>
         <w:t>Будь катализатором изменений.</w:t>
@@ -1151,21 +1127,7 @@
         <w:rPr>
           <w:lang w:eastAsia="ru-RU"/>
         </w:rPr>
-        <w:t xml:space="preserve">примеров. Существует открытый код, реализующий практически любую решаемую </w:t>
-      </w:r>
-      <w:proofErr w:type="spellStart"/>
-      <w:r>
-        <w:rPr>
-          <w:lang w:eastAsia="ru-RU"/>
-        </w:rPr>
-        <w:t>программно</w:t>
-      </w:r>
-      <w:proofErr w:type="spellEnd"/>
-      <w:r>
-        <w:rPr>
-          <w:lang w:eastAsia="ru-RU"/>
-        </w:rPr>
-        <w:t xml:space="preserve"> задачу и почти на всех доступных языках программирования. Критически анализируя этот код, ты постепенно начнешь вырабатывать собственный вкус, как это бывает в музыке, живописи и литературе. Различные стили и приемы тебя позабавят, удивят, рассердят и (надеюсь) </w:t>
+        <w:t xml:space="preserve">примеров. Существует открытый код, реализующий практически любую решаемую программно задачу и почти на всех доступных языках программирования. Критически анализируя этот код, ты постепенно начнешь вырабатывать собственный вкус, как это бывает в музыке, живописи и литературе. Различные стили и приемы тебя позабавят, удивят, рассердят и (надеюсь) </w:t>
       </w:r>
       <w:r>
         <w:rPr>
@@ -1187,26 +1149,25 @@
         <w:pStyle w:val="ListParagraph"/>
         <w:ind w:left="0"/>
       </w:pPr>
-      <w:proofErr w:type="spellStart"/>
-      <w:r>
-        <w:rPr>
-          <w:lang w:eastAsia="ru-RU"/>
-        </w:rPr>
-        <w:t>Проактивность</w:t>
-      </w:r>
-      <w:proofErr w:type="spellEnd"/>
-      <w:r>
-        <w:rPr>
-          <w:lang w:eastAsia="ru-RU"/>
-        </w:rPr>
-        <w:t xml:space="preserve"> помогает и в работе с заказчиком – смотри </w:t>
+      <w:r>
+        <w:rPr>
+          <w:lang w:eastAsia="ru-RU"/>
+        </w:rPr>
+        <w:t xml:space="preserve">Проактивность помогает и в работе с заказчиком – смотри </w:t>
       </w:r>
       <w:r>
         <w:rPr>
           <w:b/>
           <w:lang w:eastAsia="ru-RU"/>
         </w:rPr>
-        <w:t>Модуль №5</w:t>
+        <w:t>Модуль №</w:t>
+      </w:r>
+      <w:r>
+        <w:rPr>
+          <w:b/>
+          <w:lang w:val="en-US" w:eastAsia="ru-RU"/>
+        </w:rPr>
+        <w:t>X</w:t>
       </w:r>
       <w:r>
         <w:rPr>
@@ -1250,35 +1211,7 @@
         <w:rPr>
           <w:lang w:eastAsia="ru-RU"/>
         </w:rPr>
-        <w:t xml:space="preserve">Как программист, </w:t>
-      </w:r>
-      <w:proofErr w:type="spellStart"/>
-      <w:r>
-        <w:rPr>
-          <w:lang w:eastAsia="ru-RU"/>
-        </w:rPr>
-        <w:t>тестировщик</w:t>
-      </w:r>
-      <w:proofErr w:type="spellEnd"/>
-      <w:r>
-        <w:rPr>
-          <w:lang w:eastAsia="ru-RU"/>
-        </w:rPr>
-        <w:t xml:space="preserve"> или дизайнер </w:t>
-      </w:r>
-      <w:proofErr w:type="gramStart"/>
-      <w:r>
-        <w:rPr>
-          <w:lang w:eastAsia="ru-RU"/>
-        </w:rPr>
-        <w:t>ПО ты</w:t>
-      </w:r>
-      <w:proofErr w:type="gramEnd"/>
-      <w:r>
-        <w:rPr>
-          <w:lang w:eastAsia="ru-RU"/>
-        </w:rPr>
-        <w:t xml:space="preserve"> можешь считать, что сам по себе процесс разработки не входит в сферу твоей ответственности. Возможно, это правильно, так как ты всего лишь наемный работник. Но, к сожалению, обычно эта ответственность повисает в воздухе. И даже если ее на кого-то возлагают, она передается «группе организации процесса» или другому отдельному подразделению. Но дело в том, что для успешного внедрения метода разработки программного обеспечения его должны принять те, кто будет им пользоваться, — такие, как ты.</w:t>
+        <w:t>Как программист, тестировщик или дизайнер ПО ты можешь считать, что сам по себе процесс разработки не входит в сферу твоей ответственности. Возможно, это правильно, так как ты всего лишь наемный работник. Но, к сожалению, обычно эта ответственность повисает в воздухе. И даже если ее на кого-то возлагают, она передается «группе организации процесса» или другому отдельному подразделению. Но дело в том, что для успешного внедрения метода разработки программного обеспечения его должны принять те, кто будет им пользоваться, — такие, как ты.</w:t>
       </w:r>
     </w:p>
     <w:p>
@@ -1306,7 +1239,23 @@
           <w:b/>
           <w:lang w:eastAsia="ru-RU"/>
         </w:rPr>
-        <w:t>Более подробно практики и методологии разработки рассмотрим в Модуле №2 и последующих.</w:t>
+        <w:t>Более подробно практики и методологии разработки рассмотрим в Модуле №</w:t>
+      </w:r>
+      <w:r>
+        <w:rPr>
+          <w:b/>
+          <w:lang w:val="en-US" w:eastAsia="ru-RU"/>
+        </w:rPr>
+        <w:t>X</w:t>
+      </w:r>
+      <w:bookmarkStart w:id="0" w:name="_GoBack"/>
+      <w:bookmarkEnd w:id="0"/>
+      <w:r>
+        <w:rPr>
+          <w:b/>
+          <w:lang w:eastAsia="ru-RU"/>
+        </w:rPr>
+        <w:t xml:space="preserve"> и последующих.</w:t>
       </w:r>
     </w:p>
     <w:p>
@@ -1680,13 +1629,7 @@
         <w:spacing w:after="0"/>
       </w:pPr>
       <w:r>
-        <w:t xml:space="preserve">Сказать. Ответственно отнестись. Сделать. Обещание состоит из трех </w:t>
-      </w:r>
-      <w:r>
-        <w:t>частей</w:t>
-      </w:r>
-      <w:r>
-        <w:t>̆.</w:t>
+        <w:t>Сказать. Ответственно отнестись. Сделать. Обещание состоит из трех частей̆.</w:t>
       </w:r>
     </w:p>
     <w:p>
@@ -1724,42 +1667,43 @@
         <w:spacing w:after="0"/>
       </w:pPr>
       <w:r>
-        <w:t>Вы</w:t>
+        <w:t>Вы выполняете обещанное.</w:t>
+      </w:r>
+    </w:p>
+    <w:p>
+      <w:pPr>
+        <w:spacing w:after="0"/>
+      </w:pPr>
+      <w:r>
+        <w:t>Тщательно выбирайте формулировки, которые вы используете в своих обещаниях, потому что по словам часто можно судить о дальнейшем ходе событий. Если вам не удается подобрать нужные слова, скорее всего, вы недостаточно ответственно относитесь к сказанному или не верите в его выполнимость. Несколько примеров слов и выражений, которые являются характерными признаками пустых обещаний.</w:t>
       </w:r>
       <w:r>
         <w:t xml:space="preserve"> </w:t>
       </w:r>
-      <w:r>
-        <w:t>выполняете</w:t>
-      </w:r>
-      <w:r>
-        <w:t xml:space="preserve"> </w:t>
-      </w:r>
-      <w:r>
-        <w:t>обещанное.</w:t>
-      </w:r>
-    </w:p>
-    <w:p>
-      <w:pPr>
+    </w:p>
+    <w:p>
+      <w:pPr>
+        <w:pStyle w:val="ListParagraph"/>
+        <w:numPr>
+          <w:ilvl w:val="0"/>
+          <w:numId w:val="19"/>
+        </w:numPr>
         <w:spacing w:after="0"/>
       </w:pPr>
       <w:r>
-        <w:t xml:space="preserve">Тщательно </w:t>
-      </w:r>
-      <w:r>
-        <w:t>выбирайте</w:t>
-      </w:r>
-      <w:r>
-        <w:t xml:space="preserve"> формулировки, которые вы используете в своих обещаниях, потому что по словам часто можно судить о </w:t>
-      </w:r>
-      <w:r>
-        <w:t>дальнейшем</w:t>
-      </w:r>
-      <w:r>
-        <w:t xml:space="preserve"> ходе событий. Если вам не удается подобрать нужные слова, скорее всего, вы недостаточно ответственно относитесь к сказанному или не верите в его выполнимость. Несколько примеров слов и выражений, которые являются характерными признаками пустых обещаний.</w:t>
-      </w:r>
-      <w:r>
-        <w:t xml:space="preserve"> </w:t>
+        <w:rPr>
+          <w:b/>
+        </w:rPr>
+        <w:t>«Нужно/должен»</w:t>
+      </w:r>
+      <w:r>
+        <w:t>: «Нам нужно это сделать поскорее», «Мне бы нужно сбросить лишние килограм</w:t>
+      </w:r>
+      <w:r>
+        <w:t>мы», «Кто-то должен об этом по</w:t>
+      </w:r>
+      <w:r>
+        <w:t>заботиться».</w:t>
       </w:r>
     </w:p>
     <w:p>
@@ -1775,16 +1719,16 @@
         <w:rPr>
           <w:b/>
         </w:rPr>
-        <w:t>«Нужно/должен»</w:t>
-      </w:r>
-      <w:r>
-        <w:t>: «Нам нужно это сделать поскорее», «Мне бы нужно сбросить лишние килограм</w:t>
-      </w:r>
-      <w:r>
-        <w:t>мы», «Кто-то должен об этом по</w:t>
-      </w:r>
-      <w:r>
-        <w:t>заботиться».</w:t>
+        <w:t>«Надеюсь/хорошо бы»</w:t>
+      </w:r>
+      <w:r>
+        <w:t>: «Надеюсь, это будет сделано к завтрашнему дню», «Надеюсь, мы еще встретимся и поговорим на эту тему</w:t>
+      </w:r>
+      <w:r>
+        <w:t>», «Хо</w:t>
+      </w:r>
+      <w:r>
+        <w:t>рошо бы выкроить время для этого», «Хорошо бы, чтобы компьютер работал побыстрее».</w:t>
       </w:r>
     </w:p>
     <w:p>
@@ -1800,91 +1744,30 @@
         <w:rPr>
           <w:b/>
         </w:rPr>
-        <w:t>«Надеюсь/хорошо бы»</w:t>
-      </w:r>
-      <w:r>
-        <w:t>: «Надеюсь, это будет сделано к завтрашнему дню», «Надеюсь, мы еще встретимся и поговорим на эту тему</w:t>
-      </w:r>
-      <w:r>
-        <w:t>», «Хо</w:t>
-      </w:r>
-      <w:r>
-        <w:t>рошо бы выкроить время для этого», «Хорошо бы, чтобы компьютер работал побыстрее».</w:t>
-      </w:r>
-    </w:p>
-    <w:p>
-      <w:pPr>
-        <w:pStyle w:val="ListParagraph"/>
-        <w:numPr>
-          <w:ilvl w:val="0"/>
-          <w:numId w:val="19"/>
-        </w:numPr>
+        <w:t>«Давайте»</w:t>
+      </w:r>
+      <w:r>
+        <w:t>: «</w:t>
+      </w:r>
+      <w:r>
+        <w:t>Давайте</w:t>
+      </w:r>
+      <w:r>
+        <w:t xml:space="preserve"> потом встретимся», «Давайте доделаем эту штуку».</w:t>
+      </w:r>
+    </w:p>
+    <w:p>
+      <w:pPr>
         <w:spacing w:after="0"/>
       </w:pPr>
       <w:r>
-        <w:rPr>
-          <w:b/>
-        </w:rPr>
-        <w:t>«</w:t>
-      </w:r>
-      <w:r>
-        <w:rPr>
-          <w:b/>
-        </w:rPr>
-        <w:t>Давайте</w:t>
-      </w:r>
-      <w:r>
-        <w:rPr>
-          <w:b/>
-        </w:rPr>
-        <w:t>»</w:t>
-      </w:r>
-      <w:r>
-        <w:t>: «</w:t>
-      </w:r>
-      <w:r>
-        <w:t>Давайте</w:t>
-      </w:r>
-      <w:r>
-        <w:t xml:space="preserve"> потом встретимся», «</w:t>
-      </w:r>
-      <w:r>
-        <w:t>Давайте</w:t>
-      </w:r>
-      <w:r>
-        <w:t xml:space="preserve"> доделаем эту штуку».</w:t>
-      </w:r>
-    </w:p>
-    <w:p>
-      <w:pPr>
-        <w:spacing w:after="0"/>
-      </w:pPr>
-      <w:r>
-        <w:t xml:space="preserve">Если вы начнете обращать внимание на эти слова, то увидите, как часто они звучат вокруг вас — и даже в том, что вы говорите другим. Вы увидите, как мы стараемся избежать ответственности за сказанное. И это недопустимо, если вы или кто-то </w:t>
-      </w:r>
-      <w:r>
-        <w:t>другой</w:t>
-      </w:r>
-      <w:r>
-        <w:t>̆</w:t>
+        <w:t>Если вы начнете обращать внимание на эти слова, то увидите, как часто они звучат вокруг вас — и даже в том, что вы говорите другим. Вы увидите, как мы стараемся избежать ответственности за сказанное. И это недопустимо, если вы или кто-то другой̆</w:t>
       </w:r>
       <w:r>
         <w:t xml:space="preserve"> полагается на эти обе</w:t>
       </w:r>
       <w:r>
-        <w:t xml:space="preserve">щания в </w:t>
-      </w:r>
-      <w:r>
-        <w:t>своей</w:t>
-      </w:r>
-      <w:r>
-        <w:t xml:space="preserve">̆ работе. Впрочем, </w:t>
-      </w:r>
-      <w:r>
-        <w:t>первый</w:t>
-      </w:r>
-      <w:r>
-        <w:t xml:space="preserve">̆ шаг </w:t>
+        <w:t xml:space="preserve">щания в своей̆ работе. Впрочем, первый̆ шаг </w:t>
       </w:r>
       <w:r>
         <w:lastRenderedPageBreak/>
@@ -2330,21 +2213,12 @@
         </w:rPr>
         <w:t xml:space="preserve">. </w:t>
       </w:r>
-      <w:proofErr w:type="spellStart"/>
-      <w:r>
-        <w:rPr>
-          <w:rFonts w:eastAsia="Times New Roman"/>
-          <w:lang w:eastAsia="ru-RU"/>
-        </w:rPr>
-        <w:t>Agile</w:t>
-      </w:r>
-      <w:proofErr w:type="spellEnd"/>
-      <w:r>
-        <w:rPr>
-          <w:rFonts w:eastAsia="Times New Roman"/>
-          <w:lang w:eastAsia="ru-RU"/>
-        </w:rPr>
-        <w:t xml:space="preserve"> (описание, принципы, техники)</w:t>
+      <w:r>
+        <w:rPr>
+          <w:rFonts w:eastAsia="Times New Roman"/>
+          <w:lang w:eastAsia="ru-RU"/>
+        </w:rPr>
+        <w:t>Agile (описание, принципы, техники)</w:t>
       </w:r>
       <w:r>
         <w:rPr>
@@ -2477,21 +2351,12 @@
         </w:rPr>
         <w:t xml:space="preserve">. </w:t>
       </w:r>
-      <w:proofErr w:type="spellStart"/>
-      <w:r>
-        <w:rPr>
-          <w:rFonts w:eastAsia="Times New Roman"/>
-          <w:lang w:eastAsia="ru-RU"/>
-        </w:rPr>
-        <w:t>Scrum</w:t>
-      </w:r>
-      <w:proofErr w:type="spellEnd"/>
-      <w:r>
-        <w:rPr>
-          <w:rFonts w:eastAsia="Times New Roman"/>
-          <w:lang w:eastAsia="ru-RU"/>
-        </w:rPr>
-        <w:t xml:space="preserve"> (процессы, события, артефакты</w:t>
+      <w:r>
+        <w:rPr>
+          <w:rFonts w:eastAsia="Times New Roman"/>
+          <w:lang w:eastAsia="ru-RU"/>
+        </w:rPr>
+        <w:t>Scrum (процессы, события, артефакты</w:t>
       </w:r>
       <w:r>
         <w:rPr>
@@ -2525,23 +2390,27 @@
           <w:rFonts w:eastAsia="Times New Roman"/>
           <w:lang w:val="en-GB" w:eastAsia="ru-RU"/>
         </w:rPr>
-        <w:t xml:space="preserve">Scrum 3-3-5 model (3 roles, 3 </w:t>
-      </w:r>
-      <w:proofErr w:type="spellStart"/>
-      <w:r>
+        <w:t>Scrum 3-3-5 model (3 roles, 3 artifacts, 5 events)</w:t>
+      </w:r>
+    </w:p>
+    <w:p>
+      <w:pPr>
+        <w:pStyle w:val="ListParagraph"/>
+        <w:numPr>
+          <w:ilvl w:val="0"/>
+          <w:numId w:val="8"/>
+        </w:numPr>
         <w:rPr>
           <w:rFonts w:eastAsia="Times New Roman"/>
           <w:lang w:val="en-GB" w:eastAsia="ru-RU"/>
         </w:rPr>
-        <w:t>artifacts</w:t>
-      </w:r>
-      <w:proofErr w:type="spellEnd"/>
+      </w:pPr>
       <w:r>
         <w:rPr>
           <w:rFonts w:eastAsia="Times New Roman"/>
           <w:lang w:val="en-GB" w:eastAsia="ru-RU"/>
         </w:rPr>
-        <w:t>, 5 events)</w:t>
+        <w:t>Scrum interactions: PO-SM-Dev Team</w:t>
       </w:r>
     </w:p>
     <w:p>
@@ -2561,26 +2430,6 @@
           <w:rFonts w:eastAsia="Times New Roman"/>
           <w:lang w:val="en-GB" w:eastAsia="ru-RU"/>
         </w:rPr>
-        <w:t>Scrum interactions: PO-SM-Dev Team</w:t>
-      </w:r>
-    </w:p>
-    <w:p>
-      <w:pPr>
-        <w:pStyle w:val="ListParagraph"/>
-        <w:numPr>
-          <w:ilvl w:val="0"/>
-          <w:numId w:val="8"/>
-        </w:numPr>
-        <w:rPr>
-          <w:rFonts w:eastAsia="Times New Roman"/>
-          <w:lang w:val="en-GB" w:eastAsia="ru-RU"/>
-        </w:rPr>
-      </w:pPr>
-      <w:r>
-        <w:rPr>
-          <w:rFonts w:eastAsia="Times New Roman"/>
-          <w:lang w:val="en-GB" w:eastAsia="ru-RU"/>
-        </w:rPr>
         <w:t>Scrum implementation in real world</w:t>
       </w:r>
     </w:p>
@@ -2606,53 +2455,12 @@
         </w:rPr>
         <w:t xml:space="preserve">. </w:t>
       </w:r>
-      <w:proofErr w:type="spellStart"/>
-      <w:r>
-        <w:rPr>
-          <w:rFonts w:eastAsia="Times New Roman"/>
-          <w:lang w:eastAsia="ru-RU"/>
-        </w:rPr>
-        <w:t>Do's</w:t>
-      </w:r>
-      <w:proofErr w:type="spellEnd"/>
-      <w:r>
-        <w:rPr>
-          <w:rFonts w:eastAsia="Times New Roman"/>
-          <w:lang w:eastAsia="ru-RU"/>
-        </w:rPr>
-        <w:t xml:space="preserve"> </w:t>
-      </w:r>
-      <w:proofErr w:type="spellStart"/>
-      <w:r>
-        <w:rPr>
-          <w:rFonts w:eastAsia="Times New Roman"/>
-          <w:lang w:eastAsia="ru-RU"/>
-        </w:rPr>
-        <w:t>and</w:t>
-      </w:r>
-      <w:proofErr w:type="spellEnd"/>
-      <w:r>
-        <w:rPr>
-          <w:rFonts w:eastAsia="Times New Roman"/>
-          <w:lang w:eastAsia="ru-RU"/>
-        </w:rPr>
-        <w:t xml:space="preserve"> </w:t>
-      </w:r>
-      <w:proofErr w:type="spellStart"/>
-      <w:r>
-        <w:rPr>
-          <w:rFonts w:eastAsia="Times New Roman"/>
-          <w:lang w:eastAsia="ru-RU"/>
-        </w:rPr>
-        <w:t>don'ts</w:t>
-      </w:r>
-      <w:proofErr w:type="spellEnd"/>
-      <w:r>
-        <w:rPr>
-          <w:rFonts w:eastAsia="Times New Roman"/>
-          <w:lang w:eastAsia="ru-RU"/>
-        </w:rPr>
-        <w:t xml:space="preserve"> в корпоративной среде. Коммуникация с заказчиком</w:t>
+      <w:r>
+        <w:rPr>
+          <w:rFonts w:eastAsia="Times New Roman"/>
+          <w:lang w:eastAsia="ru-RU"/>
+        </w:rPr>
+        <w:t>Do's and don'ts в корпоративной среде. Коммуникация с заказчиком</w:t>
       </w:r>
       <w:r>
         <w:rPr>
@@ -2709,23 +2517,7 @@
           <w:rFonts w:eastAsia="Times New Roman"/>
           <w:lang w:eastAsia="ru-RU"/>
         </w:rPr>
-        <w:t>оманде о проблеме (</w:t>
-      </w:r>
-      <w:proofErr w:type="spellStart"/>
-      <w:r>
-        <w:rPr>
-          <w:rFonts w:eastAsia="Times New Roman"/>
-          <w:lang w:eastAsia="ru-RU"/>
-        </w:rPr>
-        <w:t>райзить</w:t>
-      </w:r>
-      <w:proofErr w:type="spellEnd"/>
-      <w:r>
-        <w:rPr>
-          <w:rFonts w:eastAsia="Times New Roman"/>
-          <w:lang w:eastAsia="ru-RU"/>
-        </w:rPr>
-        <w:t xml:space="preserve"> ее).</w:t>
+        <w:t>оманде о проблеме (райзить ее).</w:t>
       </w:r>
     </w:p>
     <w:p>
@@ -2856,7 +2648,6 @@
         </w:rPr>
         <w:t xml:space="preserve">Всегда имей все записи митингов («минутки», </w:t>
       </w:r>
-      <w:proofErr w:type="spellStart"/>
       <w:r>
         <w:rPr>
           <w:rFonts w:eastAsia="Times New Roman"/>
@@ -2864,7 +2655,6 @@
         </w:rPr>
         <w:t>MoM</w:t>
       </w:r>
-      <w:proofErr w:type="spellEnd"/>
       <w:r>
         <w:rPr>
           <w:rFonts w:eastAsia="Times New Roman"/>
@@ -2928,21 +2718,12 @@
         </w:rPr>
         <w:t>по факту не существуют (</w:t>
       </w:r>
-      <w:proofErr w:type="spellStart"/>
-      <w:r>
-        <w:rPr>
-          <w:rFonts w:eastAsia="Times New Roman"/>
-          <w:lang w:eastAsia="ru-RU"/>
-        </w:rPr>
-        <w:t>существуют</w:t>
-      </w:r>
-      <w:proofErr w:type="spellEnd"/>
-      <w:r>
-        <w:rPr>
-          <w:rFonts w:eastAsia="Times New Roman"/>
-          <w:lang w:eastAsia="ru-RU"/>
-        </w:rPr>
-        <w:t xml:space="preserve"> </w:t>
+      <w:r>
+        <w:rPr>
+          <w:rFonts w:eastAsia="Times New Roman"/>
+          <w:lang w:eastAsia="ru-RU"/>
+        </w:rPr>
+        <w:t xml:space="preserve">существуют </w:t>
       </w:r>
       <w:r>
         <w:rPr>
@@ -3084,23 +2865,7 @@
           <w:rFonts w:eastAsia="Times New Roman"/>
           <w:lang w:eastAsia="ru-RU"/>
         </w:rPr>
-        <w:t xml:space="preserve"> В общении с заказчиком будь </w:t>
-      </w:r>
-      <w:proofErr w:type="spellStart"/>
-      <w:r>
-        <w:rPr>
-          <w:rFonts w:eastAsia="Times New Roman"/>
-          <w:lang w:eastAsia="ru-RU"/>
-        </w:rPr>
-        <w:t>проактивен</w:t>
-      </w:r>
-      <w:proofErr w:type="spellEnd"/>
-      <w:r>
-        <w:rPr>
-          <w:rFonts w:eastAsia="Times New Roman"/>
-          <w:lang w:eastAsia="ru-RU"/>
-        </w:rPr>
-        <w:t xml:space="preserve">, выясняй подробности и детали задачи, </w:t>
+        <w:t xml:space="preserve"> В общении с заказчиком будь проактивен, выясняй подробности и детали задачи, </w:t>
       </w:r>
       <w:r>
         <w:rPr>
@@ -3302,23 +3067,13 @@
           <w:lang w:eastAsia="ru-RU"/>
         </w:rPr>
       </w:pPr>
-      <w:proofErr w:type="spellStart"/>
       <w:r>
         <w:rPr>
           <w:rFonts w:eastAsia="Times New Roman"/>
           <w:b/>
           <w:lang w:eastAsia="ru-RU"/>
         </w:rPr>
-        <w:t>Don't</w:t>
-      </w:r>
-      <w:proofErr w:type="spellEnd"/>
-      <w:r>
-        <w:rPr>
-          <w:rFonts w:eastAsia="Times New Roman"/>
-          <w:b/>
-          <w:lang w:eastAsia="ru-RU"/>
-        </w:rPr>
-        <w:t>!</w:t>
+        <w:t>Don't!</w:t>
       </w:r>
       <w:r>
         <w:rPr>
@@ -3377,15 +3132,7 @@
           <w:rFonts w:eastAsia="Times New Roman"/>
           <w:lang w:eastAsia="ru-RU"/>
         </w:rPr>
-        <w:t xml:space="preserve">Не увлекайся, знай меру во всем. Улучшать техническое решение или </w:t>
-      </w:r>
-      <w:proofErr w:type="spellStart"/>
-      <w:r>
-        <w:rPr>
-          <w:rFonts w:eastAsia="Times New Roman"/>
-          <w:lang w:eastAsia="ru-RU"/>
-        </w:rPr>
-        <w:t>рефа</w:t>
+        <w:t>Не увлекайся, знай меру во всем. Улучшать техническое решение или рефа</w:t>
       </w:r>
       <w:r>
         <w:rPr>
@@ -3399,15 +3146,7 @@
           <w:rFonts w:eastAsia="Times New Roman"/>
           <w:lang w:eastAsia="ru-RU"/>
         </w:rPr>
-        <w:t>торить</w:t>
-      </w:r>
-      <w:proofErr w:type="spellEnd"/>
-      <w:r>
-        <w:rPr>
-          <w:rFonts w:eastAsia="Times New Roman"/>
-          <w:lang w:eastAsia="ru-RU"/>
-        </w:rPr>
-        <w:t xml:space="preserve"> код можно до бесконечности</w:t>
+        <w:t>торить код можно до бесконечности</w:t>
       </w:r>
       <w:r>
         <w:rPr>
@@ -3658,23 +3397,7 @@
           <w:rFonts w:eastAsia="Times New Roman"/>
           <w:lang w:eastAsia="ru-RU"/>
         </w:rPr>
-        <w:t xml:space="preserve">инструментам разработки, используемым </w:t>
-      </w:r>
-      <w:proofErr w:type="spellStart"/>
-      <w:r>
-        <w:rPr>
-          <w:rFonts w:eastAsia="Times New Roman"/>
-          <w:lang w:eastAsia="ru-RU"/>
-        </w:rPr>
-        <w:t>фреймворкам</w:t>
-      </w:r>
-      <w:proofErr w:type="spellEnd"/>
-      <w:r>
-        <w:rPr>
-          <w:rFonts w:eastAsia="Times New Roman"/>
-          <w:lang w:eastAsia="ru-RU"/>
-        </w:rPr>
-        <w:t xml:space="preserve"> и библиотекам.</w:t>
+        <w:t>инструментам разработки, используемым фреймворкам и библиотекам.</w:t>
       </w:r>
     </w:p>
     <w:p>
@@ -3903,7 +3626,6 @@
         </w:rPr>
         <w:t>Быстрое голосование (</w:t>
       </w:r>
-      <w:proofErr w:type="spellStart"/>
       <w:r>
         <w:rPr>
           <w:rFonts w:eastAsia="Times New Roman"/>
@@ -3911,7 +3633,6 @@
         </w:rPr>
         <w:t>Fist</w:t>
       </w:r>
-      <w:proofErr w:type="spellEnd"/>
       <w:r>
         <w:rPr>
           <w:rFonts w:eastAsia="Times New Roman"/>
@@ -3960,15 +3681,92 @@
           <w:lang w:eastAsia="ru-RU"/>
         </w:rPr>
       </w:pPr>
-      <w:proofErr w:type="spellStart"/>
-      <w:r>
-        <w:rPr>
-          <w:rFonts w:eastAsia="Times New Roman"/>
-          <w:lang w:eastAsia="ru-RU"/>
-        </w:rPr>
-        <w:t>Planning</w:t>
-      </w:r>
-      <w:proofErr w:type="spellEnd"/>
+      <w:r>
+        <w:rPr>
+          <w:rFonts w:eastAsia="Times New Roman"/>
+          <w:lang w:eastAsia="ru-RU"/>
+        </w:rPr>
+        <w:t>Planning poker</w:t>
+      </w:r>
+    </w:p>
+    <w:p>
+      <w:pPr>
+        <w:pStyle w:val="ListParagraph"/>
+        <w:numPr>
+          <w:ilvl w:val="0"/>
+          <w:numId w:val="20"/>
+        </w:numPr>
+        <w:rPr>
+          <w:rFonts w:eastAsia="Times New Roman"/>
+          <w:lang w:eastAsia="ru-RU"/>
+        </w:rPr>
+      </w:pPr>
+      <w:r>
+        <w:rPr>
+          <w:rFonts w:eastAsia="Times New Roman"/>
+          <w:lang w:eastAsia="ru-RU"/>
+        </w:rPr>
+        <w:t>Закон больших чисел</w:t>
+      </w:r>
+    </w:p>
+    <w:p>
+      <w:pPr>
+        <w:pStyle w:val="Heading2"/>
+        <w:rPr>
+          <w:rFonts w:eastAsia="Times New Roman"/>
+          <w:lang w:eastAsia="ru-RU"/>
+        </w:rPr>
+      </w:pPr>
+      <w:r>
+        <w:rPr>
+          <w:rFonts w:eastAsia="Times New Roman"/>
+          <w:lang w:eastAsia="ru-RU"/>
+        </w:rPr>
+        <w:t>Модуль №8</w:t>
+      </w:r>
+      <w:r>
+        <w:rPr>
+          <w:rFonts w:eastAsia="Times New Roman"/>
+          <w:lang w:eastAsia="ru-RU"/>
+        </w:rPr>
+        <w:t xml:space="preserve">. </w:t>
+      </w:r>
+      <w:r>
+        <w:rPr>
+          <w:rFonts w:eastAsia="Times New Roman"/>
+          <w:lang w:eastAsia="ru-RU"/>
+        </w:rPr>
+        <w:t>Обзор CI/CD практик</w:t>
+      </w:r>
+      <w:r>
+        <w:rPr>
+          <w:rFonts w:eastAsia="Times New Roman"/>
+          <w:lang w:eastAsia="ru-RU"/>
+        </w:rPr>
+        <w:t>.</w:t>
+      </w:r>
+    </w:p>
+    <w:p>
+      <w:pPr>
+        <w:rPr>
+          <w:rFonts w:eastAsia="Times New Roman"/>
+          <w:lang w:eastAsia="ru-RU"/>
+        </w:rPr>
+      </w:pPr>
+      <w:r>
+        <w:rPr>
+          <w:rFonts w:eastAsia="Times New Roman"/>
+          <w:lang w:eastAsia="ru-RU"/>
+        </w:rPr>
+        <w:t xml:space="preserve">TBD </w:t>
+      </w:r>
+      <w:r>
+        <w:rPr>
+          <w:rFonts w:eastAsia="Times New Roman"/>
+          <w:lang w:eastAsia="ru-RU"/>
+        </w:rPr>
+        <w:t>–</w:t>
+      </w:r>
       <w:r>
         <w:rPr>
           <w:rFonts w:eastAsia="Times New Roman"/>
@@ -3976,34 +3774,12 @@
         </w:rPr>
         <w:t xml:space="preserve"> </w:t>
       </w:r>
-      <w:proofErr w:type="spellStart"/>
-      <w:r>
-        <w:rPr>
-          <w:rFonts w:eastAsia="Times New Roman"/>
-          <w:lang w:eastAsia="ru-RU"/>
-        </w:rPr>
-        <w:t>poker</w:t>
-      </w:r>
-      <w:proofErr w:type="spellEnd"/>
-    </w:p>
-    <w:p>
-      <w:pPr>
-        <w:pStyle w:val="ListParagraph"/>
-        <w:numPr>
-          <w:ilvl w:val="0"/>
-          <w:numId w:val="20"/>
-        </w:numPr>
-        <w:rPr>
-          <w:rFonts w:eastAsia="Times New Roman"/>
-          <w:lang w:eastAsia="ru-RU"/>
-        </w:rPr>
-      </w:pPr>
-      <w:r>
-        <w:rPr>
-          <w:rFonts w:eastAsia="Times New Roman"/>
-          <w:lang w:eastAsia="ru-RU"/>
-        </w:rPr>
-        <w:t>Закон больших чисел</w:t>
+      <w:r>
+        <w:rPr>
+          <w:rFonts w:eastAsia="Times New Roman"/>
+          <w:lang w:eastAsia="ru-RU"/>
+        </w:rPr>
+        <w:t>наверное необходим дев опс.</w:t>
       </w:r>
     </w:p>
     <w:p>
@@ -4019,119 +3795,75 @@
           <w:rFonts w:eastAsia="Times New Roman"/>
           <w:lang w:eastAsia="ru-RU"/>
         </w:rPr>
-        <w:t>Модуль №8</w:t>
-      </w:r>
-      <w:r>
-        <w:rPr>
-          <w:rFonts w:eastAsia="Times New Roman"/>
-          <w:lang w:eastAsia="ru-RU"/>
-        </w:rPr>
-        <w:t xml:space="preserve">. </w:t>
-      </w:r>
-      <w:r>
-        <w:rPr>
-          <w:rFonts w:eastAsia="Times New Roman"/>
-          <w:lang w:eastAsia="ru-RU"/>
-        </w:rPr>
-        <w:t>Обзор CI/CD практик</w:t>
-      </w:r>
-      <w:r>
-        <w:rPr>
-          <w:rFonts w:eastAsia="Times New Roman"/>
-          <w:lang w:eastAsia="ru-RU"/>
-        </w:rPr>
-        <w:t>.</w:t>
-      </w:r>
-    </w:p>
-    <w:p>
-      <w:pPr>
-        <w:rPr>
-          <w:rFonts w:eastAsia="Times New Roman"/>
-          <w:lang w:eastAsia="ru-RU"/>
-        </w:rPr>
-      </w:pPr>
-      <w:r>
-        <w:rPr>
-          <w:rFonts w:eastAsia="Times New Roman"/>
-          <w:lang w:eastAsia="ru-RU"/>
-        </w:rPr>
-        <w:t xml:space="preserve">TBD </w:t>
-      </w:r>
-      <w:r>
-        <w:rPr>
-          <w:rFonts w:eastAsia="Times New Roman"/>
-          <w:lang w:eastAsia="ru-RU"/>
-        </w:rPr>
-        <w:t>–</w:t>
-      </w:r>
-      <w:r>
-        <w:rPr>
-          <w:rFonts w:eastAsia="Times New Roman"/>
-          <w:lang w:eastAsia="ru-RU"/>
-        </w:rPr>
+        <w:t>Вопросы/ответы</w:t>
+      </w:r>
+    </w:p>
+    <w:p>
+      <w:pPr>
+        <w:rPr>
+          <w:rFonts w:eastAsia="Times New Roman"/>
+          <w:lang w:eastAsia="ru-RU"/>
+        </w:rPr>
+      </w:pPr>
+      <w:r>
+        <w:rPr>
+          <w:rFonts w:eastAsia="Times New Roman"/>
+          <w:lang w:eastAsia="ru-RU"/>
+        </w:rPr>
+        <w:t>Сессия вопросов-ответов от слушателей, если таковые будут.</w:t>
+      </w:r>
+    </w:p>
+    <w:p>
+      <w:pPr>
+        <w:pStyle w:val="Heading2"/>
+      </w:pPr>
+      <w:r>
+        <w:t>Использованная/рекомендуемая литература</w:t>
+      </w:r>
+    </w:p>
+    <w:p>
+      <w:pPr>
+        <w:pStyle w:val="ListParagraph"/>
+        <w:numPr>
+          <w:ilvl w:val="0"/>
+          <w:numId w:val="5"/>
+        </w:numPr>
+      </w:pPr>
+      <w:r>
+        <w:t>Чед Фаулер. Программист-фанатик.</w:t>
+      </w:r>
+    </w:p>
+    <w:p>
+      <w:pPr>
+        <w:pStyle w:val="ListParagraph"/>
+        <w:numPr>
+          <w:ilvl w:val="0"/>
+          <w:numId w:val="5"/>
+        </w:numPr>
+      </w:pPr>
+      <w:r>
+        <w:t xml:space="preserve">Майкл Нейгард. </w:t>
+      </w:r>
+      <w:r>
+        <w:rPr>
+          <w:lang w:val="en-US"/>
+        </w:rPr>
+        <w:t>Release</w:t>
+      </w:r>
+      <w:r>
         <w:t xml:space="preserve"> </w:t>
       </w:r>
       <w:r>
         <w:rPr>
-          <w:rFonts w:eastAsia="Times New Roman"/>
-          <w:lang w:eastAsia="ru-RU"/>
-        </w:rPr>
-        <w:t xml:space="preserve">наверное необходим дев </w:t>
-      </w:r>
-      <w:proofErr w:type="spellStart"/>
-      <w:r>
-        <w:rPr>
-          <w:rFonts w:eastAsia="Times New Roman"/>
-          <w:lang w:eastAsia="ru-RU"/>
-        </w:rPr>
-        <w:t>опс</w:t>
-      </w:r>
-      <w:proofErr w:type="spellEnd"/>
-      <w:r>
-        <w:rPr>
-          <w:rFonts w:eastAsia="Times New Roman"/>
-          <w:lang w:eastAsia="ru-RU"/>
-        </w:rPr>
-        <w:t>.</w:t>
-      </w:r>
-    </w:p>
-    <w:p>
-      <w:pPr>
-        <w:pStyle w:val="Heading2"/>
-        <w:rPr>
-          <w:rFonts w:eastAsia="Times New Roman"/>
-          <w:lang w:eastAsia="ru-RU"/>
-        </w:rPr>
-      </w:pPr>
-      <w:r>
-        <w:rPr>
-          <w:rFonts w:eastAsia="Times New Roman"/>
-          <w:lang w:eastAsia="ru-RU"/>
-        </w:rPr>
-        <w:t>Вопросы/ответы</w:t>
-      </w:r>
-    </w:p>
-    <w:p>
-      <w:pPr>
-        <w:rPr>
-          <w:rFonts w:eastAsia="Times New Roman"/>
-          <w:lang w:eastAsia="ru-RU"/>
-        </w:rPr>
-      </w:pPr>
-      <w:r>
-        <w:rPr>
-          <w:rFonts w:eastAsia="Times New Roman"/>
-          <w:lang w:eastAsia="ru-RU"/>
-        </w:rPr>
-        <w:t>Сессия вопросов-ответов от слушателей, если таковые будут.</w:t>
-      </w:r>
-    </w:p>
-    <w:p>
-      <w:pPr>
-        <w:pStyle w:val="Heading2"/>
-      </w:pPr>
-      <w:r>
-        <w:t>Использованная/рекомендуемая литература</w:t>
+          <w:lang w:val="en-US"/>
+        </w:rPr>
+        <w:t>It</w:t>
+      </w:r>
+      <w:r>
+        <w:t>!</w:t>
+      </w:r>
+      <w:r>
+        <w:t xml:space="preserve"> </w:t>
       </w:r>
     </w:p>
     <w:p>
@@ -4142,21 +3874,8 @@
           <w:numId w:val="5"/>
         </w:numPr>
       </w:pPr>
-      <w:proofErr w:type="spellStart"/>
-      <w:r>
-        <w:t>Чед</w:t>
-      </w:r>
-      <w:proofErr w:type="spellEnd"/>
-      <w:r>
-        <w:t xml:space="preserve"> </w:t>
-      </w:r>
-      <w:proofErr w:type="spellStart"/>
-      <w:r>
-        <w:t>Фаулер</w:t>
-      </w:r>
-      <w:proofErr w:type="spellEnd"/>
-      <w:r>
-        <w:t>. Программист-фанатик.</w:t>
+      <w:r>
+        <w:t>Эндрю Хант, Дэвид Томас. Программист-прагматик.</w:t>
       </w:r>
     </w:p>
     <w:p>
@@ -4168,36 +3887,7 @@
         </w:numPr>
       </w:pPr>
       <w:r>
-        <w:t xml:space="preserve">Майкл </w:t>
-      </w:r>
-      <w:proofErr w:type="spellStart"/>
-      <w:r>
-        <w:t>Нейгард</w:t>
-      </w:r>
-      <w:proofErr w:type="spellEnd"/>
-      <w:r>
-        <w:t xml:space="preserve">. </w:t>
-      </w:r>
-      <w:r>
-        <w:rPr>
-          <w:lang w:val="en-US"/>
-        </w:rPr>
-        <w:t>Release</w:t>
-      </w:r>
-      <w:r>
-        <w:t xml:space="preserve"> </w:t>
-      </w:r>
-      <w:r>
-        <w:rPr>
-          <w:lang w:val="en-US"/>
-        </w:rPr>
-        <w:t>It</w:t>
-      </w:r>
-      <w:r>
-        <w:t>!</w:t>
-      </w:r>
-      <w:r>
-        <w:t xml:space="preserve"> </w:t>
+        <w:t>Роберт Мартин. Идеальный программист.</w:t>
       </w:r>
     </w:p>
     <w:p>
@@ -4209,7 +3899,7 @@
         </w:numPr>
       </w:pPr>
       <w:r>
-        <w:t>Эндрю Хант, Дэвид Томас. Программист-прагматик.</w:t>
+        <w:t>Том ДеМарко – все книги.</w:t>
       </w:r>
     </w:p>
     <w:p>
@@ -4221,7 +3911,7 @@
         </w:numPr>
       </w:pPr>
       <w:r>
-        <w:t>Роберт Мартин. Идеальный программист.</w:t>
+        <w:t>Тимоти Листер – все книги.</w:t>
       </w:r>
     </w:p>
     <w:p>
@@ -4233,15 +3923,7 @@
         </w:numPr>
       </w:pPr>
       <w:r>
-        <w:t xml:space="preserve">Том </w:t>
-      </w:r>
-      <w:proofErr w:type="spellStart"/>
-      <w:r>
-        <w:t>ДеМарко</w:t>
-      </w:r>
-      <w:proofErr w:type="spellEnd"/>
-      <w:r>
-        <w:t xml:space="preserve"> – все книги.</w:t>
+        <w:t>Кент Бек – все книги.</w:t>
       </w:r>
     </w:p>
     <w:p>
@@ -4253,7 +3935,7 @@
         </w:numPr>
       </w:pPr>
       <w:r>
-        <w:t>Тимоти Листер – все книги.</w:t>
+        <w:t>Мартин Фаулер – все книги.</w:t>
       </w:r>
     </w:p>
     <w:p>
@@ -4265,52 +3947,7 @@
         </w:numPr>
       </w:pPr>
       <w:r>
-        <w:t>Кент Бек – все книги.</w:t>
-      </w:r>
-    </w:p>
-    <w:p>
-      <w:pPr>
-        <w:pStyle w:val="ListParagraph"/>
-        <w:numPr>
-          <w:ilvl w:val="0"/>
-          <w:numId w:val="5"/>
-        </w:numPr>
-      </w:pPr>
-      <w:r>
-        <w:t xml:space="preserve">Мартин </w:t>
-      </w:r>
-      <w:proofErr w:type="spellStart"/>
-      <w:r>
-        <w:t>Фаулер</w:t>
-      </w:r>
-      <w:proofErr w:type="spellEnd"/>
-      <w:r>
-        <w:t xml:space="preserve"> – все книги.</w:t>
-      </w:r>
-    </w:p>
-    <w:p>
-      <w:pPr>
-        <w:pStyle w:val="ListParagraph"/>
-        <w:numPr>
-          <w:ilvl w:val="0"/>
-          <w:numId w:val="5"/>
-        </w:numPr>
-      </w:pPr>
-      <w:proofErr w:type="spellStart"/>
-      <w:r>
-        <w:t>Джоэл</w:t>
-      </w:r>
-      <w:proofErr w:type="spellEnd"/>
-      <w:r>
-        <w:t xml:space="preserve"> </w:t>
-      </w:r>
-      <w:proofErr w:type="spellStart"/>
-      <w:r>
-        <w:t>Спольски</w:t>
-      </w:r>
-      <w:proofErr w:type="spellEnd"/>
-      <w:r>
-        <w:t xml:space="preserve"> – все книги, блог.</w:t>
+        <w:t>Джоэл Спольски – все книги, блог.</w:t>
       </w:r>
     </w:p>
     <w:sectPr>
@@ -4327,7 +3964,7 @@
 </file>
 
 <file path=word/endnotes.xml><?xml version="1.0" encoding="utf-8"?>
-<w:endnotes xmlns:wpc="http://schemas.microsoft.com/office/word/2010/wordprocessingCanvas" xmlns:mo="http://schemas.microsoft.com/office/mac/office/2008/main" xmlns:mc="http://schemas.openxmlformats.org/markup-compatibility/2006" xmlns:mv="urn:schemas-microsoft-com:mac:vml" xmlns:o="urn:schemas-microsoft-com:office:office" xmlns:r="http://schemas.openxmlformats.org/officeDocument/2006/relationships" xmlns:m="http://schemas.openxmlformats.org/officeDocument/2006/math" xmlns:v="urn:schemas-microsoft-com:vml" xmlns:wp14="http://schemas.microsoft.com/office/word/2010/wordprocessingDrawing" xmlns:wp="http://schemas.openxmlformats.org/drawingml/2006/wordprocessingDrawing" xmlns:w10="urn:schemas-microsoft-com:office:word" xmlns:w="http://schemas.openxmlformats.org/wordprocessingml/2006/main" xmlns:w14="http://schemas.microsoft.com/office/word/2010/wordml" xmlns:w15="http://schemas.microsoft.com/office/word/2012/wordml" xmlns:wpg="http://schemas.microsoft.com/office/word/2010/wordprocessingGroup" xmlns:wpi="http://schemas.microsoft.com/office/word/2010/wordprocessingInk" xmlns:wne="http://schemas.microsoft.com/office/word/2006/wordml" xmlns:wps="http://schemas.microsoft.com/office/word/2010/wordprocessingShape" mc:Ignorable="w14 w15 wp14">
+<w:endnotes xmlns:wpc="http://schemas.microsoft.com/office/word/2010/wordprocessingCanvas" xmlns:cx="http://schemas.microsoft.com/office/drawing/2014/chartex" xmlns:cx1="http://schemas.microsoft.com/office/drawing/2015/9/8/chartex" xmlns:mc="http://schemas.openxmlformats.org/markup-compatibility/2006" xmlns:o="urn:schemas-microsoft-com:office:office" xmlns:r="http://schemas.openxmlformats.org/officeDocument/2006/relationships" xmlns:m="http://schemas.openxmlformats.org/officeDocument/2006/math" xmlns:v="urn:schemas-microsoft-com:vml" xmlns:wp14="http://schemas.microsoft.com/office/word/2010/wordprocessingDrawing" xmlns:wp="http://schemas.openxmlformats.org/drawingml/2006/wordprocessingDrawing" xmlns:w10="urn:schemas-microsoft-com:office:word" xmlns:w="http://schemas.openxmlformats.org/wordprocessingml/2006/main" xmlns:w14="http://schemas.microsoft.com/office/word/2010/wordml" xmlns:w15="http://schemas.microsoft.com/office/word/2012/wordml" xmlns:w16se="http://schemas.microsoft.com/office/word/2015/wordml/symex" xmlns:wpg="http://schemas.microsoft.com/office/word/2010/wordprocessingGroup" xmlns:wpi="http://schemas.microsoft.com/office/word/2010/wordprocessingInk" xmlns:wne="http://schemas.microsoft.com/office/word/2006/wordml" xmlns:wps="http://schemas.microsoft.com/office/word/2010/wordprocessingShape" mc:Ignorable="w14 w15 w16se wp14">
   <w:endnote w:type="separator" w:id="-1">
     <w:p>
       <w:pPr>
@@ -4352,7 +3989,7 @@
 </file>
 
 <file path=word/footer1.xml><?xml version="1.0" encoding="utf-8"?>
-<w:ftr xmlns:wpc="http://schemas.microsoft.com/office/word/2010/wordprocessingCanvas" xmlns:mo="http://schemas.microsoft.com/office/mac/office/2008/main" xmlns:mc="http://schemas.openxmlformats.org/markup-compatibility/2006" xmlns:mv="urn:schemas-microsoft-com:mac:vml" xmlns:o="urn:schemas-microsoft-com:office:office" xmlns:r="http://schemas.openxmlformats.org/officeDocument/2006/relationships" xmlns:m="http://schemas.openxmlformats.org/officeDocument/2006/math" xmlns:v="urn:schemas-microsoft-com:vml" xmlns:wp14="http://schemas.microsoft.com/office/word/2010/wordprocessingDrawing" xmlns:wp="http://schemas.openxmlformats.org/drawingml/2006/wordprocessingDrawing" xmlns:w10="urn:schemas-microsoft-com:office:word" xmlns:w="http://schemas.openxmlformats.org/wordprocessingml/2006/main" xmlns:w14="http://schemas.microsoft.com/office/word/2010/wordml" xmlns:w15="http://schemas.microsoft.com/office/word/2012/wordml" xmlns:wpg="http://schemas.microsoft.com/office/word/2010/wordprocessingGroup" xmlns:wpi="http://schemas.microsoft.com/office/word/2010/wordprocessingInk" xmlns:wne="http://schemas.microsoft.com/office/word/2006/wordml" xmlns:wps="http://schemas.microsoft.com/office/word/2010/wordprocessingShape" mc:Ignorable="w14 w15 wp14">
+<w:ftr xmlns:wpc="http://schemas.microsoft.com/office/word/2010/wordprocessingCanvas" xmlns:cx="http://schemas.microsoft.com/office/drawing/2014/chartex" xmlns:cx1="http://schemas.microsoft.com/office/drawing/2015/9/8/chartex" xmlns:mc="http://schemas.openxmlformats.org/markup-compatibility/2006" xmlns:o="urn:schemas-microsoft-com:office:office" xmlns:r="http://schemas.openxmlformats.org/officeDocument/2006/relationships" xmlns:m="http://schemas.openxmlformats.org/officeDocument/2006/math" xmlns:v="urn:schemas-microsoft-com:vml" xmlns:wp14="http://schemas.microsoft.com/office/word/2010/wordprocessingDrawing" xmlns:wp="http://schemas.openxmlformats.org/drawingml/2006/wordprocessingDrawing" xmlns:w10="urn:schemas-microsoft-com:office:word" xmlns:w="http://schemas.openxmlformats.org/wordprocessingml/2006/main" xmlns:w14="http://schemas.microsoft.com/office/word/2010/wordml" xmlns:w15="http://schemas.microsoft.com/office/word/2012/wordml" xmlns:w16se="http://schemas.microsoft.com/office/word/2015/wordml/symex" xmlns:wpg="http://schemas.microsoft.com/office/word/2010/wordprocessingGroup" xmlns:wpi="http://schemas.microsoft.com/office/word/2010/wordprocessingInk" xmlns:wne="http://schemas.microsoft.com/office/word/2006/wordml" xmlns:wps="http://schemas.microsoft.com/office/word/2010/wordprocessingShape" mc:Ignorable="w14 w15 w16se wp14">
   <w:p>
     <w:pPr>
       <w:pStyle w:val="Footer"/>
@@ -4389,7 +4026,7 @@
 </file>
 
 <file path=word/footer2.xml><?xml version="1.0" encoding="utf-8"?>
-<w:ftr xmlns:wpc="http://schemas.microsoft.com/office/word/2010/wordprocessingCanvas" xmlns:mo="http://schemas.microsoft.com/office/mac/office/2008/main" xmlns:mc="http://schemas.openxmlformats.org/markup-compatibility/2006" xmlns:mv="urn:schemas-microsoft-com:mac:vml" xmlns:o="urn:schemas-microsoft-com:office:office" xmlns:r="http://schemas.openxmlformats.org/officeDocument/2006/relationships" xmlns:m="http://schemas.openxmlformats.org/officeDocument/2006/math" xmlns:v="urn:schemas-microsoft-com:vml" xmlns:wp14="http://schemas.microsoft.com/office/word/2010/wordprocessingDrawing" xmlns:wp="http://schemas.openxmlformats.org/drawingml/2006/wordprocessingDrawing" xmlns:w10="urn:schemas-microsoft-com:office:word" xmlns:w="http://schemas.openxmlformats.org/wordprocessingml/2006/main" xmlns:w14="http://schemas.microsoft.com/office/word/2010/wordml" xmlns:w15="http://schemas.microsoft.com/office/word/2012/wordml" xmlns:wpg="http://schemas.microsoft.com/office/word/2010/wordprocessingGroup" xmlns:wpi="http://schemas.microsoft.com/office/word/2010/wordprocessingInk" xmlns:wne="http://schemas.microsoft.com/office/word/2006/wordml" xmlns:wps="http://schemas.microsoft.com/office/word/2010/wordprocessingShape" mc:Ignorable="w14 w15 wp14">
+<w:ftr xmlns:wpc="http://schemas.microsoft.com/office/word/2010/wordprocessingCanvas" xmlns:cx="http://schemas.microsoft.com/office/drawing/2014/chartex" xmlns:cx1="http://schemas.microsoft.com/office/drawing/2015/9/8/chartex" xmlns:mc="http://schemas.openxmlformats.org/markup-compatibility/2006" xmlns:o="urn:schemas-microsoft-com:office:office" xmlns:r="http://schemas.openxmlformats.org/officeDocument/2006/relationships" xmlns:m="http://schemas.openxmlformats.org/officeDocument/2006/math" xmlns:v="urn:schemas-microsoft-com:vml" xmlns:wp14="http://schemas.microsoft.com/office/word/2010/wordprocessingDrawing" xmlns:wp="http://schemas.openxmlformats.org/drawingml/2006/wordprocessingDrawing" xmlns:w10="urn:schemas-microsoft-com:office:word" xmlns:w="http://schemas.openxmlformats.org/wordprocessingml/2006/main" xmlns:w14="http://schemas.microsoft.com/office/word/2010/wordml" xmlns:w15="http://schemas.microsoft.com/office/word/2012/wordml" xmlns:w16se="http://schemas.microsoft.com/office/word/2015/wordml/symex" xmlns:wpg="http://schemas.microsoft.com/office/word/2010/wordprocessingGroup" xmlns:wpi="http://schemas.microsoft.com/office/word/2010/wordprocessingInk" xmlns:wne="http://schemas.microsoft.com/office/word/2006/wordml" xmlns:wps="http://schemas.microsoft.com/office/word/2010/wordprocessingShape" mc:Ignorable="w14 w15 w16se wp14">
   <w:p>
     <w:pPr>
       <w:pStyle w:val="Footer"/>
@@ -4421,7 +4058,7 @@
         <w:rStyle w:val="PageNumber"/>
         <w:noProof/>
       </w:rPr>
-      <w:t>1</w:t>
+      <w:t>7</w:t>
     </w:r>
     <w:r>
       <w:rPr>
@@ -4439,7 +4076,7 @@
 </file>
 
 <file path=word/footnotes.xml><?xml version="1.0" encoding="utf-8"?>
-<w:footnotes xmlns:wpc="http://schemas.microsoft.com/office/word/2010/wordprocessingCanvas" xmlns:mo="http://schemas.microsoft.com/office/mac/office/2008/main" xmlns:mc="http://schemas.openxmlformats.org/markup-compatibility/2006" xmlns:mv="urn:schemas-microsoft-com:mac:vml" xmlns:o="urn:schemas-microsoft-com:office:office" xmlns:r="http://schemas.openxmlformats.org/officeDocument/2006/relationships" xmlns:m="http://schemas.openxmlformats.org/officeDocument/2006/math" xmlns:v="urn:schemas-microsoft-com:vml" xmlns:wp14="http://schemas.microsoft.com/office/word/2010/wordprocessingDrawing" xmlns:wp="http://schemas.openxmlformats.org/drawingml/2006/wordprocessingDrawing" xmlns:w10="urn:schemas-microsoft-com:office:word" xmlns:w="http://schemas.openxmlformats.org/wordprocessingml/2006/main" xmlns:w14="http://schemas.microsoft.com/office/word/2010/wordml" xmlns:w15="http://schemas.microsoft.com/office/word/2012/wordml" xmlns:wpg="http://schemas.microsoft.com/office/word/2010/wordprocessingGroup" xmlns:wpi="http://schemas.microsoft.com/office/word/2010/wordprocessingInk" xmlns:wne="http://schemas.microsoft.com/office/word/2006/wordml" xmlns:wps="http://schemas.microsoft.com/office/word/2010/wordprocessingShape" mc:Ignorable="w14 w15 wp14">
+<w:footnotes xmlns:wpc="http://schemas.microsoft.com/office/word/2010/wordprocessingCanvas" xmlns:cx="http://schemas.microsoft.com/office/drawing/2014/chartex" xmlns:cx1="http://schemas.microsoft.com/office/drawing/2015/9/8/chartex" xmlns:mc="http://schemas.openxmlformats.org/markup-compatibility/2006" xmlns:o="urn:schemas-microsoft-com:office:office" xmlns:r="http://schemas.openxmlformats.org/officeDocument/2006/relationships" xmlns:m="http://schemas.openxmlformats.org/officeDocument/2006/math" xmlns:v="urn:schemas-microsoft-com:vml" xmlns:wp14="http://schemas.microsoft.com/office/word/2010/wordprocessingDrawing" xmlns:wp="http://schemas.openxmlformats.org/drawingml/2006/wordprocessingDrawing" xmlns:w10="urn:schemas-microsoft-com:office:word" xmlns:w="http://schemas.openxmlformats.org/wordprocessingml/2006/main" xmlns:w14="http://schemas.microsoft.com/office/word/2010/wordml" xmlns:w15="http://schemas.microsoft.com/office/word/2012/wordml" xmlns:w16se="http://schemas.microsoft.com/office/word/2015/wordml/symex" xmlns:wpg="http://schemas.microsoft.com/office/word/2010/wordprocessingGroup" xmlns:wpi="http://schemas.microsoft.com/office/word/2010/wordprocessingInk" xmlns:wne="http://schemas.microsoft.com/office/word/2006/wordml" xmlns:wps="http://schemas.microsoft.com/office/word/2010/wordprocessingShape" mc:Ignorable="w14 w15 w16se wp14">
   <w:footnote w:type="separator" w:id="-1">
     <w:p>
       <w:pPr>
@@ -4464,8 +4101,8 @@
 </file>
 
 <file path=word/numbering.xml><?xml version="1.0" encoding="utf-8"?>
-<w:numbering xmlns:wpc="http://schemas.microsoft.com/office/word/2010/wordprocessingCanvas" xmlns:mo="http://schemas.microsoft.com/office/mac/office/2008/main" xmlns:mc="http://schemas.openxmlformats.org/markup-compatibility/2006" xmlns:mv="urn:schemas-microsoft-com:mac:vml" xmlns:o="urn:schemas-microsoft-com:office:office" xmlns:r="http://schemas.openxmlformats.org/officeDocument/2006/relationships" xmlns:m="http://schemas.openxmlformats.org/officeDocument/2006/math" xmlns:v="urn:schemas-microsoft-com:vml" xmlns:wp14="http://schemas.microsoft.com/office/word/2010/wordprocessingDrawing" xmlns:wp="http://schemas.openxmlformats.org/drawingml/2006/wordprocessingDrawing" xmlns:w10="urn:schemas-microsoft-com:office:word" xmlns:w="http://schemas.openxmlformats.org/wordprocessingml/2006/main" xmlns:w14="http://schemas.microsoft.com/office/word/2010/wordml" xmlns:w15="http://schemas.microsoft.com/office/word/2012/wordml" xmlns:wpg="http://schemas.microsoft.com/office/word/2010/wordprocessingGroup" xmlns:wpi="http://schemas.microsoft.com/office/word/2010/wordprocessingInk" xmlns:wne="http://schemas.microsoft.com/office/word/2006/wordml" xmlns:wps="http://schemas.microsoft.com/office/word/2010/wordprocessingShape" mc:Ignorable="w14 w15 wp14">
-  <w:abstractNum w:abstractNumId="0">
+<w:numbering xmlns:wpc="http://schemas.microsoft.com/office/word/2010/wordprocessingCanvas" xmlns:cx="http://schemas.microsoft.com/office/drawing/2014/chartex" xmlns:cx1="http://schemas.microsoft.com/office/drawing/2015/9/8/chartex" xmlns:mc="http://schemas.openxmlformats.org/markup-compatibility/2006" xmlns:o="urn:schemas-microsoft-com:office:office" xmlns:r="http://schemas.openxmlformats.org/officeDocument/2006/relationships" xmlns:m="http://schemas.openxmlformats.org/officeDocument/2006/math" xmlns:v="urn:schemas-microsoft-com:vml" xmlns:wp14="http://schemas.microsoft.com/office/word/2010/wordprocessingDrawing" xmlns:wp="http://schemas.openxmlformats.org/drawingml/2006/wordprocessingDrawing" xmlns:w10="urn:schemas-microsoft-com:office:word" xmlns:w="http://schemas.openxmlformats.org/wordprocessingml/2006/main" xmlns:w14="http://schemas.microsoft.com/office/word/2010/wordml" xmlns:w15="http://schemas.microsoft.com/office/word/2012/wordml" xmlns:w16se="http://schemas.microsoft.com/office/word/2015/wordml/symex" xmlns:wpg="http://schemas.microsoft.com/office/word/2010/wordprocessingGroup" xmlns:wpi="http://schemas.microsoft.com/office/word/2010/wordprocessingInk" xmlns:wne="http://schemas.microsoft.com/office/word/2006/wordml" xmlns:wps="http://schemas.microsoft.com/office/word/2010/wordprocessingShape" mc:Ignorable="w14 w15 w16se wp14">
+  <w:abstractNum w:abstractNumId="0" w15:restartNumberingAfterBreak="0">
     <w:nsid w:val="015D075A"/>
     <w:multiLevelType w:val="hybridMultilevel"/>
     <w:tmpl w:val="5534460A"/>
@@ -4578,7 +4215,7 @@
       </w:rPr>
     </w:lvl>
   </w:abstractNum>
-  <w:abstractNum w:abstractNumId="1">
+  <w:abstractNum w:abstractNumId="1" w15:restartNumberingAfterBreak="0">
     <w:nsid w:val="0FDA44BC"/>
     <w:multiLevelType w:val="hybridMultilevel"/>
     <w:tmpl w:val="2786B21C"/>
@@ -4667,7 +4304,7 @@
       </w:pPr>
     </w:lvl>
   </w:abstractNum>
-  <w:abstractNum w:abstractNumId="2">
+  <w:abstractNum w:abstractNumId="2" w15:restartNumberingAfterBreak="0">
     <w:nsid w:val="11005175"/>
     <w:multiLevelType w:val="hybridMultilevel"/>
     <w:tmpl w:val="5A028264"/>
@@ -4753,7 +4390,7 @@
       </w:pPr>
     </w:lvl>
   </w:abstractNum>
-  <w:abstractNum w:abstractNumId="3">
+  <w:abstractNum w:abstractNumId="3" w15:restartNumberingAfterBreak="0">
     <w:nsid w:val="222C21B4"/>
     <w:multiLevelType w:val="hybridMultilevel"/>
     <w:tmpl w:val="40149906"/>
@@ -4866,7 +4503,7 @@
       </w:rPr>
     </w:lvl>
   </w:abstractNum>
-  <w:abstractNum w:abstractNumId="4">
+  <w:abstractNum w:abstractNumId="4" w15:restartNumberingAfterBreak="0">
     <w:nsid w:val="23D60BD5"/>
     <w:multiLevelType w:val="hybridMultilevel"/>
     <w:tmpl w:val="57862404"/>
@@ -4979,7 +4616,7 @@
       </w:rPr>
     </w:lvl>
   </w:abstractNum>
-  <w:abstractNum w:abstractNumId="5">
+  <w:abstractNum w:abstractNumId="5" w15:restartNumberingAfterBreak="0">
     <w:nsid w:val="31861591"/>
     <w:multiLevelType w:val="hybridMultilevel"/>
     <w:tmpl w:val="FA8C880E"/>
@@ -5092,7 +4729,7 @@
       </w:rPr>
     </w:lvl>
   </w:abstractNum>
-  <w:abstractNum w:abstractNumId="6">
+  <w:abstractNum w:abstractNumId="6" w15:restartNumberingAfterBreak="0">
     <w:nsid w:val="3354699D"/>
     <w:multiLevelType w:val="multilevel"/>
     <w:tmpl w:val="D5860E66"/>
@@ -5178,7 +4815,7 @@
       </w:pPr>
     </w:lvl>
   </w:abstractNum>
-  <w:abstractNum w:abstractNumId="7">
+  <w:abstractNum w:abstractNumId="7" w15:restartNumberingAfterBreak="0">
     <w:nsid w:val="34596E16"/>
     <w:multiLevelType w:val="hybridMultilevel"/>
     <w:tmpl w:val="2BFCC726"/>
@@ -5291,7 +4928,7 @@
       </w:rPr>
     </w:lvl>
   </w:abstractNum>
-  <w:abstractNum w:abstractNumId="8">
+  <w:abstractNum w:abstractNumId="8" w15:restartNumberingAfterBreak="0">
     <w:nsid w:val="3968037B"/>
     <w:multiLevelType w:val="hybridMultilevel"/>
     <w:tmpl w:val="511AE04E"/>
@@ -5404,7 +5041,7 @@
       </w:rPr>
     </w:lvl>
   </w:abstractNum>
-  <w:abstractNum w:abstractNumId="9">
+  <w:abstractNum w:abstractNumId="9" w15:restartNumberingAfterBreak="0">
     <w:nsid w:val="4ABF5420"/>
     <w:multiLevelType w:val="hybridMultilevel"/>
     <w:tmpl w:val="33E43092"/>
@@ -5517,7 +5154,7 @@
       </w:rPr>
     </w:lvl>
   </w:abstractNum>
-  <w:abstractNum w:abstractNumId="10">
+  <w:abstractNum w:abstractNumId="10" w15:restartNumberingAfterBreak="0">
     <w:nsid w:val="51C8305F"/>
     <w:multiLevelType w:val="multilevel"/>
     <w:tmpl w:val="C2526C4A"/>
@@ -5603,7 +5240,7 @@
       </w:pPr>
     </w:lvl>
   </w:abstractNum>
-  <w:abstractNum w:abstractNumId="11">
+  <w:abstractNum w:abstractNumId="11" w15:restartNumberingAfterBreak="0">
     <w:nsid w:val="5C044A84"/>
     <w:multiLevelType w:val="hybridMultilevel"/>
     <w:tmpl w:val="E7427CCA"/>
@@ -5716,7 +5353,7 @@
       </w:rPr>
     </w:lvl>
   </w:abstractNum>
-  <w:abstractNum w:abstractNumId="12">
+  <w:abstractNum w:abstractNumId="12" w15:restartNumberingAfterBreak="0">
     <w:nsid w:val="5C644236"/>
     <w:multiLevelType w:val="hybridMultilevel"/>
     <w:tmpl w:val="C046B988"/>
@@ -5829,7 +5466,7 @@
       </w:rPr>
     </w:lvl>
   </w:abstractNum>
-  <w:abstractNum w:abstractNumId="13">
+  <w:abstractNum w:abstractNumId="13" w15:restartNumberingAfterBreak="0">
     <w:nsid w:val="6B753518"/>
     <w:multiLevelType w:val="multilevel"/>
     <w:tmpl w:val="557279DE"/>
@@ -5915,7 +5552,7 @@
       </w:pPr>
     </w:lvl>
   </w:abstractNum>
-  <w:abstractNum w:abstractNumId="14">
+  <w:abstractNum w:abstractNumId="14" w15:restartNumberingAfterBreak="0">
     <w:nsid w:val="6C10651E"/>
     <w:multiLevelType w:val="multilevel"/>
     <w:tmpl w:val="09B4C148"/>
@@ -6028,7 +5665,7 @@
       </w:rPr>
     </w:lvl>
   </w:abstractNum>
-  <w:abstractNum w:abstractNumId="15">
+  <w:abstractNum w:abstractNumId="15" w15:restartNumberingAfterBreak="0">
     <w:nsid w:val="6C4C7380"/>
     <w:multiLevelType w:val="multilevel"/>
     <w:tmpl w:val="6EE26C6A"/>
@@ -6123,7 +5760,7 @@
       </w:pPr>
     </w:lvl>
   </w:abstractNum>
-  <w:abstractNum w:abstractNumId="16">
+  <w:abstractNum w:abstractNumId="16" w15:restartNumberingAfterBreak="0">
     <w:nsid w:val="6D9B172E"/>
     <w:multiLevelType w:val="hybridMultilevel"/>
     <w:tmpl w:val="FB884DAC"/>
@@ -6209,7 +5846,7 @@
       </w:pPr>
     </w:lvl>
   </w:abstractNum>
-  <w:abstractNum w:abstractNumId="17">
+  <w:abstractNum w:abstractNumId="17" w15:restartNumberingAfterBreak="0">
     <w:nsid w:val="701C29A6"/>
     <w:multiLevelType w:val="hybridMultilevel"/>
     <w:tmpl w:val="EC4A604A"/>
@@ -6322,7 +5959,7 @@
       </w:rPr>
     </w:lvl>
   </w:abstractNum>
-  <w:abstractNum w:abstractNumId="18">
+  <w:abstractNum w:abstractNumId="18" w15:restartNumberingAfterBreak="0">
     <w:nsid w:val="77F72387"/>
     <w:multiLevelType w:val="multilevel"/>
     <w:tmpl w:val="3564C4D0"/>
@@ -6408,7 +6045,7 @@
       </w:pPr>
     </w:lvl>
   </w:abstractNum>
-  <w:abstractNum w:abstractNumId="19">
+  <w:abstractNum w:abstractNumId="19" w15:restartNumberingAfterBreak="0">
     <w:nsid w:val="794B7B63"/>
     <w:multiLevelType w:val="hybridMultilevel"/>
     <w:tmpl w:val="8D92A488"/>
@@ -6585,7 +6222,7 @@
 </file>
 
 <file path=word/styles.xml><?xml version="1.0" encoding="utf-8"?>
-<w:styles xmlns:mc="http://schemas.openxmlformats.org/markup-compatibility/2006" xmlns:r="http://schemas.openxmlformats.org/officeDocument/2006/relationships" xmlns:w="http://schemas.openxmlformats.org/wordprocessingml/2006/main" xmlns:w14="http://schemas.microsoft.com/office/word/2010/wordml" xmlns:w15="http://schemas.microsoft.com/office/word/2012/wordml" mc:Ignorable="w14 w15">
+<w:styles xmlns:mc="http://schemas.openxmlformats.org/markup-compatibility/2006" xmlns:r="http://schemas.openxmlformats.org/officeDocument/2006/relationships" xmlns:w="http://schemas.openxmlformats.org/wordprocessingml/2006/main" xmlns:w14="http://schemas.microsoft.com/office/word/2010/wordml" xmlns:w15="http://schemas.microsoft.com/office/word/2012/wordml" xmlns:w16se="http://schemas.microsoft.com/office/word/2015/wordml/symex" mc:Ignorable="w14 w15 w16se">
   <w:docDefaults>
     <w:rPrDefault>
       <w:rPr>
@@ -6597,7 +6234,7 @@
     </w:rPrDefault>
     <w:pPrDefault/>
   </w:docDefaults>
-  <w:latentStyles w:defLockedState="0" w:defUIPriority="99" w:defSemiHidden="0" w:defUnhideWhenUsed="0" w:defQFormat="0" w:count="382">
+  <w:latentStyles w:defLockedState="0" w:defUIPriority="99" w:defSemiHidden="0" w:defUnhideWhenUsed="0" w:defQFormat="0" w:count="371">
     <w:lsdException w:name="Normal" w:uiPriority="0" w:qFormat="1"/>
     <w:lsdException w:name="heading 1" w:uiPriority="9" w:qFormat="1"/>
     <w:lsdException w:name="heading 2" w:semiHidden="1" w:uiPriority="9" w:unhideWhenUsed="1" w:qFormat="1"/>
@@ -6754,15 +6391,6 @@
     <w:lsdException w:name="Balloon Text" w:semiHidden="1" w:unhideWhenUsed="1"/>
     <w:lsdException w:name="Table Grid" w:uiPriority="59"/>
     <w:lsdException w:name="Table Theme" w:semiHidden="1" w:unhideWhenUsed="1"/>
-    <w:lsdException w:name="Note Level 1" w:semiHidden="1" w:unhideWhenUsed="1"/>
-    <w:lsdException w:name="Note Level 2" w:semiHidden="1" w:unhideWhenUsed="1"/>
-    <w:lsdException w:name="Note Level 3" w:semiHidden="1" w:unhideWhenUsed="1"/>
-    <w:lsdException w:name="Note Level 4" w:semiHidden="1" w:unhideWhenUsed="1"/>
-    <w:lsdException w:name="Note Level 5" w:semiHidden="1" w:unhideWhenUsed="1"/>
-    <w:lsdException w:name="Note Level 6" w:semiHidden="1" w:unhideWhenUsed="1"/>
-    <w:lsdException w:name="Note Level 7" w:semiHidden="1" w:unhideWhenUsed="1"/>
-    <w:lsdException w:name="Note Level 8" w:semiHidden="1" w:unhideWhenUsed="1"/>
-    <w:lsdException w:name="Note Level 9" w:semiHidden="1" w:unhideWhenUsed="1"/>
     <w:lsdException w:name="Placeholder Text" w:semiHidden="1"/>
     <w:lsdException w:name="No Spacing" w:uiPriority="1" w:qFormat="1"/>
     <w:lsdException w:name="Light Shading" w:uiPriority="60"/>
@@ -6978,8 +6606,6 @@
     <w:lsdException w:name="List Table 5 Dark Accent 6" w:uiPriority="50"/>
     <w:lsdException w:name="List Table 6 Colorful Accent 6" w:uiPriority="51"/>
     <w:lsdException w:name="List Table 7 Colorful Accent 6" w:uiPriority="52"/>
-    <w:lsdException w:name="Mention" w:semiHidden="1" w:unhideWhenUsed="1"/>
-    <w:lsdException w:name="Smart Hyperlink" w:semiHidden="1" w:unhideWhenUsed="1"/>
   </w:latentStyles>
   <w:style w:type="paragraph" w:default="1" w:styleId="Normal">
     <w:name w:val="Normal"/>
@@ -7055,6 +6681,7 @@
   <w:style w:type="character" w:default="1" w:styleId="DefaultParagraphFont">
     <w:name w:val="Default Paragraph Font"/>
     <w:uiPriority w:val="1"/>
+    <w:semiHidden/>
     <w:unhideWhenUsed/>
   </w:style>
   <w:style w:type="table" w:default="1" w:styleId="TableNormal">

</xml_diff>

<commit_message>
Minor fixes by comments, added info about estimation (just start point).
</commit_message>
<xml_diff>
--- a/docs/Newbies course/Newbies course content.docx
+++ b/docs/Newbies course/Newbies course content.docx
@@ -1,6 +1,6 @@
 
 <file path=word/document.xml><?xml version="1.0" encoding="utf-8"?>
-<w:document xmlns:wpc="http://schemas.microsoft.com/office/word/2010/wordprocessingCanvas" xmlns:cx="http://schemas.microsoft.com/office/drawing/2014/chartex" xmlns:cx1="http://schemas.microsoft.com/office/drawing/2015/9/8/chartex" xmlns:mc="http://schemas.openxmlformats.org/markup-compatibility/2006" xmlns:o="urn:schemas-microsoft-com:office:office" xmlns:r="http://schemas.openxmlformats.org/officeDocument/2006/relationships" xmlns:m="http://schemas.openxmlformats.org/officeDocument/2006/math" xmlns:v="urn:schemas-microsoft-com:vml" xmlns:wp14="http://schemas.microsoft.com/office/word/2010/wordprocessingDrawing" xmlns:wp="http://schemas.openxmlformats.org/drawingml/2006/wordprocessingDrawing" xmlns:w10="urn:schemas-microsoft-com:office:word" xmlns:w="http://schemas.openxmlformats.org/wordprocessingml/2006/main" xmlns:w14="http://schemas.microsoft.com/office/word/2010/wordml" xmlns:w15="http://schemas.microsoft.com/office/word/2012/wordml" xmlns:w16se="http://schemas.microsoft.com/office/word/2015/wordml/symex" xmlns:wpg="http://schemas.microsoft.com/office/word/2010/wordprocessingGroup" xmlns:wpi="http://schemas.microsoft.com/office/word/2010/wordprocessingInk" xmlns:wne="http://schemas.microsoft.com/office/word/2006/wordml" xmlns:wps="http://schemas.microsoft.com/office/word/2010/wordprocessingShape" mc:Ignorable="w14 w15 w16se wp14">
+<w:document xmlns:wpc="http://schemas.microsoft.com/office/word/2010/wordprocessingCanvas" xmlns:mc="http://schemas.openxmlformats.org/markup-compatibility/2006" xmlns:o="urn:schemas-microsoft-com:office:office" xmlns:r="http://schemas.openxmlformats.org/officeDocument/2006/relationships" xmlns:m="http://schemas.openxmlformats.org/officeDocument/2006/math" xmlns:v="urn:schemas-microsoft-com:vml" xmlns:wp14="http://schemas.microsoft.com/office/word/2010/wordprocessingDrawing" xmlns:wp="http://schemas.openxmlformats.org/drawingml/2006/wordprocessingDrawing" xmlns:w10="urn:schemas-microsoft-com:office:word" xmlns:w="http://schemas.openxmlformats.org/wordprocessingml/2006/main" xmlns:w14="http://schemas.microsoft.com/office/word/2010/wordml" xmlns:wpg="http://schemas.microsoft.com/office/word/2010/wordprocessingGroup" xmlns:wpi="http://schemas.microsoft.com/office/word/2010/wordprocessingInk" xmlns:wne="http://schemas.microsoft.com/office/word/2006/wordml" xmlns:wps="http://schemas.microsoft.com/office/word/2010/wordprocessingShape" mc:Ignorable="w14 wp14">
   <w:body>
     <w:p>
       <w:pPr>
@@ -157,13 +157,13 @@
         <w:rPr>
           <w:lang w:eastAsia="ru-RU"/>
         </w:rPr>
-        <w:t xml:space="preserve">Основное правило профессионала – слова не должна расходиться с делом. Отсюда важное следствие: чтобы слова не расходились с делом надо молчать и ничего не делать! </w:t>
-      </w:r>
-      <w:r>
-        <w:rPr>
-          <w:lang w:eastAsia="ru-RU"/>
-        </w:rPr>
-        <w:sym w:font="Wingdings" w:char="F04A"/>
+        <w:t xml:space="preserve">Основное правило профессионала – слова не должна расходиться с делом. Отсюда важное следствие: </w:t>
+      </w:r>
+      <w:r>
+        <w:rPr>
+          <w:lang w:eastAsia="ru-RU"/>
+        </w:rPr>
+        <w:t>если что-то сказал, то за свои слова/обещания надо уметь отвечать (делать в обещанные сроки, делать обещанные «фичи»).</w:t>
       </w:r>
     </w:p>
     <w:p>
@@ -593,6 +593,7 @@
         <w:pStyle w:val="Heading3"/>
       </w:pPr>
       <w:r>
+        <w:lastRenderedPageBreak/>
         <w:t>Совет №2. Помни, на кого ты работаешь.</w:t>
       </w:r>
     </w:p>
@@ -660,14 +661,7 @@
         <w:rPr>
           <w:lang w:eastAsia="ru-RU"/>
         </w:rPr>
-        <w:t xml:space="preserve">̆ результат работы и все такое. Но по правде говоря, многие из нас </w:t>
-      </w:r>
-      <w:r>
-        <w:rPr>
-          <w:lang w:eastAsia="ru-RU"/>
-        </w:rPr>
-        <w:lastRenderedPageBreak/>
-        <w:t>со своего уровня просто не видят, как этого добиться. За деревьями леса не видать.</w:t>
+        <w:t>̆ результат работы и все такое. Но по правде говоря, многие из нас со своего уровня просто не видят, как этого добиться. За деревьями леса не видать.</w:t>
       </w:r>
       <w:r>
         <w:rPr>
@@ -1005,13 +999,17 @@
         <w:pStyle w:val="Heading3"/>
       </w:pPr>
       <w:r>
+        <w:lastRenderedPageBreak/>
         <w:t>Совет №8</w:t>
       </w:r>
       <w:r>
         <w:t xml:space="preserve">. </w:t>
       </w:r>
       <w:r>
-        <w:t>Полюби или уходи.</w:t>
+        <w:t>Полюби или меняй</w:t>
+      </w:r>
+      <w:r>
+        <w:t>.</w:t>
       </w:r>
     </w:p>
     <w:p>
@@ -1023,19 +1021,33 @@
         <w:rPr>
           <w:lang w:eastAsia="ru-RU"/>
         </w:rPr>
-        <w:t xml:space="preserve">Если ты хочешь достичь высот в своей работе, ты должен быть влюблен в нее. Если же тебе все равно, это непременно станет заметно. Работай потому, что не можешь не работать. Найди работу, которая тебе по-настоящему интересна. </w:t>
+        <w:t>Если ты хочешь достичь высот в своей работе, ты должен быть влюблен в нее. Если же тебе все равно, это непременно станет заметно. Работай потому, что не можешь не работать. Найди работу</w:t>
+      </w:r>
+      <w:r>
+        <w:rPr>
+          <w:lang w:eastAsia="ru-RU"/>
+        </w:rPr>
+        <w:t>/задачи/проект/область деятельности, которые тебе по-настоящему интересны</w:t>
+      </w:r>
+      <w:r>
+        <w:rPr>
+          <w:lang w:eastAsia="ru-RU"/>
+        </w:rPr>
+        <w:t xml:space="preserve">. </w:t>
       </w:r>
     </w:p>
     <w:p>
       <w:pPr>
         <w:pStyle w:val="ListParagraph"/>
         <w:ind w:left="0"/>
+        <w:rPr>
+          <w:lang w:eastAsia="ru-RU"/>
+        </w:rPr>
       </w:pPr>
       <w:r>
         <w:rPr>
           <w:lang w:val="en-US" w:eastAsia="ru-RU"/>
         </w:rPr>
-        <w:lastRenderedPageBreak/>
         <w:t>Mood</w:t>
       </w:r>
       <w:r>
@@ -1054,7 +1066,19 @@
         <w:rPr>
           <w:lang w:eastAsia="ru-RU"/>
         </w:rPr>
-        <w:t>. Проведи следующий эксперимент: начиная со следующего понедельника на протяжении двух недель веди журнал. Каждый будний день, проснувшись, отмечай уровень энтузиазма по десятибалльной шкале: 1 означает, что ты предпочел бы заболеть, лишь бы не идти на работу, а 10 — что высокая температура не может удержать тебя в постели, так тебя захватила идея по поводу решения очередной задачи. Через две недели внимательно посмотри на результаты. Есть ли на графике пики? Какие тенденции он показывает? Он прижат вниз или стремится ввысь? Какую бы ты поставил себе оценку, если бы это был школьный тест? На протяжении следующих двух недель каждое утро думай над тем, каким образом ты собираешься сегодня работать на 10. Планируй сегодняшнее рабочее расписание так, чтобы на следующий день ты не мог дождаться момента, когда приступишь к работе. Каждый день фиксируй вчерашний уровень энтузиазма. Если и после двух не</w:t>
+        <w:t xml:space="preserve">. Проведи следующий эксперимент: начиная со следующего понедельника на протяжении двух недель веди журнал. Каждый будний день, проснувшись, отмечай уровень энтузиазма по десятибалльной шкале: 1 означает, что ты предпочел бы заболеть, лишь бы не идти на работу, а 10 — что высокая температура не может удержать тебя в постели, так тебя захватила идея по поводу решения очередной задачи. Через две недели внимательно посмотри на результаты. Есть ли на графике пики? Какие тенденции он показывает? Он прижат вниз или стремится ввысь? Какую бы ты поставил себе оценку, если бы это был школьный тест? На протяжении следующих двух недель каждое утро думай над тем, каким образом ты собираешься сегодня работать на 10. Планируй сегодняшнее рабочее расписание так, чтобы на следующий день ты не мог дождаться момента, когда приступишь к работе. Каждый день фиксируй вчерашний уровень энтузиазма. </w:t>
+      </w:r>
+    </w:p>
+    <w:p>
+      <w:pPr>
+        <w:pStyle w:val="ListParagraph"/>
+        <w:ind w:left="0"/>
+      </w:pPr>
+      <w:r>
+        <w:rPr>
+          <w:lang w:eastAsia="ru-RU"/>
+        </w:rPr>
+        <w:t>Если после двух не</w:t>
       </w:r>
       <w:r>
         <w:rPr>
@@ -1066,7 +1090,55 @@
         <w:rPr>
           <w:lang w:eastAsia="ru-RU"/>
         </w:rPr>
-        <w:t xml:space="preserve"> поменяется, имеет смысл задуматься о смене работы.</w:t>
+        <w:t xml:space="preserve"> поменяется, имеет </w:t>
+      </w:r>
+      <w:r>
+        <w:rPr>
+          <w:lang w:eastAsia="ru-RU"/>
+        </w:rPr>
+        <w:t>смысл задуматься о переменах – поменять подход к работе или сменить задачи/проект/область деятельности. Ты не представляешь</w:t>
+      </w:r>
+      <w:r>
+        <w:rPr>
+          <w:lang w:eastAsia="ru-RU"/>
+        </w:rPr>
+        <w:t>,</w:t>
+      </w:r>
+      <w:r>
+        <w:rPr>
+          <w:lang w:eastAsia="ru-RU"/>
+        </w:rPr>
+        <w:t xml:space="preserve"> насколько огромен наш маленький </w:t>
+      </w:r>
+      <w:r>
+        <w:rPr>
+          <w:lang w:val="en-US" w:eastAsia="ru-RU"/>
+        </w:rPr>
+        <w:t>IT</w:t>
+      </w:r>
+      <w:r>
+        <w:rPr>
+          <w:lang w:eastAsia="ru-RU"/>
+        </w:rPr>
+        <w:t xml:space="preserve"> мир</w:t>
+      </w:r>
+      <w:r>
+        <w:rPr>
+          <w:lang w:eastAsia="ru-RU"/>
+        </w:rPr>
+        <w:t xml:space="preserve"> </w:t>
+      </w:r>
+      <w:r>
+        <w:rPr>
+          <w:lang w:val="en-US" w:eastAsia="ru-RU"/>
+        </w:rPr>
+        <w:sym w:font="Wingdings" w:char="F04A"/>
+      </w:r>
+      <w:r>
+        <w:rPr>
+          <w:lang w:eastAsia="ru-RU"/>
+        </w:rPr>
+        <w:t xml:space="preserve"> Спроси совета у коллег или у своего наставника, побеседуй с руководителем, спроси людей чье мнение ты ценишь и уважаешь.</w:t>
       </w:r>
     </w:p>
     <w:p>
@@ -1226,6 +1298,7 @@
         <w:rPr>
           <w:lang w:eastAsia="ru-RU"/>
         </w:rPr>
+        <w:lastRenderedPageBreak/>
         <w:t>Найти человека, который сможет писать программы, куда проще, чем человека, умеющего организовать процесс написания программ. Поэтому имеющиеся в твоем арсенале сведения о принципах организации процесса разработки ПО будут тебе только в плюс.</w:t>
       </w:r>
     </w:p>
@@ -1248,8 +1321,6 @@
         </w:rPr>
         <w:t>X</w:t>
       </w:r>
-      <w:bookmarkStart w:id="0" w:name="_GoBack"/>
-      <w:bookmarkEnd w:id="0"/>
       <w:r>
         <w:rPr>
           <w:b/>
@@ -1384,75 +1455,586 @@
         <w:rPr>
           <w:lang w:eastAsia="ru-RU"/>
         </w:rPr>
-        <w:t xml:space="preserve">Просто </w:t>
-      </w:r>
-      <w:r>
-        <w:rPr>
-          <w:lang w:eastAsia="ru-RU"/>
-        </w:rPr>
+        <w:t>Просто сделай̆</w:t>
+      </w:r>
+      <w:r>
+        <w:rPr>
+          <w:lang w:eastAsia="ru-RU"/>
+        </w:rPr>
+        <w:t xml:space="preserve"> так, чтобы генератор экономил твое время</w:t>
+      </w:r>
+      <w:r>
+        <w:rPr>
+          <w:lang w:eastAsia="ru-RU"/>
+        </w:rPr>
+        <w:t>.</w:t>
+      </w:r>
+      <w:r>
+        <w:rPr>
+          <w:lang w:eastAsia="ru-RU"/>
+        </w:rPr>
+        <w:t xml:space="preserve"> </w:t>
+      </w:r>
+      <w:r>
+        <w:rPr>
+          <w:lang w:eastAsia="ru-RU"/>
+        </w:rPr>
+        <w:t>Подумай</w:t>
+      </w:r>
+      <w:r>
+        <w:rPr>
+          <w:lang w:eastAsia="ru-RU"/>
+        </w:rPr>
+        <w:t>̆, как поднять уровен</w:t>
+      </w:r>
+      <w:r>
+        <w:rPr>
+          <w:lang w:eastAsia="ru-RU"/>
+        </w:rPr>
+        <w:t>ь абстракции генерируемого кода.</w:t>
+      </w:r>
+    </w:p>
+    <w:p>
+      <w:pPr>
+        <w:pStyle w:val="ListParagraph"/>
+        <w:ind w:left="0"/>
+        <w:rPr>
+          <w:b/>
+          <w:lang w:eastAsia="ru-RU"/>
+        </w:rPr>
+      </w:pPr>
+      <w:r>
+        <w:rPr>
+          <w:b/>
+          <w:lang w:eastAsia="ru-RU"/>
+        </w:rPr>
+        <w:t xml:space="preserve">Более подробно автоматизацию </w:t>
+      </w:r>
+      <w:r>
+        <w:rPr>
+          <w:b/>
+          <w:lang w:eastAsia="ru-RU"/>
+        </w:rPr>
+        <w:t>повседневных задач и всего процесса разработки рассмотрим в Модуле № Х.</w:t>
+      </w:r>
+    </w:p>
+    <w:p>
+      <w:pPr>
+        <w:pStyle w:val="Heading3"/>
+        <w:rPr>
+          <w:lang w:eastAsia="ru-RU"/>
+        </w:rPr>
+      </w:pPr>
+      <w:r>
+        <w:rPr>
+          <w:lang w:eastAsia="ru-RU"/>
+        </w:rPr>
+        <w:t xml:space="preserve">Совет №12. </w:t>
+      </w:r>
+      <w:r>
+        <w:rPr>
+          <w:lang w:eastAsia="ru-RU"/>
+        </w:rPr>
+        <w:t>Камешек в ведре воды.</w:t>
+      </w:r>
+    </w:p>
+    <w:p>
+      <w:pPr>
+        <w:pStyle w:val="ListParagraph"/>
+        <w:ind w:left="0"/>
+      </w:pPr>
+      <w:r>
+        <w:t>Что произойдёт, если ты встанешь и выйдешь из офиса, чтобы никогда туда не возвращаться? Я знаю многих программистов, которые утешаются, представляя подобную сцену. Ты просто встаешь, идешь в кабинет начальника и кладешь ему на стол заявление об уходе. Они еще поймут, какого ценного работника потеряли! Подобные мечты неплохо помогают пережить по-настоящему неудачные дни, но предаваться им постоянно — не самая лучшая позиция.</w:t>
+      </w:r>
+    </w:p>
+    <w:p>
+      <w:pPr>
+        <w:pStyle w:val="ListParagraph"/>
+        <w:ind w:left="0"/>
+      </w:pPr>
+      <w:r>
+        <w:t>Начнем с того, что на самом деле это неправда. Люди увольняются с работы каждый̆ день. Многих увольняют. Многие увольняются сами. Некоторые даже реализуют твою мечту и демонстративно уходят без уведомления. Но покидаемые ими фирмы крайне редко ощущают последствия их ухода. В большинстве случаев, даже когда речь идет о ключевых позициях, эффект оказывается на удивление слабым. Для фирмы твое присутствие на работе подобно камешку в ведре воды.</w:t>
+      </w:r>
+    </w:p>
+    <w:p>
+      <w:pPr>
+        <w:pStyle w:val="ListParagraph"/>
+        <w:ind w:left="0"/>
+      </w:pPr>
+      <w:r>
+        <w:t xml:space="preserve">Подумай̆ вот о чем: если завтра ты уволишься, это произведет (в среднем) примерно </w:t>
+      </w:r>
+      <w:r>
+        <w:t>такой</w:t>
+      </w:r>
+      <w:r>
+        <w:t xml:space="preserve"> же эффект, как увольнение любого из твоих коллег.</w:t>
+      </w:r>
+      <w:r>
+        <w:t xml:space="preserve"> </w:t>
+      </w:r>
+      <w:r>
+        <w:t>Чем более незаменимым ты себя считаешь, тем менее незаменимым ты становишься (и тем меньше людей̆ хотят с тобой̆ работать).</w:t>
+      </w:r>
+      <w:r>
+        <w:t xml:space="preserve"> Чувство незаменимости является плохим симптомом, особенно у разработчика программного обеспечения. Заменить нельзя только того, кто справляется со </w:t>
+      </w:r>
+      <w:r>
+        <w:t>своей</w:t>
+      </w:r>
+      <w:r>
+        <w:t xml:space="preserve">̆ </w:t>
+      </w:r>
+      <w:r>
+        <w:t>работой</w:t>
+      </w:r>
+      <w:r>
+        <w:t xml:space="preserve">̆ </w:t>
+      </w:r>
+      <w:r>
+        <w:t>особым, недоступным другим спо</w:t>
+      </w:r>
+      <w:r>
+        <w:t xml:space="preserve">собом. Хотя мы все хотели бы претендовать на гениальность, </w:t>
+      </w:r>
+      <w:r>
+        <w:t>крайне</w:t>
+      </w:r>
+      <w:r>
+        <w:t xml:space="preserve"> немногие разработчики настолько уникальны, что их и в самом деле нельзя заменить.</w:t>
+      </w:r>
+      <w:r>
+        <w:t xml:space="preserve"> </w:t>
+      </w:r>
+      <w:r>
+        <w:t>Я слышал, как программисты полушут</w:t>
+      </w:r>
+      <w:r>
+        <w:t>я говорили, что создать «гаран</w:t>
+      </w:r>
+      <w:r>
+        <w:t xml:space="preserve">тированное рабочее место» можно, просто написав </w:t>
+      </w:r>
+      <w:r>
+        <w:t>трудный</w:t>
+      </w:r>
+      <w:r>
+        <w:t>̆</w:t>
+      </w:r>
+      <w:r>
+        <w:t xml:space="preserve"> в сопро</w:t>
+      </w:r>
+      <w:r>
+        <w:t xml:space="preserve">вождении код. Мне доводилось даже встречать тех, кто предпринимал подобные попытки. И </w:t>
+      </w:r>
+      <w:r>
+        <w:t>каждый</w:t>
+      </w:r>
+      <w:r>
+        <w:t>̆ раз эти люди становились мишенями</w:t>
+      </w:r>
+      <w:r>
+        <w:t xml:space="preserve"> </w:t>
+      </w:r>
+      <w:r>
+        <w:t>для других.</w:t>
+      </w:r>
+    </w:p>
+    <w:p>
+      <w:pPr>
+        <w:pStyle w:val="Heading3"/>
+      </w:pPr>
+      <w:r>
+        <w:t>Совет №13. Умей говорить «нет».</w:t>
+      </w:r>
+    </w:p>
+    <w:p>
+      <w:pPr>
+        <w:pStyle w:val="ListParagraph"/>
+        <w:ind w:left="0"/>
+      </w:pPr>
+      <w:r>
+        <w:t>Самый̆ быстрый̆ путь к невыполнению обязательств — непосильные обязательства. Несмотря на очевидность этого утверждения, мы берем их на себя каждый̆ день. Попав в затруднительное положение, мы не хотим разочаровывать начальство и соглашаемся сделать нереальную работу за нереально короткий̆ срок.</w:t>
+      </w:r>
+    </w:p>
+    <w:p>
+      <w:pPr>
+        <w:pStyle w:val="ListParagraph"/>
+        <w:ind w:left="0"/>
+      </w:pPr>
+      <w:r>
+        <w:t>Говоря «да», чтобы избе</w:t>
+      </w:r>
+      <w:r>
+        <w:t>жать разочарования, мы попросту врем</w:t>
+      </w:r>
+      <w:r>
+        <w:t>.</w:t>
+      </w:r>
+      <w:r>
+        <w:t xml:space="preserve"> Однако это не значит, что если не можешь сказать «да», надо сказать «нет». Предложи альтернативное решение проблемы, которое может быть компромиссом или план к достижению компромисса. «Нет» сказанное напрямую и безальтернативно – не самый лучший способ для коммуникации.</w:t>
+      </w:r>
+    </w:p>
+    <w:p>
+      <w:pPr>
+        <w:pStyle w:val="Heading3"/>
+      </w:pPr>
+      <w:r>
+        <w:t>Совет №14. Умей говорить «да».</w:t>
+      </w:r>
+    </w:p>
+    <w:p>
+      <w:pPr>
+        <w:spacing w:after="0"/>
+      </w:pPr>
+      <w:r>
+        <w:t xml:space="preserve">Говорить «да» тоже требует умения и искусства. </w:t>
+      </w:r>
+    </w:p>
+    <w:p>
+      <w:pPr>
+        <w:spacing w:after="0"/>
+      </w:pPr>
+      <w:r>
+        <w:t>Сказать. Ответственно отнестись. Сделать. Обещание состоит из трех частей̆.</w:t>
+      </w:r>
+    </w:p>
+    <w:p>
+      <w:pPr>
+        <w:pStyle w:val="ListParagraph"/>
+        <w:numPr>
+          <w:ilvl w:val="0"/>
+          <w:numId w:val="18"/>
+        </w:numPr>
+      </w:pPr>
+      <w:r>
+        <w:t>Вы говорите, что вы это сделаете.</w:t>
+      </w:r>
+    </w:p>
+    <w:p>
+      <w:pPr>
+        <w:pStyle w:val="ListParagraph"/>
+        <w:numPr>
+          <w:ilvl w:val="0"/>
+          <w:numId w:val="18"/>
+        </w:numPr>
+        <w:spacing w:after="0"/>
+      </w:pPr>
+      <w:r>
+        <w:t>Вы ответственно относитесь к своим словам.</w:t>
+      </w:r>
+    </w:p>
+    <w:p>
+      <w:pPr>
+        <w:pStyle w:val="ListParagraph"/>
+        <w:numPr>
+          <w:ilvl w:val="0"/>
+          <w:numId w:val="18"/>
+        </w:numPr>
+        <w:spacing w:after="0"/>
+      </w:pPr>
+      <w:r>
+        <w:t>Вы выполняете обещанное.</w:t>
+      </w:r>
+    </w:p>
+    <w:p>
+      <w:pPr>
+        <w:spacing w:after="0"/>
+      </w:pPr>
+      <w:r>
+        <w:t xml:space="preserve">Тщательно выбирайте формулировки, которые вы используете в своих обещаниях, потому что по словам часто можно судить о дальнейшем ходе событий. Если вам не удается подобрать нужные слова, скорее всего, </w:t>
+      </w:r>
+      <w:r>
         <w:lastRenderedPageBreak/>
-        <w:t>сделай̆</w:t>
-      </w:r>
-      <w:r>
-        <w:rPr>
-          <w:lang w:eastAsia="ru-RU"/>
-        </w:rPr>
-        <w:t xml:space="preserve"> так, чтобы генератор экономил твое время</w:t>
-      </w:r>
-      <w:r>
-        <w:rPr>
+        <w:t>вы недостаточно ответственно относитесь к сказанному или не верите в его выполнимость. Несколько примеров слов и выражений, которые являются характерными признаками пустых обещаний.</w:t>
+      </w:r>
+      <w:r>
+        <w:t xml:space="preserve"> </w:t>
+      </w:r>
+    </w:p>
+    <w:p>
+      <w:pPr>
+        <w:pStyle w:val="ListParagraph"/>
+        <w:numPr>
+          <w:ilvl w:val="0"/>
+          <w:numId w:val="19"/>
+        </w:numPr>
+        <w:spacing w:after="0"/>
+      </w:pPr>
+      <w:r>
+        <w:rPr>
+          <w:b/>
+        </w:rPr>
+        <w:t>«Нужно/должен»</w:t>
+      </w:r>
+      <w:r>
+        <w:t>: «Нам нужно это сделать поскорее», «Мне бы нужно сбросить лишние килограм</w:t>
+      </w:r>
+      <w:r>
+        <w:t>мы», «Кто-то должен об этом по</w:t>
+      </w:r>
+      <w:r>
+        <w:t>заботиться».</w:t>
+      </w:r>
+    </w:p>
+    <w:p>
+      <w:pPr>
+        <w:pStyle w:val="ListParagraph"/>
+        <w:numPr>
+          <w:ilvl w:val="0"/>
+          <w:numId w:val="19"/>
+        </w:numPr>
+        <w:spacing w:after="0"/>
+      </w:pPr>
+      <w:r>
+        <w:rPr>
+          <w:b/>
+        </w:rPr>
+        <w:t>«Надеюсь/хорошо бы»</w:t>
+      </w:r>
+      <w:r>
+        <w:t>: «Надеюсь, это будет сделано к завтрашнему дню», «Надеюсь, мы еще встретимся и поговорим на эту тему</w:t>
+      </w:r>
+      <w:r>
+        <w:t>», «Хо</w:t>
+      </w:r>
+      <w:r>
+        <w:t>рошо бы выкроить время для этого», «Хорошо бы, чтобы компьютер работал побыстрее».</w:t>
+      </w:r>
+    </w:p>
+    <w:p>
+      <w:pPr>
+        <w:pStyle w:val="ListParagraph"/>
+        <w:numPr>
+          <w:ilvl w:val="0"/>
+          <w:numId w:val="19"/>
+        </w:numPr>
+        <w:spacing w:after="0"/>
+      </w:pPr>
+      <w:r>
+        <w:rPr>
+          <w:b/>
+        </w:rPr>
+        <w:t>«Давайте»</w:t>
+      </w:r>
+      <w:r>
+        <w:t>: «</w:t>
+      </w:r>
+      <w:r>
+        <w:t>Давайте</w:t>
+      </w:r>
+      <w:r>
+        <w:t xml:space="preserve"> потом встретимся», «Давайте доделаем эту штуку».</w:t>
+      </w:r>
+    </w:p>
+    <w:p>
+      <w:pPr>
+        <w:spacing w:after="0"/>
+      </w:pPr>
+      <w:r>
+        <w:t>Если вы начнете обращать внимание на эти слова, то увидите, как часто они звучат вокруг вас — и даже в том, что вы говорите другим. Вы увидите, как мы стараемся избежать ответственности за сказанное. И это недопустимо, если вы или кто-то другой̆</w:t>
+      </w:r>
+      <w:r>
+        <w:t xml:space="preserve"> полагается на эти обе</w:t>
+      </w:r>
+      <w:r>
+        <w:t>щания в своей̆ работе. Впрочем, первый̆ шаг уже сделан — вы начинаете узнавать признаки безответственног</w:t>
+      </w:r>
+      <w:r>
+        <w:t>о отношения к обещаниям в окру</w:t>
+      </w:r>
+      <w:r>
+        <w:t>жающих и в себе.</w:t>
+      </w:r>
+    </w:p>
+    <w:p>
+      <w:pPr>
+        <w:spacing w:after="0"/>
+      </w:pPr>
+      <w:r>
+        <w:t>Серьезное обещание утверждает факт того, что ВЫ что-то сделаете, с указанием четкого момента завершения.</w:t>
+      </w:r>
+    </w:p>
+    <w:p>
+      <w:pPr>
+        <w:pStyle w:val="Heading3"/>
+      </w:pPr>
+      <w:r>
+        <w:t>Совет №15</w:t>
+      </w:r>
+      <w:r>
+        <w:t xml:space="preserve">. </w:t>
+      </w:r>
+      <w:r>
+        <w:t>Учись работать в коллективе.</w:t>
+      </w:r>
+    </w:p>
+    <w:p>
+      <w:pPr>
+        <w:pStyle w:val="ListParagraph"/>
+        <w:ind w:left="0"/>
+      </w:pPr>
+      <w:r>
+        <w:t>Это озна</w:t>
+      </w:r>
+      <w:r>
+        <w:t>чает, что вы выполняете свои функции настолько хорошо, насколько возможно, и помогаете своим коллегам, если они окажутся в беде. Человек, умеющий̆ работать в коллективе, часто общается с другими, обращает внимание на своих коллег и добросовестно исполняет свои обязанности.</w:t>
+      </w:r>
+    </w:p>
+    <w:p>
+      <w:pPr>
+        <w:pStyle w:val="ListParagraph"/>
+        <w:numPr>
+          <w:ilvl w:val="0"/>
+          <w:numId w:val="16"/>
+        </w:numPr>
+      </w:pPr>
+      <w:r>
+        <w:t>Не надо пытаться</w:t>
+      </w:r>
+    </w:p>
+    <w:p>
+      <w:pPr>
+        <w:pStyle w:val="ListParagraph"/>
+        <w:numPr>
+          <w:ilvl w:val="0"/>
+          <w:numId w:val="16"/>
+        </w:numPr>
+      </w:pPr>
+      <w:r>
+        <w:t>Не надо проя</w:t>
+      </w:r>
+      <w:r>
+        <w:t>влять пассивную агрессивность</w:t>
+      </w:r>
+    </w:p>
+    <w:p>
+      <w:pPr>
+        <w:pStyle w:val="Heading3"/>
+      </w:pPr>
+      <w:r>
+        <w:t>Совет №16</w:t>
+      </w:r>
+      <w:r>
+        <w:t>. Привыкай к странностям заказчика.</w:t>
+      </w:r>
+    </w:p>
+    <w:p>
+      <w:r>
+        <w:t>Очень часто тебе будут встречаться моменты, которые будут вызывать недоумение, злость, непонимание и похожие чувства. Просто прими это – большинство таких вещей ты изменить не в силах и придется с ними/в таких условиях работать:</w:t>
+      </w:r>
+    </w:p>
+    <w:p>
+      <w:pPr>
+        <w:pStyle w:val="ListParagraph"/>
+        <w:numPr>
+          <w:ilvl w:val="0"/>
+          <w:numId w:val="17"/>
+        </w:numPr>
+      </w:pPr>
+      <w:r>
+        <w:t>Заказчик меньше беспокоится о проекте, чем вы сами</w:t>
+      </w:r>
+    </w:p>
+    <w:p>
+      <w:pPr>
+        <w:pStyle w:val="ListParagraph"/>
+        <w:numPr>
+          <w:ilvl w:val="0"/>
+          <w:numId w:val="17"/>
+        </w:numPr>
+      </w:pPr>
+      <w:r>
+        <w:t xml:space="preserve">Заказчик </w:t>
+      </w:r>
+      <w:r>
+        <w:t>не владеет всей информацией</w:t>
+      </w:r>
+    </w:p>
+    <w:p>
+      <w:pPr>
+        <w:pStyle w:val="ListParagraph"/>
+        <w:numPr>
+          <w:ilvl w:val="0"/>
+          <w:numId w:val="17"/>
+        </w:numPr>
+      </w:pPr>
+      <w:r>
+        <w:t>Заказчик может прийти с изменениями в последний момент</w:t>
+      </w:r>
+    </w:p>
+    <w:p>
+      <w:pPr>
+        <w:pStyle w:val="ListParagraph"/>
+        <w:numPr>
+          <w:ilvl w:val="0"/>
+          <w:numId w:val="17"/>
+        </w:numPr>
+      </w:pPr>
+      <w:r>
+        <w:t xml:space="preserve">Что-то другое </w:t>
+      </w:r>
+      <w:r>
+        <w:sym w:font="Wingdings" w:char="F04A"/>
+      </w:r>
+    </w:p>
+    <w:p>
+      <w:pPr>
+        <w:pStyle w:val="Heading3"/>
+      </w:pPr>
+      <w:r>
+        <w:t>Совет №17. Совещания – важная часть работы.</w:t>
+      </w:r>
+    </w:p>
+    <w:p>
+      <w:pPr>
+        <w:spacing w:after="0"/>
+      </w:pPr>
+      <w:r>
+        <w:t xml:space="preserve">Привыкай к тому, что частью твоей работы станут совещания – не простые обсуждения техники внутри команды, а совещания с заказчиком, многие из которых покажутся тебе тратой времени. </w:t>
+      </w:r>
+    </w:p>
+    <w:p>
+      <w:r>
+        <w:t>О важности совещаний…</w:t>
+      </w:r>
+    </w:p>
+    <w:p>
+      <w:pPr>
+        <w:pStyle w:val="Heading2"/>
+        <w:rPr>
+          <w:rFonts w:eastAsia="Times New Roman"/>
+          <w:lang w:eastAsia="ru-RU"/>
+        </w:rPr>
+      </w:pPr>
+      <w:r>
+        <w:rPr>
+          <w:rFonts w:eastAsia="Times New Roman"/>
+          <w:lang w:eastAsia="ru-RU"/>
+        </w:rPr>
+        <w:t>Модуль №3</w:t>
+      </w:r>
+      <w:r>
+        <w:rPr>
+          <w:rFonts w:eastAsia="Times New Roman"/>
+          <w:lang w:eastAsia="ru-RU"/>
+        </w:rPr>
+        <w:t xml:space="preserve">. </w:t>
+      </w:r>
+      <w:r>
+        <w:rPr>
+          <w:rFonts w:eastAsia="Times New Roman"/>
+          <w:lang w:eastAsia="ru-RU"/>
+        </w:rPr>
+        <w:t>Обзор методологий и подходов к разработке ПО</w:t>
+      </w:r>
+      <w:r>
+        <w:rPr>
+          <w:rFonts w:eastAsia="Times New Roman"/>
           <w:lang w:eastAsia="ru-RU"/>
         </w:rPr>
         <w:t>.</w:t>
       </w:r>
-      <w:r>
-        <w:rPr>
-          <w:lang w:eastAsia="ru-RU"/>
-        </w:rPr>
-        <w:t xml:space="preserve"> </w:t>
-      </w:r>
-      <w:r>
-        <w:rPr>
-          <w:lang w:eastAsia="ru-RU"/>
-        </w:rPr>
-        <w:t>Подумай</w:t>
-      </w:r>
-      <w:r>
-        <w:rPr>
-          <w:lang w:eastAsia="ru-RU"/>
-        </w:rPr>
-        <w:t>̆, как поднять уровен</w:t>
-      </w:r>
-      <w:r>
-        <w:rPr>
-          <w:lang w:eastAsia="ru-RU"/>
-        </w:rPr>
-        <w:t>ь абстракции генерируемого кода.</w:t>
-      </w:r>
-    </w:p>
-    <w:p>
-      <w:pPr>
-        <w:pStyle w:val="ListParagraph"/>
-        <w:ind w:left="0"/>
-        <w:rPr>
-          <w:b/>
-          <w:lang w:eastAsia="ru-RU"/>
-        </w:rPr>
-      </w:pPr>
-      <w:r>
-        <w:rPr>
-          <w:b/>
-          <w:lang w:eastAsia="ru-RU"/>
-        </w:rPr>
-        <w:t xml:space="preserve">Более подробно автоматизацию </w:t>
-      </w:r>
-      <w:r>
-        <w:rPr>
-          <w:b/>
-          <w:lang w:eastAsia="ru-RU"/>
-        </w:rPr>
-        <w:t>повседневных задач и всего процесса разработки рассмотрим в Модуле № Х.</w:t>
-      </w:r>
     </w:p>
     <w:p>
       <w:pPr>
@@ -1463,473 +2045,355 @@
       </w:pPr>
       <w:r>
         <w:rPr>
-          <w:lang w:eastAsia="ru-RU"/>
-        </w:rPr>
-        <w:t xml:space="preserve">Совет №12. </w:t>
-      </w:r>
-      <w:r>
-        <w:rPr>
-          <w:lang w:eastAsia="ru-RU"/>
-        </w:rPr>
-        <w:t>Камешек в ведре воды.</w:t>
-      </w:r>
-    </w:p>
-    <w:p>
-      <w:pPr>
-        <w:pStyle w:val="ListParagraph"/>
-        <w:ind w:left="0"/>
-      </w:pPr>
-      <w:r>
-        <w:t>Что произойдёт, если ты встанешь и выйдешь из офиса, чтобы никогда туда не возвращаться? Я знаю многих программистов, которые утешаются, представляя подобную сцену. Ты просто встаешь, идешь в кабинет начальника и кладешь ему на стол заявление об уходе. Они еще поймут, какого ценного работника потеряли! Подобные мечты неплохо помогают пережить по-настоящему неудачные дни, но предаваться им постоянно — не самая лучшая позиция.</w:t>
-      </w:r>
-    </w:p>
-    <w:p>
-      <w:pPr>
-        <w:pStyle w:val="ListParagraph"/>
-        <w:ind w:left="0"/>
-      </w:pPr>
-      <w:r>
-        <w:t>Начнем с того, что на самом деле это неправда. Люди увольняются с работы каждый̆ день. Многих увольняют. Многие увольняются сами. Некоторые даже реализуют твою мечту и демонстративно уходят без уведомления. Но покидаемые ими фирмы крайне редко ощущают последствия их ухода. В большинстве случаев, даже когда речь идет о ключевых позициях, эффект оказывается на удивление слабым. Для фирмы твое присутствие на работе подобно камешку в ведре воды.</w:t>
-      </w:r>
-    </w:p>
-    <w:p>
-      <w:pPr>
-        <w:pStyle w:val="ListParagraph"/>
-        <w:ind w:left="0"/>
-      </w:pPr>
-      <w:r>
-        <w:t xml:space="preserve">Подумай̆ вот о чем: если завтра ты уволишься, это произведет (в среднем) примерно </w:t>
-      </w:r>
-      <w:r>
-        <w:t>такой</w:t>
-      </w:r>
-      <w:r>
-        <w:t xml:space="preserve"> же эффект, как увольнение любого из твоих коллег.</w:t>
-      </w:r>
-      <w:r>
-        <w:t xml:space="preserve"> </w:t>
-      </w:r>
-      <w:r>
-        <w:t>Чем более незаменимым ты себя считаешь, тем менее незаменимым ты становишься (и тем меньше людей̆ хотят с тобой̆ работать).</w:t>
-      </w:r>
-      <w:r>
-        <w:t xml:space="preserve"> Чувство незаменимости является плохим симптомом, особенно у разработчика программного обеспечения. Заменить нельзя только того, кто справляется со </w:t>
-      </w:r>
-      <w:r>
-        <w:t>своей</w:t>
-      </w:r>
-      <w:r>
-        <w:t xml:space="preserve">̆ </w:t>
-      </w:r>
-      <w:r>
-        <w:t>работой</w:t>
-      </w:r>
-      <w:r>
-        <w:t xml:space="preserve">̆ </w:t>
-      </w:r>
-      <w:r>
-        <w:t>особым, недоступным другим спо</w:t>
-      </w:r>
-      <w:r>
-        <w:t xml:space="preserve">собом. Хотя мы все хотели бы претендовать на гениальность, </w:t>
-      </w:r>
-      <w:r>
-        <w:t>крайне</w:t>
-      </w:r>
-      <w:r>
-        <w:t xml:space="preserve"> немногие разработчики настолько уникальны, что их и в самом деле нельзя заменить.</w:t>
-      </w:r>
-      <w:r>
-        <w:t xml:space="preserve"> </w:t>
-      </w:r>
-      <w:r>
-        <w:t>Я слышал, как программисты полушут</w:t>
-      </w:r>
-      <w:r>
-        <w:t>я говорили, что создать «гаран</w:t>
-      </w:r>
-      <w:r>
-        <w:t xml:space="preserve">тированное рабочее место» можно, просто написав </w:t>
-      </w:r>
-      <w:r>
-        <w:t>трудный</w:t>
-      </w:r>
-      <w:r>
-        <w:t>̆</w:t>
-      </w:r>
-      <w:r>
-        <w:t xml:space="preserve"> в сопро</w:t>
-      </w:r>
-      <w:r>
-        <w:t xml:space="preserve">вождении код. Мне доводилось даже встречать тех, кто предпринимал подобные попытки. И </w:t>
-      </w:r>
-      <w:r>
-        <w:t>каждый</w:t>
-      </w:r>
-      <w:r>
-        <w:t>̆ раз эти люди становились мишенями</w:t>
-      </w:r>
-      <w:r>
-        <w:t xml:space="preserve"> </w:t>
-      </w:r>
-      <w:r>
-        <w:t>для других.</w:t>
+          <w:lang w:val="en-US" w:eastAsia="ru-RU"/>
+        </w:rPr>
+        <w:t>Waterfall</w:t>
+      </w:r>
+    </w:p>
+    <w:p>
+      <w:pPr>
+        <w:pStyle w:val="ListParagraph"/>
+        <w:numPr>
+          <w:ilvl w:val="0"/>
+          <w:numId w:val="8"/>
+        </w:numPr>
+        <w:rPr>
+          <w:lang w:eastAsia="ru-RU"/>
+        </w:rPr>
+      </w:pPr>
+      <w:r>
+        <w:rPr>
+          <w:lang w:eastAsia="ru-RU"/>
+        </w:rPr>
+        <w:t>обзор процесса</w:t>
+      </w:r>
+    </w:p>
+    <w:p>
+      <w:pPr>
+        <w:pStyle w:val="ListParagraph"/>
+        <w:numPr>
+          <w:ilvl w:val="0"/>
+          <w:numId w:val="8"/>
+        </w:numPr>
+        <w:rPr>
+          <w:lang w:eastAsia="ru-RU"/>
+        </w:rPr>
+      </w:pPr>
+      <w:r>
+        <w:rPr>
+          <w:lang w:eastAsia="ru-RU"/>
+        </w:rPr>
+        <w:t>применимость в разных ситуациях</w:t>
+      </w:r>
+    </w:p>
+    <w:p>
+      <w:pPr>
+        <w:pStyle w:val="ListParagraph"/>
+        <w:numPr>
+          <w:ilvl w:val="0"/>
+          <w:numId w:val="8"/>
+        </w:numPr>
+        <w:rPr>
+          <w:lang w:eastAsia="ru-RU"/>
+        </w:rPr>
+      </w:pPr>
+      <w:r>
+        <w:rPr>
+          <w:lang w:eastAsia="ru-RU"/>
+        </w:rPr>
+        <w:t>плюсы и минусы</w:t>
       </w:r>
     </w:p>
     <w:p>
       <w:pPr>
         <w:pStyle w:val="Heading3"/>
-      </w:pPr>
-      <w:r>
-        <w:t>Совет №13. Умей говорить «нет».</w:t>
-      </w:r>
-    </w:p>
-    <w:p>
-      <w:pPr>
-        <w:pStyle w:val="ListParagraph"/>
-        <w:ind w:left="0"/>
-      </w:pPr>
-      <w:r>
-        <w:t>Самый̆ быстрый̆ путь к невыполнению обязательств — непосильные обязательства. Несмотря на очевидность этого утверждения, мы берем их на себя каждый̆ день. Попав в затруднительное положение, мы не хотим разочаровывать начальство и соглашаемся сделать нереальную работу за нереально короткий̆ срок.</w:t>
-      </w:r>
-    </w:p>
-    <w:p>
-      <w:pPr>
-        <w:pStyle w:val="ListParagraph"/>
-        <w:ind w:left="0"/>
-      </w:pPr>
-      <w:r>
-        <w:t>Говоря «да», чтобы избе</w:t>
-      </w:r>
-      <w:r>
-        <w:t>жать разочарования, мы попросту врем</w:t>
-      </w:r>
-      <w:r>
+        <w:rPr>
+          <w:lang w:val="en-US" w:eastAsia="ru-RU"/>
+        </w:rPr>
+      </w:pPr>
+      <w:r>
+        <w:rPr>
+          <w:lang w:val="en-US" w:eastAsia="ru-RU"/>
+        </w:rPr>
+        <w:t>Agile</w:t>
+      </w:r>
+    </w:p>
+    <w:p>
+      <w:pPr>
+        <w:pStyle w:val="ListParagraph"/>
+        <w:numPr>
+          <w:ilvl w:val="0"/>
+          <w:numId w:val="8"/>
+        </w:numPr>
+        <w:rPr>
+          <w:lang w:eastAsia="ru-RU"/>
+        </w:rPr>
+      </w:pPr>
+      <w:r>
+        <w:rPr>
+          <w:lang w:val="en-US" w:eastAsia="ru-RU"/>
+        </w:rPr>
+        <w:t>agile manifest</w:t>
+      </w:r>
+    </w:p>
+    <w:p>
+      <w:pPr>
+        <w:pStyle w:val="ListParagraph"/>
+        <w:numPr>
+          <w:ilvl w:val="0"/>
+          <w:numId w:val="8"/>
+        </w:numPr>
+        <w:rPr>
+          <w:lang w:eastAsia="ru-RU"/>
+        </w:rPr>
+      </w:pPr>
+      <w:r>
+        <w:rPr>
+          <w:lang w:eastAsia="ru-RU"/>
+        </w:rPr>
+        <w:t>обзор процесса</w:t>
+      </w:r>
+    </w:p>
+    <w:p>
+      <w:pPr>
+        <w:pStyle w:val="ListParagraph"/>
+        <w:numPr>
+          <w:ilvl w:val="0"/>
+          <w:numId w:val="8"/>
+        </w:numPr>
+        <w:rPr>
+          <w:lang w:eastAsia="ru-RU"/>
+        </w:rPr>
+      </w:pPr>
+      <w:r>
+        <w:rPr>
+          <w:lang w:eastAsia="ru-RU"/>
+        </w:rPr>
+        <w:t>применимость в разных ситуациях</w:t>
+      </w:r>
+    </w:p>
+    <w:p>
+      <w:pPr>
+        <w:pStyle w:val="ListParagraph"/>
+        <w:numPr>
+          <w:ilvl w:val="0"/>
+          <w:numId w:val="8"/>
+        </w:numPr>
+        <w:rPr>
+          <w:lang w:eastAsia="ru-RU"/>
+        </w:rPr>
+      </w:pPr>
+      <w:r>
+        <w:rPr>
+          <w:lang w:eastAsia="ru-RU"/>
+        </w:rPr>
+        <w:t>плюсы и минусы</w:t>
+      </w:r>
+    </w:p>
+    <w:p>
+      <w:pPr>
+        <w:pStyle w:val="Heading3"/>
+        <w:rPr>
+          <w:lang w:val="en-US" w:eastAsia="ru-RU"/>
+        </w:rPr>
+      </w:pPr>
+      <w:r>
+        <w:rPr>
+          <w:lang w:val="en-US" w:eastAsia="ru-RU"/>
+        </w:rPr>
+        <w:t>Scrum</w:t>
+      </w:r>
+    </w:p>
+    <w:p>
+      <w:pPr>
+        <w:pStyle w:val="ListParagraph"/>
+        <w:numPr>
+          <w:ilvl w:val="0"/>
+          <w:numId w:val="8"/>
+        </w:numPr>
+        <w:rPr>
+          <w:lang w:eastAsia="ru-RU"/>
+        </w:rPr>
+      </w:pPr>
+      <w:r>
+        <w:rPr>
+          <w:lang w:eastAsia="ru-RU"/>
+        </w:rPr>
+        <w:t>обзор процесса</w:t>
+      </w:r>
+    </w:p>
+    <w:p>
+      <w:pPr>
+        <w:pStyle w:val="ListParagraph"/>
+        <w:numPr>
+          <w:ilvl w:val="0"/>
+          <w:numId w:val="8"/>
+        </w:numPr>
+        <w:rPr>
+          <w:lang w:eastAsia="ru-RU"/>
+        </w:rPr>
+      </w:pPr>
+      <w:r>
+        <w:rPr>
+          <w:lang w:eastAsia="ru-RU"/>
+        </w:rPr>
+        <w:lastRenderedPageBreak/>
+        <w:t>применимость в разных ситуациях</w:t>
+      </w:r>
+    </w:p>
+    <w:p>
+      <w:pPr>
+        <w:pStyle w:val="ListParagraph"/>
+        <w:numPr>
+          <w:ilvl w:val="0"/>
+          <w:numId w:val="8"/>
+        </w:numPr>
+        <w:rPr>
+          <w:lang w:eastAsia="ru-RU"/>
+        </w:rPr>
+      </w:pPr>
+      <w:r>
+        <w:rPr>
+          <w:lang w:eastAsia="ru-RU"/>
+        </w:rPr>
+        <w:t>плюсы и минусы</w:t>
+      </w:r>
+    </w:p>
+    <w:p>
+      <w:pPr>
+        <w:pStyle w:val="Heading2"/>
+        <w:rPr>
+          <w:rFonts w:eastAsia="Times New Roman"/>
+          <w:lang w:eastAsia="ru-RU"/>
+        </w:rPr>
+      </w:pPr>
+      <w:r>
+        <w:rPr>
+          <w:rFonts w:eastAsia="Times New Roman"/>
+          <w:lang w:eastAsia="ru-RU"/>
+        </w:rPr>
+        <w:t>Модуль №4</w:t>
+      </w:r>
+      <w:r>
+        <w:rPr>
+          <w:rFonts w:eastAsia="Times New Roman"/>
+          <w:lang w:eastAsia="ru-RU"/>
+        </w:rPr>
+        <w:t xml:space="preserve">. </w:t>
+      </w:r>
+      <w:r>
+        <w:rPr>
+          <w:rFonts w:eastAsia="Times New Roman"/>
+          <w:lang w:eastAsia="ru-RU"/>
+        </w:rPr>
+        <w:t>Agile (описание, принципы, техники)</w:t>
+      </w:r>
+      <w:r>
+        <w:rPr>
+          <w:rFonts w:eastAsia="Times New Roman"/>
+          <w:lang w:eastAsia="ru-RU"/>
+        </w:rPr>
         <w:t>.</w:t>
       </w:r>
     </w:p>
     <w:p>
       <w:pPr>
-        <w:pStyle w:val="Heading3"/>
-      </w:pPr>
-      <w:r>
-        <w:t>Совет №14. Умей говорить «да».</w:t>
-      </w:r>
-    </w:p>
-    <w:p>
-      <w:pPr>
-        <w:spacing w:after="0"/>
-      </w:pPr>
-      <w:r>
-        <w:t xml:space="preserve">Говорить «да» тоже требует умения и искусства. </w:t>
-      </w:r>
-    </w:p>
-    <w:p>
-      <w:pPr>
-        <w:spacing w:after="0"/>
-      </w:pPr>
-      <w:r>
-        <w:t>Сказать. Ответственно отнестись. Сделать. Обещание состоит из трех частей̆.</w:t>
-      </w:r>
-    </w:p>
-    <w:p>
-      <w:pPr>
-        <w:pStyle w:val="ListParagraph"/>
-        <w:numPr>
-          <w:ilvl w:val="0"/>
-          <w:numId w:val="18"/>
-        </w:numPr>
-      </w:pPr>
-      <w:r>
-        <w:t>Вы говорите, что вы это сделаете.</w:t>
-      </w:r>
-    </w:p>
-    <w:p>
-      <w:pPr>
-        <w:pStyle w:val="ListParagraph"/>
-        <w:numPr>
-          <w:ilvl w:val="0"/>
-          <w:numId w:val="18"/>
-        </w:numPr>
-        <w:spacing w:after="0"/>
-      </w:pPr>
-      <w:r>
-        <w:t>Вы ответственно относитесь к своим словам.</w:t>
-      </w:r>
-    </w:p>
-    <w:p>
-      <w:pPr>
-        <w:pStyle w:val="ListParagraph"/>
-        <w:numPr>
-          <w:ilvl w:val="0"/>
-          <w:numId w:val="18"/>
-        </w:numPr>
-        <w:spacing w:after="0"/>
-      </w:pPr>
-      <w:r>
-        <w:t>Вы выполняете обещанное.</w:t>
-      </w:r>
-    </w:p>
-    <w:p>
-      <w:pPr>
-        <w:spacing w:after="0"/>
-      </w:pPr>
-      <w:r>
-        <w:t>Тщательно выбирайте формулировки, которые вы используете в своих обещаниях, потому что по словам часто можно судить о дальнейшем ходе событий. Если вам не удается подобрать нужные слова, скорее всего, вы недостаточно ответственно относитесь к сказанному или не верите в его выполнимость. Несколько примеров слов и выражений, которые являются характерными признаками пустых обещаний.</w:t>
-      </w:r>
-      <w:r>
-        <w:t xml:space="preserve"> </w:t>
-      </w:r>
-    </w:p>
-    <w:p>
-      <w:pPr>
-        <w:pStyle w:val="ListParagraph"/>
-        <w:numPr>
-          <w:ilvl w:val="0"/>
-          <w:numId w:val="19"/>
-        </w:numPr>
-        <w:spacing w:after="0"/>
-      </w:pPr>
-      <w:r>
-        <w:rPr>
-          <w:b/>
-        </w:rPr>
-        <w:t>«Нужно/должен»</w:t>
-      </w:r>
-      <w:r>
-        <w:t>: «Нам нужно это сделать поскорее», «Мне бы нужно сбросить лишние килограм</w:t>
-      </w:r>
-      <w:r>
-        <w:t>мы», «Кто-то должен об этом по</w:t>
-      </w:r>
-      <w:r>
-        <w:t>заботиться».</w:t>
-      </w:r>
-    </w:p>
-    <w:p>
-      <w:pPr>
-        <w:pStyle w:val="ListParagraph"/>
-        <w:numPr>
-          <w:ilvl w:val="0"/>
-          <w:numId w:val="19"/>
-        </w:numPr>
-        <w:spacing w:after="0"/>
-      </w:pPr>
-      <w:r>
-        <w:rPr>
-          <w:b/>
-        </w:rPr>
-        <w:t>«Надеюсь/хорошо бы»</w:t>
-      </w:r>
-      <w:r>
-        <w:t>: «Надеюсь, это будет сделано к завтрашнему дню», «Надеюсь, мы еще встретимся и поговорим на эту тему</w:t>
-      </w:r>
-      <w:r>
-        <w:t>», «Хо</w:t>
-      </w:r>
-      <w:r>
-        <w:t>рошо бы выкроить время для этого», «Хорошо бы, чтобы компьютер работал побыстрее».</w:t>
-      </w:r>
-    </w:p>
-    <w:p>
-      <w:pPr>
-        <w:pStyle w:val="ListParagraph"/>
-        <w:numPr>
-          <w:ilvl w:val="0"/>
-          <w:numId w:val="19"/>
-        </w:numPr>
-        <w:spacing w:after="0"/>
-      </w:pPr>
-      <w:r>
-        <w:rPr>
-          <w:b/>
-        </w:rPr>
-        <w:t>«Давайте»</w:t>
-      </w:r>
-      <w:r>
-        <w:t>: «</w:t>
-      </w:r>
-      <w:r>
-        <w:t>Давайте</w:t>
-      </w:r>
-      <w:r>
-        <w:t xml:space="preserve"> потом встретимся», «Давайте доделаем эту штуку».</w:t>
-      </w:r>
-    </w:p>
-    <w:p>
-      <w:pPr>
-        <w:spacing w:after="0"/>
-      </w:pPr>
-      <w:r>
-        <w:t>Если вы начнете обращать внимание на эти слова, то увидите, как часто они звучат вокруг вас — и даже в том, что вы говорите другим. Вы увидите, как мы стараемся избежать ответственности за сказанное. И это недопустимо, если вы или кто-то другой̆</w:t>
-      </w:r>
-      <w:r>
-        <w:t xml:space="preserve"> полагается на эти обе</w:t>
-      </w:r>
-      <w:r>
-        <w:t xml:space="preserve">щания в своей̆ работе. Впрочем, первый̆ шаг </w:t>
-      </w:r>
-      <w:r>
-        <w:lastRenderedPageBreak/>
-        <w:t>уже сделан — вы начинаете узнавать признаки безответственног</w:t>
-      </w:r>
-      <w:r>
-        <w:t>о отношения к обещаниям в окру</w:t>
-      </w:r>
-      <w:r>
-        <w:t>жающих и в себе.</w:t>
-      </w:r>
-    </w:p>
-    <w:p>
-      <w:pPr>
-        <w:spacing w:after="0"/>
-      </w:pPr>
-      <w:r>
-        <w:t>Серьезное обещание утверждает факт того, что ВЫ что-то сделаете, с указанием четкого момента завершения.</w:t>
-      </w:r>
-    </w:p>
-    <w:p>
-      <w:pPr>
-        <w:pStyle w:val="Heading3"/>
-      </w:pPr>
-      <w:r>
-        <w:t>Совет №15</w:t>
-      </w:r>
-      <w:r>
-        <w:t xml:space="preserve">. </w:t>
-      </w:r>
-      <w:r>
-        <w:t>Учись работать в коллективе.</w:t>
-      </w:r>
-    </w:p>
-    <w:p>
-      <w:pPr>
-        <w:pStyle w:val="ListParagraph"/>
-        <w:ind w:left="0"/>
-      </w:pPr>
-      <w:r>
-        <w:t>Это озна</w:t>
-      </w:r>
-      <w:r>
-        <w:t>чает, что вы выполняете свои функции настолько хорошо, насколько возможно, и помогаете своим коллегам, если они окажутся в беде. Человек, умеющий̆ работать в коллективе, часто общается с другими, обращает внимание на своих коллег и добросовестно исполняет свои обязанности.</w:t>
-      </w:r>
-    </w:p>
-    <w:p>
-      <w:pPr>
-        <w:pStyle w:val="ListParagraph"/>
-        <w:numPr>
-          <w:ilvl w:val="0"/>
-          <w:numId w:val="16"/>
-        </w:numPr>
-      </w:pPr>
-      <w:r>
-        <w:t>Не надо пытаться</w:t>
-      </w:r>
-    </w:p>
-    <w:p>
-      <w:pPr>
-        <w:pStyle w:val="ListParagraph"/>
-        <w:numPr>
-          <w:ilvl w:val="0"/>
-          <w:numId w:val="16"/>
-        </w:numPr>
-      </w:pPr>
-      <w:r>
-        <w:t>Не надо проя</w:t>
-      </w:r>
-      <w:r>
-        <w:t>влять пассивную агрессивность</w:t>
-      </w:r>
-    </w:p>
-    <w:p>
-      <w:pPr>
-        <w:pStyle w:val="Heading3"/>
-      </w:pPr>
-      <w:r>
-        <w:t>Совет №16</w:t>
-      </w:r>
-      <w:r>
-        <w:t>. Привыкай к странностям заказчика.</w:t>
-      </w:r>
-    </w:p>
-    <w:p>
-      <w:r>
-        <w:t>Очень часто тебе будут встречаться моменты, которые будут вызывать недоумение, злость, непонимание и похожие чувства. Просто прими это – большинство таких вещей ты изменить не в силах и придется с ними/в таких условиях работать:</w:t>
-      </w:r>
-    </w:p>
-    <w:p>
-      <w:pPr>
-        <w:pStyle w:val="ListParagraph"/>
-        <w:numPr>
-          <w:ilvl w:val="0"/>
-          <w:numId w:val="17"/>
-        </w:numPr>
-      </w:pPr>
-      <w:r>
-        <w:t>Заказчик меньше беспокоится о проекте, чем вы сами</w:t>
-      </w:r>
-    </w:p>
-    <w:p>
-      <w:pPr>
-        <w:pStyle w:val="ListParagraph"/>
-        <w:numPr>
-          <w:ilvl w:val="0"/>
-          <w:numId w:val="17"/>
-        </w:numPr>
-      </w:pPr>
-      <w:r>
-        <w:t xml:space="preserve">Заказчик </w:t>
-      </w:r>
-      <w:r>
-        <w:t>не владеет всей информацией</w:t>
-      </w:r>
-    </w:p>
-    <w:p>
-      <w:pPr>
-        <w:pStyle w:val="ListParagraph"/>
-        <w:numPr>
-          <w:ilvl w:val="0"/>
-          <w:numId w:val="17"/>
-        </w:numPr>
-      </w:pPr>
-      <w:r>
-        <w:t>Заказчик может прийти с изменениями в последний момент</w:t>
-      </w:r>
-    </w:p>
-    <w:p>
-      <w:pPr>
-        <w:pStyle w:val="ListParagraph"/>
-        <w:numPr>
-          <w:ilvl w:val="0"/>
-          <w:numId w:val="17"/>
-        </w:numPr>
-      </w:pPr>
-      <w:r>
-        <w:t xml:space="preserve">Что-то другое </w:t>
-      </w:r>
-      <w:r>
-        <w:sym w:font="Wingdings" w:char="F04A"/>
-      </w:r>
-    </w:p>
-    <w:p>
-      <w:pPr>
-        <w:pStyle w:val="Heading3"/>
-      </w:pPr>
-      <w:r>
-        <w:t>Совет №17. Совещания – важная часть работы.</w:t>
-      </w:r>
-    </w:p>
-    <w:p>
-      <w:pPr>
-        <w:spacing w:after="0"/>
-      </w:pPr>
-      <w:r>
-        <w:t xml:space="preserve">Привыкай к тому, что частью твоей работы станут совещания – не простые обсуждения техники внутри команды, а совещания с заказчиком, многие из которых покажутся тебе тратой времени. </w:t>
-      </w:r>
-    </w:p>
-    <w:p>
-      <w:r>
-        <w:t>О важности совещаний…</w:t>
+        <w:pStyle w:val="ListParagraph"/>
+        <w:numPr>
+          <w:ilvl w:val="0"/>
+          <w:numId w:val="8"/>
+        </w:numPr>
+        <w:rPr>
+          <w:rFonts w:eastAsia="Times New Roman"/>
+          <w:lang w:eastAsia="ru-RU"/>
+        </w:rPr>
+      </w:pPr>
+      <w:r>
+        <w:rPr>
+          <w:rFonts w:eastAsia="Times New Roman"/>
+          <w:lang w:val="en-US" w:eastAsia="ru-RU"/>
+        </w:rPr>
+        <w:t>TDD</w:t>
+      </w:r>
+    </w:p>
+    <w:p>
+      <w:pPr>
+        <w:pStyle w:val="ListParagraph"/>
+        <w:numPr>
+          <w:ilvl w:val="0"/>
+          <w:numId w:val="8"/>
+        </w:numPr>
+        <w:rPr>
+          <w:rFonts w:eastAsia="Times New Roman"/>
+          <w:lang w:eastAsia="ru-RU"/>
+        </w:rPr>
+      </w:pPr>
+      <w:r>
+        <w:rPr>
+          <w:rFonts w:eastAsia="Times New Roman"/>
+          <w:lang w:val="en-US" w:eastAsia="ru-RU"/>
+        </w:rPr>
+        <w:t>BDD</w:t>
+      </w:r>
+    </w:p>
+    <w:p>
+      <w:pPr>
+        <w:pStyle w:val="ListParagraph"/>
+        <w:numPr>
+          <w:ilvl w:val="0"/>
+          <w:numId w:val="8"/>
+        </w:numPr>
+        <w:rPr>
+          <w:rFonts w:eastAsia="Times New Roman"/>
+          <w:lang w:eastAsia="ru-RU"/>
+        </w:rPr>
+      </w:pPr>
+      <w:r>
+        <w:rPr>
+          <w:rFonts w:eastAsia="Times New Roman"/>
+          <w:lang w:val="en-US" w:eastAsia="ru-RU"/>
+        </w:rPr>
+        <w:t>XP</w:t>
+      </w:r>
+    </w:p>
+    <w:p>
+      <w:pPr>
+        <w:pStyle w:val="ListParagraph"/>
+        <w:numPr>
+          <w:ilvl w:val="0"/>
+          <w:numId w:val="8"/>
+        </w:numPr>
+        <w:rPr>
+          <w:rFonts w:eastAsia="Times New Roman"/>
+          <w:lang w:eastAsia="ru-RU"/>
+        </w:rPr>
+      </w:pPr>
+      <w:r>
+        <w:rPr>
+          <w:rFonts w:eastAsia="Times New Roman"/>
+          <w:lang w:val="en-US" w:eastAsia="ru-RU"/>
+        </w:rPr>
+        <w:t>Pair programming</w:t>
+      </w:r>
+    </w:p>
+    <w:p>
+      <w:pPr>
+        <w:pStyle w:val="ListParagraph"/>
+        <w:numPr>
+          <w:ilvl w:val="0"/>
+          <w:numId w:val="8"/>
+        </w:numPr>
+        <w:rPr>
+          <w:rFonts w:eastAsia="Times New Roman"/>
+          <w:lang w:eastAsia="ru-RU"/>
+        </w:rPr>
+      </w:pPr>
+      <w:r>
+        <w:rPr>
+          <w:rFonts w:eastAsia="Times New Roman"/>
+          <w:lang w:val="en-US" w:eastAsia="ru-RU"/>
+        </w:rPr>
+        <w:t>Agile in real world</w:t>
       </w:r>
     </w:p>
     <w:p>
@@ -1945,403 +2409,6 @@
           <w:rFonts w:eastAsia="Times New Roman"/>
           <w:lang w:eastAsia="ru-RU"/>
         </w:rPr>
-        <w:t>Модуль №3</w:t>
-      </w:r>
-      <w:r>
-        <w:rPr>
-          <w:rFonts w:eastAsia="Times New Roman"/>
-          <w:lang w:eastAsia="ru-RU"/>
-        </w:rPr>
-        <w:t xml:space="preserve">. </w:t>
-      </w:r>
-      <w:r>
-        <w:rPr>
-          <w:rFonts w:eastAsia="Times New Roman"/>
-          <w:lang w:eastAsia="ru-RU"/>
-        </w:rPr>
-        <w:t>Обзор методологий и подходов к разработке ПО</w:t>
-      </w:r>
-      <w:r>
-        <w:rPr>
-          <w:rFonts w:eastAsia="Times New Roman"/>
-          <w:lang w:eastAsia="ru-RU"/>
-        </w:rPr>
-        <w:t>.</w:t>
-      </w:r>
-    </w:p>
-    <w:p>
-      <w:pPr>
-        <w:pStyle w:val="Heading3"/>
-        <w:rPr>
-          <w:lang w:eastAsia="ru-RU"/>
-        </w:rPr>
-      </w:pPr>
-      <w:r>
-        <w:rPr>
-          <w:lang w:val="en-US" w:eastAsia="ru-RU"/>
-        </w:rPr>
-        <w:t>Waterfall</w:t>
-      </w:r>
-    </w:p>
-    <w:p>
-      <w:pPr>
-        <w:pStyle w:val="ListParagraph"/>
-        <w:numPr>
-          <w:ilvl w:val="0"/>
-          <w:numId w:val="8"/>
-        </w:numPr>
-        <w:rPr>
-          <w:lang w:eastAsia="ru-RU"/>
-        </w:rPr>
-      </w:pPr>
-      <w:r>
-        <w:rPr>
-          <w:lang w:eastAsia="ru-RU"/>
-        </w:rPr>
-        <w:t>обзор процесса</w:t>
-      </w:r>
-    </w:p>
-    <w:p>
-      <w:pPr>
-        <w:pStyle w:val="ListParagraph"/>
-        <w:numPr>
-          <w:ilvl w:val="0"/>
-          <w:numId w:val="8"/>
-        </w:numPr>
-        <w:rPr>
-          <w:lang w:eastAsia="ru-RU"/>
-        </w:rPr>
-      </w:pPr>
-      <w:r>
-        <w:rPr>
-          <w:lang w:eastAsia="ru-RU"/>
-        </w:rPr>
-        <w:t>применимость в разных ситуациях</w:t>
-      </w:r>
-    </w:p>
-    <w:p>
-      <w:pPr>
-        <w:pStyle w:val="ListParagraph"/>
-        <w:numPr>
-          <w:ilvl w:val="0"/>
-          <w:numId w:val="8"/>
-        </w:numPr>
-        <w:rPr>
-          <w:lang w:eastAsia="ru-RU"/>
-        </w:rPr>
-      </w:pPr>
-      <w:r>
-        <w:rPr>
-          <w:lang w:eastAsia="ru-RU"/>
-        </w:rPr>
-        <w:t>плюсы и минусы</w:t>
-      </w:r>
-    </w:p>
-    <w:p>
-      <w:pPr>
-        <w:pStyle w:val="Heading3"/>
-        <w:rPr>
-          <w:lang w:val="en-US" w:eastAsia="ru-RU"/>
-        </w:rPr>
-      </w:pPr>
-      <w:r>
-        <w:rPr>
-          <w:lang w:val="en-US" w:eastAsia="ru-RU"/>
-        </w:rPr>
-        <w:t>Agile</w:t>
-      </w:r>
-    </w:p>
-    <w:p>
-      <w:pPr>
-        <w:pStyle w:val="ListParagraph"/>
-        <w:numPr>
-          <w:ilvl w:val="0"/>
-          <w:numId w:val="8"/>
-        </w:numPr>
-        <w:rPr>
-          <w:lang w:eastAsia="ru-RU"/>
-        </w:rPr>
-      </w:pPr>
-      <w:r>
-        <w:rPr>
-          <w:lang w:val="en-US" w:eastAsia="ru-RU"/>
-        </w:rPr>
-        <w:t>agile manifest</w:t>
-      </w:r>
-    </w:p>
-    <w:p>
-      <w:pPr>
-        <w:pStyle w:val="ListParagraph"/>
-        <w:numPr>
-          <w:ilvl w:val="0"/>
-          <w:numId w:val="8"/>
-        </w:numPr>
-        <w:rPr>
-          <w:lang w:eastAsia="ru-RU"/>
-        </w:rPr>
-      </w:pPr>
-      <w:r>
-        <w:rPr>
-          <w:lang w:eastAsia="ru-RU"/>
-        </w:rPr>
-        <w:t>обзор процесса</w:t>
-      </w:r>
-    </w:p>
-    <w:p>
-      <w:pPr>
-        <w:pStyle w:val="ListParagraph"/>
-        <w:numPr>
-          <w:ilvl w:val="0"/>
-          <w:numId w:val="8"/>
-        </w:numPr>
-        <w:rPr>
-          <w:lang w:eastAsia="ru-RU"/>
-        </w:rPr>
-      </w:pPr>
-      <w:r>
-        <w:rPr>
-          <w:lang w:eastAsia="ru-RU"/>
-        </w:rPr>
-        <w:t>применимость в разных ситуациях</w:t>
-      </w:r>
-    </w:p>
-    <w:p>
-      <w:pPr>
-        <w:pStyle w:val="ListParagraph"/>
-        <w:numPr>
-          <w:ilvl w:val="0"/>
-          <w:numId w:val="8"/>
-        </w:numPr>
-        <w:rPr>
-          <w:lang w:eastAsia="ru-RU"/>
-        </w:rPr>
-      </w:pPr>
-      <w:r>
-        <w:rPr>
-          <w:lang w:eastAsia="ru-RU"/>
-        </w:rPr>
-        <w:t>плюсы и минусы</w:t>
-      </w:r>
-    </w:p>
-    <w:p>
-      <w:pPr>
-        <w:pStyle w:val="Heading3"/>
-        <w:rPr>
-          <w:lang w:val="en-US" w:eastAsia="ru-RU"/>
-        </w:rPr>
-      </w:pPr>
-      <w:r>
-        <w:rPr>
-          <w:lang w:val="en-US" w:eastAsia="ru-RU"/>
-        </w:rPr>
-        <w:t>Scrum</w:t>
-      </w:r>
-    </w:p>
-    <w:p>
-      <w:pPr>
-        <w:pStyle w:val="ListParagraph"/>
-        <w:numPr>
-          <w:ilvl w:val="0"/>
-          <w:numId w:val="8"/>
-        </w:numPr>
-        <w:rPr>
-          <w:lang w:eastAsia="ru-RU"/>
-        </w:rPr>
-      </w:pPr>
-      <w:r>
-        <w:rPr>
-          <w:lang w:eastAsia="ru-RU"/>
-        </w:rPr>
-        <w:t>обзор процесса</w:t>
-      </w:r>
-    </w:p>
-    <w:p>
-      <w:pPr>
-        <w:pStyle w:val="ListParagraph"/>
-        <w:numPr>
-          <w:ilvl w:val="0"/>
-          <w:numId w:val="8"/>
-        </w:numPr>
-        <w:rPr>
-          <w:lang w:eastAsia="ru-RU"/>
-        </w:rPr>
-      </w:pPr>
-      <w:r>
-        <w:rPr>
-          <w:lang w:eastAsia="ru-RU"/>
-        </w:rPr>
-        <w:t>применимость в разных ситуациях</w:t>
-      </w:r>
-    </w:p>
-    <w:p>
-      <w:pPr>
-        <w:pStyle w:val="ListParagraph"/>
-        <w:numPr>
-          <w:ilvl w:val="0"/>
-          <w:numId w:val="8"/>
-        </w:numPr>
-        <w:rPr>
-          <w:lang w:eastAsia="ru-RU"/>
-        </w:rPr>
-      </w:pPr>
-      <w:r>
-        <w:rPr>
-          <w:lang w:eastAsia="ru-RU"/>
-        </w:rPr>
-        <w:t>плюсы и минусы</w:t>
-      </w:r>
-    </w:p>
-    <w:p>
-      <w:pPr>
-        <w:pStyle w:val="Heading2"/>
-        <w:rPr>
-          <w:rFonts w:eastAsia="Times New Roman"/>
-          <w:lang w:eastAsia="ru-RU"/>
-        </w:rPr>
-      </w:pPr>
-      <w:r>
-        <w:rPr>
-          <w:rFonts w:eastAsia="Times New Roman"/>
-          <w:lang w:eastAsia="ru-RU"/>
-        </w:rPr>
-        <w:t>Модуль №4</w:t>
-      </w:r>
-      <w:r>
-        <w:rPr>
-          <w:rFonts w:eastAsia="Times New Roman"/>
-          <w:lang w:eastAsia="ru-RU"/>
-        </w:rPr>
-        <w:t xml:space="preserve">. </w:t>
-      </w:r>
-      <w:r>
-        <w:rPr>
-          <w:rFonts w:eastAsia="Times New Roman"/>
-          <w:lang w:eastAsia="ru-RU"/>
-        </w:rPr>
-        <w:t>Agile (описание, принципы, техники)</w:t>
-      </w:r>
-      <w:r>
-        <w:rPr>
-          <w:rFonts w:eastAsia="Times New Roman"/>
-          <w:lang w:eastAsia="ru-RU"/>
-        </w:rPr>
-        <w:t>.</w:t>
-      </w:r>
-    </w:p>
-    <w:p>
-      <w:pPr>
-        <w:pStyle w:val="ListParagraph"/>
-        <w:numPr>
-          <w:ilvl w:val="0"/>
-          <w:numId w:val="8"/>
-        </w:numPr>
-        <w:rPr>
-          <w:rFonts w:eastAsia="Times New Roman"/>
-          <w:lang w:eastAsia="ru-RU"/>
-        </w:rPr>
-      </w:pPr>
-      <w:r>
-        <w:rPr>
-          <w:rFonts w:eastAsia="Times New Roman"/>
-          <w:lang w:val="en-US" w:eastAsia="ru-RU"/>
-        </w:rPr>
-        <w:t>TDD</w:t>
-      </w:r>
-    </w:p>
-    <w:p>
-      <w:pPr>
-        <w:pStyle w:val="ListParagraph"/>
-        <w:numPr>
-          <w:ilvl w:val="0"/>
-          <w:numId w:val="8"/>
-        </w:numPr>
-        <w:rPr>
-          <w:rFonts w:eastAsia="Times New Roman"/>
-          <w:lang w:eastAsia="ru-RU"/>
-        </w:rPr>
-      </w:pPr>
-      <w:r>
-        <w:rPr>
-          <w:rFonts w:eastAsia="Times New Roman"/>
-          <w:lang w:val="en-US" w:eastAsia="ru-RU"/>
-        </w:rPr>
-        <w:t>BDD</w:t>
-      </w:r>
-    </w:p>
-    <w:p>
-      <w:pPr>
-        <w:pStyle w:val="ListParagraph"/>
-        <w:numPr>
-          <w:ilvl w:val="0"/>
-          <w:numId w:val="8"/>
-        </w:numPr>
-        <w:rPr>
-          <w:rFonts w:eastAsia="Times New Roman"/>
-          <w:lang w:eastAsia="ru-RU"/>
-        </w:rPr>
-      </w:pPr>
-      <w:r>
-        <w:rPr>
-          <w:rFonts w:eastAsia="Times New Roman"/>
-          <w:lang w:val="en-US" w:eastAsia="ru-RU"/>
-        </w:rPr>
-        <w:t>XP</w:t>
-      </w:r>
-    </w:p>
-    <w:p>
-      <w:pPr>
-        <w:pStyle w:val="ListParagraph"/>
-        <w:numPr>
-          <w:ilvl w:val="0"/>
-          <w:numId w:val="8"/>
-        </w:numPr>
-        <w:rPr>
-          <w:rFonts w:eastAsia="Times New Roman"/>
-          <w:lang w:eastAsia="ru-RU"/>
-        </w:rPr>
-      </w:pPr>
-      <w:r>
-        <w:rPr>
-          <w:rFonts w:eastAsia="Times New Roman"/>
-          <w:lang w:val="en-US" w:eastAsia="ru-RU"/>
-        </w:rPr>
-        <w:t>Pair programming</w:t>
-      </w:r>
-    </w:p>
-    <w:p>
-      <w:pPr>
-        <w:pStyle w:val="ListParagraph"/>
-        <w:numPr>
-          <w:ilvl w:val="0"/>
-          <w:numId w:val="8"/>
-        </w:numPr>
-        <w:rPr>
-          <w:rFonts w:eastAsia="Times New Roman"/>
-          <w:lang w:eastAsia="ru-RU"/>
-        </w:rPr>
-      </w:pPr>
-      <w:r>
-        <w:rPr>
-          <w:rFonts w:eastAsia="Times New Roman"/>
-          <w:lang w:val="en-US" w:eastAsia="ru-RU"/>
-        </w:rPr>
-        <w:t>Agile in real world</w:t>
-      </w:r>
-    </w:p>
-    <w:p>
-      <w:pPr>
-        <w:pStyle w:val="Heading2"/>
-        <w:rPr>
-          <w:rFonts w:eastAsia="Times New Roman"/>
-          <w:lang w:eastAsia="ru-RU"/>
-        </w:rPr>
-      </w:pPr>
-      <w:r>
-        <w:rPr>
-          <w:rFonts w:eastAsia="Times New Roman"/>
-          <w:lang w:eastAsia="ru-RU"/>
-        </w:rPr>
-        <w:lastRenderedPageBreak/>
         <w:t>Модуль №5</w:t>
       </w:r>
       <w:r>
@@ -3073,6 +3140,7 @@
           <w:b/>
           <w:lang w:eastAsia="ru-RU"/>
         </w:rPr>
+        <w:lastRenderedPageBreak/>
         <w:t>Don't!</w:t>
       </w:r>
       <w:r>
@@ -3315,7 +3383,6 @@
           <w:b/>
           <w:lang w:val="en-US" w:eastAsia="ru-RU"/>
         </w:rPr>
-        <w:lastRenderedPageBreak/>
         <w:t>Do</w:t>
       </w:r>
       <w:r>
@@ -3478,15 +3545,803 @@
         <w:pStyle w:val="Heading2"/>
         <w:rPr>
           <w:rFonts w:eastAsia="Times New Roman"/>
+          <w:lang w:eastAsia="ru-RU"/>
+        </w:rPr>
+      </w:pPr>
+      <w:r>
+        <w:rPr>
+          <w:rFonts w:eastAsia="Times New Roman"/>
+          <w:lang w:eastAsia="ru-RU"/>
+        </w:rPr>
+        <w:t>Модуль №7</w:t>
+      </w:r>
+      <w:r>
+        <w:rPr>
+          <w:rFonts w:eastAsia="Times New Roman"/>
+          <w:lang w:eastAsia="ru-RU"/>
+        </w:rPr>
+        <w:t xml:space="preserve">. </w:t>
+      </w:r>
+      <w:r>
+        <w:rPr>
+          <w:rFonts w:eastAsia="Times New Roman"/>
+          <w:lang w:eastAsia="ru-RU"/>
+        </w:rPr>
+        <w:t>Методы оценки задач</w:t>
+      </w:r>
+      <w:r>
+        <w:rPr>
+          <w:rFonts w:eastAsia="Times New Roman"/>
+          <w:lang w:eastAsia="ru-RU"/>
+        </w:rPr>
+        <w:t>.</w:t>
+      </w:r>
+    </w:p>
+    <w:p>
+      <w:pPr>
+        <w:spacing w:after="0"/>
+        <w:rPr>
+          <w:rFonts w:eastAsia="Times New Roman"/>
+          <w:lang w:eastAsia="ru-RU"/>
+        </w:rPr>
+      </w:pPr>
+      <w:r>
+        <w:rPr>
+          <w:rFonts w:eastAsia="Times New Roman"/>
+          <w:lang w:eastAsia="ru-RU"/>
+        </w:rPr>
+        <w:t xml:space="preserve">Прежде всего – что такое оценка? Можно найти много определений: </w:t>
+      </w:r>
+    </w:p>
+    <w:p>
+      <w:pPr>
+        <w:pStyle w:val="ListParagraph"/>
+        <w:numPr>
+          <w:ilvl w:val="0"/>
+          <w:numId w:val="21"/>
+        </w:numPr>
+        <w:spacing w:after="0"/>
+        <w:rPr>
+          <w:rFonts w:eastAsia="Times New Roman"/>
+          <w:lang w:eastAsia="ru-RU"/>
+        </w:rPr>
+      </w:pPr>
+      <w:r>
+        <w:rPr>
+          <w:rFonts w:eastAsia="Times New Roman"/>
+          <w:lang w:eastAsia="ru-RU"/>
+        </w:rPr>
+        <w:t xml:space="preserve">приблизительный </w:t>
+      </w:r>
+      <w:r>
+        <w:rPr>
+          <w:rFonts w:eastAsia="Times New Roman"/>
+          <w:lang w:eastAsia="ru-RU"/>
+        </w:rPr>
+        <w:t>прогноз или вычисление</w:t>
+      </w:r>
+    </w:p>
+    <w:p>
+      <w:pPr>
+        <w:pStyle w:val="ListParagraph"/>
+        <w:numPr>
+          <w:ilvl w:val="0"/>
+          <w:numId w:val="21"/>
+        </w:numPr>
+        <w:spacing w:after="0"/>
+        <w:rPr>
+          <w:rFonts w:eastAsia="Times New Roman"/>
+          <w:lang w:eastAsia="ru-RU"/>
+        </w:rPr>
+      </w:pPr>
+      <w:r>
+        <w:rPr>
+          <w:rFonts w:eastAsia="Times New Roman"/>
+          <w:lang w:eastAsia="ru-RU"/>
+        </w:rPr>
+        <w:t>предварительный расчет ресурсов, необходимых для реализации какой-либо функции</w:t>
+      </w:r>
+      <w:r>
+        <w:rPr>
+          <w:rFonts w:eastAsia="Times New Roman"/>
+          <w:lang w:eastAsia="ru-RU"/>
+        </w:rPr>
+        <w:t xml:space="preserve"> </w:t>
+      </w:r>
+      <w:r>
+        <w:rPr>
+          <w:rFonts w:eastAsia="Times New Roman"/>
+          <w:lang w:eastAsia="ru-RU"/>
+        </w:rPr>
+        <w:t>/</w:t>
+      </w:r>
+      <w:r>
+        <w:rPr>
+          <w:rFonts w:eastAsia="Times New Roman"/>
+          <w:lang w:eastAsia="ru-RU"/>
+        </w:rPr>
+        <w:t xml:space="preserve"> </w:t>
+      </w:r>
+      <w:r>
+        <w:rPr>
+          <w:rFonts w:eastAsia="Times New Roman"/>
+          <w:lang w:eastAsia="ru-RU"/>
+        </w:rPr>
+        <w:t>исправления ошибки</w:t>
+      </w:r>
+      <w:r>
+        <w:rPr>
+          <w:rFonts w:eastAsia="Times New Roman"/>
+          <w:lang w:eastAsia="ru-RU"/>
+        </w:rPr>
+        <w:t xml:space="preserve"> </w:t>
+      </w:r>
+      <w:r>
+        <w:rPr>
+          <w:rFonts w:eastAsia="Times New Roman"/>
+          <w:lang w:eastAsia="ru-RU"/>
+        </w:rPr>
+        <w:t>/</w:t>
+      </w:r>
+      <w:r>
+        <w:rPr>
+          <w:rFonts w:eastAsia="Times New Roman"/>
+          <w:lang w:eastAsia="ru-RU"/>
+        </w:rPr>
+        <w:t xml:space="preserve"> </w:t>
+      </w:r>
+      <w:r>
+        <w:rPr>
+          <w:rFonts w:eastAsia="Times New Roman"/>
+          <w:lang w:eastAsia="ru-RU"/>
+        </w:rPr>
+        <w:t>реализации проекта в целом</w:t>
+      </w:r>
+    </w:p>
+    <w:p>
+      <w:pPr>
+        <w:pStyle w:val="ListParagraph"/>
+        <w:numPr>
+          <w:ilvl w:val="0"/>
+          <w:numId w:val="21"/>
+        </w:numPr>
+        <w:spacing w:after="0"/>
+        <w:rPr>
+          <w:rFonts w:eastAsia="Times New Roman"/>
+          <w:lang w:eastAsia="ru-RU"/>
+        </w:rPr>
+      </w:pPr>
+      <w:r>
+        <w:rPr>
+          <w:rFonts w:eastAsia="Times New Roman"/>
+          <w:lang w:eastAsia="ru-RU"/>
+        </w:rPr>
+        <w:t>суждение, основанное на впечатлениях или личное мнение</w:t>
+      </w:r>
+    </w:p>
+    <w:p>
+      <w:pPr>
+        <w:spacing w:after="0"/>
+        <w:rPr>
+          <w:rFonts w:eastAsia="Times New Roman"/>
+          <w:lang w:eastAsia="ru-RU"/>
+        </w:rPr>
+      </w:pPr>
+      <w:r>
+        <w:rPr>
+          <w:rFonts w:eastAsia="Times New Roman"/>
+          <w:lang w:eastAsia="ru-RU"/>
+        </w:rPr>
+        <w:t>Все эти определения в целом верны, но в конечном итоге в реальной жизни оценка всегда увязывается с деловыми целями, обязательствами и контролем.</w:t>
+      </w:r>
+    </w:p>
+    <w:p>
+      <w:pPr>
+        <w:pStyle w:val="Heading3"/>
+        <w:rPr>
+          <w:lang w:eastAsia="ru-RU"/>
+        </w:rPr>
+      </w:pPr>
+      <w:r>
+        <w:rPr>
+          <w:lang w:eastAsia="ru-RU"/>
+        </w:rPr>
+        <w:t>Основные принципы</w:t>
+      </w:r>
+      <w:bookmarkStart w:id="0" w:name="_GoBack"/>
+      <w:bookmarkEnd w:id="0"/>
+    </w:p>
+    <w:p>
+      <w:pPr>
+        <w:pStyle w:val="ListParagraph"/>
+        <w:numPr>
+          <w:ilvl w:val="0"/>
+          <w:numId w:val="22"/>
+        </w:numPr>
+        <w:spacing w:after="0"/>
+        <w:rPr>
+          <w:rFonts w:eastAsia="Times New Roman"/>
+          <w:lang w:eastAsia="ru-RU"/>
+        </w:rPr>
+      </w:pPr>
+      <w:r>
+        <w:rPr>
+          <w:rFonts w:eastAsia="Times New Roman"/>
+          <w:b/>
+          <w:lang w:eastAsia="ru-RU"/>
+        </w:rPr>
+        <w:t>Не путай оценки, цели и обязательства</w:t>
+      </w:r>
+      <w:r>
+        <w:rPr>
+          <w:rFonts w:eastAsia="Times New Roman"/>
+          <w:b/>
+          <w:lang w:eastAsia="ru-RU"/>
+        </w:rPr>
+        <w:t>.</w:t>
+      </w:r>
+      <w:r>
+        <w:rPr>
+          <w:rFonts w:eastAsia="Times New Roman"/>
+          <w:lang w:eastAsia="ru-RU"/>
+        </w:rPr>
+        <w:t xml:space="preserve"> Цель – это формулировка деловой задачи, обязательство – это простое обещание</w:t>
+      </w:r>
+      <w:r>
+        <w:rPr>
+          <w:rFonts w:eastAsia="Times New Roman"/>
+          <w:lang w:eastAsia="ru-RU"/>
+        </w:rPr>
+        <w:t xml:space="preserve"> предоставить некоторую функциональность на согласованном уровне качества</w:t>
+      </w:r>
+      <w:r>
+        <w:rPr>
+          <w:rFonts w:eastAsia="Times New Roman"/>
+          <w:lang w:eastAsia="ru-RU"/>
+        </w:rPr>
+        <w:t xml:space="preserve"> (которое как мы помним надо еще и выполнить)</w:t>
+      </w:r>
+      <w:r>
+        <w:rPr>
+          <w:rFonts w:eastAsia="Times New Roman"/>
+          <w:lang w:eastAsia="ru-RU"/>
+        </w:rPr>
+        <w:t>.</w:t>
+      </w:r>
+    </w:p>
+    <w:p>
+      <w:pPr>
+        <w:pStyle w:val="ListParagraph"/>
+        <w:spacing w:after="0"/>
+        <w:rPr>
+          <w:rFonts w:eastAsia="Times New Roman"/>
+          <w:lang w:eastAsia="ru-RU"/>
+        </w:rPr>
+      </w:pPr>
+      <w:r>
+        <w:rPr>
+          <w:rFonts w:eastAsia="Times New Roman"/>
+          <w:lang w:eastAsia="ru-RU"/>
+        </w:rPr>
+        <w:t>Пример цели: версия 2.5 должна быть готова к продакшену через 2 недели.</w:t>
+      </w:r>
+    </w:p>
+    <w:p>
+      <w:pPr>
+        <w:pStyle w:val="ListParagraph"/>
+        <w:spacing w:after="0"/>
+        <w:rPr>
+          <w:rFonts w:eastAsia="Times New Roman"/>
+          <w:lang w:eastAsia="ru-RU"/>
+        </w:rPr>
+      </w:pPr>
+      <w:r>
+        <w:rPr>
+          <w:rFonts w:eastAsia="Times New Roman"/>
+          <w:lang w:eastAsia="ru-RU"/>
+        </w:rPr>
+        <w:t>Пример обязательства: мы обещали заказчику закончить все в этом месяце.</w:t>
+      </w:r>
+    </w:p>
+    <w:p>
+      <w:pPr>
+        <w:pStyle w:val="ListParagraph"/>
+        <w:numPr>
+          <w:ilvl w:val="0"/>
+          <w:numId w:val="22"/>
+        </w:numPr>
+        <w:spacing w:after="0"/>
+        <w:rPr>
+          <w:rFonts w:eastAsia="Times New Roman"/>
+          <w:lang w:eastAsia="ru-RU"/>
+        </w:rPr>
+      </w:pPr>
+      <w:r>
+        <w:rPr>
+          <w:rFonts w:eastAsia="Times New Roman"/>
+          <w:b/>
+          <w:lang w:eastAsia="ru-RU"/>
+        </w:rPr>
+        <w:t>Если тебя</w:t>
+      </w:r>
+      <w:r>
+        <w:rPr>
+          <w:rFonts w:eastAsia="Times New Roman"/>
+          <w:b/>
+          <w:lang w:eastAsia="ru-RU"/>
+        </w:rPr>
+        <w:t xml:space="preserve"> просят оценить что-либо, важно понять или определить (или просто спросить), что именно нужно спрашивающему – оценка или план достижения цели.</w:t>
+      </w:r>
+    </w:p>
+    <w:p>
+      <w:pPr>
+        <w:pStyle w:val="ListParagraph"/>
+        <w:spacing w:after="0"/>
+        <w:rPr>
+          <w:rFonts w:eastAsia="Times New Roman"/>
+          <w:lang w:eastAsia="ru-RU"/>
+        </w:rPr>
+      </w:pPr>
+      <w:r>
+        <w:rPr>
+          <w:rFonts w:eastAsia="Times New Roman"/>
+          <w:lang w:eastAsia="ru-RU"/>
+        </w:rPr>
+        <w:t>Пример: первая версия для пресейла должна быть готова через 1 месяц.</w:t>
+      </w:r>
+    </w:p>
+    <w:p>
+      <w:pPr>
+        <w:pStyle w:val="ListParagraph"/>
+        <w:spacing w:after="0"/>
+        <w:rPr>
+          <w:rFonts w:eastAsia="Times New Roman"/>
+          <w:lang w:eastAsia="ru-RU"/>
+        </w:rPr>
+      </w:pPr>
+      <w:r>
+        <w:rPr>
+          <w:rFonts w:eastAsia="Times New Roman"/>
+          <w:lang w:eastAsia="ru-RU"/>
+        </w:rPr>
+        <w:t>Это пример того</w:t>
+      </w:r>
+      <w:r>
+        <w:rPr>
+          <w:rFonts w:eastAsia="Times New Roman"/>
+          <w:lang w:eastAsia="ru-RU"/>
+        </w:rPr>
+        <w:t>, что необходима не</w:t>
+      </w:r>
+      <w:r>
+        <w:rPr>
+          <w:rFonts w:eastAsia="Times New Roman"/>
+          <w:lang w:eastAsia="ru-RU"/>
+        </w:rPr>
+        <w:t xml:space="preserve"> оценка («это займет минимум 2 месяца!»), а именно план – как достигнуть поставленной цели («чтобы </w:t>
+      </w:r>
+      <w:r>
+        <w:rPr>
+          <w:rFonts w:eastAsia="Times New Roman"/>
+          <w:lang w:eastAsia="ru-RU"/>
+        </w:rPr>
+        <w:t>сделать это за 1 месяц надо пожертвовать функциями 2, 5, 8 и снизить % покрытия кода тестами</w:t>
+      </w:r>
+      <w:r>
+        <w:rPr>
+          <w:rFonts w:eastAsia="Times New Roman"/>
+          <w:lang w:eastAsia="ru-RU"/>
+        </w:rPr>
+        <w:t>»).</w:t>
+      </w:r>
+    </w:p>
+    <w:p>
+      <w:pPr>
+        <w:pStyle w:val="ListParagraph"/>
+        <w:numPr>
+          <w:ilvl w:val="0"/>
+          <w:numId w:val="22"/>
+        </w:numPr>
+        <w:spacing w:after="0"/>
+        <w:rPr>
+          <w:rFonts w:eastAsia="Times New Roman"/>
+          <w:lang w:eastAsia="ru-RU"/>
+        </w:rPr>
+      </w:pPr>
+      <w:r>
+        <w:rPr>
+          <w:rFonts w:eastAsia="Times New Roman"/>
+          <w:b/>
+          <w:lang w:eastAsia="ru-RU"/>
+        </w:rPr>
+        <w:t>Если ты столкнулся с точечной оценкой, постарайся понять, действительно ли это оценка или в реальности это просто цель.</w:t>
+      </w:r>
+      <w:r>
+        <w:rPr>
+          <w:rFonts w:eastAsia="Times New Roman"/>
+          <w:lang w:eastAsia="ru-RU"/>
+        </w:rPr>
+        <w:t xml:space="preserve"> </w:t>
+      </w:r>
+    </w:p>
+    <w:p>
+      <w:pPr>
+        <w:pStyle w:val="ListParagraph"/>
+        <w:spacing w:after="0"/>
+        <w:rPr>
+          <w:rFonts w:eastAsia="Times New Roman"/>
+          <w:lang w:eastAsia="ru-RU"/>
+        </w:rPr>
+      </w:pPr>
+      <w:r>
+        <w:rPr>
+          <w:rFonts w:eastAsia="Times New Roman"/>
+          <w:lang w:eastAsia="ru-RU"/>
+        </w:rPr>
+        <w:t>прпкар</w:t>
+      </w:r>
+    </w:p>
+    <w:p>
+      <w:pPr>
+        <w:pStyle w:val="ListParagraph"/>
+        <w:numPr>
+          <w:ilvl w:val="0"/>
+          <w:numId w:val="22"/>
+        </w:numPr>
+        <w:spacing w:after="0"/>
+        <w:rPr>
+          <w:rFonts w:eastAsia="Times New Roman"/>
+          <w:lang w:eastAsia="ru-RU"/>
+        </w:rPr>
+      </w:pPr>
+      <w:r>
+        <w:rPr>
+          <w:rFonts w:eastAsia="Times New Roman"/>
+          <w:lang w:eastAsia="ru-RU"/>
+        </w:rPr>
+        <w:t>В</w:t>
+      </w:r>
+      <w:r>
+        <w:rPr>
+          <w:rFonts w:eastAsia="Times New Roman"/>
+          <w:lang w:eastAsia="ru-RU"/>
+        </w:rPr>
+        <w:t>аоао</w:t>
+      </w:r>
+    </w:p>
+    <w:p>
+      <w:pPr>
+        <w:pStyle w:val="ListParagraph"/>
+        <w:numPr>
+          <w:ilvl w:val="0"/>
+          <w:numId w:val="22"/>
+        </w:numPr>
+        <w:spacing w:after="0"/>
+        <w:rPr>
+          <w:rFonts w:eastAsia="Times New Roman"/>
+          <w:lang w:eastAsia="ru-RU"/>
+        </w:rPr>
+      </w:pPr>
+      <w:r>
+        <w:rPr>
+          <w:rFonts w:eastAsia="Times New Roman"/>
+          <w:lang w:eastAsia="ru-RU"/>
+        </w:rPr>
+        <w:t>Урв</w:t>
+      </w:r>
+    </w:p>
+    <w:p>
+      <w:pPr>
+        <w:pStyle w:val="ListParagraph"/>
+        <w:numPr>
+          <w:ilvl w:val="0"/>
+          <w:numId w:val="22"/>
+        </w:numPr>
+        <w:spacing w:after="0"/>
+        <w:rPr>
+          <w:rFonts w:eastAsia="Times New Roman"/>
+          <w:lang w:eastAsia="ru-RU"/>
+        </w:rPr>
+      </w:pPr>
+      <w:r>
+        <w:rPr>
+          <w:rFonts w:eastAsia="Times New Roman"/>
+          <w:lang w:eastAsia="ru-RU"/>
+        </w:rPr>
+        <w:t>Вор</w:t>
+      </w:r>
+    </w:p>
+    <w:p>
+      <w:pPr>
+        <w:pStyle w:val="ListParagraph"/>
+        <w:numPr>
+          <w:ilvl w:val="0"/>
+          <w:numId w:val="22"/>
+        </w:numPr>
+        <w:spacing w:after="0"/>
+        <w:rPr>
+          <w:rFonts w:eastAsia="Times New Roman"/>
+          <w:lang w:eastAsia="ru-RU"/>
+        </w:rPr>
+      </w:pPr>
+      <w:r>
+        <w:rPr>
+          <w:rFonts w:eastAsia="Times New Roman"/>
+          <w:lang w:eastAsia="ru-RU"/>
+        </w:rPr>
+        <w:t>Ваоао</w:t>
+      </w:r>
+    </w:p>
+    <w:p>
+      <w:pPr>
+        <w:pStyle w:val="ListParagraph"/>
+        <w:numPr>
+          <w:ilvl w:val="0"/>
+          <w:numId w:val="22"/>
+        </w:numPr>
+        <w:spacing w:after="0"/>
+        <w:rPr>
+          <w:rFonts w:eastAsia="Times New Roman"/>
+          <w:lang w:eastAsia="ru-RU"/>
+        </w:rPr>
+      </w:pPr>
+      <w:r>
+        <w:rPr>
+          <w:rFonts w:eastAsia="Times New Roman"/>
+          <w:lang w:eastAsia="ru-RU"/>
+        </w:rPr>
+        <w:t>Ао</w:t>
+      </w:r>
+    </w:p>
+    <w:p>
+      <w:pPr>
+        <w:pStyle w:val="ListParagraph"/>
+        <w:numPr>
+          <w:ilvl w:val="0"/>
+          <w:numId w:val="22"/>
+        </w:numPr>
+        <w:spacing w:after="0"/>
+        <w:rPr>
+          <w:rFonts w:eastAsia="Times New Roman"/>
+          <w:lang w:eastAsia="ru-RU"/>
+        </w:rPr>
+      </w:pPr>
+      <w:r>
+        <w:rPr>
+          <w:rFonts w:eastAsia="Times New Roman"/>
+          <w:lang w:eastAsia="ru-RU"/>
+        </w:rPr>
+        <w:lastRenderedPageBreak/>
+        <w:t>Вао</w:t>
+      </w:r>
+    </w:p>
+    <w:p>
+      <w:pPr>
+        <w:pStyle w:val="ListParagraph"/>
+        <w:numPr>
+          <w:ilvl w:val="0"/>
+          <w:numId w:val="22"/>
+        </w:numPr>
+        <w:spacing w:after="0"/>
+        <w:rPr>
+          <w:rFonts w:eastAsia="Times New Roman"/>
+          <w:lang w:eastAsia="ru-RU"/>
+        </w:rPr>
+      </w:pPr>
+    </w:p>
+    <w:p>
+      <w:pPr>
+        <w:spacing w:after="0"/>
+        <w:rPr>
+          <w:rFonts w:eastAsia="Times New Roman"/>
+          <w:lang w:eastAsia="ru-RU"/>
+        </w:rPr>
+      </w:pPr>
+      <w:r>
+        <w:rPr>
+          <w:rFonts w:eastAsia="Times New Roman"/>
+          <w:lang w:eastAsia="ru-RU"/>
+        </w:rPr>
+        <w:t xml:space="preserve">Краткий обзор </w:t>
+      </w:r>
+      <w:r>
+        <w:rPr>
+          <w:rFonts w:eastAsia="Times New Roman"/>
+          <w:lang w:eastAsia="ru-RU"/>
+        </w:rPr>
+        <w:t xml:space="preserve">простых и эффективных </w:t>
+      </w:r>
+      <w:r>
+        <w:rPr>
+          <w:rFonts w:eastAsia="Times New Roman"/>
+          <w:lang w:eastAsia="ru-RU"/>
+        </w:rPr>
+        <w:t xml:space="preserve">методов </w:t>
+      </w:r>
+      <w:r>
+        <w:rPr>
+          <w:rFonts w:eastAsia="Times New Roman"/>
+          <w:lang w:eastAsia="ru-RU"/>
+        </w:rPr>
+        <w:t>оценки задач.</w:t>
+      </w:r>
+    </w:p>
+    <w:p>
+      <w:pPr>
+        <w:pStyle w:val="ListParagraph"/>
+        <w:numPr>
+          <w:ilvl w:val="0"/>
+          <w:numId w:val="20"/>
+        </w:numPr>
+        <w:rPr>
+          <w:rFonts w:eastAsia="Times New Roman"/>
+          <w:lang w:eastAsia="ru-RU"/>
+        </w:rPr>
+      </w:pPr>
+      <w:r>
+        <w:rPr>
+          <w:rFonts w:eastAsia="Times New Roman"/>
+          <w:lang w:eastAsia="ru-RU"/>
+        </w:rPr>
+        <w:t>Оценки и обязательства</w:t>
+      </w:r>
+    </w:p>
+    <w:p>
+      <w:pPr>
+        <w:pStyle w:val="ListParagraph"/>
+        <w:numPr>
+          <w:ilvl w:val="0"/>
+          <w:numId w:val="20"/>
+        </w:numPr>
+        <w:rPr>
+          <w:rFonts w:eastAsia="Times New Roman"/>
+          <w:lang w:eastAsia="ru-RU"/>
+        </w:rPr>
+      </w:pPr>
+      <w:r>
+        <w:rPr>
+          <w:rFonts w:eastAsia="Times New Roman"/>
           <w:lang w:val="en-US" w:eastAsia="ru-RU"/>
         </w:rPr>
-      </w:pPr>
-      <w:r>
-        <w:rPr>
-          <w:rFonts w:eastAsia="Times New Roman"/>
-          <w:lang w:eastAsia="ru-RU"/>
-        </w:rPr>
-        <w:t>Модуль №7</w:t>
+        <w:t>PERT</w:t>
+      </w:r>
+    </w:p>
+    <w:p>
+      <w:pPr>
+        <w:pStyle w:val="ListParagraph"/>
+        <w:numPr>
+          <w:ilvl w:val="0"/>
+          <w:numId w:val="20"/>
+        </w:numPr>
+        <w:rPr>
+          <w:rFonts w:eastAsia="Times New Roman"/>
+          <w:lang w:eastAsia="ru-RU"/>
+        </w:rPr>
+      </w:pPr>
+      <w:r>
+        <w:rPr>
+          <w:rFonts w:eastAsia="Times New Roman"/>
+          <w:lang w:eastAsia="ru-RU"/>
+        </w:rPr>
+        <w:t>Дельфийский метод/аффинная оценка</w:t>
+      </w:r>
+    </w:p>
+    <w:p>
+      <w:pPr>
+        <w:pStyle w:val="ListParagraph"/>
+        <w:numPr>
+          <w:ilvl w:val="0"/>
+          <w:numId w:val="20"/>
+        </w:numPr>
+        <w:rPr>
+          <w:rFonts w:eastAsia="Times New Roman"/>
+          <w:lang w:eastAsia="ru-RU"/>
+        </w:rPr>
+      </w:pPr>
+      <w:r>
+        <w:rPr>
+          <w:rFonts w:eastAsia="Times New Roman"/>
+          <w:lang w:eastAsia="ru-RU"/>
+        </w:rPr>
+        <w:t>Быстрое голосование (</w:t>
+      </w:r>
+      <w:r>
+        <w:rPr>
+          <w:rFonts w:eastAsia="Times New Roman"/>
+          <w:lang w:val="en-US" w:eastAsia="ru-RU"/>
+        </w:rPr>
+        <w:t>Fist</w:t>
+      </w:r>
+      <w:r>
+        <w:rPr>
+          <w:rFonts w:eastAsia="Times New Roman"/>
+          <w:lang w:eastAsia="ru-RU"/>
+        </w:rPr>
+        <w:t xml:space="preserve"> </w:t>
+      </w:r>
+      <w:r>
+        <w:rPr>
+          <w:rFonts w:eastAsia="Times New Roman"/>
+          <w:lang w:val="en-US" w:eastAsia="ru-RU"/>
+        </w:rPr>
+        <w:t>of</w:t>
+      </w:r>
+      <w:r>
+        <w:rPr>
+          <w:rFonts w:eastAsia="Times New Roman"/>
+          <w:lang w:eastAsia="ru-RU"/>
+        </w:rPr>
+        <w:t xml:space="preserve"> </w:t>
+      </w:r>
+      <w:r>
+        <w:rPr>
+          <w:rFonts w:eastAsia="Times New Roman"/>
+          <w:lang w:val="en-US" w:eastAsia="ru-RU"/>
+        </w:rPr>
+        <w:t>five</w:t>
+      </w:r>
+      <w:r>
+        <w:rPr>
+          <w:rFonts w:eastAsia="Times New Roman"/>
+          <w:lang w:eastAsia="ru-RU"/>
+        </w:rPr>
+        <w:t>)</w:t>
+      </w:r>
+    </w:p>
+    <w:p>
+      <w:pPr>
+        <w:pStyle w:val="ListParagraph"/>
+        <w:numPr>
+          <w:ilvl w:val="0"/>
+          <w:numId w:val="20"/>
+        </w:numPr>
+        <w:rPr>
+          <w:rFonts w:eastAsia="Times New Roman"/>
+          <w:lang w:eastAsia="ru-RU"/>
+        </w:rPr>
+      </w:pPr>
+      <w:r>
+        <w:rPr>
+          <w:rFonts w:eastAsia="Times New Roman"/>
+          <w:lang w:eastAsia="ru-RU"/>
+        </w:rPr>
+        <w:t>Planning poker</w:t>
+      </w:r>
+    </w:p>
+    <w:p>
+      <w:pPr>
+        <w:pStyle w:val="ListParagraph"/>
+        <w:numPr>
+          <w:ilvl w:val="0"/>
+          <w:numId w:val="20"/>
+        </w:numPr>
+        <w:rPr>
+          <w:rFonts w:eastAsia="Times New Roman"/>
+          <w:lang w:eastAsia="ru-RU"/>
+        </w:rPr>
+      </w:pPr>
+      <w:r>
+        <w:rPr>
+          <w:rFonts w:eastAsia="Times New Roman"/>
+          <w:lang w:eastAsia="ru-RU"/>
+        </w:rPr>
+        <w:t>Закон больших чисел</w:t>
+      </w:r>
+    </w:p>
+    <w:p>
+      <w:pPr>
+        <w:pStyle w:val="Heading2"/>
+        <w:rPr>
+          <w:rFonts w:eastAsia="Times New Roman"/>
+          <w:lang w:eastAsia="ru-RU"/>
+        </w:rPr>
+      </w:pPr>
+      <w:r>
+        <w:rPr>
+          <w:rFonts w:eastAsia="Times New Roman"/>
+          <w:lang w:eastAsia="ru-RU"/>
+        </w:rPr>
+        <w:t>Модуль №8</w:t>
       </w:r>
       <w:r>
         <w:rPr>
@@ -3500,7 +4355,7 @@
           <w:rFonts w:eastAsia="Times New Roman"/>
           <w:lang w:eastAsia="ru-RU"/>
         </w:rPr>
-        <w:t>Методы оценки задач</w:t>
+        <w:t>Обзор CI/CD практик</w:t>
       </w:r>
       <w:r>
         <w:rPr>
@@ -3512,126 +4367,24 @@
     </w:p>
     <w:p>
       <w:pPr>
-        <w:spacing w:after="0"/>
-        <w:rPr>
-          <w:rFonts w:eastAsia="Times New Roman"/>
-          <w:lang w:eastAsia="ru-RU"/>
-        </w:rPr>
-      </w:pPr>
-      <w:r>
-        <w:rPr>
-          <w:rFonts w:eastAsia="Times New Roman"/>
-          <w:lang w:eastAsia="ru-RU"/>
-        </w:rPr>
-        <w:t xml:space="preserve">Краткий обзор </w:t>
-      </w:r>
-      <w:r>
-        <w:rPr>
-          <w:rFonts w:eastAsia="Times New Roman"/>
-          <w:lang w:eastAsia="ru-RU"/>
-        </w:rPr>
-        <w:t xml:space="preserve">простых и эффективных </w:t>
-      </w:r>
-      <w:r>
-        <w:rPr>
-          <w:rFonts w:eastAsia="Times New Roman"/>
-          <w:lang w:eastAsia="ru-RU"/>
-        </w:rPr>
-        <w:t xml:space="preserve">методов </w:t>
-      </w:r>
-      <w:r>
-        <w:rPr>
-          <w:rFonts w:eastAsia="Times New Roman"/>
-          <w:lang w:eastAsia="ru-RU"/>
-        </w:rPr>
-        <w:t>оценки задач.</w:t>
-      </w:r>
-    </w:p>
-    <w:p>
-      <w:pPr>
-        <w:pStyle w:val="ListParagraph"/>
-        <w:numPr>
-          <w:ilvl w:val="0"/>
-          <w:numId w:val="20"/>
-        </w:numPr>
-        <w:rPr>
-          <w:rFonts w:eastAsia="Times New Roman"/>
-          <w:lang w:eastAsia="ru-RU"/>
-        </w:rPr>
-      </w:pPr>
-      <w:r>
-        <w:rPr>
-          <w:rFonts w:eastAsia="Times New Roman"/>
-          <w:lang w:eastAsia="ru-RU"/>
-        </w:rPr>
-        <w:t>Оценки и обязательства</w:t>
-      </w:r>
-    </w:p>
-    <w:p>
-      <w:pPr>
-        <w:pStyle w:val="ListParagraph"/>
-        <w:numPr>
-          <w:ilvl w:val="0"/>
-          <w:numId w:val="20"/>
-        </w:numPr>
-        <w:rPr>
-          <w:rFonts w:eastAsia="Times New Roman"/>
-          <w:lang w:eastAsia="ru-RU"/>
-        </w:rPr>
-      </w:pPr>
-      <w:r>
-        <w:rPr>
-          <w:rFonts w:eastAsia="Times New Roman"/>
-          <w:lang w:val="en-US" w:eastAsia="ru-RU"/>
-        </w:rPr>
-        <w:t>PERT</w:t>
-      </w:r>
-    </w:p>
-    <w:p>
-      <w:pPr>
-        <w:pStyle w:val="ListParagraph"/>
-        <w:numPr>
-          <w:ilvl w:val="0"/>
-          <w:numId w:val="20"/>
-        </w:numPr>
-        <w:rPr>
-          <w:rFonts w:eastAsia="Times New Roman"/>
-          <w:lang w:eastAsia="ru-RU"/>
-        </w:rPr>
-      </w:pPr>
-      <w:r>
-        <w:rPr>
-          <w:rFonts w:eastAsia="Times New Roman"/>
-          <w:lang w:eastAsia="ru-RU"/>
-        </w:rPr>
-        <w:t>Дельфийский метод/аффинная оценка</w:t>
-      </w:r>
-    </w:p>
-    <w:p>
-      <w:pPr>
-        <w:pStyle w:val="ListParagraph"/>
-        <w:numPr>
-          <w:ilvl w:val="0"/>
-          <w:numId w:val="20"/>
-        </w:numPr>
-        <w:rPr>
-          <w:rFonts w:eastAsia="Times New Roman"/>
-          <w:lang w:eastAsia="ru-RU"/>
-        </w:rPr>
-      </w:pPr>
-      <w:r>
-        <w:rPr>
-          <w:rFonts w:eastAsia="Times New Roman"/>
-          <w:lang w:eastAsia="ru-RU"/>
-        </w:rPr>
-        <w:t>Быстрое голосование (</w:t>
-      </w:r>
-      <w:r>
-        <w:rPr>
-          <w:rFonts w:eastAsia="Times New Roman"/>
-          <w:lang w:val="en-US" w:eastAsia="ru-RU"/>
-        </w:rPr>
-        <w:t>Fist</w:t>
+        <w:rPr>
+          <w:rFonts w:eastAsia="Times New Roman"/>
+          <w:lang w:eastAsia="ru-RU"/>
+        </w:rPr>
+      </w:pPr>
+      <w:r>
+        <w:rPr>
+          <w:rFonts w:eastAsia="Times New Roman"/>
+          <w:lang w:eastAsia="ru-RU"/>
+        </w:rPr>
+        <w:t xml:space="preserve">TBD </w:t>
+      </w:r>
+      <w:r>
+        <w:rPr>
+          <w:rFonts w:eastAsia="Times New Roman"/>
+          <w:lang w:eastAsia="ru-RU"/>
+        </w:rPr>
+        <w:t>–</w:t>
       </w:r>
       <w:r>
         <w:rPr>
@@ -3643,183 +4396,94 @@
       <w:r>
         <w:rPr>
           <w:rFonts w:eastAsia="Times New Roman"/>
-          <w:lang w:val="en-US" w:eastAsia="ru-RU"/>
-        </w:rPr>
-        <w:t>of</w:t>
-      </w:r>
-      <w:r>
-        <w:rPr>
-          <w:rFonts w:eastAsia="Times New Roman"/>
-          <w:lang w:eastAsia="ru-RU"/>
-        </w:rPr>
+          <w:lang w:eastAsia="ru-RU"/>
+        </w:rPr>
+        <w:t>наверное необходим дев опс.</w:t>
+      </w:r>
+    </w:p>
+    <w:p>
+      <w:pPr>
+        <w:pStyle w:val="Heading2"/>
+        <w:rPr>
+          <w:rFonts w:eastAsia="Times New Roman"/>
+          <w:lang w:eastAsia="ru-RU"/>
+        </w:rPr>
+      </w:pPr>
+      <w:r>
+        <w:rPr>
+          <w:rFonts w:eastAsia="Times New Roman"/>
+          <w:lang w:eastAsia="ru-RU"/>
+        </w:rPr>
+        <w:t>Вопросы/ответы</w:t>
+      </w:r>
+    </w:p>
+    <w:p>
+      <w:pPr>
+        <w:rPr>
+          <w:rFonts w:eastAsia="Times New Roman"/>
+          <w:lang w:eastAsia="ru-RU"/>
+        </w:rPr>
+      </w:pPr>
+      <w:r>
+        <w:rPr>
+          <w:rFonts w:eastAsia="Times New Roman"/>
+          <w:lang w:eastAsia="ru-RU"/>
+        </w:rPr>
+        <w:t>Сессия вопросов-ответов от слушателей, если таковые будут.</w:t>
+      </w:r>
+    </w:p>
+    <w:p>
+      <w:pPr>
+        <w:pStyle w:val="Heading2"/>
+      </w:pPr>
+      <w:r>
+        <w:t>Использованная/рекомендуемая литература</w:t>
+      </w:r>
+    </w:p>
+    <w:p>
+      <w:pPr>
+        <w:pStyle w:val="ListParagraph"/>
+        <w:numPr>
+          <w:ilvl w:val="0"/>
+          <w:numId w:val="5"/>
+        </w:numPr>
+      </w:pPr>
+      <w:r>
+        <w:t>Чед Фаулер. Программист-фанатик.</w:t>
+      </w:r>
+    </w:p>
+    <w:p>
+      <w:pPr>
+        <w:pStyle w:val="ListParagraph"/>
+        <w:numPr>
+          <w:ilvl w:val="0"/>
+          <w:numId w:val="5"/>
+        </w:numPr>
+      </w:pPr>
+      <w:r>
+        <w:t xml:space="preserve">Майкл Нейгард. </w:t>
+      </w:r>
+      <w:r>
+        <w:rPr>
+          <w:lang w:val="en-US"/>
+        </w:rPr>
+        <w:t>Release</w:t>
+      </w:r>
+      <w:r>
         <w:t xml:space="preserve"> </w:t>
       </w:r>
       <w:r>
         <w:rPr>
-          <w:rFonts w:eastAsia="Times New Roman"/>
-          <w:lang w:val="en-US" w:eastAsia="ru-RU"/>
-        </w:rPr>
-        <w:t>five</w:t>
-      </w:r>
-      <w:r>
-        <w:rPr>
-          <w:rFonts w:eastAsia="Times New Roman"/>
-          <w:lang w:eastAsia="ru-RU"/>
-        </w:rPr>
-        <w:t>)</w:t>
-      </w:r>
-    </w:p>
-    <w:p>
-      <w:pPr>
-        <w:pStyle w:val="ListParagraph"/>
-        <w:numPr>
-          <w:ilvl w:val="0"/>
-          <w:numId w:val="20"/>
-        </w:numPr>
-        <w:rPr>
-          <w:rFonts w:eastAsia="Times New Roman"/>
-          <w:lang w:eastAsia="ru-RU"/>
-        </w:rPr>
-      </w:pPr>
-      <w:r>
-        <w:rPr>
-          <w:rFonts w:eastAsia="Times New Roman"/>
-          <w:lang w:eastAsia="ru-RU"/>
-        </w:rPr>
-        <w:t>Planning poker</w:t>
-      </w:r>
-    </w:p>
-    <w:p>
-      <w:pPr>
-        <w:pStyle w:val="ListParagraph"/>
-        <w:numPr>
-          <w:ilvl w:val="0"/>
-          <w:numId w:val="20"/>
-        </w:numPr>
-        <w:rPr>
-          <w:rFonts w:eastAsia="Times New Roman"/>
-          <w:lang w:eastAsia="ru-RU"/>
-        </w:rPr>
-      </w:pPr>
-      <w:r>
-        <w:rPr>
-          <w:rFonts w:eastAsia="Times New Roman"/>
-          <w:lang w:eastAsia="ru-RU"/>
-        </w:rPr>
-        <w:t>Закон больших чисел</w:t>
-      </w:r>
-    </w:p>
-    <w:p>
-      <w:pPr>
-        <w:pStyle w:val="Heading2"/>
-        <w:rPr>
-          <w:rFonts w:eastAsia="Times New Roman"/>
-          <w:lang w:eastAsia="ru-RU"/>
-        </w:rPr>
-      </w:pPr>
-      <w:r>
-        <w:rPr>
-          <w:rFonts w:eastAsia="Times New Roman"/>
-          <w:lang w:eastAsia="ru-RU"/>
-        </w:rPr>
-        <w:t>Модуль №8</w:t>
-      </w:r>
-      <w:r>
-        <w:rPr>
-          <w:rFonts w:eastAsia="Times New Roman"/>
-          <w:lang w:eastAsia="ru-RU"/>
-        </w:rPr>
-        <w:t xml:space="preserve">. </w:t>
-      </w:r>
-      <w:r>
-        <w:rPr>
-          <w:rFonts w:eastAsia="Times New Roman"/>
-          <w:lang w:eastAsia="ru-RU"/>
-        </w:rPr>
-        <w:t>Обзор CI/CD практик</w:t>
-      </w:r>
-      <w:r>
-        <w:rPr>
-          <w:rFonts w:eastAsia="Times New Roman"/>
-          <w:lang w:eastAsia="ru-RU"/>
-        </w:rPr>
-        <w:t>.</w:t>
-      </w:r>
-    </w:p>
-    <w:p>
-      <w:pPr>
-        <w:rPr>
-          <w:rFonts w:eastAsia="Times New Roman"/>
-          <w:lang w:eastAsia="ru-RU"/>
-        </w:rPr>
-      </w:pPr>
-      <w:r>
-        <w:rPr>
-          <w:rFonts w:eastAsia="Times New Roman"/>
-          <w:lang w:eastAsia="ru-RU"/>
-        </w:rPr>
-        <w:t xml:space="preserve">TBD </w:t>
-      </w:r>
-      <w:r>
-        <w:rPr>
-          <w:rFonts w:eastAsia="Times New Roman"/>
-          <w:lang w:eastAsia="ru-RU"/>
-        </w:rPr>
-        <w:t>–</w:t>
-      </w:r>
-      <w:r>
-        <w:rPr>
-          <w:rFonts w:eastAsia="Times New Roman"/>
-          <w:lang w:eastAsia="ru-RU"/>
-        </w:rPr>
+          <w:lang w:val="en-US"/>
+        </w:rPr>
+        <w:t>It</w:t>
+      </w:r>
+      <w:r>
+        <w:t>!</w:t>
+      </w:r>
+      <w:r>
         <w:t xml:space="preserve"> </w:t>
       </w:r>
-      <w:r>
-        <w:rPr>
-          <w:rFonts w:eastAsia="Times New Roman"/>
-          <w:lang w:eastAsia="ru-RU"/>
-        </w:rPr>
-        <w:t>наверное необходим дев опс.</w:t>
-      </w:r>
-    </w:p>
-    <w:p>
-      <w:pPr>
-        <w:pStyle w:val="Heading2"/>
-        <w:rPr>
-          <w:rFonts w:eastAsia="Times New Roman"/>
-          <w:lang w:eastAsia="ru-RU"/>
-        </w:rPr>
-      </w:pPr>
-      <w:r>
-        <w:rPr>
-          <w:rFonts w:eastAsia="Times New Roman"/>
-          <w:lang w:eastAsia="ru-RU"/>
-        </w:rPr>
-        <w:t>Вопросы/ответы</w:t>
-      </w:r>
-    </w:p>
-    <w:p>
-      <w:pPr>
-        <w:rPr>
-          <w:rFonts w:eastAsia="Times New Roman"/>
-          <w:lang w:eastAsia="ru-RU"/>
-        </w:rPr>
-      </w:pPr>
-      <w:r>
-        <w:rPr>
-          <w:rFonts w:eastAsia="Times New Roman"/>
-          <w:lang w:eastAsia="ru-RU"/>
-        </w:rPr>
-        <w:t>Сессия вопросов-ответов от слушателей, если таковые будут.</w:t>
-      </w:r>
-    </w:p>
-    <w:p>
-      <w:pPr>
-        <w:pStyle w:val="Heading2"/>
-      </w:pPr>
-      <w:r>
-        <w:t>Использованная/рекомендуемая литература</w:t>
-      </w:r>
     </w:p>
     <w:p>
       <w:pPr>
@@ -3830,7 +4494,7 @@
         </w:numPr>
       </w:pPr>
       <w:r>
-        <w:t>Чед Фаулер. Программист-фанатик.</w:t>
+        <w:t>Эндрю Хант, Дэвид Томас. Программист-прагматик.</w:t>
       </w:r>
     </w:p>
     <w:p>
@@ -3842,28 +4506,7 @@
         </w:numPr>
       </w:pPr>
       <w:r>
-        <w:t xml:space="preserve">Майкл Нейгард. </w:t>
-      </w:r>
-      <w:r>
-        <w:rPr>
-          <w:lang w:val="en-US"/>
-        </w:rPr>
-        <w:t>Release</w:t>
-      </w:r>
-      <w:r>
-        <w:t xml:space="preserve"> </w:t>
-      </w:r>
-      <w:r>
-        <w:rPr>
-          <w:lang w:val="en-US"/>
-        </w:rPr>
-        <w:t>It</w:t>
-      </w:r>
-      <w:r>
-        <w:t>!</w:t>
-      </w:r>
-      <w:r>
-        <w:t xml:space="preserve"> </w:t>
+        <w:t>Роберт Мартин. Идеальный программист.</w:t>
       </w:r>
     </w:p>
     <w:p>
@@ -3875,7 +4518,7 @@
         </w:numPr>
       </w:pPr>
       <w:r>
-        <w:t>Эндрю Хант, Дэвид Томас. Программист-прагматик.</w:t>
+        <w:t>Том ДеМарко – все книги.</w:t>
       </w:r>
     </w:p>
     <w:p>
@@ -3887,7 +4530,7 @@
         </w:numPr>
       </w:pPr>
       <w:r>
-        <w:t>Роберт Мартин. Идеальный программист.</w:t>
+        <w:t>Тимоти Листер – все книги.</w:t>
       </w:r>
     </w:p>
     <w:p>
@@ -3899,7 +4542,7 @@
         </w:numPr>
       </w:pPr>
       <w:r>
-        <w:t>Том ДеМарко – все книги.</w:t>
+        <w:t>Кент Бек – все книги.</w:t>
       </w:r>
     </w:p>
     <w:p>
@@ -3911,7 +4554,7 @@
         </w:numPr>
       </w:pPr>
       <w:r>
-        <w:t>Тимоти Листер – все книги.</w:t>
+        <w:t>Мартин Фаулер – все книги.</w:t>
       </w:r>
     </w:p>
     <w:p>
@@ -3923,36 +4566,12 @@
         </w:numPr>
       </w:pPr>
       <w:r>
-        <w:t>Кент Бек – все книги.</w:t>
-      </w:r>
-    </w:p>
-    <w:p>
-      <w:pPr>
-        <w:pStyle w:val="ListParagraph"/>
-        <w:numPr>
-          <w:ilvl w:val="0"/>
-          <w:numId w:val="5"/>
-        </w:numPr>
-      </w:pPr>
-      <w:r>
-        <w:t>Мартин Фаулер – все книги.</w:t>
-      </w:r>
-    </w:p>
-    <w:p>
-      <w:pPr>
-        <w:pStyle w:val="ListParagraph"/>
-        <w:numPr>
-          <w:ilvl w:val="0"/>
-          <w:numId w:val="5"/>
-        </w:numPr>
-      </w:pPr>
-      <w:r>
         <w:t>Джоэл Спольски – все книги, блог.</w:t>
       </w:r>
     </w:p>
     <w:sectPr>
-      <w:footerReference w:type="even" r:id="rId7"/>
-      <w:footerReference w:type="default" r:id="rId8"/>
+      <w:footerReference w:type="even" r:id="rId9"/>
+      <w:footerReference w:type="default" r:id="rId10"/>
       <w:pgSz w:w="11906" w:h="16838"/>
       <w:pgMar w:top="720" w:right="720" w:bottom="720" w:left="720" w:header="0" w:footer="0" w:gutter="0"/>
       <w:cols w:space="720"/>
@@ -3964,7 +4583,7 @@
 </file>
 
 <file path=word/endnotes.xml><?xml version="1.0" encoding="utf-8"?>
-<w:endnotes xmlns:wpc="http://schemas.microsoft.com/office/word/2010/wordprocessingCanvas" xmlns:cx="http://schemas.microsoft.com/office/drawing/2014/chartex" xmlns:cx1="http://schemas.microsoft.com/office/drawing/2015/9/8/chartex" xmlns:mc="http://schemas.openxmlformats.org/markup-compatibility/2006" xmlns:o="urn:schemas-microsoft-com:office:office" xmlns:r="http://schemas.openxmlformats.org/officeDocument/2006/relationships" xmlns:m="http://schemas.openxmlformats.org/officeDocument/2006/math" xmlns:v="urn:schemas-microsoft-com:vml" xmlns:wp14="http://schemas.microsoft.com/office/word/2010/wordprocessingDrawing" xmlns:wp="http://schemas.openxmlformats.org/drawingml/2006/wordprocessingDrawing" xmlns:w10="urn:schemas-microsoft-com:office:word" xmlns:w="http://schemas.openxmlformats.org/wordprocessingml/2006/main" xmlns:w14="http://schemas.microsoft.com/office/word/2010/wordml" xmlns:w15="http://schemas.microsoft.com/office/word/2012/wordml" xmlns:w16se="http://schemas.microsoft.com/office/word/2015/wordml/symex" xmlns:wpg="http://schemas.microsoft.com/office/word/2010/wordprocessingGroup" xmlns:wpi="http://schemas.microsoft.com/office/word/2010/wordprocessingInk" xmlns:wne="http://schemas.microsoft.com/office/word/2006/wordml" xmlns:wps="http://schemas.microsoft.com/office/word/2010/wordprocessingShape" mc:Ignorable="w14 w15 w16se wp14">
+<w:endnotes xmlns:wpc="http://schemas.microsoft.com/office/word/2010/wordprocessingCanvas" xmlns:mc="http://schemas.openxmlformats.org/markup-compatibility/2006" xmlns:o="urn:schemas-microsoft-com:office:office" xmlns:r="http://schemas.openxmlformats.org/officeDocument/2006/relationships" xmlns:m="http://schemas.openxmlformats.org/officeDocument/2006/math" xmlns:v="urn:schemas-microsoft-com:vml" xmlns:wp14="http://schemas.microsoft.com/office/word/2010/wordprocessingDrawing" xmlns:wp="http://schemas.openxmlformats.org/drawingml/2006/wordprocessingDrawing" xmlns:w10="urn:schemas-microsoft-com:office:word" xmlns:w="http://schemas.openxmlformats.org/wordprocessingml/2006/main" xmlns:w14="http://schemas.microsoft.com/office/word/2010/wordml" xmlns:wpg="http://schemas.microsoft.com/office/word/2010/wordprocessingGroup" xmlns:wpi="http://schemas.microsoft.com/office/word/2010/wordprocessingInk" xmlns:wne="http://schemas.microsoft.com/office/word/2006/wordml" xmlns:wps="http://schemas.microsoft.com/office/word/2010/wordprocessingShape" mc:Ignorable="w14 wp14">
   <w:endnote w:type="separator" w:id="-1">
     <w:p>
       <w:pPr>
@@ -3989,7 +4608,7 @@
 </file>
 
 <file path=word/footer1.xml><?xml version="1.0" encoding="utf-8"?>
-<w:ftr xmlns:wpc="http://schemas.microsoft.com/office/word/2010/wordprocessingCanvas" xmlns:cx="http://schemas.microsoft.com/office/drawing/2014/chartex" xmlns:cx1="http://schemas.microsoft.com/office/drawing/2015/9/8/chartex" xmlns:mc="http://schemas.openxmlformats.org/markup-compatibility/2006" xmlns:o="urn:schemas-microsoft-com:office:office" xmlns:r="http://schemas.openxmlformats.org/officeDocument/2006/relationships" xmlns:m="http://schemas.openxmlformats.org/officeDocument/2006/math" xmlns:v="urn:schemas-microsoft-com:vml" xmlns:wp14="http://schemas.microsoft.com/office/word/2010/wordprocessingDrawing" xmlns:wp="http://schemas.openxmlformats.org/drawingml/2006/wordprocessingDrawing" xmlns:w10="urn:schemas-microsoft-com:office:word" xmlns:w="http://schemas.openxmlformats.org/wordprocessingml/2006/main" xmlns:w14="http://schemas.microsoft.com/office/word/2010/wordml" xmlns:w15="http://schemas.microsoft.com/office/word/2012/wordml" xmlns:w16se="http://schemas.microsoft.com/office/word/2015/wordml/symex" xmlns:wpg="http://schemas.microsoft.com/office/word/2010/wordprocessingGroup" xmlns:wpi="http://schemas.microsoft.com/office/word/2010/wordprocessingInk" xmlns:wne="http://schemas.microsoft.com/office/word/2006/wordml" xmlns:wps="http://schemas.microsoft.com/office/word/2010/wordprocessingShape" mc:Ignorable="w14 w15 w16se wp14">
+<w:ftr xmlns:wpc="http://schemas.microsoft.com/office/word/2010/wordprocessingCanvas" xmlns:mc="http://schemas.openxmlformats.org/markup-compatibility/2006" xmlns:o="urn:schemas-microsoft-com:office:office" xmlns:r="http://schemas.openxmlformats.org/officeDocument/2006/relationships" xmlns:m="http://schemas.openxmlformats.org/officeDocument/2006/math" xmlns:v="urn:schemas-microsoft-com:vml" xmlns:wp14="http://schemas.microsoft.com/office/word/2010/wordprocessingDrawing" xmlns:wp="http://schemas.openxmlformats.org/drawingml/2006/wordprocessingDrawing" xmlns:w10="urn:schemas-microsoft-com:office:word" xmlns:w="http://schemas.openxmlformats.org/wordprocessingml/2006/main" xmlns:w14="http://schemas.microsoft.com/office/word/2010/wordml" xmlns:wpg="http://schemas.microsoft.com/office/word/2010/wordprocessingGroup" xmlns:wpi="http://schemas.microsoft.com/office/word/2010/wordprocessingInk" xmlns:wne="http://schemas.microsoft.com/office/word/2006/wordml" xmlns:wps="http://schemas.microsoft.com/office/word/2010/wordprocessingShape" mc:Ignorable="w14 wp14">
   <w:p>
     <w:pPr>
       <w:pStyle w:val="Footer"/>
@@ -4026,7 +4645,7 @@
 </file>
 
 <file path=word/footer2.xml><?xml version="1.0" encoding="utf-8"?>
-<w:ftr xmlns:wpc="http://schemas.microsoft.com/office/word/2010/wordprocessingCanvas" xmlns:cx="http://schemas.microsoft.com/office/drawing/2014/chartex" xmlns:cx1="http://schemas.microsoft.com/office/drawing/2015/9/8/chartex" xmlns:mc="http://schemas.openxmlformats.org/markup-compatibility/2006" xmlns:o="urn:schemas-microsoft-com:office:office" xmlns:r="http://schemas.openxmlformats.org/officeDocument/2006/relationships" xmlns:m="http://schemas.openxmlformats.org/officeDocument/2006/math" xmlns:v="urn:schemas-microsoft-com:vml" xmlns:wp14="http://schemas.microsoft.com/office/word/2010/wordprocessingDrawing" xmlns:wp="http://schemas.openxmlformats.org/drawingml/2006/wordprocessingDrawing" xmlns:w10="urn:schemas-microsoft-com:office:word" xmlns:w="http://schemas.openxmlformats.org/wordprocessingml/2006/main" xmlns:w14="http://schemas.microsoft.com/office/word/2010/wordml" xmlns:w15="http://schemas.microsoft.com/office/word/2012/wordml" xmlns:w16se="http://schemas.microsoft.com/office/word/2015/wordml/symex" xmlns:wpg="http://schemas.microsoft.com/office/word/2010/wordprocessingGroup" xmlns:wpi="http://schemas.microsoft.com/office/word/2010/wordprocessingInk" xmlns:wne="http://schemas.microsoft.com/office/word/2006/wordml" xmlns:wps="http://schemas.microsoft.com/office/word/2010/wordprocessingShape" mc:Ignorable="w14 w15 w16se wp14">
+<w:ftr xmlns:wpc="http://schemas.microsoft.com/office/word/2010/wordprocessingCanvas" xmlns:mc="http://schemas.openxmlformats.org/markup-compatibility/2006" xmlns:o="urn:schemas-microsoft-com:office:office" xmlns:r="http://schemas.openxmlformats.org/officeDocument/2006/relationships" xmlns:m="http://schemas.openxmlformats.org/officeDocument/2006/math" xmlns:v="urn:schemas-microsoft-com:vml" xmlns:wp14="http://schemas.microsoft.com/office/word/2010/wordprocessingDrawing" xmlns:wp="http://schemas.openxmlformats.org/drawingml/2006/wordprocessingDrawing" xmlns:w10="urn:schemas-microsoft-com:office:word" xmlns:w="http://schemas.openxmlformats.org/wordprocessingml/2006/main" xmlns:w14="http://schemas.microsoft.com/office/word/2010/wordml" xmlns:wpg="http://schemas.microsoft.com/office/word/2010/wordprocessingGroup" xmlns:wpi="http://schemas.microsoft.com/office/word/2010/wordprocessingInk" xmlns:wne="http://schemas.microsoft.com/office/word/2006/wordml" xmlns:wps="http://schemas.microsoft.com/office/word/2010/wordprocessingShape" mc:Ignorable="w14 wp14">
   <w:p>
     <w:pPr>
       <w:pStyle w:val="Footer"/>
@@ -4076,7 +4695,7 @@
 </file>
 
 <file path=word/footnotes.xml><?xml version="1.0" encoding="utf-8"?>
-<w:footnotes xmlns:wpc="http://schemas.microsoft.com/office/word/2010/wordprocessingCanvas" xmlns:cx="http://schemas.microsoft.com/office/drawing/2014/chartex" xmlns:cx1="http://schemas.microsoft.com/office/drawing/2015/9/8/chartex" xmlns:mc="http://schemas.openxmlformats.org/markup-compatibility/2006" xmlns:o="urn:schemas-microsoft-com:office:office" xmlns:r="http://schemas.openxmlformats.org/officeDocument/2006/relationships" xmlns:m="http://schemas.openxmlformats.org/officeDocument/2006/math" xmlns:v="urn:schemas-microsoft-com:vml" xmlns:wp14="http://schemas.microsoft.com/office/word/2010/wordprocessingDrawing" xmlns:wp="http://schemas.openxmlformats.org/drawingml/2006/wordprocessingDrawing" xmlns:w10="urn:schemas-microsoft-com:office:word" xmlns:w="http://schemas.openxmlformats.org/wordprocessingml/2006/main" xmlns:w14="http://schemas.microsoft.com/office/word/2010/wordml" xmlns:w15="http://schemas.microsoft.com/office/word/2012/wordml" xmlns:w16se="http://schemas.microsoft.com/office/word/2015/wordml/symex" xmlns:wpg="http://schemas.microsoft.com/office/word/2010/wordprocessingGroup" xmlns:wpi="http://schemas.microsoft.com/office/word/2010/wordprocessingInk" xmlns:wne="http://schemas.microsoft.com/office/word/2006/wordml" xmlns:wps="http://schemas.microsoft.com/office/word/2010/wordprocessingShape" mc:Ignorable="w14 w15 w16se wp14">
+<w:footnotes xmlns:wpc="http://schemas.microsoft.com/office/word/2010/wordprocessingCanvas" xmlns:mc="http://schemas.openxmlformats.org/markup-compatibility/2006" xmlns:o="urn:schemas-microsoft-com:office:office" xmlns:r="http://schemas.openxmlformats.org/officeDocument/2006/relationships" xmlns:m="http://schemas.openxmlformats.org/officeDocument/2006/math" xmlns:v="urn:schemas-microsoft-com:vml" xmlns:wp14="http://schemas.microsoft.com/office/word/2010/wordprocessingDrawing" xmlns:wp="http://schemas.openxmlformats.org/drawingml/2006/wordprocessingDrawing" xmlns:w10="urn:schemas-microsoft-com:office:word" xmlns:w="http://schemas.openxmlformats.org/wordprocessingml/2006/main" xmlns:w14="http://schemas.microsoft.com/office/word/2010/wordml" xmlns:wpg="http://schemas.microsoft.com/office/word/2010/wordprocessingGroup" xmlns:wpi="http://schemas.microsoft.com/office/word/2010/wordprocessingInk" xmlns:wne="http://schemas.microsoft.com/office/word/2006/wordml" xmlns:wps="http://schemas.microsoft.com/office/word/2010/wordprocessingShape" mc:Ignorable="w14 wp14">
   <w:footnote w:type="separator" w:id="-1">
     <w:p>
       <w:pPr>
@@ -4101,8 +4720,8 @@
 </file>
 
 <file path=word/numbering.xml><?xml version="1.0" encoding="utf-8"?>
-<w:numbering xmlns:wpc="http://schemas.microsoft.com/office/word/2010/wordprocessingCanvas" xmlns:cx="http://schemas.microsoft.com/office/drawing/2014/chartex" xmlns:cx1="http://schemas.microsoft.com/office/drawing/2015/9/8/chartex" xmlns:mc="http://schemas.openxmlformats.org/markup-compatibility/2006" xmlns:o="urn:schemas-microsoft-com:office:office" xmlns:r="http://schemas.openxmlformats.org/officeDocument/2006/relationships" xmlns:m="http://schemas.openxmlformats.org/officeDocument/2006/math" xmlns:v="urn:schemas-microsoft-com:vml" xmlns:wp14="http://schemas.microsoft.com/office/word/2010/wordprocessingDrawing" xmlns:wp="http://schemas.openxmlformats.org/drawingml/2006/wordprocessingDrawing" xmlns:w10="urn:schemas-microsoft-com:office:word" xmlns:w="http://schemas.openxmlformats.org/wordprocessingml/2006/main" xmlns:w14="http://schemas.microsoft.com/office/word/2010/wordml" xmlns:w15="http://schemas.microsoft.com/office/word/2012/wordml" xmlns:w16se="http://schemas.microsoft.com/office/word/2015/wordml/symex" xmlns:wpg="http://schemas.microsoft.com/office/word/2010/wordprocessingGroup" xmlns:wpi="http://schemas.microsoft.com/office/word/2010/wordprocessingInk" xmlns:wne="http://schemas.microsoft.com/office/word/2006/wordml" xmlns:wps="http://schemas.microsoft.com/office/word/2010/wordprocessingShape" mc:Ignorable="w14 w15 w16se wp14">
-  <w:abstractNum w:abstractNumId="0" w15:restartNumberingAfterBreak="0">
+<w:numbering xmlns:wpc="http://schemas.microsoft.com/office/word/2010/wordprocessingCanvas" xmlns:mc="http://schemas.openxmlformats.org/markup-compatibility/2006" xmlns:o="urn:schemas-microsoft-com:office:office" xmlns:r="http://schemas.openxmlformats.org/officeDocument/2006/relationships" xmlns:m="http://schemas.openxmlformats.org/officeDocument/2006/math" xmlns:v="urn:schemas-microsoft-com:vml" xmlns:wp14="http://schemas.microsoft.com/office/word/2010/wordprocessingDrawing" xmlns:wp="http://schemas.openxmlformats.org/drawingml/2006/wordprocessingDrawing" xmlns:w10="urn:schemas-microsoft-com:office:word" xmlns:w="http://schemas.openxmlformats.org/wordprocessingml/2006/main" xmlns:w14="http://schemas.microsoft.com/office/word/2010/wordml" xmlns:wpg="http://schemas.microsoft.com/office/word/2010/wordprocessingGroup" xmlns:wpi="http://schemas.microsoft.com/office/word/2010/wordprocessingInk" xmlns:wne="http://schemas.microsoft.com/office/word/2006/wordml" xmlns:wps="http://schemas.microsoft.com/office/word/2010/wordprocessingShape" mc:Ignorable="w14 wp14">
+  <w:abstractNum w:abstractNumId="0">
     <w:nsid w:val="015D075A"/>
     <w:multiLevelType w:val="hybridMultilevel"/>
     <w:tmpl w:val="5534460A"/>
@@ -4215,7 +4834,7 @@
       </w:rPr>
     </w:lvl>
   </w:abstractNum>
-  <w:abstractNum w:abstractNumId="1" w15:restartNumberingAfterBreak="0">
+  <w:abstractNum w:abstractNumId="1">
     <w:nsid w:val="0FDA44BC"/>
     <w:multiLevelType w:val="hybridMultilevel"/>
     <w:tmpl w:val="2786B21C"/>
@@ -4304,7 +4923,7 @@
       </w:pPr>
     </w:lvl>
   </w:abstractNum>
-  <w:abstractNum w:abstractNumId="2" w15:restartNumberingAfterBreak="0">
+  <w:abstractNum w:abstractNumId="2">
     <w:nsid w:val="11005175"/>
     <w:multiLevelType w:val="hybridMultilevel"/>
     <w:tmpl w:val="5A028264"/>
@@ -4390,7 +5009,7 @@
       </w:pPr>
     </w:lvl>
   </w:abstractNum>
-  <w:abstractNum w:abstractNumId="3" w15:restartNumberingAfterBreak="0">
+  <w:abstractNum w:abstractNumId="3">
     <w:nsid w:val="222C21B4"/>
     <w:multiLevelType w:val="hybridMultilevel"/>
     <w:tmpl w:val="40149906"/>
@@ -4503,7 +5122,7 @@
       </w:rPr>
     </w:lvl>
   </w:abstractNum>
-  <w:abstractNum w:abstractNumId="4" w15:restartNumberingAfterBreak="0">
+  <w:abstractNum w:abstractNumId="4">
     <w:nsid w:val="23D60BD5"/>
     <w:multiLevelType w:val="hybridMultilevel"/>
     <w:tmpl w:val="57862404"/>
@@ -4616,7 +5235,7 @@
       </w:rPr>
     </w:lvl>
   </w:abstractNum>
-  <w:abstractNum w:abstractNumId="5" w15:restartNumberingAfterBreak="0">
+  <w:abstractNum w:abstractNumId="5">
     <w:nsid w:val="31861591"/>
     <w:multiLevelType w:val="hybridMultilevel"/>
     <w:tmpl w:val="FA8C880E"/>
@@ -4729,7 +5348,7 @@
       </w:rPr>
     </w:lvl>
   </w:abstractNum>
-  <w:abstractNum w:abstractNumId="6" w15:restartNumberingAfterBreak="0">
+  <w:abstractNum w:abstractNumId="6">
     <w:nsid w:val="3354699D"/>
     <w:multiLevelType w:val="multilevel"/>
     <w:tmpl w:val="D5860E66"/>
@@ -4815,7 +5434,7 @@
       </w:pPr>
     </w:lvl>
   </w:abstractNum>
-  <w:abstractNum w:abstractNumId="7" w15:restartNumberingAfterBreak="0">
+  <w:abstractNum w:abstractNumId="7">
     <w:nsid w:val="34596E16"/>
     <w:multiLevelType w:val="hybridMultilevel"/>
     <w:tmpl w:val="2BFCC726"/>
@@ -4928,7 +5547,7 @@
       </w:rPr>
     </w:lvl>
   </w:abstractNum>
-  <w:abstractNum w:abstractNumId="8" w15:restartNumberingAfterBreak="0">
+  <w:abstractNum w:abstractNumId="8">
     <w:nsid w:val="3968037B"/>
     <w:multiLevelType w:val="hybridMultilevel"/>
     <w:tmpl w:val="511AE04E"/>
@@ -5041,7 +5660,7 @@
       </w:rPr>
     </w:lvl>
   </w:abstractNum>
-  <w:abstractNum w:abstractNumId="9" w15:restartNumberingAfterBreak="0">
+  <w:abstractNum w:abstractNumId="9">
     <w:nsid w:val="4ABF5420"/>
     <w:multiLevelType w:val="hybridMultilevel"/>
     <w:tmpl w:val="33E43092"/>
@@ -5154,7 +5773,7 @@
       </w:rPr>
     </w:lvl>
   </w:abstractNum>
-  <w:abstractNum w:abstractNumId="10" w15:restartNumberingAfterBreak="0">
+  <w:abstractNum w:abstractNumId="10">
     <w:nsid w:val="51C8305F"/>
     <w:multiLevelType w:val="multilevel"/>
     <w:tmpl w:val="C2526C4A"/>
@@ -5240,7 +5859,96 @@
       </w:pPr>
     </w:lvl>
   </w:abstractNum>
-  <w:abstractNum w:abstractNumId="11" w15:restartNumberingAfterBreak="0">
+  <w:abstractNum w:abstractNumId="11">
+    <w:nsid w:val="569316C9"/>
+    <w:multiLevelType w:val="hybridMultilevel"/>
+    <w:tmpl w:val="EFB205CA"/>
+    <w:lvl w:ilvl="0" w:tplc="0419000F">
+      <w:start w:val="1"/>
+      <w:numFmt w:val="decimal"/>
+      <w:lvlText w:val="%1."/>
+      <w:lvlJc w:val="left"/>
+      <w:pPr>
+        <w:ind w:left="720" w:hanging="360"/>
+      </w:pPr>
+      <w:rPr>
+        <w:rFonts w:hint="default"/>
+      </w:rPr>
+    </w:lvl>
+    <w:lvl w:ilvl="1" w:tplc="04190019" w:tentative="1">
+      <w:start w:val="1"/>
+      <w:numFmt w:val="lowerLetter"/>
+      <w:lvlText w:val="%2."/>
+      <w:lvlJc w:val="left"/>
+      <w:pPr>
+        <w:ind w:left="1440" w:hanging="360"/>
+      </w:pPr>
+    </w:lvl>
+    <w:lvl w:ilvl="2" w:tplc="0419001B" w:tentative="1">
+      <w:start w:val="1"/>
+      <w:numFmt w:val="lowerRoman"/>
+      <w:lvlText w:val="%3."/>
+      <w:lvlJc w:val="right"/>
+      <w:pPr>
+        <w:ind w:left="2160" w:hanging="180"/>
+      </w:pPr>
+    </w:lvl>
+    <w:lvl w:ilvl="3" w:tplc="0419000F" w:tentative="1">
+      <w:start w:val="1"/>
+      <w:numFmt w:val="decimal"/>
+      <w:lvlText w:val="%4."/>
+      <w:lvlJc w:val="left"/>
+      <w:pPr>
+        <w:ind w:left="2880" w:hanging="360"/>
+      </w:pPr>
+    </w:lvl>
+    <w:lvl w:ilvl="4" w:tplc="04190019" w:tentative="1">
+      <w:start w:val="1"/>
+      <w:numFmt w:val="lowerLetter"/>
+      <w:lvlText w:val="%5."/>
+      <w:lvlJc w:val="left"/>
+      <w:pPr>
+        <w:ind w:left="3600" w:hanging="360"/>
+      </w:pPr>
+    </w:lvl>
+    <w:lvl w:ilvl="5" w:tplc="0419001B" w:tentative="1">
+      <w:start w:val="1"/>
+      <w:numFmt w:val="lowerRoman"/>
+      <w:lvlText w:val="%6."/>
+      <w:lvlJc w:val="right"/>
+      <w:pPr>
+        <w:ind w:left="4320" w:hanging="180"/>
+      </w:pPr>
+    </w:lvl>
+    <w:lvl w:ilvl="6" w:tplc="0419000F" w:tentative="1">
+      <w:start w:val="1"/>
+      <w:numFmt w:val="decimal"/>
+      <w:lvlText w:val="%7."/>
+      <w:lvlJc w:val="left"/>
+      <w:pPr>
+        <w:ind w:left="5040" w:hanging="360"/>
+      </w:pPr>
+    </w:lvl>
+    <w:lvl w:ilvl="7" w:tplc="04190019" w:tentative="1">
+      <w:start w:val="1"/>
+      <w:numFmt w:val="lowerLetter"/>
+      <w:lvlText w:val="%8."/>
+      <w:lvlJc w:val="left"/>
+      <w:pPr>
+        <w:ind w:left="5760" w:hanging="360"/>
+      </w:pPr>
+    </w:lvl>
+    <w:lvl w:ilvl="8" w:tplc="0419001B" w:tentative="1">
+      <w:start w:val="1"/>
+      <w:numFmt w:val="lowerRoman"/>
+      <w:lvlText w:val="%9."/>
+      <w:lvlJc w:val="right"/>
+      <w:pPr>
+        <w:ind w:left="6480" w:hanging="180"/>
+      </w:pPr>
+    </w:lvl>
+  </w:abstractNum>
+  <w:abstractNum w:abstractNumId="12">
     <w:nsid w:val="5C044A84"/>
     <w:multiLevelType w:val="hybridMultilevel"/>
     <w:tmpl w:val="E7427CCA"/>
@@ -5353,7 +6061,7 @@
       </w:rPr>
     </w:lvl>
   </w:abstractNum>
-  <w:abstractNum w:abstractNumId="12" w15:restartNumberingAfterBreak="0">
+  <w:abstractNum w:abstractNumId="13">
     <w:nsid w:val="5C644236"/>
     <w:multiLevelType w:val="hybridMultilevel"/>
     <w:tmpl w:val="C046B988"/>
@@ -5466,7 +6174,7 @@
       </w:rPr>
     </w:lvl>
   </w:abstractNum>
-  <w:abstractNum w:abstractNumId="13" w15:restartNumberingAfterBreak="0">
+  <w:abstractNum w:abstractNumId="14">
     <w:nsid w:val="6B753518"/>
     <w:multiLevelType w:val="multilevel"/>
     <w:tmpl w:val="557279DE"/>
@@ -5552,7 +6260,7 @@
       </w:pPr>
     </w:lvl>
   </w:abstractNum>
-  <w:abstractNum w:abstractNumId="14" w15:restartNumberingAfterBreak="0">
+  <w:abstractNum w:abstractNumId="15">
     <w:nsid w:val="6C10651E"/>
     <w:multiLevelType w:val="multilevel"/>
     <w:tmpl w:val="09B4C148"/>
@@ -5665,7 +6373,7 @@
       </w:rPr>
     </w:lvl>
   </w:abstractNum>
-  <w:abstractNum w:abstractNumId="15" w15:restartNumberingAfterBreak="0">
+  <w:abstractNum w:abstractNumId="16">
     <w:nsid w:val="6C4C7380"/>
     <w:multiLevelType w:val="multilevel"/>
     <w:tmpl w:val="6EE26C6A"/>
@@ -5760,7 +6468,7 @@
       </w:pPr>
     </w:lvl>
   </w:abstractNum>
-  <w:abstractNum w:abstractNumId="16" w15:restartNumberingAfterBreak="0">
+  <w:abstractNum w:abstractNumId="17">
     <w:nsid w:val="6D9B172E"/>
     <w:multiLevelType w:val="hybridMultilevel"/>
     <w:tmpl w:val="FB884DAC"/>
@@ -5846,7 +6554,7 @@
       </w:pPr>
     </w:lvl>
   </w:abstractNum>
-  <w:abstractNum w:abstractNumId="17" w15:restartNumberingAfterBreak="0">
+  <w:abstractNum w:abstractNumId="18">
     <w:nsid w:val="701C29A6"/>
     <w:multiLevelType w:val="hybridMultilevel"/>
     <w:tmpl w:val="EC4A604A"/>
@@ -5959,7 +6667,7 @@
       </w:rPr>
     </w:lvl>
   </w:abstractNum>
-  <w:abstractNum w:abstractNumId="18" w15:restartNumberingAfterBreak="0">
+  <w:abstractNum w:abstractNumId="19">
     <w:nsid w:val="77F72387"/>
     <w:multiLevelType w:val="multilevel"/>
     <w:tmpl w:val="3564C4D0"/>
@@ -6045,7 +6753,120 @@
       </w:pPr>
     </w:lvl>
   </w:abstractNum>
-  <w:abstractNum w:abstractNumId="19" w15:restartNumberingAfterBreak="0">
+  <w:abstractNum w:abstractNumId="20">
+    <w:nsid w:val="78B04F1D"/>
+    <w:multiLevelType w:val="hybridMultilevel"/>
+    <w:tmpl w:val="C24C96C4"/>
+    <w:lvl w:ilvl="0" w:tplc="04190001">
+      <w:start w:val="1"/>
+      <w:numFmt w:val="bullet"/>
+      <w:lvlText w:val=""/>
+      <w:lvlJc w:val="left"/>
+      <w:pPr>
+        <w:ind w:left="720" w:hanging="360"/>
+      </w:pPr>
+      <w:rPr>
+        <w:rFonts w:ascii="Symbol" w:hAnsi="Symbol" w:hint="default"/>
+      </w:rPr>
+    </w:lvl>
+    <w:lvl w:ilvl="1" w:tplc="04190003" w:tentative="1">
+      <w:start w:val="1"/>
+      <w:numFmt w:val="bullet"/>
+      <w:lvlText w:val="o"/>
+      <w:lvlJc w:val="left"/>
+      <w:pPr>
+        <w:ind w:left="1440" w:hanging="360"/>
+      </w:pPr>
+      <w:rPr>
+        <w:rFonts w:ascii="Courier New" w:hAnsi="Courier New" w:cs="Courier New" w:hint="default"/>
+      </w:rPr>
+    </w:lvl>
+    <w:lvl w:ilvl="2" w:tplc="04190005" w:tentative="1">
+      <w:start w:val="1"/>
+      <w:numFmt w:val="bullet"/>
+      <w:lvlText w:val=""/>
+      <w:lvlJc w:val="left"/>
+      <w:pPr>
+        <w:ind w:left="2160" w:hanging="360"/>
+      </w:pPr>
+      <w:rPr>
+        <w:rFonts w:ascii="Wingdings" w:hAnsi="Wingdings" w:hint="default"/>
+      </w:rPr>
+    </w:lvl>
+    <w:lvl w:ilvl="3" w:tplc="04190001" w:tentative="1">
+      <w:start w:val="1"/>
+      <w:numFmt w:val="bullet"/>
+      <w:lvlText w:val=""/>
+      <w:lvlJc w:val="left"/>
+      <w:pPr>
+        <w:ind w:left="2880" w:hanging="360"/>
+      </w:pPr>
+      <w:rPr>
+        <w:rFonts w:ascii="Symbol" w:hAnsi="Symbol" w:hint="default"/>
+      </w:rPr>
+    </w:lvl>
+    <w:lvl w:ilvl="4" w:tplc="04190003" w:tentative="1">
+      <w:start w:val="1"/>
+      <w:numFmt w:val="bullet"/>
+      <w:lvlText w:val="o"/>
+      <w:lvlJc w:val="left"/>
+      <w:pPr>
+        <w:ind w:left="3600" w:hanging="360"/>
+      </w:pPr>
+      <w:rPr>
+        <w:rFonts w:ascii="Courier New" w:hAnsi="Courier New" w:cs="Courier New" w:hint="default"/>
+      </w:rPr>
+    </w:lvl>
+    <w:lvl w:ilvl="5" w:tplc="04190005" w:tentative="1">
+      <w:start w:val="1"/>
+      <w:numFmt w:val="bullet"/>
+      <w:lvlText w:val=""/>
+      <w:lvlJc w:val="left"/>
+      <w:pPr>
+        <w:ind w:left="4320" w:hanging="360"/>
+      </w:pPr>
+      <w:rPr>
+        <w:rFonts w:ascii="Wingdings" w:hAnsi="Wingdings" w:hint="default"/>
+      </w:rPr>
+    </w:lvl>
+    <w:lvl w:ilvl="6" w:tplc="04190001" w:tentative="1">
+      <w:start w:val="1"/>
+      <w:numFmt w:val="bullet"/>
+      <w:lvlText w:val=""/>
+      <w:lvlJc w:val="left"/>
+      <w:pPr>
+        <w:ind w:left="5040" w:hanging="360"/>
+      </w:pPr>
+      <w:rPr>
+        <w:rFonts w:ascii="Symbol" w:hAnsi="Symbol" w:hint="default"/>
+      </w:rPr>
+    </w:lvl>
+    <w:lvl w:ilvl="7" w:tplc="04190003" w:tentative="1">
+      <w:start w:val="1"/>
+      <w:numFmt w:val="bullet"/>
+      <w:lvlText w:val="o"/>
+      <w:lvlJc w:val="left"/>
+      <w:pPr>
+        <w:ind w:left="5760" w:hanging="360"/>
+      </w:pPr>
+      <w:rPr>
+        <w:rFonts w:ascii="Courier New" w:hAnsi="Courier New" w:cs="Courier New" w:hint="default"/>
+      </w:rPr>
+    </w:lvl>
+    <w:lvl w:ilvl="8" w:tplc="04190005" w:tentative="1">
+      <w:start w:val="1"/>
+      <w:numFmt w:val="bullet"/>
+      <w:lvlText w:val=""/>
+      <w:lvlJc w:val="left"/>
+      <w:pPr>
+        <w:ind w:left="6480" w:hanging="360"/>
+      </w:pPr>
+      <w:rPr>
+        <w:rFonts w:ascii="Wingdings" w:hAnsi="Wingdings" w:hint="default"/>
+      </w:rPr>
+    </w:lvl>
+  </w:abstractNum>
+  <w:abstractNum w:abstractNumId="21">
     <w:nsid w:val="794B7B63"/>
     <w:multiLevelType w:val="hybridMultilevel"/>
     <w:tmpl w:val="8D92A488"/>
@@ -6159,25 +6980,25 @@
     </w:lvl>
   </w:abstractNum>
   <w:num w:numId="1">
-    <w:abstractNumId w:val="13"/>
+    <w:abstractNumId w:val="14"/>
   </w:num>
   <w:num w:numId="2">
     <w:abstractNumId w:val="10"/>
   </w:num>
   <w:num w:numId="3">
-    <w:abstractNumId w:val="18"/>
+    <w:abstractNumId w:val="19"/>
   </w:num>
   <w:num w:numId="4">
-    <w:abstractNumId w:val="14"/>
+    <w:abstractNumId w:val="15"/>
   </w:num>
   <w:num w:numId="5">
     <w:abstractNumId w:val="6"/>
   </w:num>
   <w:num w:numId="6">
-    <w:abstractNumId w:val="15"/>
+    <w:abstractNumId w:val="16"/>
   </w:num>
   <w:num w:numId="7">
-    <w:abstractNumId w:val="12"/>
+    <w:abstractNumId w:val="13"/>
   </w:num>
   <w:num w:numId="8">
     <w:abstractNumId w:val="4"/>
@@ -6186,22 +7007,22 @@
     <w:abstractNumId w:val="3"/>
   </w:num>
   <w:num w:numId="10">
-    <w:abstractNumId w:val="11"/>
+    <w:abstractNumId w:val="12"/>
   </w:num>
   <w:num w:numId="11">
-    <w:abstractNumId w:val="19"/>
+    <w:abstractNumId w:val="21"/>
   </w:num>
   <w:num w:numId="12">
     <w:abstractNumId w:val="2"/>
   </w:num>
   <w:num w:numId="13">
-    <w:abstractNumId w:val="16"/>
+    <w:abstractNumId w:val="17"/>
   </w:num>
   <w:num w:numId="14">
     <w:abstractNumId w:val="0"/>
   </w:num>
   <w:num w:numId="15">
-    <w:abstractNumId w:val="17"/>
+    <w:abstractNumId w:val="18"/>
   </w:num>
   <w:num w:numId="16">
     <w:abstractNumId w:val="7"/>
@@ -6218,11 +7039,17 @@
   <w:num w:numId="20">
     <w:abstractNumId w:val="5"/>
   </w:num>
+  <w:num w:numId="21">
+    <w:abstractNumId w:val="20"/>
+  </w:num>
+  <w:num w:numId="22">
+    <w:abstractNumId w:val="11"/>
+  </w:num>
 </w:numbering>
 </file>
 
 <file path=word/styles.xml><?xml version="1.0" encoding="utf-8"?>
-<w:styles xmlns:mc="http://schemas.openxmlformats.org/markup-compatibility/2006" xmlns:r="http://schemas.openxmlformats.org/officeDocument/2006/relationships" xmlns:w="http://schemas.openxmlformats.org/wordprocessingml/2006/main" xmlns:w14="http://schemas.microsoft.com/office/word/2010/wordml" xmlns:w15="http://schemas.microsoft.com/office/word/2012/wordml" xmlns:w16se="http://schemas.microsoft.com/office/word/2015/wordml/symex" mc:Ignorable="w14 w15 w16se">
+<w:styles xmlns:mc="http://schemas.openxmlformats.org/markup-compatibility/2006" xmlns:r="http://schemas.openxmlformats.org/officeDocument/2006/relationships" xmlns:w="http://schemas.openxmlformats.org/wordprocessingml/2006/main" xmlns:w14="http://schemas.microsoft.com/office/word/2010/wordml" mc:Ignorable="w14">
   <w:docDefaults>
     <w:rPrDefault>
       <w:rPr>
@@ -6234,378 +7061,144 @@
     </w:rPrDefault>
     <w:pPrDefault/>
   </w:docDefaults>
-  <w:latentStyles w:defLockedState="0" w:defUIPriority="99" w:defSemiHidden="0" w:defUnhideWhenUsed="0" w:defQFormat="0" w:count="371">
-    <w:lsdException w:name="Normal" w:uiPriority="0" w:qFormat="1"/>
-    <w:lsdException w:name="heading 1" w:uiPriority="9" w:qFormat="1"/>
-    <w:lsdException w:name="heading 2" w:semiHidden="1" w:uiPriority="9" w:unhideWhenUsed="1" w:qFormat="1"/>
-    <w:lsdException w:name="heading 3" w:semiHidden="1" w:uiPriority="9" w:unhideWhenUsed="1" w:qFormat="1"/>
-    <w:lsdException w:name="heading 4" w:semiHidden="1" w:uiPriority="9" w:unhideWhenUsed="1" w:qFormat="1"/>
-    <w:lsdException w:name="heading 5" w:semiHidden="1" w:uiPriority="9" w:unhideWhenUsed="1" w:qFormat="1"/>
-    <w:lsdException w:name="heading 6" w:semiHidden="1" w:uiPriority="9" w:unhideWhenUsed="1" w:qFormat="1"/>
-    <w:lsdException w:name="heading 7" w:semiHidden="1" w:uiPriority="9" w:unhideWhenUsed="1" w:qFormat="1"/>
-    <w:lsdException w:name="heading 8" w:semiHidden="1" w:uiPriority="9" w:unhideWhenUsed="1" w:qFormat="1"/>
-    <w:lsdException w:name="heading 9" w:semiHidden="1" w:uiPriority="9" w:unhideWhenUsed="1" w:qFormat="1"/>
-    <w:lsdException w:name="index 1" w:semiHidden="1" w:unhideWhenUsed="1"/>
-    <w:lsdException w:name="index 2" w:semiHidden="1" w:unhideWhenUsed="1"/>
-    <w:lsdException w:name="index 3" w:semiHidden="1" w:unhideWhenUsed="1"/>
-    <w:lsdException w:name="index 4" w:semiHidden="1" w:unhideWhenUsed="1"/>
-    <w:lsdException w:name="index 5" w:semiHidden="1" w:unhideWhenUsed="1"/>
-    <w:lsdException w:name="index 6" w:semiHidden="1" w:unhideWhenUsed="1"/>
-    <w:lsdException w:name="index 7" w:semiHidden="1" w:unhideWhenUsed="1"/>
-    <w:lsdException w:name="index 8" w:semiHidden="1" w:unhideWhenUsed="1"/>
-    <w:lsdException w:name="index 9" w:semiHidden="1" w:unhideWhenUsed="1"/>
-    <w:lsdException w:name="toc 1" w:semiHidden="1" w:uiPriority="39" w:unhideWhenUsed="1"/>
-    <w:lsdException w:name="toc 2" w:semiHidden="1" w:uiPriority="39" w:unhideWhenUsed="1"/>
-    <w:lsdException w:name="toc 3" w:semiHidden="1" w:uiPriority="39" w:unhideWhenUsed="1"/>
-    <w:lsdException w:name="toc 4" w:semiHidden="1" w:uiPriority="39" w:unhideWhenUsed="1"/>
-    <w:lsdException w:name="toc 5" w:semiHidden="1" w:uiPriority="39" w:unhideWhenUsed="1"/>
-    <w:lsdException w:name="toc 6" w:semiHidden="1" w:uiPriority="39" w:unhideWhenUsed="1"/>
-    <w:lsdException w:name="toc 7" w:semiHidden="1" w:uiPriority="39" w:unhideWhenUsed="1"/>
-    <w:lsdException w:name="toc 8" w:semiHidden="1" w:uiPriority="39" w:unhideWhenUsed="1"/>
-    <w:lsdException w:name="toc 9" w:semiHidden="1" w:uiPriority="39" w:unhideWhenUsed="1"/>
-    <w:lsdException w:name="Normal Indent" w:semiHidden="1" w:unhideWhenUsed="1"/>
-    <w:lsdException w:name="footnote text" w:semiHidden="1" w:unhideWhenUsed="1"/>
-    <w:lsdException w:name="annotation text" w:semiHidden="1" w:unhideWhenUsed="1"/>
-    <w:lsdException w:name="header" w:semiHidden="1" w:unhideWhenUsed="1"/>
-    <w:lsdException w:name="footer" w:semiHidden="1" w:unhideWhenUsed="1"/>
-    <w:lsdException w:name="index heading" w:semiHidden="1" w:unhideWhenUsed="1"/>
-    <w:lsdException w:name="caption" w:semiHidden="1" w:uiPriority="35" w:unhideWhenUsed="1" w:qFormat="1"/>
-    <w:lsdException w:name="table of figures" w:semiHidden="1" w:unhideWhenUsed="1"/>
-    <w:lsdException w:name="envelope address" w:semiHidden="1" w:unhideWhenUsed="1"/>
-    <w:lsdException w:name="envelope return" w:semiHidden="1" w:unhideWhenUsed="1"/>
-    <w:lsdException w:name="footnote reference" w:semiHidden="1" w:unhideWhenUsed="1"/>
-    <w:lsdException w:name="annotation reference" w:semiHidden="1" w:unhideWhenUsed="1"/>
-    <w:lsdException w:name="line number" w:semiHidden="1" w:unhideWhenUsed="1"/>
-    <w:lsdException w:name="page number" w:semiHidden="1" w:unhideWhenUsed="1"/>
-    <w:lsdException w:name="endnote reference" w:semiHidden="1" w:unhideWhenUsed="1"/>
-    <w:lsdException w:name="endnote text" w:semiHidden="1" w:unhideWhenUsed="1"/>
-    <w:lsdException w:name="table of authorities" w:semiHidden="1" w:unhideWhenUsed="1"/>
-    <w:lsdException w:name="macro" w:semiHidden="1" w:unhideWhenUsed="1"/>
-    <w:lsdException w:name="toa heading" w:semiHidden="1" w:unhideWhenUsed="1"/>
-    <w:lsdException w:name="List" w:semiHidden="1" w:unhideWhenUsed="1"/>
-    <w:lsdException w:name="List Bullet" w:semiHidden="1" w:unhideWhenUsed="1"/>
-    <w:lsdException w:name="List Number" w:semiHidden="1" w:unhideWhenUsed="1"/>
-    <w:lsdException w:name="List 2" w:semiHidden="1" w:unhideWhenUsed="1"/>
-    <w:lsdException w:name="List 3" w:semiHidden="1" w:unhideWhenUsed="1"/>
-    <w:lsdException w:name="List 4" w:semiHidden="1" w:unhideWhenUsed="1"/>
-    <w:lsdException w:name="List 5" w:semiHidden="1" w:unhideWhenUsed="1"/>
-    <w:lsdException w:name="List Bullet 2" w:semiHidden="1" w:unhideWhenUsed="1"/>
-    <w:lsdException w:name="List Bullet 3" w:semiHidden="1" w:unhideWhenUsed="1"/>
-    <w:lsdException w:name="List Bullet 4" w:semiHidden="1" w:unhideWhenUsed="1"/>
-    <w:lsdException w:name="List Bullet 5" w:semiHidden="1" w:unhideWhenUsed="1"/>
-    <w:lsdException w:name="List Number 2" w:semiHidden="1" w:unhideWhenUsed="1"/>
-    <w:lsdException w:name="List Number 3" w:semiHidden="1" w:unhideWhenUsed="1"/>
-    <w:lsdException w:name="List Number 4" w:semiHidden="1" w:unhideWhenUsed="1"/>
-    <w:lsdException w:name="List Number 5" w:semiHidden="1" w:unhideWhenUsed="1"/>
-    <w:lsdException w:name="Title" w:uiPriority="10" w:qFormat="1"/>
-    <w:lsdException w:name="Closing" w:semiHidden="1" w:unhideWhenUsed="1"/>
-    <w:lsdException w:name="Signature" w:semiHidden="1" w:unhideWhenUsed="1"/>
-    <w:lsdException w:name="Default Paragraph Font" w:semiHidden="1" w:uiPriority="1" w:unhideWhenUsed="1"/>
-    <w:lsdException w:name="Body Text" w:semiHidden="1" w:unhideWhenUsed="1"/>
-    <w:lsdException w:name="Body Text Indent" w:semiHidden="1" w:unhideWhenUsed="1"/>
-    <w:lsdException w:name="List Continue" w:semiHidden="1" w:unhideWhenUsed="1"/>
-    <w:lsdException w:name="List Continue 2" w:semiHidden="1" w:unhideWhenUsed="1"/>
-    <w:lsdException w:name="List Continue 3" w:semiHidden="1" w:unhideWhenUsed="1"/>
-    <w:lsdException w:name="List Continue 4" w:semiHidden="1" w:unhideWhenUsed="1"/>
-    <w:lsdException w:name="List Continue 5" w:semiHidden="1" w:unhideWhenUsed="1"/>
-    <w:lsdException w:name="Message Header" w:semiHidden="1" w:unhideWhenUsed="1"/>
-    <w:lsdException w:name="Subtitle" w:uiPriority="11" w:qFormat="1"/>
-    <w:lsdException w:name="Salutation" w:semiHidden="1" w:unhideWhenUsed="1"/>
-    <w:lsdException w:name="Date" w:semiHidden="1" w:unhideWhenUsed="1"/>
-    <w:lsdException w:name="Body Text First Indent" w:semiHidden="1" w:unhideWhenUsed="1"/>
-    <w:lsdException w:name="Body Text First Indent 2" w:semiHidden="1" w:unhideWhenUsed="1"/>
-    <w:lsdException w:name="Note Heading" w:semiHidden="1" w:unhideWhenUsed="1"/>
-    <w:lsdException w:name="Body Text 2" w:semiHidden="1" w:unhideWhenUsed="1"/>
-    <w:lsdException w:name="Body Text 3" w:semiHidden="1" w:unhideWhenUsed="1"/>
-    <w:lsdException w:name="Body Text Indent 2" w:semiHidden="1" w:unhideWhenUsed="1"/>
-    <w:lsdException w:name="Body Text Indent 3" w:semiHidden="1" w:unhideWhenUsed="1"/>
-    <w:lsdException w:name="Block Text" w:semiHidden="1" w:unhideWhenUsed="1"/>
-    <w:lsdException w:name="Hyperlink" w:semiHidden="1" w:unhideWhenUsed="1"/>
-    <w:lsdException w:name="FollowedHyperlink" w:semiHidden="1" w:unhideWhenUsed="1"/>
-    <w:lsdException w:name="Strong" w:uiPriority="22" w:qFormat="1"/>
-    <w:lsdException w:name="Emphasis" w:uiPriority="20" w:qFormat="1"/>
-    <w:lsdException w:name="Document Map" w:semiHidden="1" w:unhideWhenUsed="1"/>
-    <w:lsdException w:name="Plain Text" w:semiHidden="1" w:unhideWhenUsed="1"/>
-    <w:lsdException w:name="E-mail Signature" w:semiHidden="1" w:unhideWhenUsed="1"/>
-    <w:lsdException w:name="HTML Top of Form" w:semiHidden="1" w:unhideWhenUsed="1"/>
-    <w:lsdException w:name="HTML Bottom of Form" w:semiHidden="1" w:unhideWhenUsed="1"/>
-    <w:lsdException w:name="Normal (Web)" w:semiHidden="1" w:unhideWhenUsed="1"/>
-    <w:lsdException w:name="HTML Acronym" w:semiHidden="1" w:unhideWhenUsed="1"/>
-    <w:lsdException w:name="HTML Address" w:semiHidden="1" w:unhideWhenUsed="1"/>
-    <w:lsdException w:name="HTML Cite" w:semiHidden="1" w:unhideWhenUsed="1"/>
-    <w:lsdException w:name="HTML Code" w:semiHidden="1" w:unhideWhenUsed="1"/>
-    <w:lsdException w:name="HTML Definition" w:semiHidden="1" w:unhideWhenUsed="1"/>
-    <w:lsdException w:name="HTML Keyboard" w:semiHidden="1" w:unhideWhenUsed="1"/>
-    <w:lsdException w:name="HTML Preformatted" w:semiHidden="1" w:unhideWhenUsed="1"/>
-    <w:lsdException w:name="HTML Sample" w:semiHidden="1" w:unhideWhenUsed="1"/>
-    <w:lsdException w:name="HTML Typewriter" w:semiHidden="1" w:unhideWhenUsed="1"/>
-    <w:lsdException w:name="HTML Variable" w:semiHidden="1" w:unhideWhenUsed="1"/>
-    <w:lsdException w:name="Normal Table" w:semiHidden="1" w:unhideWhenUsed="1"/>
-    <w:lsdException w:name="annotation subject" w:semiHidden="1" w:unhideWhenUsed="1"/>
-    <w:lsdException w:name="No List" w:semiHidden="1" w:unhideWhenUsed="1"/>
-    <w:lsdException w:name="Outline List 1" w:semiHidden="1" w:unhideWhenUsed="1"/>
-    <w:lsdException w:name="Outline List 2" w:semiHidden="1" w:unhideWhenUsed="1"/>
-    <w:lsdException w:name="Outline List 3" w:semiHidden="1" w:unhideWhenUsed="1"/>
-    <w:lsdException w:name="Table Simple 1" w:semiHidden="1" w:unhideWhenUsed="1"/>
-    <w:lsdException w:name="Table Simple 2" w:semiHidden="1" w:unhideWhenUsed="1"/>
-    <w:lsdException w:name="Table Simple 3" w:semiHidden="1" w:unhideWhenUsed="1"/>
-    <w:lsdException w:name="Table Classic 1" w:semiHidden="1" w:unhideWhenUsed="1"/>
-    <w:lsdException w:name="Table Classic 2" w:semiHidden="1" w:unhideWhenUsed="1"/>
-    <w:lsdException w:name="Table Classic 3" w:semiHidden="1" w:unhideWhenUsed="1"/>
-    <w:lsdException w:name="Table Classic 4" w:semiHidden="1" w:unhideWhenUsed="1"/>
-    <w:lsdException w:name="Table Colorful 1" w:semiHidden="1" w:unhideWhenUsed="1"/>
-    <w:lsdException w:name="Table Colorful 2" w:semiHidden="1" w:unhideWhenUsed="1"/>
-    <w:lsdException w:name="Table Colorful 3" w:semiHidden="1" w:unhideWhenUsed="1"/>
-    <w:lsdException w:name="Table Columns 1" w:semiHidden="1" w:unhideWhenUsed="1"/>
-    <w:lsdException w:name="Table Columns 2" w:semiHidden="1" w:unhideWhenUsed="1"/>
-    <w:lsdException w:name="Table Columns 3" w:semiHidden="1" w:unhideWhenUsed="1"/>
-    <w:lsdException w:name="Table Columns 4" w:semiHidden="1" w:unhideWhenUsed="1"/>
-    <w:lsdException w:name="Table Columns 5" w:semiHidden="1" w:unhideWhenUsed="1"/>
-    <w:lsdException w:name="Table Grid 1" w:semiHidden="1" w:unhideWhenUsed="1"/>
-    <w:lsdException w:name="Table Grid 2" w:semiHidden="1" w:unhideWhenUsed="1"/>
-    <w:lsdException w:name="Table Grid 3" w:semiHidden="1" w:unhideWhenUsed="1"/>
-    <w:lsdException w:name="Table Grid 4" w:semiHidden="1" w:unhideWhenUsed="1"/>
-    <w:lsdException w:name="Table Grid 5" w:semiHidden="1" w:unhideWhenUsed="1"/>
-    <w:lsdException w:name="Table Grid 6" w:semiHidden="1" w:unhideWhenUsed="1"/>
-    <w:lsdException w:name="Table Grid 7" w:semiHidden="1" w:unhideWhenUsed="1"/>
-    <w:lsdException w:name="Table Grid 8" w:semiHidden="1" w:unhideWhenUsed="1"/>
-    <w:lsdException w:name="Table List 1" w:semiHidden="1" w:unhideWhenUsed="1"/>
-    <w:lsdException w:name="Table List 2" w:semiHidden="1" w:unhideWhenUsed="1"/>
-    <w:lsdException w:name="Table List 3" w:semiHidden="1" w:unhideWhenUsed="1"/>
-    <w:lsdException w:name="Table List 4" w:semiHidden="1" w:unhideWhenUsed="1"/>
-    <w:lsdException w:name="Table List 5" w:semiHidden="1" w:unhideWhenUsed="1"/>
-    <w:lsdException w:name="Table List 6" w:semiHidden="1" w:unhideWhenUsed="1"/>
-    <w:lsdException w:name="Table List 7" w:semiHidden="1" w:unhideWhenUsed="1"/>
-    <w:lsdException w:name="Table List 8" w:semiHidden="1" w:unhideWhenUsed="1"/>
-    <w:lsdException w:name="Table 3D effects 1" w:semiHidden="1" w:unhideWhenUsed="1"/>
-    <w:lsdException w:name="Table 3D effects 2" w:semiHidden="1" w:unhideWhenUsed="1"/>
-    <w:lsdException w:name="Table 3D effects 3" w:semiHidden="1" w:unhideWhenUsed="1"/>
-    <w:lsdException w:name="Table Contemporary" w:semiHidden="1" w:unhideWhenUsed="1"/>
-    <w:lsdException w:name="Table Elegant" w:semiHidden="1" w:unhideWhenUsed="1"/>
-    <w:lsdException w:name="Table Professional" w:semiHidden="1" w:unhideWhenUsed="1"/>
-    <w:lsdException w:name="Table Subtle 1" w:semiHidden="1" w:unhideWhenUsed="1"/>
-    <w:lsdException w:name="Table Subtle 2" w:semiHidden="1" w:unhideWhenUsed="1"/>
-    <w:lsdException w:name="Table Web 1" w:semiHidden="1" w:unhideWhenUsed="1"/>
-    <w:lsdException w:name="Table Web 2" w:semiHidden="1" w:unhideWhenUsed="1"/>
-    <w:lsdException w:name="Table Web 3" w:semiHidden="1" w:unhideWhenUsed="1"/>
-    <w:lsdException w:name="Balloon Text" w:semiHidden="1" w:unhideWhenUsed="1"/>
-    <w:lsdException w:name="Table Grid" w:uiPriority="59"/>
-    <w:lsdException w:name="Table Theme" w:semiHidden="1" w:unhideWhenUsed="1"/>
-    <w:lsdException w:name="Placeholder Text" w:semiHidden="1"/>
-    <w:lsdException w:name="No Spacing" w:uiPriority="1" w:qFormat="1"/>
-    <w:lsdException w:name="Light Shading" w:uiPriority="60"/>
-    <w:lsdException w:name="Light List" w:uiPriority="61"/>
-    <w:lsdException w:name="Light Grid" w:uiPriority="62"/>
-    <w:lsdException w:name="Medium Shading 1" w:uiPriority="63"/>
-    <w:lsdException w:name="Medium Shading 2" w:uiPriority="64"/>
-    <w:lsdException w:name="Medium List 1" w:uiPriority="65"/>
-    <w:lsdException w:name="Medium List 2" w:uiPriority="66"/>
-    <w:lsdException w:name="Medium Grid 1" w:uiPriority="67"/>
-    <w:lsdException w:name="Medium Grid 2" w:uiPriority="68"/>
-    <w:lsdException w:name="Medium Grid 3" w:uiPriority="69"/>
-    <w:lsdException w:name="Dark List" w:uiPriority="70"/>
-    <w:lsdException w:name="Colorful Shading" w:uiPriority="71"/>
-    <w:lsdException w:name="Colorful List" w:uiPriority="72"/>
-    <w:lsdException w:name="Colorful Grid" w:uiPriority="73"/>
-    <w:lsdException w:name="Light Shading Accent 1" w:uiPriority="60"/>
-    <w:lsdException w:name="Light List Accent 1" w:uiPriority="61"/>
-    <w:lsdException w:name="Light Grid Accent 1" w:uiPriority="62"/>
-    <w:lsdException w:name="Medium Shading 1 Accent 1" w:uiPriority="63"/>
-    <w:lsdException w:name="Medium Shading 2 Accent 1" w:uiPriority="64"/>
-    <w:lsdException w:name="Medium List 1 Accent 1" w:uiPriority="65"/>
-    <w:lsdException w:name="Revision" w:semiHidden="1"/>
-    <w:lsdException w:name="List Paragraph" w:uiPriority="34" w:qFormat="1"/>
-    <w:lsdException w:name="Quote" w:uiPriority="29" w:qFormat="1"/>
-    <w:lsdException w:name="Intense Quote" w:uiPriority="30" w:qFormat="1"/>
-    <w:lsdException w:name="Medium List 2 Accent 1" w:uiPriority="66"/>
-    <w:lsdException w:name="Medium Grid 1 Accent 1" w:uiPriority="67"/>
-    <w:lsdException w:name="Medium Grid 2 Accent 1" w:uiPriority="68"/>
-    <w:lsdException w:name="Medium Grid 3 Accent 1" w:uiPriority="69"/>
-    <w:lsdException w:name="Dark List Accent 1" w:uiPriority="70"/>
-    <w:lsdException w:name="Colorful Shading Accent 1" w:uiPriority="71"/>
-    <w:lsdException w:name="Colorful List Accent 1" w:uiPriority="72"/>
-    <w:lsdException w:name="Colorful Grid Accent 1" w:uiPriority="73"/>
-    <w:lsdException w:name="Light Shading Accent 2" w:uiPriority="60"/>
-    <w:lsdException w:name="Light List Accent 2" w:uiPriority="61"/>
-    <w:lsdException w:name="Light Grid Accent 2" w:uiPriority="62"/>
-    <w:lsdException w:name="Medium Shading 1 Accent 2" w:uiPriority="63"/>
-    <w:lsdException w:name="Medium Shading 2 Accent 2" w:uiPriority="64"/>
-    <w:lsdException w:name="Medium List 1 Accent 2" w:uiPriority="65"/>
-    <w:lsdException w:name="Medium List 2 Accent 2" w:uiPriority="66"/>
-    <w:lsdException w:name="Medium Grid 1 Accent 2" w:uiPriority="67"/>
-    <w:lsdException w:name="Medium Grid 2 Accent 2" w:uiPriority="68"/>
-    <w:lsdException w:name="Medium Grid 3 Accent 2" w:uiPriority="69"/>
-    <w:lsdException w:name="Dark List Accent 2" w:uiPriority="70"/>
-    <w:lsdException w:name="Colorful Shading Accent 2" w:uiPriority="71"/>
-    <w:lsdException w:name="Colorful List Accent 2" w:uiPriority="72"/>
-    <w:lsdException w:name="Colorful Grid Accent 2" w:uiPriority="73"/>
-    <w:lsdException w:name="Light Shading Accent 3" w:uiPriority="60"/>
-    <w:lsdException w:name="Light List Accent 3" w:uiPriority="61"/>
-    <w:lsdException w:name="Light Grid Accent 3" w:uiPriority="62"/>
-    <w:lsdException w:name="Medium Shading 1 Accent 3" w:uiPriority="63"/>
-    <w:lsdException w:name="Medium Shading 2 Accent 3" w:uiPriority="64"/>
-    <w:lsdException w:name="Medium List 1 Accent 3" w:uiPriority="65"/>
-    <w:lsdException w:name="Medium List 2 Accent 3" w:uiPriority="66"/>
-    <w:lsdException w:name="Medium Grid 1 Accent 3" w:uiPriority="67"/>
-    <w:lsdException w:name="Medium Grid 2 Accent 3" w:uiPriority="68"/>
-    <w:lsdException w:name="Medium Grid 3 Accent 3" w:uiPriority="69"/>
-    <w:lsdException w:name="Dark List Accent 3" w:uiPriority="70"/>
-    <w:lsdException w:name="Colorful Shading Accent 3" w:uiPriority="71"/>
-    <w:lsdException w:name="Colorful List Accent 3" w:uiPriority="72"/>
-    <w:lsdException w:name="Colorful Grid Accent 3" w:uiPriority="73"/>
-    <w:lsdException w:name="Light Shading Accent 4" w:uiPriority="60"/>
-    <w:lsdException w:name="Light List Accent 4" w:uiPriority="61"/>
-    <w:lsdException w:name="Light Grid Accent 4" w:uiPriority="62"/>
-    <w:lsdException w:name="Medium Shading 1 Accent 4" w:uiPriority="63"/>
-    <w:lsdException w:name="Medium Shading 2 Accent 4" w:uiPriority="64"/>
-    <w:lsdException w:name="Medium List 1 Accent 4" w:uiPriority="65"/>
-    <w:lsdException w:name="Medium List 2 Accent 4" w:uiPriority="66"/>
-    <w:lsdException w:name="Medium Grid 1 Accent 4" w:uiPriority="67"/>
-    <w:lsdException w:name="Medium Grid 2 Accent 4" w:uiPriority="68"/>
-    <w:lsdException w:name="Medium Grid 3 Accent 4" w:uiPriority="69"/>
-    <w:lsdException w:name="Dark List Accent 4" w:uiPriority="70"/>
-    <w:lsdException w:name="Colorful Shading Accent 4" w:uiPriority="71"/>
-    <w:lsdException w:name="Colorful List Accent 4" w:uiPriority="72"/>
-    <w:lsdException w:name="Colorful Grid Accent 4" w:uiPriority="73"/>
-    <w:lsdException w:name="Light Shading Accent 5" w:uiPriority="60"/>
-    <w:lsdException w:name="Light List Accent 5" w:uiPriority="61"/>
-    <w:lsdException w:name="Light Grid Accent 5" w:uiPriority="62"/>
-    <w:lsdException w:name="Medium Shading 1 Accent 5" w:uiPriority="63"/>
-    <w:lsdException w:name="Medium Shading 2 Accent 5" w:uiPriority="64"/>
-    <w:lsdException w:name="Medium List 1 Accent 5" w:uiPriority="65"/>
-    <w:lsdException w:name="Medium List 2 Accent 5" w:uiPriority="66"/>
-    <w:lsdException w:name="Medium Grid 1 Accent 5" w:uiPriority="67"/>
-    <w:lsdException w:name="Medium Grid 2 Accent 5" w:uiPriority="68"/>
-    <w:lsdException w:name="Medium Grid 3 Accent 5" w:uiPriority="69"/>
-    <w:lsdException w:name="Dark List Accent 5" w:uiPriority="70"/>
-    <w:lsdException w:name="Colorful Shading Accent 5" w:uiPriority="71"/>
-    <w:lsdException w:name="Colorful List Accent 5" w:uiPriority="72"/>
-    <w:lsdException w:name="Colorful Grid Accent 5" w:uiPriority="73"/>
-    <w:lsdException w:name="Light Shading Accent 6" w:uiPriority="60"/>
-    <w:lsdException w:name="Light List Accent 6" w:uiPriority="61"/>
-    <w:lsdException w:name="Light Grid Accent 6" w:uiPriority="62"/>
-    <w:lsdException w:name="Medium Shading 1 Accent 6" w:uiPriority="63"/>
-    <w:lsdException w:name="Medium Shading 2 Accent 6" w:uiPriority="64"/>
-    <w:lsdException w:name="Medium List 1 Accent 6" w:uiPriority="65"/>
-    <w:lsdException w:name="Medium List 2 Accent 6" w:uiPriority="66"/>
-    <w:lsdException w:name="Medium Grid 1 Accent 6" w:uiPriority="67"/>
-    <w:lsdException w:name="Medium Grid 2 Accent 6" w:uiPriority="68"/>
-    <w:lsdException w:name="Medium Grid 3 Accent 6" w:uiPriority="69"/>
-    <w:lsdException w:name="Dark List Accent 6" w:uiPriority="70"/>
-    <w:lsdException w:name="Colorful Shading Accent 6" w:uiPriority="71"/>
-    <w:lsdException w:name="Colorful List Accent 6" w:uiPriority="72"/>
-    <w:lsdException w:name="Colorful Grid Accent 6" w:uiPriority="73"/>
-    <w:lsdException w:name="Subtle Emphasis" w:uiPriority="19" w:qFormat="1"/>
-    <w:lsdException w:name="Intense Emphasis" w:uiPriority="21" w:qFormat="1"/>
-    <w:lsdException w:name="Subtle Reference" w:uiPriority="31" w:qFormat="1"/>
-    <w:lsdException w:name="Intense Reference" w:uiPriority="32" w:qFormat="1"/>
-    <w:lsdException w:name="Book Title" w:uiPriority="33" w:qFormat="1"/>
-    <w:lsdException w:name="Bibliography" w:semiHidden="1" w:uiPriority="37" w:unhideWhenUsed="1"/>
-    <w:lsdException w:name="TOC Heading" w:semiHidden="1" w:uiPriority="39" w:unhideWhenUsed="1" w:qFormat="1"/>
-    <w:lsdException w:name="Plain Table 1" w:uiPriority="41"/>
-    <w:lsdException w:name="Plain Table 2" w:uiPriority="42"/>
-    <w:lsdException w:name="Plain Table 3" w:uiPriority="43"/>
-    <w:lsdException w:name="Plain Table 4" w:uiPriority="44"/>
-    <w:lsdException w:name="Plain Table 5" w:uiPriority="45"/>
-    <w:lsdException w:name="Grid Table Light" w:uiPriority="40"/>
-    <w:lsdException w:name="Grid Table 1 Light" w:uiPriority="46"/>
-    <w:lsdException w:name="Grid Table 2" w:uiPriority="47"/>
-    <w:lsdException w:name="Grid Table 3" w:uiPriority="48"/>
-    <w:lsdException w:name="Grid Table 4" w:uiPriority="49"/>
-    <w:lsdException w:name="Grid Table 5 Dark" w:uiPriority="50"/>
-    <w:lsdException w:name="Grid Table 6 Colorful" w:uiPriority="51"/>
-    <w:lsdException w:name="Grid Table 7 Colorful" w:uiPriority="52"/>
-    <w:lsdException w:name="Grid Table 1 Light Accent 1" w:uiPriority="46"/>
-    <w:lsdException w:name="Grid Table 2 Accent 1" w:uiPriority="47"/>
-    <w:lsdException w:name="Grid Table 3 Accent 1" w:uiPriority="48"/>
-    <w:lsdException w:name="Grid Table 4 Accent 1" w:uiPriority="49"/>
-    <w:lsdException w:name="Grid Table 5 Dark Accent 1" w:uiPriority="50"/>
-    <w:lsdException w:name="Grid Table 6 Colorful Accent 1" w:uiPriority="51"/>
-    <w:lsdException w:name="Grid Table 7 Colorful Accent 1" w:uiPriority="52"/>
-    <w:lsdException w:name="Grid Table 1 Light Accent 2" w:uiPriority="46"/>
-    <w:lsdException w:name="Grid Table 2 Accent 2" w:uiPriority="47"/>
-    <w:lsdException w:name="Grid Table 3 Accent 2" w:uiPriority="48"/>
-    <w:lsdException w:name="Grid Table 4 Accent 2" w:uiPriority="49"/>
-    <w:lsdException w:name="Grid Table 5 Dark Accent 2" w:uiPriority="50"/>
-    <w:lsdException w:name="Grid Table 6 Colorful Accent 2" w:uiPriority="51"/>
-    <w:lsdException w:name="Grid Table 7 Colorful Accent 2" w:uiPriority="52"/>
-    <w:lsdException w:name="Grid Table 1 Light Accent 3" w:uiPriority="46"/>
-    <w:lsdException w:name="Grid Table 2 Accent 3" w:uiPriority="47"/>
-    <w:lsdException w:name="Grid Table 3 Accent 3" w:uiPriority="48"/>
-    <w:lsdException w:name="Grid Table 4 Accent 3" w:uiPriority="49"/>
-    <w:lsdException w:name="Grid Table 5 Dark Accent 3" w:uiPriority="50"/>
-    <w:lsdException w:name="Grid Table 6 Colorful Accent 3" w:uiPriority="51"/>
-    <w:lsdException w:name="Grid Table 7 Colorful Accent 3" w:uiPriority="52"/>
-    <w:lsdException w:name="Grid Table 1 Light Accent 4" w:uiPriority="46"/>
-    <w:lsdException w:name="Grid Table 2 Accent 4" w:uiPriority="47"/>
-    <w:lsdException w:name="Grid Table 3 Accent 4" w:uiPriority="48"/>
-    <w:lsdException w:name="Grid Table 4 Accent 4" w:uiPriority="49"/>
-    <w:lsdException w:name="Grid Table 5 Dark Accent 4" w:uiPriority="50"/>
-    <w:lsdException w:name="Grid Table 6 Colorful Accent 4" w:uiPriority="51"/>
-    <w:lsdException w:name="Grid Table 7 Colorful Accent 4" w:uiPriority="52"/>
-    <w:lsdException w:name="Grid Table 1 Light Accent 5" w:uiPriority="46"/>
-    <w:lsdException w:name="Grid Table 2 Accent 5" w:uiPriority="47"/>
-    <w:lsdException w:name="Grid Table 3 Accent 5" w:uiPriority="48"/>
-    <w:lsdException w:name="Grid Table 4 Accent 5" w:uiPriority="49"/>
-    <w:lsdException w:name="Grid Table 5 Dark Accent 5" w:uiPriority="50"/>
-    <w:lsdException w:name="Grid Table 6 Colorful Accent 5" w:uiPriority="51"/>
-    <w:lsdException w:name="Grid Table 7 Colorful Accent 5" w:uiPriority="52"/>
-    <w:lsdException w:name="Grid Table 1 Light Accent 6" w:uiPriority="46"/>
-    <w:lsdException w:name="Grid Table 2 Accent 6" w:uiPriority="47"/>
-    <w:lsdException w:name="Grid Table 3 Accent 6" w:uiPriority="48"/>
-    <w:lsdException w:name="Grid Table 4 Accent 6" w:uiPriority="49"/>
-    <w:lsdException w:name="Grid Table 5 Dark Accent 6" w:uiPriority="50"/>
-    <w:lsdException w:name="Grid Table 6 Colorful Accent 6" w:uiPriority="51"/>
-    <w:lsdException w:name="Grid Table 7 Colorful Accent 6" w:uiPriority="52"/>
-    <w:lsdException w:name="List Table 1 Light" w:uiPriority="46"/>
-    <w:lsdException w:name="List Table 2" w:uiPriority="47"/>
-    <w:lsdException w:name="List Table 3" w:uiPriority="48"/>
-    <w:lsdException w:name="List Table 4" w:uiPriority="49"/>
-    <w:lsdException w:name="List Table 5 Dark" w:uiPriority="50"/>
-    <w:lsdException w:name="List Table 6 Colorful" w:uiPriority="51"/>
-    <w:lsdException w:name="List Table 7 Colorful" w:uiPriority="52"/>
-    <w:lsdException w:name="List Table 1 Light Accent 1" w:uiPriority="46"/>
-    <w:lsdException w:name="List Table 2 Accent 1" w:uiPriority="47"/>
-    <w:lsdException w:name="List Table 3 Accent 1" w:uiPriority="48"/>
-    <w:lsdException w:name="List Table 4 Accent 1" w:uiPriority="49"/>
-    <w:lsdException w:name="List Table 5 Dark Accent 1" w:uiPriority="50"/>
-    <w:lsdException w:name="List Table 6 Colorful Accent 1" w:uiPriority="51"/>
-    <w:lsdException w:name="List Table 7 Colorful Accent 1" w:uiPriority="52"/>
-    <w:lsdException w:name="List Table 1 Light Accent 2" w:uiPriority="46"/>
-    <w:lsdException w:name="List Table 2 Accent 2" w:uiPriority="47"/>
-    <w:lsdException w:name="List Table 3 Accent 2" w:uiPriority="48"/>
-    <w:lsdException w:name="List Table 4 Accent 2" w:uiPriority="49"/>
-    <w:lsdException w:name="List Table 5 Dark Accent 2" w:uiPriority="50"/>
-    <w:lsdException w:name="List Table 6 Colorful Accent 2" w:uiPriority="51"/>
-    <w:lsdException w:name="List Table 7 Colorful Accent 2" w:uiPriority="52"/>
-    <w:lsdException w:name="List Table 1 Light Accent 3" w:uiPriority="46"/>
-    <w:lsdException w:name="List Table 2 Accent 3" w:uiPriority="47"/>
-    <w:lsdException w:name="List Table 3 Accent 3" w:uiPriority="48"/>
-    <w:lsdException w:name="List Table 4 Accent 3" w:uiPriority="49"/>
-    <w:lsdException w:name="List Table 5 Dark Accent 3" w:uiPriority="50"/>
-    <w:lsdException w:name="List Table 6 Colorful Accent 3" w:uiPriority="51"/>
-    <w:lsdException w:name="List Table 7 Colorful Accent 3" w:uiPriority="52"/>
-    <w:lsdException w:name="List Table 1 Light Accent 4" w:uiPriority="46"/>
-    <w:lsdException w:name="List Table 2 Accent 4" w:uiPriority="47"/>
-    <w:lsdException w:name="List Table 3 Accent 4" w:uiPriority="48"/>
-    <w:lsdException w:name="List Table 4 Accent 4" w:uiPriority="49"/>
-    <w:lsdException w:name="List Table 5 Dark Accent 4" w:uiPriority="50"/>
-    <w:lsdException w:name="List Table 6 Colorful Accent 4" w:uiPriority="51"/>
-    <w:lsdException w:name="List Table 7 Colorful Accent 4" w:uiPriority="52"/>
-    <w:lsdException w:name="List Table 1 Light Accent 5" w:uiPriority="46"/>
-    <w:lsdException w:name="List Table 2 Accent 5" w:uiPriority="47"/>
-    <w:lsdException w:name="List Table 3 Accent 5" w:uiPriority="48"/>
-    <w:lsdException w:name="List Table 4 Accent 5" w:uiPriority="49"/>
-    <w:lsdException w:name="List Table 5 Dark Accent 5" w:uiPriority="50"/>
-    <w:lsdException w:name="List Table 6 Colorful Accent 5" w:uiPriority="51"/>
-    <w:lsdException w:name="List Table 7 Colorful Accent 5" w:uiPriority="52"/>
-    <w:lsdException w:name="List Table 1 Light Accent 6" w:uiPriority="46"/>
-    <w:lsdException w:name="List Table 2 Accent 6" w:uiPriority="47"/>
-    <w:lsdException w:name="List Table 3 Accent 6" w:uiPriority="48"/>
-    <w:lsdException w:name="List Table 4 Accent 6" w:uiPriority="49"/>
-    <w:lsdException w:name="List Table 5 Dark Accent 6" w:uiPriority="50"/>
-    <w:lsdException w:name="List Table 6 Colorful Accent 6" w:uiPriority="51"/>
-    <w:lsdException w:name="List Table 7 Colorful Accent 6" w:uiPriority="52"/>
+  <w:latentStyles w:defLockedState="0" w:defUIPriority="99" w:defSemiHidden="1" w:defUnhideWhenUsed="1" w:defQFormat="0" w:count="267">
+    <w:lsdException w:name="Normal" w:semiHidden="0" w:uiPriority="0" w:unhideWhenUsed="0" w:qFormat="1"/>
+    <w:lsdException w:name="heading 1" w:semiHidden="0" w:uiPriority="9" w:unhideWhenUsed="0" w:qFormat="1"/>
+    <w:lsdException w:name="heading 2" w:uiPriority="9" w:qFormat="1"/>
+    <w:lsdException w:name="heading 3" w:uiPriority="9" w:qFormat="1"/>
+    <w:lsdException w:name="heading 4" w:uiPriority="9" w:qFormat="1"/>
+    <w:lsdException w:name="heading 5" w:uiPriority="9" w:qFormat="1"/>
+    <w:lsdException w:name="heading 6" w:uiPriority="9" w:qFormat="1"/>
+    <w:lsdException w:name="heading 7" w:uiPriority="9" w:qFormat="1"/>
+    <w:lsdException w:name="heading 8" w:uiPriority="9" w:qFormat="1"/>
+    <w:lsdException w:name="heading 9" w:uiPriority="9" w:qFormat="1"/>
+    <w:lsdException w:name="toc 1" w:uiPriority="39"/>
+    <w:lsdException w:name="toc 2" w:uiPriority="39"/>
+    <w:lsdException w:name="toc 3" w:uiPriority="39"/>
+    <w:lsdException w:name="toc 4" w:uiPriority="39"/>
+    <w:lsdException w:name="toc 5" w:uiPriority="39"/>
+    <w:lsdException w:name="toc 6" w:uiPriority="39"/>
+    <w:lsdException w:name="toc 7" w:uiPriority="39"/>
+    <w:lsdException w:name="toc 8" w:uiPriority="39"/>
+    <w:lsdException w:name="toc 9" w:uiPriority="39"/>
+    <w:lsdException w:name="caption" w:uiPriority="35" w:qFormat="1"/>
+    <w:lsdException w:name="Title" w:semiHidden="0" w:uiPriority="10" w:unhideWhenUsed="0" w:qFormat="1"/>
+    <w:lsdException w:name="Default Paragraph Font" w:uiPriority="1"/>
+    <w:lsdException w:name="Subtitle" w:semiHidden="0" w:uiPriority="11" w:unhideWhenUsed="0" w:qFormat="1"/>
+    <w:lsdException w:name="Strong" w:semiHidden="0" w:uiPriority="22" w:unhideWhenUsed="0" w:qFormat="1"/>
+    <w:lsdException w:name="Emphasis" w:semiHidden="0" w:uiPriority="20" w:unhideWhenUsed="0" w:qFormat="1"/>
+    <w:lsdException w:name="Table Grid" w:semiHidden="0" w:uiPriority="59" w:unhideWhenUsed="0"/>
+    <w:lsdException w:name="Placeholder Text" w:unhideWhenUsed="0"/>
+    <w:lsdException w:name="No Spacing" w:semiHidden="0" w:uiPriority="1" w:unhideWhenUsed="0" w:qFormat="1"/>
+    <w:lsdException w:name="Light Shading" w:semiHidden="0" w:uiPriority="60" w:unhideWhenUsed="0"/>
+    <w:lsdException w:name="Light List" w:semiHidden="0" w:uiPriority="61" w:unhideWhenUsed="0"/>
+    <w:lsdException w:name="Light Grid" w:semiHidden="0" w:uiPriority="62" w:unhideWhenUsed="0"/>
+    <w:lsdException w:name="Medium Shading 1" w:semiHidden="0" w:uiPriority="63" w:unhideWhenUsed="0"/>
+    <w:lsdException w:name="Medium Shading 2" w:semiHidden="0" w:uiPriority="64" w:unhideWhenUsed="0"/>
+    <w:lsdException w:name="Medium List 1" w:semiHidden="0" w:uiPriority="65" w:unhideWhenUsed="0"/>
+    <w:lsdException w:name="Medium List 2" w:semiHidden="0" w:uiPriority="66" w:unhideWhenUsed="0"/>
+    <w:lsdException w:name="Medium Grid 1" w:semiHidden="0" w:uiPriority="67" w:unhideWhenUsed="0"/>
+    <w:lsdException w:name="Medium Grid 2" w:semiHidden="0" w:uiPriority="68" w:unhideWhenUsed="0"/>
+    <w:lsdException w:name="Medium Grid 3" w:semiHidden="0" w:uiPriority="69" w:unhideWhenUsed="0"/>
+    <w:lsdException w:name="Dark List" w:semiHidden="0" w:uiPriority="70" w:unhideWhenUsed="0"/>
+    <w:lsdException w:name="Colorful Shading" w:semiHidden="0" w:uiPriority="71" w:unhideWhenUsed="0"/>
+    <w:lsdException w:name="Colorful List" w:semiHidden="0" w:uiPriority="72" w:unhideWhenUsed="0"/>
+    <w:lsdException w:name="Colorful Grid" w:semiHidden="0" w:uiPriority="73" w:unhideWhenUsed="0"/>
+    <w:lsdException w:name="Light Shading Accent 1" w:semiHidden="0" w:uiPriority="60" w:unhideWhenUsed="0"/>
+    <w:lsdException w:name="Light List Accent 1" w:semiHidden="0" w:uiPriority="61" w:unhideWhenUsed="0"/>
+    <w:lsdException w:name="Light Grid Accent 1" w:semiHidden="0" w:uiPriority="62" w:unhideWhenUsed="0"/>
+    <w:lsdException w:name="Medium Shading 1 Accent 1" w:semiHidden="0" w:uiPriority="63" w:unhideWhenUsed="0"/>
+    <w:lsdException w:name="Medium Shading 2 Accent 1" w:semiHidden="0" w:uiPriority="64" w:unhideWhenUsed="0"/>
+    <w:lsdException w:name="Medium List 1 Accent 1" w:semiHidden="0" w:uiPriority="65" w:unhideWhenUsed="0"/>
+    <w:lsdException w:name="Revision" w:unhideWhenUsed="0"/>
+    <w:lsdException w:name="List Paragraph" w:semiHidden="0" w:uiPriority="34" w:unhideWhenUsed="0" w:qFormat="1"/>
+    <w:lsdException w:name="Quote" w:semiHidden="0" w:uiPriority="29" w:unhideWhenUsed="0" w:qFormat="1"/>
+    <w:lsdException w:name="Intense Quote" w:semiHidden="0" w:uiPriority="30" w:unhideWhenUsed="0" w:qFormat="1"/>
+    <w:lsdException w:name="Medium List 2 Accent 1" w:semiHidden="0" w:uiPriority="66" w:unhideWhenUsed="0"/>
+    <w:lsdException w:name="Medium Grid 1 Accent 1" w:semiHidden="0" w:uiPriority="67" w:unhideWhenUsed="0"/>
+    <w:lsdException w:name="Medium Grid 2 Accent 1" w:semiHidden="0" w:uiPriority="68" w:unhideWhenUsed="0"/>
+    <w:lsdException w:name="Medium Grid 3 Accent 1" w:semiHidden="0" w:uiPriority="69" w:unhideWhenUsed="0"/>
+    <w:lsdException w:name="Dark List Accent 1" w:semiHidden="0" w:uiPriority="70" w:unhideWhenUsed="0"/>
+    <w:lsdException w:name="Colorful Shading Accent 1" w:semiHidden="0" w:uiPriority="71" w:unhideWhenUsed="0"/>
+    <w:lsdException w:name="Colorful List Accent 1" w:semiHidden="0" w:uiPriority="72" w:unhideWhenUsed="0"/>
+    <w:lsdException w:name="Colorful Grid Accent 1" w:semiHidden="0" w:uiPriority="73" w:unhideWhenUsed="0"/>
+    <w:lsdException w:name="Light Shading Accent 2" w:semiHidden="0" w:uiPriority="60" w:unhideWhenUsed="0"/>
+    <w:lsdException w:name="Light List Accent 2" w:semiHidden="0" w:uiPriority="61" w:unhideWhenUsed="0"/>
+    <w:lsdException w:name="Light Grid Accent 2" w:semiHidden="0" w:uiPriority="62" w:unhideWhenUsed="0"/>
+    <w:lsdException w:name="Medium Shading 1 Accent 2" w:semiHidden="0" w:uiPriority="63" w:unhideWhenUsed="0"/>
+    <w:lsdException w:name="Medium Shading 2 Accent 2" w:semiHidden="0" w:uiPriority="64" w:unhideWhenUsed="0"/>
+    <w:lsdException w:name="Medium List 1 Accent 2" w:semiHidden="0" w:uiPriority="65" w:unhideWhenUsed="0"/>
+    <w:lsdException w:name="Medium List 2 Accent 2" w:semiHidden="0" w:uiPriority="66" w:unhideWhenUsed="0"/>
+    <w:lsdException w:name="Medium Grid 1 Accent 2" w:semiHidden="0" w:uiPriority="67" w:unhideWhenUsed="0"/>
+    <w:lsdException w:name="Medium Grid 2 Accent 2" w:semiHidden="0" w:uiPriority="68" w:unhideWhenUsed="0"/>
+    <w:lsdException w:name="Medium Grid 3 Accent 2" w:semiHidden="0" w:uiPriority="69" w:unhideWhenUsed="0"/>
+    <w:lsdException w:name="Dark List Accent 2" w:semiHidden="0" w:uiPriority="70" w:unhideWhenUsed="0"/>
+    <w:lsdException w:name="Colorful Shading Accent 2" w:semiHidden="0" w:uiPriority="71" w:unhideWhenUsed="0"/>
+    <w:lsdException w:name="Colorful List Accent 2" w:semiHidden="0" w:uiPriority="72" w:unhideWhenUsed="0"/>
+    <w:lsdException w:name="Colorful Grid Accent 2" w:semiHidden="0" w:uiPriority="73" w:unhideWhenUsed="0"/>
+    <w:lsdException w:name="Light Shading Accent 3" w:semiHidden="0" w:uiPriority="60" w:unhideWhenUsed="0"/>
+    <w:lsdException w:name="Light List Accent 3" w:semiHidden="0" w:uiPriority="61" w:unhideWhenUsed="0"/>
+    <w:lsdException w:name="Light Grid Accent 3" w:semiHidden="0" w:uiPriority="62" w:unhideWhenUsed="0"/>
+    <w:lsdException w:name="Medium Shading 1 Accent 3" w:semiHidden="0" w:uiPriority="63" w:unhideWhenUsed="0"/>
+    <w:lsdException w:name="Medium Shading 2 Accent 3" w:semiHidden="0" w:uiPriority="64" w:unhideWhenUsed="0"/>
+    <w:lsdException w:name="Medium List 1 Accent 3" w:semiHidden="0" w:uiPriority="65" w:unhideWhenUsed="0"/>
+    <w:lsdException w:name="Medium List 2 Accent 3" w:semiHidden="0" w:uiPriority="66" w:unhideWhenUsed="0"/>
+    <w:lsdException w:name="Medium Grid 1 Accent 3" w:semiHidden="0" w:uiPriority="67" w:unhideWhenUsed="0"/>
+    <w:lsdException w:name="Medium Grid 2 Accent 3" w:semiHidden="0" w:uiPriority="68" w:unhideWhenUsed="0"/>
+    <w:lsdException w:name="Medium Grid 3 Accent 3" w:semiHidden="0" w:uiPriority="69" w:unhideWhenUsed="0"/>
+    <w:lsdException w:name="Dark List Accent 3" w:semiHidden="0" w:uiPriority="70" w:unhideWhenUsed="0"/>
+    <w:lsdException w:name="Colorful Shading Accent 3" w:semiHidden="0" w:uiPriority="71" w:unhideWhenUsed="0"/>
+    <w:lsdException w:name="Colorful List Accent 3" w:semiHidden="0" w:uiPriority="72" w:unhideWhenUsed="0"/>
+    <w:lsdException w:name="Colorful Grid Accent 3" w:semiHidden="0" w:uiPriority="73" w:unhideWhenUsed="0"/>
+    <w:lsdException w:name="Light Shading Accent 4" w:semiHidden="0" w:uiPriority="60" w:unhideWhenUsed="0"/>
+    <w:lsdException w:name="Light List Accent 4" w:semiHidden="0" w:uiPriority="61" w:unhideWhenUsed="0"/>
+    <w:lsdException w:name="Light Grid Accent 4" w:semiHidden="0" w:uiPriority="62" w:unhideWhenUsed="0"/>
+    <w:lsdException w:name="Medium Shading 1 Accent 4" w:semiHidden="0" w:uiPriority="63" w:unhideWhenUsed="0"/>
+    <w:lsdException w:name="Medium Shading 2 Accent 4" w:semiHidden="0" w:uiPriority="64" w:unhideWhenUsed="0"/>
+    <w:lsdException w:name="Medium List 1 Accent 4" w:semiHidden="0" w:uiPriority="65" w:unhideWhenUsed="0"/>
+    <w:lsdException w:name="Medium List 2 Accent 4" w:semiHidden="0" w:uiPriority="66" w:unhideWhenUsed="0"/>
+    <w:lsdException w:name="Medium Grid 1 Accent 4" w:semiHidden="0" w:uiPriority="67" w:unhideWhenUsed="0"/>
+    <w:lsdException w:name="Medium Grid 2 Accent 4" w:semiHidden="0" w:uiPriority="68" w:unhideWhenUsed="0"/>
+    <w:lsdException w:name="Medium Grid 3 Accent 4" w:semiHidden="0" w:uiPriority="69" w:unhideWhenUsed="0"/>
+    <w:lsdException w:name="Dark List Accent 4" w:semiHidden="0" w:uiPriority="70" w:unhideWhenUsed="0"/>
+    <w:lsdException w:name="Colorful Shading Accent 4" w:semiHidden="0" w:uiPriority="71" w:unhideWhenUsed="0"/>
+    <w:lsdException w:name="Colorful List Accent 4" w:semiHidden="0" w:uiPriority="72" w:unhideWhenUsed="0"/>
+    <w:lsdException w:name="Colorful Grid Accent 4" w:semiHidden="0" w:uiPriority="73" w:unhideWhenUsed="0"/>
+    <w:lsdException w:name="Light Shading Accent 5" w:semiHidden="0" w:uiPriority="60" w:unhideWhenUsed="0"/>
+    <w:lsdException w:name="Light List Accent 5" w:semiHidden="0" w:uiPriority="61" w:unhideWhenUsed="0"/>
+    <w:lsdException w:name="Light Grid Accent 5" w:semiHidden="0" w:uiPriority="62" w:unhideWhenUsed="0"/>
+    <w:lsdException w:name="Medium Shading 1 Accent 5" w:semiHidden="0" w:uiPriority="63" w:unhideWhenUsed="0"/>
+    <w:lsdException w:name="Medium Shading 2 Accent 5" w:semiHidden="0" w:uiPriority="64" w:unhideWhenUsed="0"/>
+    <w:lsdException w:name="Medium List 1 Accent 5" w:semiHidden="0" w:uiPriority="65" w:unhideWhenUsed="0"/>
+    <w:lsdException w:name="Medium List 2 Accent 5" w:semiHidden="0" w:uiPriority="66" w:unhideWhenUsed="0"/>
+    <w:lsdException w:name="Medium Grid 1 Accent 5" w:semiHidden="0" w:uiPriority="67" w:unhideWhenUsed="0"/>
+    <w:lsdException w:name="Medium Grid 2 Accent 5" w:semiHidden="0" w:uiPriority="68" w:unhideWhenUsed="0"/>
+    <w:lsdException w:name="Medium Grid 3 Accent 5" w:semiHidden="0" w:uiPriority="69" w:unhideWhenUsed="0"/>
+    <w:lsdException w:name="Dark List Accent 5" w:semiHidden="0" w:uiPriority="70" w:unhideWhenUsed="0"/>
+    <w:lsdException w:name="Colorful Shading Accent 5" w:semiHidden="0" w:uiPriority="71" w:unhideWhenUsed="0"/>
+    <w:lsdException w:name="Colorful List Accent 5" w:semiHidden="0" w:uiPriority="72" w:unhideWhenUsed="0"/>
+    <w:lsdException w:name="Colorful Grid Accent 5" w:semiHidden="0" w:uiPriority="73" w:unhideWhenUsed="0"/>
+    <w:lsdException w:name="Light Shading Accent 6" w:semiHidden="0" w:uiPriority="60" w:unhideWhenUsed="0"/>
+    <w:lsdException w:name="Light List Accent 6" w:semiHidden="0" w:uiPriority="61" w:unhideWhenUsed="0"/>
+    <w:lsdException w:name="Light Grid Accent 6" w:semiHidden="0" w:uiPriority="62" w:unhideWhenUsed="0"/>
+    <w:lsdException w:name="Medium Shading 1 Accent 6" w:semiHidden="0" w:uiPriority="63" w:unhideWhenUsed="0"/>
+    <w:lsdException w:name="Medium Shading 2 Accent 6" w:semiHidden="0" w:uiPriority="64" w:unhideWhenUsed="0"/>
+    <w:lsdException w:name="Medium List 1 Accent 6" w:semiHidden="0" w:uiPriority="65" w:unhideWhenUsed="0"/>
+    <w:lsdException w:name="Medium List 2 Accent 6" w:semiHidden="0" w:uiPriority="66" w:unhideWhenUsed="0"/>
+    <w:lsdException w:name="Medium Grid 1 Accent 6" w:semiHidden="0" w:uiPriority="67" w:unhideWhenUsed="0"/>
+    <w:lsdException w:name="Medium Grid 2 Accent 6" w:semiHidden="0" w:uiPriority="68" w:unhideWhenUsed="0"/>
+    <w:lsdException w:name="Medium Grid 3 Accent 6" w:semiHidden="0" w:uiPriority="69" w:unhideWhenUsed="0"/>
+    <w:lsdException w:name="Dark List Accent 6" w:semiHidden="0" w:uiPriority="70" w:unhideWhenUsed="0"/>
+    <w:lsdException w:name="Colorful Shading Accent 6" w:semiHidden="0" w:uiPriority="71" w:unhideWhenUsed="0"/>
+    <w:lsdException w:name="Colorful List Accent 6" w:semiHidden="0" w:uiPriority="72" w:unhideWhenUsed="0"/>
+    <w:lsdException w:name="Colorful Grid Accent 6" w:semiHidden="0" w:uiPriority="73" w:unhideWhenUsed="0"/>
+    <w:lsdException w:name="Subtle Emphasis" w:semiHidden="0" w:uiPriority="19" w:unhideWhenUsed="0" w:qFormat="1"/>
+    <w:lsdException w:name="Intense Emphasis" w:semiHidden="0" w:uiPriority="21" w:unhideWhenUsed="0" w:qFormat="1"/>
+    <w:lsdException w:name="Subtle Reference" w:semiHidden="0" w:uiPriority="31" w:unhideWhenUsed="0" w:qFormat="1"/>
+    <w:lsdException w:name="Intense Reference" w:semiHidden="0" w:uiPriority="32" w:unhideWhenUsed="0" w:qFormat="1"/>
+    <w:lsdException w:name="Book Title" w:semiHidden="0" w:uiPriority="33" w:unhideWhenUsed="0" w:qFormat="1"/>
+    <w:lsdException w:name="Bibliography" w:uiPriority="37"/>
+    <w:lsdException w:name="TOC Heading" w:uiPriority="39" w:qFormat="1"/>
   </w:latentStyles>
   <w:style w:type="paragraph" w:default="1" w:styleId="Normal">
     <w:name w:val="Normal"/>
@@ -6881,6 +7474,218 @@
     <w:semiHidden/>
     <w:unhideWhenUsed/>
     <w:rsid w:val="00380343"/>
+  </w:style>
+  <w:style w:type="paragraph" w:styleId="Header">
+    <w:name w:val="header"/>
+    <w:basedOn w:val="Normal"/>
+    <w:link w:val="HeaderChar"/>
+    <w:uiPriority w:val="99"/>
+    <w:unhideWhenUsed/>
+    <w:rsid w:val="00EA1684"/>
+    <w:pPr>
+      <w:tabs>
+        <w:tab w:val="center" w:pos="4677"/>
+        <w:tab w:val="right" w:pos="9355"/>
+      </w:tabs>
+      <w:spacing w:after="0" w:line="240" w:lineRule="auto"/>
+    </w:pPr>
+  </w:style>
+  <w:style w:type="character" w:customStyle="1" w:styleId="HeaderChar">
+    <w:name w:val="Header Char"/>
+    <w:basedOn w:val="DefaultParagraphFont"/>
+    <w:link w:val="Header"/>
+    <w:uiPriority w:val="99"/>
+    <w:rsid w:val="00EA1684"/>
+  </w:style>
+</w:styles>
+</file>
+
+<file path=word/stylesWithEffects.xml><?xml version="1.0" encoding="utf-8"?>
+<w:styles xmlns:wpc="http://schemas.microsoft.com/office/word/2010/wordprocessingCanvas" xmlns:mc="http://schemas.openxmlformats.org/markup-compatibility/2006" xmlns:o="urn:schemas-microsoft-com:office:office" xmlns:r="http://schemas.openxmlformats.org/officeDocument/2006/relationships" xmlns:m="http://schemas.openxmlformats.org/officeDocument/2006/math" xmlns:v="urn:schemas-microsoft-com:vml" xmlns:wp14="http://schemas.microsoft.com/office/word/2010/wordprocessingDrawing" xmlns:wp="http://schemas.openxmlformats.org/drawingml/2006/wordprocessingDrawing" xmlns:w10="urn:schemas-microsoft-com:office:word" xmlns:w="http://schemas.openxmlformats.org/wordprocessingml/2006/main" xmlns:w14="http://schemas.microsoft.com/office/word/2010/wordml" xmlns:wpg="http://schemas.microsoft.com/office/word/2010/wordprocessingGroup" xmlns:wpi="http://schemas.microsoft.com/office/word/2010/wordprocessingInk" xmlns:wne="http://schemas.microsoft.com/office/word/2006/wordml" xmlns:wps="http://schemas.microsoft.com/office/word/2010/wordprocessingShape" mc:Ignorable="w14 wp14">
+  <w:docDefaults>
+    <w:rPrDefault>
+      <w:rPr>
+        <w:rFonts w:asciiTheme="minorHAnsi" w:eastAsiaTheme="minorEastAsia" w:hAnsiTheme="minorHAnsi" w:cstheme="minorBidi"/>
+        <w:sz w:val="22"/>
+        <w:szCs w:val="22"/>
+        <w:lang w:val="ru-RU" w:eastAsia="ru-RU" w:bidi="ar-SA"/>
+      </w:rPr>
+    </w:rPrDefault>
+    <w:pPrDefault>
+      <w:pPr>
+        <w:spacing w:after="200" w:line="276" w:lineRule="auto"/>
+      </w:pPr>
+    </w:pPrDefault>
+  </w:docDefaults>
+  <w:latentStyles w:defLockedState="0" w:defUIPriority="99" w:defSemiHidden="1" w:defUnhideWhenUsed="1" w:defQFormat="0" w:count="267">
+    <w:lsdException w:name="Normal" w:semiHidden="0" w:uiPriority="0" w:unhideWhenUsed="0" w:qFormat="1"/>
+    <w:lsdException w:name="heading 1" w:semiHidden="0" w:uiPriority="9" w:unhideWhenUsed="0" w:qFormat="1"/>
+    <w:lsdException w:name="heading 2" w:uiPriority="9" w:qFormat="1"/>
+    <w:lsdException w:name="heading 3" w:uiPriority="9" w:qFormat="1"/>
+    <w:lsdException w:name="heading 4" w:uiPriority="9" w:qFormat="1"/>
+    <w:lsdException w:name="heading 5" w:uiPriority="9" w:qFormat="1"/>
+    <w:lsdException w:name="heading 6" w:uiPriority="9" w:qFormat="1"/>
+    <w:lsdException w:name="heading 7" w:uiPriority="9" w:qFormat="1"/>
+    <w:lsdException w:name="heading 8" w:uiPriority="9" w:qFormat="1"/>
+    <w:lsdException w:name="heading 9" w:uiPriority="9" w:qFormat="1"/>
+    <w:lsdException w:name="toc 1" w:uiPriority="39"/>
+    <w:lsdException w:name="toc 2" w:uiPriority="39"/>
+    <w:lsdException w:name="toc 3" w:uiPriority="39"/>
+    <w:lsdException w:name="toc 4" w:uiPriority="39"/>
+    <w:lsdException w:name="toc 5" w:uiPriority="39"/>
+    <w:lsdException w:name="toc 6" w:uiPriority="39"/>
+    <w:lsdException w:name="toc 7" w:uiPriority="39"/>
+    <w:lsdException w:name="toc 8" w:uiPriority="39"/>
+    <w:lsdException w:name="toc 9" w:uiPriority="39"/>
+    <w:lsdException w:name="caption" w:uiPriority="35" w:qFormat="1"/>
+    <w:lsdException w:name="Title" w:semiHidden="0" w:uiPriority="10" w:unhideWhenUsed="0" w:qFormat="1"/>
+    <w:lsdException w:name="Default Paragraph Font" w:uiPriority="1"/>
+    <w:lsdException w:name="Subtitle" w:semiHidden="0" w:uiPriority="11" w:unhideWhenUsed="0" w:qFormat="1"/>
+    <w:lsdException w:name="Strong" w:semiHidden="0" w:uiPriority="22" w:unhideWhenUsed="0" w:qFormat="1"/>
+    <w:lsdException w:name="Emphasis" w:semiHidden="0" w:uiPriority="20" w:unhideWhenUsed="0" w:qFormat="1"/>
+    <w:lsdException w:name="Table Grid" w:semiHidden="0" w:uiPriority="59" w:unhideWhenUsed="0"/>
+    <w:lsdException w:name="Placeholder Text" w:unhideWhenUsed="0"/>
+    <w:lsdException w:name="No Spacing" w:semiHidden="0" w:uiPriority="1" w:unhideWhenUsed="0" w:qFormat="1"/>
+    <w:lsdException w:name="Light Shading" w:semiHidden="0" w:uiPriority="60" w:unhideWhenUsed="0"/>
+    <w:lsdException w:name="Light List" w:semiHidden="0" w:uiPriority="61" w:unhideWhenUsed="0"/>
+    <w:lsdException w:name="Light Grid" w:semiHidden="0" w:uiPriority="62" w:unhideWhenUsed="0"/>
+    <w:lsdException w:name="Medium Shading 1" w:semiHidden="0" w:uiPriority="63" w:unhideWhenUsed="0"/>
+    <w:lsdException w:name="Medium Shading 2" w:semiHidden="0" w:uiPriority="64" w:unhideWhenUsed="0"/>
+    <w:lsdException w:name="Medium List 1" w:semiHidden="0" w:uiPriority="65" w:unhideWhenUsed="0"/>
+    <w:lsdException w:name="Medium List 2" w:semiHidden="0" w:uiPriority="66" w:unhideWhenUsed="0"/>
+    <w:lsdException w:name="Medium Grid 1" w:semiHidden="0" w:uiPriority="67" w:unhideWhenUsed="0"/>
+    <w:lsdException w:name="Medium Grid 2" w:semiHidden="0" w:uiPriority="68" w:unhideWhenUsed="0"/>
+    <w:lsdException w:name="Medium Grid 3" w:semiHidden="0" w:uiPriority="69" w:unhideWhenUsed="0"/>
+    <w:lsdException w:name="Dark List" w:semiHidden="0" w:uiPriority="70" w:unhideWhenUsed="0"/>
+    <w:lsdException w:name="Colorful Shading" w:semiHidden="0" w:uiPriority="71" w:unhideWhenUsed="0"/>
+    <w:lsdException w:name="Colorful List" w:semiHidden="0" w:uiPriority="72" w:unhideWhenUsed="0"/>
+    <w:lsdException w:name="Colorful Grid" w:semiHidden="0" w:uiPriority="73" w:unhideWhenUsed="0"/>
+    <w:lsdException w:name="Light Shading Accent 1" w:semiHidden="0" w:uiPriority="60" w:unhideWhenUsed="0"/>
+    <w:lsdException w:name="Light List Accent 1" w:semiHidden="0" w:uiPriority="61" w:unhideWhenUsed="0"/>
+    <w:lsdException w:name="Light Grid Accent 1" w:semiHidden="0" w:uiPriority="62" w:unhideWhenUsed="0"/>
+    <w:lsdException w:name="Medium Shading 1 Accent 1" w:semiHidden="0" w:uiPriority="63" w:unhideWhenUsed="0"/>
+    <w:lsdException w:name="Medium Shading 2 Accent 1" w:semiHidden="0" w:uiPriority="64" w:unhideWhenUsed="0"/>
+    <w:lsdException w:name="Medium List 1 Accent 1" w:semiHidden="0" w:uiPriority="65" w:unhideWhenUsed="0"/>
+    <w:lsdException w:name="Revision" w:unhideWhenUsed="0"/>
+    <w:lsdException w:name="List Paragraph" w:semiHidden="0" w:uiPriority="34" w:unhideWhenUsed="0" w:qFormat="1"/>
+    <w:lsdException w:name="Quote" w:semiHidden="0" w:uiPriority="29" w:unhideWhenUsed="0" w:qFormat="1"/>
+    <w:lsdException w:name="Intense Quote" w:semiHidden="0" w:uiPriority="30" w:unhideWhenUsed="0" w:qFormat="1"/>
+    <w:lsdException w:name="Medium List 2 Accent 1" w:semiHidden="0" w:uiPriority="66" w:unhideWhenUsed="0"/>
+    <w:lsdException w:name="Medium Grid 1 Accent 1" w:semiHidden="0" w:uiPriority="67" w:unhideWhenUsed="0"/>
+    <w:lsdException w:name="Medium Grid 2 Accent 1" w:semiHidden="0" w:uiPriority="68" w:unhideWhenUsed="0"/>
+    <w:lsdException w:name="Medium Grid 3 Accent 1" w:semiHidden="0" w:uiPriority="69" w:unhideWhenUsed="0"/>
+    <w:lsdException w:name="Dark List Accent 1" w:semiHidden="0" w:uiPriority="70" w:unhideWhenUsed="0"/>
+    <w:lsdException w:name="Colorful Shading Accent 1" w:semiHidden="0" w:uiPriority="71" w:unhideWhenUsed="0"/>
+    <w:lsdException w:name="Colorful List Accent 1" w:semiHidden="0" w:uiPriority="72" w:unhideWhenUsed="0"/>
+    <w:lsdException w:name="Colorful Grid Accent 1" w:semiHidden="0" w:uiPriority="73" w:unhideWhenUsed="0"/>
+    <w:lsdException w:name="Light Shading Accent 2" w:semiHidden="0" w:uiPriority="60" w:unhideWhenUsed="0"/>
+    <w:lsdException w:name="Light List Accent 2" w:semiHidden="0" w:uiPriority="61" w:unhideWhenUsed="0"/>
+    <w:lsdException w:name="Light Grid Accent 2" w:semiHidden="0" w:uiPriority="62" w:unhideWhenUsed="0"/>
+    <w:lsdException w:name="Medium Shading 1 Accent 2" w:semiHidden="0" w:uiPriority="63" w:unhideWhenUsed="0"/>
+    <w:lsdException w:name="Medium Shading 2 Accent 2" w:semiHidden="0" w:uiPriority="64" w:unhideWhenUsed="0"/>
+    <w:lsdException w:name="Medium List 1 Accent 2" w:semiHidden="0" w:uiPriority="65" w:unhideWhenUsed="0"/>
+    <w:lsdException w:name="Medium List 2 Accent 2" w:semiHidden="0" w:uiPriority="66" w:unhideWhenUsed="0"/>
+    <w:lsdException w:name="Medium Grid 1 Accent 2" w:semiHidden="0" w:uiPriority="67" w:unhideWhenUsed="0"/>
+    <w:lsdException w:name="Medium Grid 2 Accent 2" w:semiHidden="0" w:uiPriority="68" w:unhideWhenUsed="0"/>
+    <w:lsdException w:name="Medium Grid 3 Accent 2" w:semiHidden="0" w:uiPriority="69" w:unhideWhenUsed="0"/>
+    <w:lsdException w:name="Dark List Accent 2" w:semiHidden="0" w:uiPriority="70" w:unhideWhenUsed="0"/>
+    <w:lsdException w:name="Colorful Shading Accent 2" w:semiHidden="0" w:uiPriority="71" w:unhideWhenUsed="0"/>
+    <w:lsdException w:name="Colorful List Accent 2" w:semiHidden="0" w:uiPriority="72" w:unhideWhenUsed="0"/>
+    <w:lsdException w:name="Colorful Grid Accent 2" w:semiHidden="0" w:uiPriority="73" w:unhideWhenUsed="0"/>
+    <w:lsdException w:name="Light Shading Accent 3" w:semiHidden="0" w:uiPriority="60" w:unhideWhenUsed="0"/>
+    <w:lsdException w:name="Light List Accent 3" w:semiHidden="0" w:uiPriority="61" w:unhideWhenUsed="0"/>
+    <w:lsdException w:name="Light Grid Accent 3" w:semiHidden="0" w:uiPriority="62" w:unhideWhenUsed="0"/>
+    <w:lsdException w:name="Medium Shading 1 Accent 3" w:semiHidden="0" w:uiPriority="63" w:unhideWhenUsed="0"/>
+    <w:lsdException w:name="Medium Shading 2 Accent 3" w:semiHidden="0" w:uiPriority="64" w:unhideWhenUsed="0"/>
+    <w:lsdException w:name="Medium List 1 Accent 3" w:semiHidden="0" w:uiPriority="65" w:unhideWhenUsed="0"/>
+    <w:lsdException w:name="Medium List 2 Accent 3" w:semiHidden="0" w:uiPriority="66" w:unhideWhenUsed="0"/>
+    <w:lsdException w:name="Medium Grid 1 Accent 3" w:semiHidden="0" w:uiPriority="67" w:unhideWhenUsed="0"/>
+    <w:lsdException w:name="Medium Grid 2 Accent 3" w:semiHidden="0" w:uiPriority="68" w:unhideWhenUsed="0"/>
+    <w:lsdException w:name="Medium Grid 3 Accent 3" w:semiHidden="0" w:uiPriority="69" w:unhideWhenUsed="0"/>
+    <w:lsdException w:name="Dark List Accent 3" w:semiHidden="0" w:uiPriority="70" w:unhideWhenUsed="0"/>
+    <w:lsdException w:name="Colorful Shading Accent 3" w:semiHidden="0" w:uiPriority="71" w:unhideWhenUsed="0"/>
+    <w:lsdException w:name="Colorful List Accent 3" w:semiHidden="0" w:uiPriority="72" w:unhideWhenUsed="0"/>
+    <w:lsdException w:name="Colorful Grid Accent 3" w:semiHidden="0" w:uiPriority="73" w:unhideWhenUsed="0"/>
+    <w:lsdException w:name="Light Shading Accent 4" w:semiHidden="0" w:uiPriority="60" w:unhideWhenUsed="0"/>
+    <w:lsdException w:name="Light List Accent 4" w:semiHidden="0" w:uiPriority="61" w:unhideWhenUsed="0"/>
+    <w:lsdException w:name="Light Grid Accent 4" w:semiHidden="0" w:uiPriority="62" w:unhideWhenUsed="0"/>
+    <w:lsdException w:name="Medium Shading 1 Accent 4" w:semiHidden="0" w:uiPriority="63" w:unhideWhenUsed="0"/>
+    <w:lsdException w:name="Medium Shading 2 Accent 4" w:semiHidden="0" w:uiPriority="64" w:unhideWhenUsed="0"/>
+    <w:lsdException w:name="Medium List 1 Accent 4" w:semiHidden="0" w:uiPriority="65" w:unhideWhenUsed="0"/>
+    <w:lsdException w:name="Medium List 2 Accent 4" w:semiHidden="0" w:uiPriority="66" w:unhideWhenUsed="0"/>
+    <w:lsdException w:name="Medium Grid 1 Accent 4" w:semiHidden="0" w:uiPriority="67" w:unhideWhenUsed="0"/>
+    <w:lsdException w:name="Medium Grid 2 Accent 4" w:semiHidden="0" w:uiPriority="68" w:unhideWhenUsed="0"/>
+    <w:lsdException w:name="Medium Grid 3 Accent 4" w:semiHidden="0" w:uiPriority="69" w:unhideWhenUsed="0"/>
+    <w:lsdException w:name="Dark List Accent 4" w:semiHidden="0" w:uiPriority="70" w:unhideWhenUsed="0"/>
+    <w:lsdException w:name="Colorful Shading Accent 4" w:semiHidden="0" w:uiPriority="71" w:unhideWhenUsed="0"/>
+    <w:lsdException w:name="Colorful List Accent 4" w:semiHidden="0" w:uiPriority="72" w:unhideWhenUsed="0"/>
+    <w:lsdException w:name="Colorful Grid Accent 4" w:semiHidden="0" w:uiPriority="73" w:unhideWhenUsed="0"/>
+    <w:lsdException w:name="Light Shading Accent 5" w:semiHidden="0" w:uiPriority="60" w:unhideWhenUsed="0"/>
+    <w:lsdException w:name="Light List Accent 5" w:semiHidden="0" w:uiPriority="61" w:unhideWhenUsed="0"/>
+    <w:lsdException w:name="Light Grid Accent 5" w:semiHidden="0" w:uiPriority="62" w:unhideWhenUsed="0"/>
+    <w:lsdException w:name="Medium Shading 1 Accent 5" w:semiHidden="0" w:uiPriority="63" w:unhideWhenUsed="0"/>
+    <w:lsdException w:name="Medium Shading 2 Accent 5" w:semiHidden="0" w:uiPriority="64" w:unhideWhenUsed="0"/>
+    <w:lsdException w:name="Medium List 1 Accent 5" w:semiHidden="0" w:uiPriority="65" w:unhideWhenUsed="0"/>
+    <w:lsdException w:name="Medium List 2 Accent 5" w:semiHidden="0" w:uiPriority="66" w:unhideWhenUsed="0"/>
+    <w:lsdException w:name="Medium Grid 1 Accent 5" w:semiHidden="0" w:uiPriority="67" w:unhideWhenUsed="0"/>
+    <w:lsdException w:name="Medium Grid 2 Accent 5" w:semiHidden="0" w:uiPriority="68" w:unhideWhenUsed="0"/>
+    <w:lsdException w:name="Medium Grid 3 Accent 5" w:semiHidden="0" w:uiPriority="69" w:unhideWhenUsed="0"/>
+    <w:lsdException w:name="Dark List Accent 5" w:semiHidden="0" w:uiPriority="70" w:unhideWhenUsed="0"/>
+    <w:lsdException w:name="Colorful Shading Accent 5" w:semiHidden="0" w:uiPriority="71" w:unhideWhenUsed="0"/>
+    <w:lsdException w:name="Colorful List Accent 5" w:semiHidden="0" w:uiPriority="72" w:unhideWhenUsed="0"/>
+    <w:lsdException w:name="Colorful Grid Accent 5" w:semiHidden="0" w:uiPriority="73" w:unhideWhenUsed="0"/>
+    <w:lsdException w:name="Light Shading Accent 6" w:semiHidden="0" w:uiPriority="60" w:unhideWhenUsed="0"/>
+    <w:lsdException w:name="Light List Accent 6" w:semiHidden="0" w:uiPriority="61" w:unhideWhenUsed="0"/>
+    <w:lsdException w:name="Light Grid Accent 6" w:semiHidden="0" w:uiPriority="62" w:unhideWhenUsed="0"/>
+    <w:lsdException w:name="Medium Shading 1 Accent 6" w:semiHidden="0" w:uiPriority="63" w:unhideWhenUsed="0"/>
+    <w:lsdException w:name="Medium Shading 2 Accent 6" w:semiHidden="0" w:uiPriority="64" w:unhideWhenUsed="0"/>
+    <w:lsdException w:name="Medium List 1 Accent 6" w:semiHidden="0" w:uiPriority="65" w:unhideWhenUsed="0"/>
+    <w:lsdException w:name="Medium List 2 Accent 6" w:semiHidden="0" w:uiPriority="66" w:unhideWhenUsed="0"/>
+    <w:lsdException w:name="Medium Grid 1 Accent 6" w:semiHidden="0" w:uiPriority="67" w:unhideWhenUsed="0"/>
+    <w:lsdException w:name="Medium Grid 2 Accent 6" w:semiHidden="0" w:uiPriority="68" w:unhideWhenUsed="0"/>
+    <w:lsdException w:name="Medium Grid 3 Accent 6" w:semiHidden="0" w:uiPriority="69" w:unhideWhenUsed="0"/>
+    <w:lsdException w:name="Dark List Accent 6" w:semiHidden="0" w:uiPriority="70" w:unhideWhenUsed="0"/>
+    <w:lsdException w:name="Colorful Shading Accent 6" w:semiHidden="0" w:uiPriority="71" w:unhideWhenUsed="0"/>
+    <w:lsdException w:name="Colorful List Accent 6" w:semiHidden="0" w:uiPriority="72" w:unhideWhenUsed="0"/>
+    <w:lsdException w:name="Colorful Grid Accent 6" w:semiHidden="0" w:uiPriority="73" w:unhideWhenUsed="0"/>
+    <w:lsdException w:name="Subtle Emphasis" w:semiHidden="0" w:uiPriority="19" w:unhideWhenUsed="0" w:qFormat="1"/>
+    <w:lsdException w:name="Intense Emphasis" w:semiHidden="0" w:uiPriority="21" w:unhideWhenUsed="0" w:qFormat="1"/>
+    <w:lsdException w:name="Subtle Reference" w:semiHidden="0" w:uiPriority="31" w:unhideWhenUsed="0" w:qFormat="1"/>
+    <w:lsdException w:name="Intense Reference" w:semiHidden="0" w:uiPriority="32" w:unhideWhenUsed="0" w:qFormat="1"/>
+    <w:lsdException w:name="Book Title" w:semiHidden="0" w:uiPriority="33" w:unhideWhenUsed="0" w:qFormat="1"/>
+    <w:lsdException w:name="Bibliography" w:uiPriority="37"/>
+    <w:lsdException w:name="TOC Heading" w:uiPriority="39" w:qFormat="1"/>
+  </w:latentStyles>
+  <w:style w:type="paragraph" w:default="1" w:styleId="Normal">
+    <w:name w:val="Normal"/>
+    <w:qFormat/>
+  </w:style>
+  <w:style w:type="character" w:default="1" w:styleId="DefaultParagraphFont">
+    <w:name w:val="Default Paragraph Font"/>
+    <w:uiPriority w:val="1"/>
+    <w:semiHidden/>
+    <w:unhideWhenUsed/>
+  </w:style>
+  <w:style w:type="table" w:default="1" w:styleId="TableNormal">
+    <w:name w:val="Normal Table"/>
+    <w:uiPriority w:val="99"/>
+    <w:semiHidden/>
+    <w:unhideWhenUsed/>
+    <w:tblPr>
+      <w:tblInd w:w="0" w:type="dxa"/>
+      <w:tblCellMar>
+        <w:top w:w="0" w:type="dxa"/>
+        <w:left w:w="108" w:type="dxa"/>
+        <w:bottom w:w="0" w:type="dxa"/>
+        <w:right w:w="108" w:type="dxa"/>
+      </w:tblCellMar>
+    </w:tblPr>
+  </w:style>
+  <w:style w:type="numbering" w:default="1" w:styleId="NoList">
+    <w:name w:val="No List"/>
+    <w:uiPriority w:val="99"/>
+    <w:semiHidden/>
+    <w:unhideWhenUsed/>
   </w:style>
 </w:styles>
 </file>
@@ -7166,4 +7971,19 @@
   <a:objectDefaults/>
   <a:extraClrSchemeLst/>
 </a:theme>
+</file>
+
+<file path=customXml/item1.xml><?xml version="1.0" encoding="utf-8"?>
+<sisl xmlns:xsi="http://www.w3.org/2001/XMLSchema-instance" xmlns:xsd="http://www.w3.org/2001/XMLSchema" xmlns="http://www.boldonjames.com/2008/01/sie/internal/label" sislVersion="0" policy="a10f9ac0-5937-4b4f-b459-96aedd9ed2c5">
+  <element uid="9920fcc9-9f43-4d43-9e3e-b98a219cfd55" value=""/>
+</sisl>
+</file>
+
+<file path=customXml/itemProps1.xml><?xml version="1.0" encoding="utf-8"?>
+<ds:datastoreItem xmlns:ds="http://schemas.openxmlformats.org/officeDocument/2006/customXml" ds:itemID="{75E44C9D-400E-4DC3-A268-AAFDB7EABBDB}">
+  <ds:schemaRefs>
+    <ds:schemaRef ds:uri="http://www.w3.org/2001/XMLSchema"/>
+    <ds:schemaRef ds:uri="http://www.boldonjames.com/2008/01/sie/internal/label"/>
+  </ds:schemaRefs>
+</ds:datastoreItem>
 </file>
</xml_diff>